<commit_message>
add pwm note, work on writeup, and add step file
</commit_message>
<xml_diff>
--- a/mppt/design/Solar Car 1 MPPT Design.docx
+++ b/mppt/design/Solar Car 1 MPPT Design.docx
@@ -40,7 +40,7 @@
                     </pic:cNvPicPr>
                   </pic:nvPicPr>
                   <pic:blipFill>
-                    <a:blip r:embed="rId5">
+                    <a:blip r:embed="rId6">
                       <a:extLst>
                         <a:ext uri="{28A0092B-C50C-407E-A947-70E740481C1C}">
                           <a14:useLocalDpi xmlns:a14="http://schemas.microsoft.com/office/drawing/2010/main" val="0"/>
@@ -134,7 +134,7 @@
       <w:r>
         <w:t xml:space="preserve">Solar cell equivalent circuit: </w:t>
       </w:r>
-      <w:hyperlink r:id="rId6" w:history="1">
+      <w:hyperlink r:id="rId7" w:history="1">
         <w:r>
           <w:rPr>
             <w:rStyle w:val="Hyperlink"/>
@@ -154,7 +154,7 @@
       <w:r>
         <w:t xml:space="preserve">Boost converter MPPT simulation: </w:t>
       </w:r>
-      <w:hyperlink r:id="rId7" w:history="1">
+      <w:hyperlink r:id="rId8" w:history="1">
         <w:r>
           <w:rPr>
             <w:rStyle w:val="Hyperlink"/>
@@ -179,7 +179,7 @@
       <w:r>
         <w:t xml:space="preserve">Discussion on MPPT vs charge controlling: </w:t>
       </w:r>
-      <w:hyperlink r:id="rId8" w:history="1">
+      <w:hyperlink r:id="rId9" w:history="1">
         <w:r>
           <w:rPr>
             <w:rStyle w:val="Hyperlink"/>
@@ -199,7 +199,7 @@
       <w:r>
         <w:t xml:space="preserve">MPPT Charge Controller Reference Design for 12-V, 24-V and 48-V Solar Panels: </w:t>
       </w:r>
-      <w:hyperlink r:id="rId9" w:history="1">
+      <w:hyperlink r:id="rId10" w:history="1">
         <w:r>
           <w:rPr>
             <w:rStyle w:val="Hyperlink"/>
@@ -393,7 +393,7 @@
         </w:rPr>
         <w:lastRenderedPageBreak/>
         <w:pict w14:anchorId="6D4D9A42">
-          <v:group id="Group 22" o:spid="_x0000_s1029" style="position:absolute;margin-left:0;margin-top:-47pt;width:311.5pt;height:164.45pt;z-index:251668480;mso-position-horizontal:center;mso-position-horizontal-relative:margin" coordsize="39560,20885" o:gfxdata="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">
+          <v:group id="Group 22" o:spid="_x0000_s1029" style="position:absolute;margin-left:0;margin-top:-47pt;width:311.5pt;height:164.45pt;z-index:251665920;mso-position-horizontal:center;mso-position-horizontal-relative:margin" coordsize="39560,20885" o:gfxdata="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">
             <v:shapetype id="_x0000_t75" coordsize="21600,21600" o:spt="75" o:preferrelative="t" path="m@4@5l@4@11@9@11@9@5xe" filled="f" stroked="f">
               <v:stroke joinstyle="miter"/>
               <v:formulas>
@@ -414,7 +414,7 @@
               <o:lock v:ext="edit" aspectratio="t"/>
             </v:shapetype>
             <v:shape id="Picture 7" o:spid="_x0000_s1030" type="#_x0000_t75" alt="I-V curve of a solar panel. The three characteristic points (short... |  Download Scientific Diagram" style="position:absolute;width:39560;height:20885;visibility:visible;mso-wrap-style:square" o:gfxdata="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">
-              <v:imagedata r:id="rId10" o:title="I-V curve of a solar panel. The three characteristic points (short."/>
+              <v:imagedata r:id="rId11" o:title="I-V curve of a solar panel. The three characteristic points (short"/>
             </v:shape>
             <v:shapetype id="_x0000_t32" coordsize="21600,21600" o:spt="32" o:oned="t" path="m,l21600,21600e" filled="f">
               <v:path arrowok="t" fillok="f" o:connecttype="none"/>
@@ -736,9 +736,9 @@
           <w:noProof/>
         </w:rPr>
         <w:pict w14:anchorId="7705CB4F">
-          <v:group id="Group 3" o:spid="_x0000_s1026" style="position:absolute;left:0;text-align:left;margin-left:78.1pt;margin-top:5.35pt;width:311.5pt;height:164.45pt;z-index:251657216" coordsize="39560,20885" o:gfxdata="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">
+          <v:group id="Group 3" o:spid="_x0000_s1026" style="position:absolute;left:0;text-align:left;margin-left:78.1pt;margin-top:5.35pt;width:311.5pt;height:164.45pt;z-index:251664896" coordsize="39560,20885" o:gfxdata="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">
             <v:shape id="Picture 1" o:spid="_x0000_s1027" type="#_x0000_t75" alt="I-V curve of a solar panel. The three characteristic points (short... |  Download Scientific Diagram" style="position:absolute;width:39560;height:20885;visibility:visible;mso-wrap-style:square" o:gfxdata="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">
-              <v:imagedata r:id="rId10" o:title="I-V curve of a solar panel. The three characteristic points (short."/>
+              <v:imagedata r:id="rId11" o:title="I-V curve of a solar panel. The three characteristic points (short"/>
             </v:shape>
             <v:oval id="Oval 2" o:spid="_x0000_s1028" style="position:absolute;left:29893;top:5416;width:3799;height:12942;visibility:visible;mso-wrap-style:square;v-text-anchor:middle" o:gfxdata="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" filled="f" strokecolor="#c45911 [2405]" strokeweight="1pt">
               <v:stroke joinstyle="miter"/>
@@ -1067,7 +1067,7 @@
           <w:noProof/>
         </w:rPr>
         <w:drawing>
-          <wp:anchor distT="0" distB="0" distL="114300" distR="114300" simplePos="0" relativeHeight="251661312" behindDoc="0" locked="0" layoutInCell="1" allowOverlap="1" wp14:anchorId="49B44A4E" wp14:editId="39976F37">
+          <wp:anchor distT="0" distB="0" distL="114300" distR="114300" simplePos="0" relativeHeight="251651584" behindDoc="0" locked="0" layoutInCell="1" allowOverlap="1" wp14:anchorId="49B44A4E" wp14:editId="10B7F049">
             <wp:simplePos x="0" y="0"/>
             <wp:positionH relativeFrom="column">
               <wp:posOffset>3312795</wp:posOffset>
@@ -1098,7 +1098,7 @@
                     <pic:cNvPicPr/>
                   </pic:nvPicPr>
                   <pic:blipFill>
-                    <a:blip r:embed="rId11"/>
+                    <a:blip r:embed="rId12"/>
                     <a:stretch>
                       <a:fillRect/>
                     </a:stretch>
@@ -1129,7 +1129,7 @@
           <w:noProof/>
         </w:rPr>
         <w:drawing>
-          <wp:anchor distT="0" distB="0" distL="114300" distR="114300" simplePos="0" relativeHeight="251659264" behindDoc="0" locked="0" layoutInCell="1" allowOverlap="1" wp14:anchorId="2BE84752" wp14:editId="01925E29">
+          <wp:anchor distT="0" distB="0" distL="114300" distR="114300" simplePos="0" relativeHeight="251650560" behindDoc="0" locked="0" layoutInCell="1" allowOverlap="1" wp14:anchorId="2BE84752" wp14:editId="7B89EB25">
             <wp:simplePos x="0" y="0"/>
             <wp:positionH relativeFrom="column">
               <wp:posOffset>527539</wp:posOffset>
@@ -1160,7 +1160,7 @@
                     <pic:cNvPicPr/>
                   </pic:nvPicPr>
                   <pic:blipFill>
-                    <a:blip r:embed="rId12"/>
+                    <a:blip r:embed="rId13"/>
                     <a:stretch>
                       <a:fillRect/>
                     </a:stretch>
@@ -1334,7 +1334,7 @@
           <w:numId w:val="3"/>
         </w:numPr>
       </w:pPr>
-      <w:hyperlink r:id="rId13" w:history="1">
+      <w:hyperlink r:id="rId14" w:history="1">
         <w:r>
           <w:rPr>
             <w:rStyle w:val="Hyperlink"/>
@@ -1357,7 +1357,7 @@
       <w:r>
         <w:t xml:space="preserve"> </w:t>
       </w:r>
-      <w:hyperlink r:id="rId14" w:history="1">
+      <w:hyperlink r:id="rId15" w:history="1">
         <w:r>
           <w:rPr>
             <w:rStyle w:val="Hyperlink"/>
@@ -1374,7 +1374,7 @@
           <w:numId w:val="3"/>
         </w:numPr>
       </w:pPr>
-      <w:hyperlink r:id="rId15" w:anchor="The_Solar_Cell_SPICE_Model" w:history="1">
+      <w:hyperlink r:id="rId16" w:anchor="The_Solar_Cell_SPICE_Model" w:history="1">
         <w:r>
           <w:rPr>
             <w:rStyle w:val="Hyperlink"/>
@@ -1501,7 +1501,7 @@
           <w:noProof/>
         </w:rPr>
         <w:drawing>
-          <wp:anchor distT="0" distB="0" distL="114300" distR="114300" simplePos="0" relativeHeight="251670528" behindDoc="0" locked="0" layoutInCell="1" allowOverlap="1" wp14:anchorId="60CBB005" wp14:editId="7B69F24A">
+          <wp:anchor distT="0" distB="0" distL="114300" distR="114300" simplePos="0" relativeHeight="251653632" behindDoc="0" locked="0" layoutInCell="1" allowOverlap="1" wp14:anchorId="60CBB005" wp14:editId="750EE758">
             <wp:simplePos x="0" y="0"/>
             <wp:positionH relativeFrom="column">
               <wp:posOffset>2869809</wp:posOffset>
@@ -1532,7 +1532,7 @@
                     <pic:cNvPicPr/>
                   </pic:nvPicPr>
                   <pic:blipFill>
-                    <a:blip r:embed="rId16"/>
+                    <a:blip r:embed="rId17"/>
                     <a:stretch>
                       <a:fillRect/>
                     </a:stretch>
@@ -1565,12 +1565,14 @@
         <w:rPr>
           <w:i/>
           <w:iCs/>
-        </w:rPr>
-      </w:pPr>
-      <w:r>
-        <w:rPr>
-          <w:i/>
-          <w:iCs/>
+          <w:lang w:val="fr-FR"/>
+        </w:rPr>
+      </w:pPr>
+      <w:r>
+        <w:rPr>
+          <w:i/>
+          <w:iCs/>
+          <w:lang w:val="fr-FR"/>
         </w:rPr>
         <w:t>N = emission coefficient</w:t>
       </w:r>
@@ -1578,6 +1580,7 @@
         <w:rPr>
           <w:i/>
           <w:iCs/>
+          <w:lang w:val="fr-FR"/>
         </w:rPr>
         <w:t xml:space="preserve"> </w:t>
       </w:r>
@@ -1588,6 +1591,7 @@
         <w:rPr>
           <w:i/>
           <w:iCs/>
+          <w:lang w:val="fr-FR"/>
         </w:rPr>
       </w:pPr>
       <w:r>
@@ -1595,7 +1599,7 @@
           <w:noProof/>
         </w:rPr>
         <w:drawing>
-          <wp:anchor distT="0" distB="0" distL="114300" distR="114300" simplePos="0" relativeHeight="251672576" behindDoc="0" locked="0" layoutInCell="1" allowOverlap="1" wp14:anchorId="09A3CE03" wp14:editId="43746AAF">
+          <wp:anchor distT="0" distB="0" distL="114300" distR="114300" simplePos="0" relativeHeight="251654656" behindDoc="0" locked="0" layoutInCell="1" allowOverlap="1" wp14:anchorId="09A3CE03" wp14:editId="57CE1361">
             <wp:simplePos x="0" y="0"/>
             <wp:positionH relativeFrom="column">
               <wp:posOffset>2932576</wp:posOffset>
@@ -1626,7 +1630,7 @@
                     <pic:cNvPicPr/>
                   </pic:nvPicPr>
                   <pic:blipFill>
-                    <a:blip r:embed="rId17"/>
+                    <a:blip r:embed="rId18"/>
                     <a:stretch>
                       <a:fillRect/>
                     </a:stretch>
@@ -1656,21 +1660,31 @@
     <w:p>
       <w:pPr>
         <w:ind w:left="720"/>
-      </w:pPr>
-      <w:r>
-        <w:rPr>
-          <w:i/>
-          <w:iCs/>
+        <w:rPr>
+          <w:lang w:val="fr-FR"/>
+        </w:rPr>
+      </w:pPr>
+      <w:r>
+        <w:rPr>
+          <w:i/>
+          <w:iCs/>
+          <w:lang w:val="fr-FR"/>
         </w:rPr>
         <w:t>XTI = exponent temperature coefficient</w:t>
       </w:r>
       <w:r>
+        <w:rPr>
+          <w:lang w:val="fr-FR"/>
+        </w:rPr>
         <w:t xml:space="preserve"> </w:t>
       </w:r>
     </w:p>
     <w:p>
       <w:pPr>
         <w:ind w:left="720"/>
+        <w:rPr>
+          <w:lang w:val="fr-FR"/>
+        </w:rPr>
       </w:pPr>
     </w:p>
     <w:p>
@@ -1685,7 +1699,7 @@
           <w:noProof/>
         </w:rPr>
         <w:drawing>
-          <wp:anchor distT="0" distB="0" distL="114300" distR="114300" simplePos="0" relativeHeight="251674624" behindDoc="0" locked="0" layoutInCell="1" allowOverlap="1" wp14:anchorId="49C6A1AD" wp14:editId="145DF558">
+          <wp:anchor distT="0" distB="0" distL="114300" distR="114300" simplePos="0" relativeHeight="251655680" behindDoc="0" locked="0" layoutInCell="1" allowOverlap="1" wp14:anchorId="49C6A1AD" wp14:editId="17CA462F">
             <wp:simplePos x="0" y="0"/>
             <wp:positionH relativeFrom="column">
               <wp:posOffset>2848610</wp:posOffset>
@@ -1716,7 +1730,7 @@
                     <pic:cNvPicPr/>
                   </pic:nvPicPr>
                   <pic:blipFill>
-                    <a:blip r:embed="rId18"/>
+                    <a:blip r:embed="rId19"/>
                     <a:stretch>
                       <a:fillRect/>
                     </a:stretch>
@@ -1763,7 +1777,7 @@
           <w:noProof/>
         </w:rPr>
         <w:drawing>
-          <wp:anchor distT="0" distB="0" distL="114300" distR="114300" simplePos="0" relativeHeight="251676672" behindDoc="0" locked="0" layoutInCell="1" allowOverlap="1" wp14:anchorId="5FABA47C" wp14:editId="171F8BBA">
+          <wp:anchor distT="0" distB="0" distL="114300" distR="114300" simplePos="0" relativeHeight="251656704" behindDoc="0" locked="0" layoutInCell="1" allowOverlap="1" wp14:anchorId="5FABA47C" wp14:editId="45F339AA">
             <wp:simplePos x="0" y="0"/>
             <wp:positionH relativeFrom="column">
               <wp:posOffset>2686880</wp:posOffset>
@@ -1794,7 +1808,7 @@
                     <pic:cNvPicPr/>
                   </pic:nvPicPr>
                   <pic:blipFill rotWithShape="1">
-                    <a:blip r:embed="rId19"/>
+                    <a:blip r:embed="rId20"/>
                     <a:srcRect t="19264" b="18118"/>
                     <a:stretch/>
                   </pic:blipFill>
@@ -1860,7 +1874,7 @@
         </w:rPr>
         <w:lastRenderedPageBreak/>
         <w:drawing>
-          <wp:anchor distT="0" distB="0" distL="114300" distR="114300" simplePos="0" relativeHeight="251678720" behindDoc="0" locked="0" layoutInCell="1" allowOverlap="1" wp14:anchorId="59BA1AF5" wp14:editId="0171F87D">
+          <wp:anchor distT="0" distB="0" distL="114300" distR="114300" simplePos="0" relativeHeight="251658752" behindDoc="0" locked="0" layoutInCell="1" allowOverlap="1" wp14:anchorId="59BA1AF5" wp14:editId="1EF7F844">
             <wp:simplePos x="0" y="0"/>
             <wp:positionH relativeFrom="margin">
               <wp:posOffset>1462600</wp:posOffset>
@@ -1891,7 +1905,7 @@
                     <pic:cNvPicPr/>
                   </pic:nvPicPr>
                   <pic:blipFill>
-                    <a:blip r:embed="rId20"/>
+                    <a:blip r:embed="rId21"/>
                     <a:stretch>
                       <a:fillRect/>
                     </a:stretch>
@@ -1931,7 +1945,7 @@
           <w:noProof/>
         </w:rPr>
         <w:drawing>
-          <wp:anchor distT="0" distB="0" distL="114300" distR="114300" simplePos="0" relativeHeight="251680768" behindDoc="0" locked="0" layoutInCell="1" allowOverlap="1" wp14:anchorId="24C56491" wp14:editId="31B438D0">
+          <wp:anchor distT="0" distB="0" distL="114300" distR="114300" simplePos="0" relativeHeight="251659776" behindDoc="0" locked="0" layoutInCell="1" allowOverlap="1" wp14:anchorId="24C56491" wp14:editId="29FC0373">
             <wp:simplePos x="0" y="0"/>
             <wp:positionH relativeFrom="margin">
               <wp:posOffset>379095</wp:posOffset>
@@ -1962,7 +1976,7 @@
                     <pic:cNvPicPr/>
                   </pic:nvPicPr>
                   <pic:blipFill>
-                    <a:blip r:embed="rId21"/>
+                    <a:blip r:embed="rId22"/>
                     <a:stretch>
                       <a:fillRect/>
                     </a:stretch>
@@ -2030,7 +2044,7 @@
           <w:noProof/>
         </w:rPr>
         <w:drawing>
-          <wp:anchor distT="0" distB="0" distL="114300" distR="114300" simplePos="0" relativeHeight="251682816" behindDoc="0" locked="0" layoutInCell="1" allowOverlap="1" wp14:anchorId="506B94AA" wp14:editId="0CF7AF51">
+          <wp:anchor distT="0" distB="0" distL="114300" distR="114300" simplePos="0" relativeHeight="251660800" behindDoc="0" locked="0" layoutInCell="1" allowOverlap="1" wp14:anchorId="506B94AA" wp14:editId="441D15D7">
             <wp:simplePos x="0" y="0"/>
             <wp:positionH relativeFrom="margin">
               <wp:align>center</wp:align>
@@ -2061,7 +2075,7 @@
                     <pic:cNvPicPr/>
                   </pic:nvPicPr>
                   <pic:blipFill>
-                    <a:blip r:embed="rId22"/>
+                    <a:blip r:embed="rId23"/>
                     <a:stretch>
                       <a:fillRect/>
                     </a:stretch>
@@ -2200,7 +2214,7 @@
           <w:noProof/>
         </w:rPr>
         <w:drawing>
-          <wp:anchor distT="0" distB="0" distL="114300" distR="114300" simplePos="0" relativeHeight="251684864" behindDoc="0" locked="0" layoutInCell="1" allowOverlap="1" wp14:anchorId="43891509" wp14:editId="6FBF6A71">
+          <wp:anchor distT="0" distB="0" distL="114300" distR="114300" simplePos="0" relativeHeight="251661824" behindDoc="0" locked="0" layoutInCell="1" allowOverlap="1" wp14:anchorId="43891509" wp14:editId="2ADBA263">
             <wp:simplePos x="0" y="0"/>
             <wp:positionH relativeFrom="column">
               <wp:posOffset>56271</wp:posOffset>
@@ -2231,7 +2245,7 @@
                     <pic:cNvPicPr/>
                   </pic:nvPicPr>
                   <pic:blipFill>
-                    <a:blip r:embed="rId23"/>
+                    <a:blip r:embed="rId24"/>
                     <a:stretch>
                       <a:fillRect/>
                     </a:stretch>
@@ -2276,7 +2290,7 @@
           <w:noProof/>
         </w:rPr>
         <w:drawing>
-          <wp:anchor distT="0" distB="0" distL="114300" distR="114300" simplePos="0" relativeHeight="251686912" behindDoc="0" locked="0" layoutInCell="1" allowOverlap="1" wp14:anchorId="2D70289C" wp14:editId="3AF02084">
+          <wp:anchor distT="0" distB="0" distL="114300" distR="114300" simplePos="0" relativeHeight="251662848" behindDoc="0" locked="0" layoutInCell="1" allowOverlap="1" wp14:anchorId="2D70289C" wp14:editId="46F17C2B">
             <wp:simplePos x="0" y="0"/>
             <wp:positionH relativeFrom="column">
               <wp:posOffset>-14116</wp:posOffset>
@@ -2307,7 +2321,7 @@
                     <pic:cNvPicPr/>
                   </pic:nvPicPr>
                   <pic:blipFill>
-                    <a:blip r:embed="rId24"/>
+                    <a:blip r:embed="rId25"/>
                     <a:stretch>
                       <a:fillRect/>
                     </a:stretch>
@@ -2380,9 +2394,10 @@
         <w:rPr>
           <w:b/>
           <w:bCs/>
+          <w:noProof/>
         </w:rPr>
         <w:drawing>
-          <wp:anchor distT="0" distB="0" distL="114300" distR="114300" simplePos="0" relativeHeight="251688960" behindDoc="0" locked="0" layoutInCell="1" allowOverlap="1" wp14:anchorId="216296BF" wp14:editId="61D7963B">
+          <wp:anchor distT="0" distB="0" distL="114300" distR="114300" simplePos="0" relativeHeight="251663872" behindDoc="0" locked="0" layoutInCell="1" allowOverlap="1" wp14:anchorId="216296BF" wp14:editId="39354D0C">
             <wp:simplePos x="0" y="0"/>
             <wp:positionH relativeFrom="column">
               <wp:posOffset>0</wp:posOffset>
@@ -2413,7 +2428,7 @@
                     <pic:cNvPicPr/>
                   </pic:nvPicPr>
                   <pic:blipFill>
-                    <a:blip r:embed="rId25"/>
+                    <a:blip r:embed="rId26"/>
                     <a:stretch>
                       <a:fillRect/>
                     </a:stretch>
@@ -2436,7 +2451,10 @@
     </w:p>
     <w:p>
       <w:pPr>
-        <w:ind w:left="720" w:hanging="720"/>
+        <w:rPr>
+          <w:b/>
+          <w:bCs/>
+        </w:rPr>
       </w:pPr>
     </w:p>
     <w:p>
@@ -2458,27 +2476,33 @@
           <w:szCs w:val="36"/>
           <w:u w:val="single"/>
         </w:rPr>
-        <w:t>Boost Converter Design</w:t>
-      </w:r>
-    </w:p>
-    <w:p>
-      <w:pPr>
-        <w:ind w:left="720" w:hanging="720"/>
-        <w:rPr>
-          <w:b/>
-          <w:bCs/>
-          <w:sz w:val="24"/>
-          <w:szCs w:val="24"/>
-        </w:rPr>
-      </w:pPr>
-      <w:r>
-        <w:rPr>
-          <w:b/>
-          <w:bCs/>
-          <w:sz w:val="24"/>
-          <w:szCs w:val="24"/>
-        </w:rPr>
-        <w:t>Helpful links:</w:t>
+        <w:t>Solar array and battery specs</w:t>
+      </w:r>
+    </w:p>
+    <w:p>
+      <w:pPr>
+        <w:ind w:firstLine="720"/>
+      </w:pPr>
+      <w:r>
+        <w:t>The</w:t>
+      </w:r>
+      <w:r>
+        <w:t xml:space="preserve"> solar array and battery specs are listed below. The solar array will have 3 individual strings that will be put in parallel to output to the battery pack. The decision for 3 individual strings was made to accommodate initial off the shelf MPPT solutions (found in next section), which have a maximum current rating of 7A</w:t>
+      </w:r>
+      <w:r>
+        <w:t>, and allows for adequate marigin to boost from the solar array voltage to battery pack voltage (boost ratio &gt; 1.1)</w:t>
+      </w:r>
+      <w:r>
+        <w:t xml:space="preserve">. In addition, multiple strings allow for individual maximum power-point tracking of each unique string in the event of varying </w:t>
+      </w:r>
+      <w:r>
+        <w:t>iridescences</w:t>
+      </w:r>
+      <w:r>
+        <w:t xml:space="preserve"> between the string</w:t>
+      </w:r>
+      <w:r>
+        <w:t>s (i.e. the back half of the car is in the shade).</w:t>
       </w:r>
     </w:p>
     <w:p>
@@ -2488,6 +2512,478 @@
           <w:ilvl w:val="0"/>
           <w:numId w:val="5"/>
         </w:numPr>
+      </w:pPr>
+      <w:r>
+        <w:t>Pack nominal voltage: 96V</w:t>
+      </w:r>
+    </w:p>
+    <w:p>
+      <w:pPr>
+        <w:pStyle w:val="ListParagraph"/>
+        <w:numPr>
+          <w:ilvl w:val="0"/>
+          <w:numId w:val="5"/>
+        </w:numPr>
+      </w:pPr>
+      <w:r>
+        <w:t>Pack max voltage: 107V</w:t>
+      </w:r>
+    </w:p>
+    <w:p>
+      <w:pPr>
+        <w:pStyle w:val="ListParagraph"/>
+        <w:numPr>
+          <w:ilvl w:val="0"/>
+          <w:numId w:val="5"/>
+        </w:numPr>
+      </w:pPr>
+      <w:r>
+        <w:t>Number solar strings: 3</w:t>
+      </w:r>
+    </w:p>
+    <w:p>
+      <w:pPr>
+        <w:pStyle w:val="ListParagraph"/>
+        <w:numPr>
+          <w:ilvl w:val="0"/>
+          <w:numId w:val="5"/>
+        </w:numPr>
+      </w:pPr>
+      <w:r>
+        <w:t>Solar array</w:t>
+      </w:r>
+      <w:r>
+        <w:t xml:space="preserve"> string</w:t>
+      </w:r>
+      <w:r>
+        <w:t xml:space="preserve"> open circuit voltage: 57.12V</w:t>
+      </w:r>
+    </w:p>
+    <w:p>
+      <w:pPr>
+        <w:pStyle w:val="ListParagraph"/>
+        <w:numPr>
+          <w:ilvl w:val="0"/>
+          <w:numId w:val="5"/>
+        </w:numPr>
+      </w:pPr>
+      <w:r>
+        <w:t xml:space="preserve">Solar array </w:t>
+      </w:r>
+      <w:r>
+        <w:t>string</w:t>
+      </w:r>
+      <w:r>
+        <w:t xml:space="preserve"> voltage: 48.72</w:t>
+      </w:r>
+    </w:p>
+    <w:p>
+      <w:pPr>
+        <w:pStyle w:val="ListParagraph"/>
+        <w:numPr>
+          <w:ilvl w:val="0"/>
+          <w:numId w:val="5"/>
+        </w:numPr>
+      </w:pPr>
+      <w:r>
+        <w:t>Solar array open circuit current</w:t>
+      </w:r>
+      <w:r>
+        <w:t xml:space="preserve"> per string</w:t>
+      </w:r>
+      <w:r>
+        <w:t xml:space="preserve">: 6.34A </w:t>
+      </w:r>
+    </w:p>
+    <w:p>
+      <w:pPr>
+        <w:pStyle w:val="ListParagraph"/>
+        <w:numPr>
+          <w:ilvl w:val="0"/>
+          <w:numId w:val="5"/>
+        </w:numPr>
+      </w:pPr>
+      <w:r>
+        <w:t xml:space="preserve">Solar array mpp </w:t>
+      </w:r>
+      <w:r>
+        <w:t>current per string:</w:t>
+      </w:r>
+      <w:r>
+        <w:t xml:space="preserve"> </w:t>
+      </w:r>
+      <w:r>
+        <w:t>6A</w:t>
+      </w:r>
+    </w:p>
+    <w:p>
+      <w:pPr>
+        <w:pStyle w:val="ListParagraph"/>
+        <w:numPr>
+          <w:ilvl w:val="0"/>
+          <w:numId w:val="5"/>
+        </w:numPr>
+      </w:pPr>
+      <w:r>
+        <w:t xml:space="preserve">Solar array mpp power = </w:t>
+      </w:r>
+      <w:r>
+        <w:t>876.96W</w:t>
+      </w:r>
+    </w:p>
+    <w:p>
+      <w:pPr>
+        <w:ind w:left="720" w:hanging="720"/>
+      </w:pPr>
+    </w:p>
+    <w:p>
+      <w:pPr>
+        <w:ind w:left="720" w:hanging="720"/>
+        <w:rPr>
+          <w:b/>
+          <w:bCs/>
+          <w:sz w:val="36"/>
+          <w:szCs w:val="36"/>
+          <w:u w:val="single"/>
+        </w:rPr>
+      </w:pPr>
+    </w:p>
+    <w:p>
+      <w:pPr>
+        <w:ind w:left="720" w:hanging="720"/>
+        <w:rPr>
+          <w:b/>
+          <w:bCs/>
+          <w:sz w:val="36"/>
+          <w:szCs w:val="36"/>
+          <w:u w:val="single"/>
+        </w:rPr>
+      </w:pPr>
+      <w:r>
+        <w:rPr>
+          <w:b/>
+          <w:bCs/>
+          <w:sz w:val="36"/>
+          <w:szCs w:val="36"/>
+          <w:u w:val="single"/>
+        </w:rPr>
+        <w:t xml:space="preserve">Solution </w:t>
+      </w:r>
+      <w:r>
+        <w:rPr>
+          <w:b/>
+          <w:bCs/>
+          <w:sz w:val="36"/>
+          <w:szCs w:val="36"/>
+          <w:u w:val="single"/>
+        </w:rPr>
+        <w:t>Space</w:t>
+      </w:r>
+    </w:p>
+    <w:p>
+      <w:pPr>
+        <w:ind w:left="720" w:hanging="720"/>
+        <w:rPr>
+          <w:b/>
+          <w:bCs/>
+          <w:sz w:val="24"/>
+          <w:szCs w:val="24"/>
+        </w:rPr>
+      </w:pPr>
+      <w:r>
+        <w:rPr>
+          <w:b/>
+          <w:bCs/>
+          <w:sz w:val="24"/>
+          <w:szCs w:val="24"/>
+        </w:rPr>
+        <w:lastRenderedPageBreak/>
+        <w:t>Elmar Race MPPT</w:t>
+      </w:r>
+    </w:p>
+    <w:p>
+      <w:pPr>
+        <w:ind w:firstLine="720"/>
+      </w:pPr>
+      <w:r>
+        <w:t xml:space="preserve">This off the shelf option </w:t>
+      </w:r>
+      <w:r>
+        <w:t xml:space="preserve">would allow for a quick, readymade solution for Solar Car 1. It is a boost converter with a minimum boost ratio of 1.1, max output voltage of 165V, and max output current of 7A. </w:t>
+      </w:r>
+      <w:r>
+        <w:t>The peak conversion efficiency tops out at 99.6%.</w:t>
+      </w:r>
+      <w:r>
+        <w:t xml:space="preserve"> Perhaps more relevantly,</w:t>
+      </w:r>
+      <w:r>
+        <w:t xml:space="preserve"> </w:t>
+      </w:r>
+      <w:r>
+        <w:t xml:space="preserve">At the maximum power point of our array (48.72V), the Elmar MPPT device shows an efficiency of 98.25%. </w:t>
+      </w:r>
+      <w:r>
+        <w:t xml:space="preserve">Given the </w:t>
+      </w:r>
+      <w:r>
+        <w:t>configuration</w:t>
+      </w:r>
+      <w:r>
+        <w:t xml:space="preserve"> of our solar array, we would need 1 Elmar MPPT per string, for a total of 3. At the cheapest unit cost of $2588.27, this would put the final BOM</w:t>
+      </w:r>
+      <w:r>
+        <w:t xml:space="preserve"> exceeding $8000, and proves prohibitively expensive among all of the other costs of building a solar car for the first time. </w:t>
+      </w:r>
+    </w:p>
+    <w:p/>
+    <w:p>
+      <w:pPr>
+        <w:rPr>
+          <w:b/>
+          <w:bCs/>
+          <w:sz w:val="24"/>
+          <w:szCs w:val="24"/>
+        </w:rPr>
+      </w:pPr>
+      <w:r>
+        <w:rPr>
+          <w:b/>
+          <w:bCs/>
+          <w:sz w:val="24"/>
+          <w:szCs w:val="24"/>
+        </w:rPr>
+        <w:t>Custom</w:t>
+      </w:r>
+      <w:r>
+        <w:rPr>
+          <w:b/>
+          <w:bCs/>
+          <w:sz w:val="24"/>
+          <w:szCs w:val="24"/>
+        </w:rPr>
+        <w:t xml:space="preserve"> In House</w:t>
+      </w:r>
+      <w:r>
+        <w:rPr>
+          <w:b/>
+          <w:bCs/>
+          <w:sz w:val="24"/>
+          <w:szCs w:val="24"/>
+        </w:rPr>
+        <w:t xml:space="preserve"> Design</w:t>
+      </w:r>
+    </w:p>
+    <w:p>
+      <w:pPr>
+        <w:ind w:firstLine="720"/>
+      </w:pPr>
+      <w:r>
+        <w:t xml:space="preserve">A custom design offers many advantages to an off the shelf solution with an additional assumption of risk. Foremost, a custom design can achieve a BOM of &lt; $800, an order of magnitude more lucrative than the off the shelf solution. In addition to the immense learning opportunity it presents, it also provides more flexibility in the competition and bring-up environment. In the event of a malfunction of the device or user mistakes, a replacement part can be ordered for what is likely under $10, instead of bearing the lead time and cost of an entirely new off the shelf MPPT. </w:t>
+      </w:r>
+    </w:p>
+    <w:p>
+      <w:pPr>
+        <w:ind w:firstLine="720"/>
+      </w:pPr>
+      <w:r>
+        <w:t xml:space="preserve">The risks include the additional time of design and testing, along with the novelty of power electronics to Badgerloop as an organization. There could easily be an oversight of a power electronics “gotcha” that requires the spinning of a board and delayed time until the solution is complete.  With that being said, most of facets of building a solar car for the first time involve a degree of risk, and a custom MPPT approximates the degree of these risks. </w:t>
+      </w:r>
+    </w:p>
+    <w:p>
+      <w:pPr>
+        <w:ind w:firstLine="720"/>
+      </w:pPr>
+      <w:r>
+        <w:t xml:space="preserve">Given the extremely constrained timeline that exists to build a first car within a year, building a converter </w:t>
+      </w:r>
+      <w:r>
+        <w:t>that matches an off the shelf solution’s performance (namely efficiency) exactly will not be the sole determinant of a successful design, while still being the primary directive of the design.</w:t>
+      </w:r>
+      <w:r>
+        <w:t xml:space="preserve"> With an in house design, improving upon it can be an iterative process and provide learning opportunities to teams of the future for years to come.</w:t>
+      </w:r>
+      <w:r>
+        <w:t xml:space="preserve"> In order to minimize identified risks, the custom design can approximate the known interface of the Elmar MPPT (12V, GND, CAN) to allow for a swap with an Elmar MPPT in the event the car’s MPPT is the critical path in having a working car.</w:t>
+      </w:r>
+    </w:p>
+    <w:p>
+      <w:pPr>
+        <w:rPr>
+          <w:b/>
+          <w:bCs/>
+          <w:sz w:val="24"/>
+          <w:szCs w:val="24"/>
+        </w:rPr>
+      </w:pPr>
+      <w:r>
+        <w:rPr>
+          <w:b/>
+          <w:bCs/>
+          <w:sz w:val="24"/>
+          <w:szCs w:val="24"/>
+        </w:rPr>
+        <w:t>Path</w:t>
+      </w:r>
+      <w:r>
+        <w:rPr>
+          <w:b/>
+          <w:bCs/>
+          <w:sz w:val="24"/>
+          <w:szCs w:val="24"/>
+        </w:rPr>
+        <w:t xml:space="preserve"> &amp; Goals</w:t>
+      </w:r>
+    </w:p>
+    <w:p>
+      <w:r>
+        <w:rPr>
+          <w:b/>
+          <w:bCs/>
+          <w:sz w:val="24"/>
+          <w:szCs w:val="24"/>
+        </w:rPr>
+        <w:tab/>
+      </w:r>
+      <w:r>
+        <w:t xml:space="preserve">With the advantages that a custom in-house design provides, and in the </w:t>
+      </w:r>
+      <w:r>
+        <w:t xml:space="preserve">ambitious </w:t>
+      </w:r>
+      <w:r>
+        <w:t xml:space="preserve">spirit </w:t>
+      </w:r>
+      <w:r>
+        <w:t>of</w:t>
+      </w:r>
+      <w:r>
+        <w:t xml:space="preserve"> Badgerloop</w:t>
+      </w:r>
+      <w:r>
+        <w:t>, an in-house design will be pursued with the following directives:</w:t>
+      </w:r>
+    </w:p>
+    <w:p>
+      <w:pPr>
+        <w:pStyle w:val="ListParagraph"/>
+        <w:numPr>
+          <w:ilvl w:val="0"/>
+          <w:numId w:val="7"/>
+        </w:numPr>
+      </w:pPr>
+      <w:r>
+        <w:t>Consolidate these 3 MPPT devices into one sleeker, cheaper, simpler solution.</w:t>
+      </w:r>
+    </w:p>
+    <w:p>
+      <w:pPr>
+        <w:pStyle w:val="ListParagraph"/>
+        <w:numPr>
+          <w:ilvl w:val="0"/>
+          <w:numId w:val="7"/>
+        </w:numPr>
+      </w:pPr>
+      <w:r>
+        <w:t>Achieve an efficiency of 97% or greater in design &amp; ideal test conditions.</w:t>
+      </w:r>
+    </w:p>
+    <w:p>
+      <w:pPr>
+        <w:pStyle w:val="ListParagraph"/>
+        <w:numPr>
+          <w:ilvl w:val="0"/>
+          <w:numId w:val="7"/>
+        </w:numPr>
+      </w:pPr>
+      <w:r>
+        <w:t xml:space="preserve">Learn about and implement fundamentals of power conversion and control in the context of a large embedded system. </w:t>
+      </w:r>
+    </w:p>
+    <w:p/>
+    <w:p>
+      <w:pPr>
+        <w:rPr>
+          <w:sz w:val="24"/>
+          <w:szCs w:val="24"/>
+        </w:rPr>
+      </w:pPr>
+      <w:r>
+        <w:rPr>
+          <w:b/>
+          <w:bCs/>
+          <w:sz w:val="24"/>
+          <w:szCs w:val="24"/>
+        </w:rPr>
+        <w:tab/>
+      </w:r>
+    </w:p>
+    <w:p>
+      <w:pPr>
+        <w:ind w:left="720" w:hanging="720"/>
+        <w:rPr>
+          <w:b/>
+          <w:bCs/>
+          <w:sz w:val="36"/>
+          <w:szCs w:val="36"/>
+          <w:u w:val="single"/>
+        </w:rPr>
+      </w:pPr>
+      <w:r>
+        <w:rPr>
+          <w:b/>
+          <w:bCs/>
+          <w:sz w:val="36"/>
+          <w:szCs w:val="36"/>
+          <w:u w:val="single"/>
+        </w:rPr>
+        <w:lastRenderedPageBreak/>
+        <w:t xml:space="preserve">Custom </w:t>
+      </w:r>
+      <w:r>
+        <w:rPr>
+          <w:b/>
+          <w:bCs/>
+          <w:sz w:val="36"/>
+          <w:szCs w:val="36"/>
+          <w:u w:val="single"/>
+        </w:rPr>
+        <w:t xml:space="preserve">MPPT </w:t>
+      </w:r>
+      <w:r>
+        <w:rPr>
+          <w:b/>
+          <w:bCs/>
+          <w:sz w:val="36"/>
+          <w:szCs w:val="36"/>
+          <w:u w:val="single"/>
+        </w:rPr>
+        <w:t>Design</w:t>
+      </w:r>
+    </w:p>
+    <w:p>
+      <w:pPr>
+        <w:ind w:left="720" w:hanging="720"/>
+        <w:rPr>
+          <w:b/>
+          <w:bCs/>
+        </w:rPr>
+      </w:pPr>
+      <w:r>
+        <w:rPr>
+          <w:b/>
+          <w:bCs/>
+        </w:rPr>
+        <w:t>Helpful links:</w:t>
+      </w:r>
+    </w:p>
+    <w:p>
+      <w:pPr>
+        <w:pStyle w:val="ListParagraph"/>
+        <w:numPr>
+          <w:ilvl w:val="0"/>
+          <w:numId w:val="5"/>
+        </w:numPr>
         <w:rPr>
           <w:rStyle w:val="Hyperlink"/>
           <w:color w:val="auto"/>
@@ -2509,7 +3005,7 @@
         </w:rPr>
         <w:t xml:space="preserve"> </w:t>
       </w:r>
-      <w:hyperlink r:id="rId26" w:history="1">
+      <w:hyperlink r:id="rId27" w:history="1">
         <w:r>
           <w:rPr>
             <w:rStyle w:val="Hyperlink"/>
@@ -2532,7 +3028,7 @@
       <w:r>
         <w:t xml:space="preserve"> </w:t>
       </w:r>
-      <w:hyperlink r:id="rId27" w:history="1">
+      <w:hyperlink r:id="rId28" w:history="1">
         <w:r>
           <w:rPr>
             <w:rStyle w:val="Hyperlink"/>
@@ -2552,7 +3048,7 @@
       <w:r>
         <w:t xml:space="preserve">Boost converter design &amp; power losses: </w:t>
       </w:r>
-      <w:hyperlink r:id="rId28" w:history="1">
+      <w:hyperlink r:id="rId29" w:history="1">
         <w:r>
           <w:rPr>
             <w:rStyle w:val="Hyperlink"/>
@@ -2568,11 +3064,16 @@
           <w:ilvl w:val="0"/>
           <w:numId w:val="5"/>
         </w:numPr>
+        <w:rPr>
+          <w:rStyle w:val="Hyperlink"/>
+          <w:color w:val="auto"/>
+          <w:u w:val="none"/>
+        </w:rPr>
       </w:pPr>
       <w:r>
         <w:t xml:space="preserve">System Design considerations for battery operated system: </w:t>
       </w:r>
-      <w:hyperlink r:id="rId29" w:history="1">
+      <w:hyperlink r:id="rId30" w:history="1">
         <w:r>
           <w:rPr>
             <w:rStyle w:val="Hyperlink"/>
@@ -2581,226 +3082,1838 @@
         </w:r>
       </w:hyperlink>
     </w:p>
+    <w:p>
+      <w:pPr>
+        <w:rPr>
+          <w:rStyle w:val="Hyperlink"/>
+          <w:b/>
+          <w:bCs/>
+          <w:color w:val="auto"/>
+          <w:sz w:val="20"/>
+          <w:szCs w:val="20"/>
+          <w:u w:val="none"/>
+        </w:rPr>
+      </w:pPr>
+      <w:r>
+        <w:rPr>
+          <w:rStyle w:val="Hyperlink"/>
+          <w:b/>
+          <w:bCs/>
+          <w:color w:val="auto"/>
+          <w:sz w:val="20"/>
+          <w:szCs w:val="20"/>
+          <w:u w:val="none"/>
+        </w:rPr>
+        <w:t>Design</w:t>
+      </w:r>
+      <w:r>
+        <w:rPr>
+          <w:rStyle w:val="Hyperlink"/>
+          <w:b/>
+          <w:bCs/>
+          <w:color w:val="auto"/>
+          <w:sz w:val="20"/>
+          <w:szCs w:val="20"/>
+          <w:u w:val="none"/>
+        </w:rPr>
+        <w:t xml:space="preserve"> </w:t>
+      </w:r>
+      <w:r>
+        <w:rPr>
+          <w:rStyle w:val="Hyperlink"/>
+          <w:b/>
+          <w:bCs/>
+          <w:color w:val="auto"/>
+          <w:sz w:val="20"/>
+          <w:szCs w:val="20"/>
+          <w:u w:val="none"/>
+        </w:rPr>
+        <w:t>Outline</w:t>
+      </w:r>
+      <w:r>
+        <w:rPr>
+          <w:rStyle w:val="Hyperlink"/>
+          <w:b/>
+          <w:bCs/>
+          <w:color w:val="auto"/>
+          <w:sz w:val="20"/>
+          <w:szCs w:val="20"/>
+          <w:u w:val="none"/>
+        </w:rPr>
+        <w:t>:</w:t>
+      </w:r>
+    </w:p>
+    <w:p>
+      <w:pPr>
+        <w:jc w:val="center"/>
+        <w:rPr>
+          <w:rStyle w:val="Hyperlink"/>
+          <w:b/>
+          <w:bCs/>
+          <w:color w:val="auto"/>
+          <w:u w:val="none"/>
+        </w:rPr>
+      </w:pPr>
+    </w:p>
+    <w:p>
+      <w:pPr>
+        <w:jc w:val="center"/>
+        <w:rPr>
+          <w:rStyle w:val="Hyperlink"/>
+          <w:b/>
+          <w:bCs/>
+          <w:color w:val="auto"/>
+          <w:u w:val="none"/>
+        </w:rPr>
+      </w:pPr>
+      <w:r>
+        <w:rPr>
+          <w:rStyle w:val="Hyperlink"/>
+          <w:b/>
+          <w:bCs/>
+          <w:color w:val="auto"/>
+          <w:u w:val="none"/>
+        </w:rPr>
+        <w:drawing>
+          <wp:inline distT="0" distB="0" distL="0" distR="0" wp14:anchorId="4D6316E2" wp14:editId="77702466">
+            <wp:extent cx="5913120" cy="3818890"/>
+            <wp:effectExtent l="0" t="0" r="0" b="0"/>
+            <wp:docPr id="29" name="Picture 29" descr="Diagram&#10;&#10;Description automatically generated"/>
+            <wp:cNvGraphicFramePr>
+              <a:graphicFrameLocks xmlns:a="http://schemas.openxmlformats.org/drawingml/2006/main" noChangeAspect="1"/>
+            </wp:cNvGraphicFramePr>
+            <a:graphic xmlns:a="http://schemas.openxmlformats.org/drawingml/2006/main">
+              <a:graphicData uri="http://schemas.openxmlformats.org/drawingml/2006/picture">
+                <pic:pic xmlns:pic="http://schemas.openxmlformats.org/drawingml/2006/picture">
+                  <pic:nvPicPr>
+                    <pic:cNvPr id="29" name="Picture 29" descr="Diagram&#10;&#10;Description automatically generated"/>
+                    <pic:cNvPicPr/>
+                  </pic:nvPicPr>
+                  <pic:blipFill rotWithShape="1">
+                    <a:blip r:embed="rId31"/>
+                    <a:srcRect r="513"/>
+                    <a:stretch/>
+                  </pic:blipFill>
+                  <pic:spPr bwMode="auto">
+                    <a:xfrm>
+                      <a:off x="0" y="0"/>
+                      <a:ext cx="5913120" cy="3818890"/>
+                    </a:xfrm>
+                    <a:prstGeom prst="rect">
+                      <a:avLst/>
+                    </a:prstGeom>
+                    <a:ln>
+                      <a:noFill/>
+                    </a:ln>
+                    <a:extLst>
+                      <a:ext uri="{53640926-AAD7-44D8-BBD7-CCE9431645EC}">
+                        <a14:shadowObscured xmlns:a14="http://schemas.microsoft.com/office/drawing/2010/main"/>
+                      </a:ext>
+                    </a:extLst>
+                  </pic:spPr>
+                </pic:pic>
+              </a:graphicData>
+            </a:graphic>
+          </wp:inline>
+        </w:drawing>
+      </w:r>
+    </w:p>
+    <w:p>
+      <w:pPr>
+        <w:jc w:val="center"/>
+        <w:rPr>
+          <w:rStyle w:val="Hyperlink"/>
+          <w:i/>
+          <w:iCs/>
+          <w:color w:val="auto"/>
+          <w:u w:val="none"/>
+        </w:rPr>
+      </w:pPr>
+      <w:r>
+        <w:rPr>
+          <w:rStyle w:val="Hyperlink"/>
+          <w:i/>
+          <w:iCs/>
+          <w:color w:val="auto"/>
+          <w:u w:val="none"/>
+        </w:rPr>
+        <w:t>MPPT Block Diagram</w:t>
+      </w:r>
+    </w:p>
+    <w:p>
+      <w:pPr>
+        <w:rPr>
+          <w:rStyle w:val="Hyperlink"/>
+          <w:color w:val="auto"/>
+          <w:u w:val="none"/>
+        </w:rPr>
+      </w:pPr>
+      <w:r>
+        <w:rPr>
+          <w:rStyle w:val="Hyperlink"/>
+          <w:i/>
+          <w:iCs/>
+          <w:color w:val="auto"/>
+          <w:u w:val="none"/>
+        </w:rPr>
+        <w:tab/>
+      </w:r>
+      <w:r>
+        <w:rPr>
+          <w:rStyle w:val="Hyperlink"/>
+          <w:color w:val="auto"/>
+          <w:u w:val="none"/>
+        </w:rPr>
+        <w:t>There are three boost converters, one for each solar string. Each converter is capable of operating at the highest solar string values, as well as their maximum power point</w:t>
+      </w:r>
+      <w:r>
+        <w:rPr>
+          <w:rStyle w:val="Hyperlink"/>
+          <w:color w:val="auto"/>
+          <w:u w:val="none"/>
+        </w:rPr>
+        <w:t>, for the maximum output power of the solar array of 876W.</w:t>
+      </w:r>
+      <w:r>
+        <w:rPr>
+          <w:rStyle w:val="Hyperlink"/>
+          <w:color w:val="auto"/>
+          <w:u w:val="none"/>
+        </w:rPr>
+        <w:t xml:space="preserve"> Each converter is uniquely controlled</w:t>
+      </w:r>
+      <w:r>
+        <w:rPr>
+          <w:rStyle w:val="Hyperlink"/>
+          <w:color w:val="auto"/>
+          <w:u w:val="none"/>
+        </w:rPr>
+        <w:t xml:space="preserve"> to its maximum power </w:t>
+      </w:r>
+      <w:r>
+        <w:rPr>
+          <w:rStyle w:val="Hyperlink"/>
+          <w:color w:val="auto"/>
+          <w:u w:val="none"/>
+        </w:rPr>
+        <w:lastRenderedPageBreak/>
+        <w:t>point</w:t>
+      </w:r>
+      <w:r>
+        <w:rPr>
+          <w:rStyle w:val="Hyperlink"/>
+          <w:color w:val="auto"/>
+          <w:u w:val="none"/>
+        </w:rPr>
+        <w:t xml:space="preserve"> by a Nucleo STM32 microcontroller based on telemetry from solar string voltage, solar string current, and battery (output) voltage</w:t>
+      </w:r>
+      <w:r>
+        <w:rPr>
+          <w:rStyle w:val="Hyperlink"/>
+          <w:color w:val="auto"/>
+          <w:u w:val="none"/>
+        </w:rPr>
+        <w:t>. The three converters are tied together at the output for the battery.</w:t>
+      </w:r>
+      <w:r>
+        <w:rPr>
+          <w:rStyle w:val="Hyperlink"/>
+          <w:color w:val="auto"/>
+          <w:u w:val="none"/>
+        </w:rPr>
+        <w:t xml:space="preserve"> The operating mode for output (battery charging vs MPPT), along with desired on-board telemetry is communicated via a</w:t>
+      </w:r>
+      <w:r>
+        <w:rPr>
+          <w:rStyle w:val="Hyperlink"/>
+          <w:color w:val="auto"/>
+          <w:u w:val="none"/>
+        </w:rPr>
+        <w:t xml:space="preserve"> galvanically isolated</w:t>
+      </w:r>
+      <w:r>
+        <w:rPr>
+          <w:rStyle w:val="Hyperlink"/>
+          <w:color w:val="auto"/>
+          <w:u w:val="none"/>
+        </w:rPr>
+        <w:t xml:space="preserve"> CAN interface</w:t>
+      </w:r>
+      <w:r>
+        <w:rPr>
+          <w:rStyle w:val="Hyperlink"/>
+          <w:color w:val="auto"/>
+          <w:u w:val="none"/>
+        </w:rPr>
+        <w:t xml:space="preserve"> that connects to the rest of the low voltage electrical system.</w:t>
+      </w:r>
+    </w:p>
+    <w:p>
+      <w:pPr>
+        <w:rPr>
+          <w:b/>
+          <w:bCs/>
+        </w:rPr>
+      </w:pPr>
+      <w:r>
+        <w:rPr>
+          <w:b/>
+          <w:bCs/>
+        </w:rPr>
+        <w:t>Final Layout:</w:t>
+      </w:r>
+    </w:p>
+    <w:p>
+      <w:pPr>
+        <w:jc w:val="center"/>
+      </w:pPr>
+      <w:r>
+        <w:drawing>
+          <wp:inline distT="0" distB="0" distL="0" distR="0" wp14:anchorId="593DCE7B" wp14:editId="141A0781">
+            <wp:extent cx="5943600" cy="4409440"/>
+            <wp:effectExtent l="0" t="0" r="0" b="0"/>
+            <wp:docPr id="25" name="Picture 25" descr="A picture containing diagram&#10;&#10;Description automatically generated"/>
+            <wp:cNvGraphicFramePr>
+              <a:graphicFrameLocks xmlns:a="http://schemas.openxmlformats.org/drawingml/2006/main" noChangeAspect="1"/>
+            </wp:cNvGraphicFramePr>
+            <a:graphic xmlns:a="http://schemas.openxmlformats.org/drawingml/2006/main">
+              <a:graphicData uri="http://schemas.openxmlformats.org/drawingml/2006/picture">
+                <pic:pic xmlns:pic="http://schemas.openxmlformats.org/drawingml/2006/picture">
+                  <pic:nvPicPr>
+                    <pic:cNvPr id="25" name="Picture 25" descr="A picture containing diagram&#10;&#10;Description automatically generated"/>
+                    <pic:cNvPicPr/>
+                  </pic:nvPicPr>
+                  <pic:blipFill>
+                    <a:blip r:embed="rId32"/>
+                    <a:stretch>
+                      <a:fillRect/>
+                    </a:stretch>
+                  </pic:blipFill>
+                  <pic:spPr>
+                    <a:xfrm>
+                      <a:off x="0" y="0"/>
+                      <a:ext cx="5943600" cy="4409440"/>
+                    </a:xfrm>
+                    <a:prstGeom prst="rect">
+                      <a:avLst/>
+                    </a:prstGeom>
+                  </pic:spPr>
+                </pic:pic>
+              </a:graphicData>
+            </a:graphic>
+          </wp:inline>
+        </w:drawing>
+      </w:r>
+    </w:p>
+    <w:p>
+      <w:pPr>
+        <w:rPr>
+          <w:b/>
+          <w:bCs/>
+        </w:rPr>
+      </w:pPr>
+    </w:p>
+    <w:p>
+      <w:pPr>
+        <w:rPr>
+          <w:b/>
+          <w:bCs/>
+          <w:sz w:val="28"/>
+          <w:szCs w:val="28"/>
+        </w:rPr>
+      </w:pPr>
+      <w:r>
+        <w:rPr>
+          <w:b/>
+          <w:bCs/>
+          <w:sz w:val="28"/>
+          <w:szCs w:val="28"/>
+        </w:rPr>
+        <w:t>Boost converter design:</w:t>
+      </w:r>
+    </w:p>
+    <w:p>
+      <w:r>
+        <w:rPr>
+          <w:b/>
+          <w:bCs/>
+        </w:rPr>
+        <w:t xml:space="preserve">Consideration: </w:t>
+      </w:r>
+      <w:r>
+        <w:rPr>
+          <w:b/>
+          <w:bCs/>
+        </w:rPr>
+        <w:t>Multiphase boost converter</w:t>
+      </w:r>
+    </w:p>
+    <w:p>
+      <w:pPr>
+        <w:ind w:firstLine="720"/>
+      </w:pPr>
+      <w:r>
+        <w:t>Initially, a multiphase (2 phase) boost converter was considered as a solution</w:t>
+      </w:r>
+      <w:r>
+        <w:t xml:space="preserve"> for the main power converter</w:t>
+      </w:r>
+      <w:r>
+        <w:t xml:space="preserve">. There are some advantages to this path, as per TI </w:t>
+      </w:r>
+      <w:r>
+        <w:t>“When considering higher output currents, a multiphase boost converter provides many advantages over a single-phase option for higher power boost converters. Advantages are seen in efficiency, thermal performance and size”</w:t>
+      </w:r>
+      <w:r>
+        <w:t xml:space="preserve">. With this </w:t>
+      </w:r>
+      <w:r>
+        <w:t>option, the 3 strings would be fed into a singular dual phase converter, with one output to the battery. There would be 1 power point being “tracked”. After doing initial calculations on this solution, it proved more favorable to t</w:t>
+      </w:r>
+      <w:r>
+        <w:t>ransition to</w:t>
+      </w:r>
+      <w:r>
+        <w:t xml:space="preserve"> a</w:t>
+      </w:r>
+      <w:r>
+        <w:t xml:space="preserve"> multi string single phase design</w:t>
+      </w:r>
+      <w:r>
+        <w:t>. The p</w:t>
+      </w:r>
+      <w:r>
+        <w:t>rimary reason was too high of switching losses at switching frequency needed to keep</w:t>
+      </w:r>
+      <w:r>
+        <w:t xml:space="preserve"> the</w:t>
+      </w:r>
+      <w:r>
+        <w:t xml:space="preserve"> inductor in CCM. </w:t>
+      </w:r>
+      <w:r>
+        <w:t>Using h</w:t>
+      </w:r>
+      <w:r>
+        <w:t xml:space="preserve">igher inductance </w:t>
+      </w:r>
+      <w:r>
+        <w:lastRenderedPageBreak/>
+        <w:t>values c</w:t>
+      </w:r>
+      <w:r>
+        <w:t>ould allow</w:t>
+      </w:r>
+      <w:r>
+        <w:t xml:space="preserve"> moving to </w:t>
+      </w:r>
+      <w:r>
+        <w:t xml:space="preserve">a smaller </w:t>
+      </w:r>
+      <w:r>
+        <w:t>frequency (which is what we do on new design)</w:t>
+      </w:r>
+      <w:r>
+        <w:t xml:space="preserve"> and decrease switching losses</w:t>
+      </w:r>
+      <w:r>
+        <w:t xml:space="preserve">, but parts with </w:t>
+      </w:r>
+      <w:r>
+        <w:t xml:space="preserve">necessary </w:t>
+      </w:r>
+      <w:r>
+        <w:t>inductance values with</w:t>
+      </w:r>
+      <w:r>
+        <w:t xml:space="preserve"> a </w:t>
+      </w:r>
+      <w:r>
+        <w:t xml:space="preserve"> &gt; 9A sat</w:t>
+      </w:r>
+      <w:r>
+        <w:t>uration</w:t>
+      </w:r>
+      <w:r>
+        <w:t xml:space="preserve"> current are few, and we want options in supply shortage. I</w:t>
+      </w:r>
+      <w:r>
+        <w:t>n</w:t>
+      </w:r>
+      <w:r>
+        <w:t xml:space="preserve"> addition, having </w:t>
+      </w:r>
+      <w:r>
+        <w:t>unique</w:t>
+      </w:r>
+      <w:r>
+        <w:t xml:space="preserve"> MPPT's per string allows for most </w:t>
+      </w:r>
+      <w:r>
+        <w:t>efficient</w:t>
+      </w:r>
+      <w:r>
+        <w:t xml:space="preserve"> MPPT tracking and prevention of false </w:t>
+      </w:r>
+      <w:r>
+        <w:t>MPPT</w:t>
+      </w:r>
+      <w:r>
+        <w:t xml:space="preserve"> peaks when combining multiple strings together if one is shaded.</w:t>
+      </w:r>
+    </w:p>
+    <w:p>
+      <w:pPr>
+        <w:ind w:firstLine="720"/>
+      </w:pPr>
+    </w:p>
+    <w:p>
+      <w:r>
+        <w:rPr>
+          <w:noProof/>
+        </w:rPr>
+        <w:drawing>
+          <wp:anchor distT="0" distB="0" distL="114300" distR="114300" simplePos="0" relativeHeight="251648000" behindDoc="1" locked="0" layoutInCell="1" allowOverlap="1" wp14:anchorId="7AC5DBC4" wp14:editId="4CD98D84">
+            <wp:simplePos x="0" y="0"/>
+            <wp:positionH relativeFrom="column">
+              <wp:posOffset>3726180</wp:posOffset>
+            </wp:positionH>
+            <wp:positionV relativeFrom="paragraph">
+              <wp:posOffset>31750</wp:posOffset>
+            </wp:positionV>
+            <wp:extent cx="1684020" cy="692785"/>
+            <wp:effectExtent l="0" t="0" r="0" b="0"/>
+            <wp:wrapTight wrapText="bothSides">
+              <wp:wrapPolygon edited="0">
+                <wp:start x="0" y="0"/>
+                <wp:lineTo x="0" y="20788"/>
+                <wp:lineTo x="21258" y="20788"/>
+                <wp:lineTo x="21258" y="0"/>
+                <wp:lineTo x="0" y="0"/>
+              </wp:wrapPolygon>
+            </wp:wrapTight>
+            <wp:docPr id="8" name="Picture 8" descr="Diagram, schematic&#10;&#10;Description automatically generated"/>
+            <wp:cNvGraphicFramePr>
+              <a:graphicFrameLocks xmlns:a="http://schemas.openxmlformats.org/drawingml/2006/main" noChangeAspect="1"/>
+            </wp:cNvGraphicFramePr>
+            <a:graphic xmlns:a="http://schemas.openxmlformats.org/drawingml/2006/main">
+              <a:graphicData uri="http://schemas.openxmlformats.org/drawingml/2006/picture">
+                <pic:pic xmlns:pic="http://schemas.openxmlformats.org/drawingml/2006/picture">
+                  <pic:nvPicPr>
+                    <pic:cNvPr id="8" name="Picture 8" descr="Diagram, schematic&#10;&#10;Description automatically generated"/>
+                    <pic:cNvPicPr/>
+                  </pic:nvPicPr>
+                  <pic:blipFill>
+                    <a:blip r:embed="rId33" cstate="print">
+                      <a:extLst>
+                        <a:ext uri="{28A0092B-C50C-407E-A947-70E740481C1C}">
+                          <a14:useLocalDpi xmlns:a14="http://schemas.microsoft.com/office/drawing/2010/main" val="0"/>
+                        </a:ext>
+                      </a:extLst>
+                    </a:blip>
+                    <a:stretch>
+                      <a:fillRect/>
+                    </a:stretch>
+                  </pic:blipFill>
+                  <pic:spPr>
+                    <a:xfrm>
+                      <a:off x="0" y="0"/>
+                      <a:ext cx="1684020" cy="692785"/>
+                    </a:xfrm>
+                    <a:prstGeom prst="rect">
+                      <a:avLst/>
+                    </a:prstGeom>
+                  </pic:spPr>
+                </pic:pic>
+              </a:graphicData>
+            </a:graphic>
+            <wp14:sizeRelH relativeFrom="page">
+              <wp14:pctWidth>0</wp14:pctWidth>
+            </wp14:sizeRelH>
+            <wp14:sizeRelV relativeFrom="page">
+              <wp14:pctHeight>0</wp14:pctHeight>
+            </wp14:sizeRelV>
+          </wp:anchor>
+        </w:drawing>
+      </w:r>
+    </w:p>
+    <w:p>
+      <w:pPr>
+        <w:ind w:left="720" w:hanging="720"/>
+        <w:rPr>
+          <w:noProof/>
+        </w:rPr>
+      </w:pPr>
+      <w:r>
+        <w:rPr>
+          <w:noProof/>
+        </w:rPr>
+        <w:drawing>
+          <wp:anchor distT="0" distB="0" distL="114300" distR="114300" simplePos="0" relativeHeight="251661312" behindDoc="1" locked="0" layoutInCell="1" allowOverlap="1" wp14:anchorId="07317D2D" wp14:editId="5116D7B8">
+            <wp:simplePos x="0" y="0"/>
+            <wp:positionH relativeFrom="column">
+              <wp:posOffset>3741420</wp:posOffset>
+            </wp:positionH>
+            <wp:positionV relativeFrom="paragraph">
+              <wp:posOffset>1163955</wp:posOffset>
+            </wp:positionV>
+            <wp:extent cx="1684020" cy="692785"/>
+            <wp:effectExtent l="0" t="0" r="0" b="0"/>
+            <wp:wrapTight wrapText="bothSides">
+              <wp:wrapPolygon edited="0">
+                <wp:start x="0" y="0"/>
+                <wp:lineTo x="0" y="20788"/>
+                <wp:lineTo x="21258" y="20788"/>
+                <wp:lineTo x="21258" y="0"/>
+                <wp:lineTo x="0" y="0"/>
+              </wp:wrapPolygon>
+            </wp:wrapTight>
+            <wp:docPr id="22" name="Picture 22" descr="Diagram, schematic&#10;&#10;Description automatically generated"/>
+            <wp:cNvGraphicFramePr>
+              <a:graphicFrameLocks xmlns:a="http://schemas.openxmlformats.org/drawingml/2006/main" noChangeAspect="1"/>
+            </wp:cNvGraphicFramePr>
+            <a:graphic xmlns:a="http://schemas.openxmlformats.org/drawingml/2006/main">
+              <a:graphicData uri="http://schemas.openxmlformats.org/drawingml/2006/picture">
+                <pic:pic xmlns:pic="http://schemas.openxmlformats.org/drawingml/2006/picture">
+                  <pic:nvPicPr>
+                    <pic:cNvPr id="8" name="Picture 8" descr="Diagram, schematic&#10;&#10;Description automatically generated"/>
+                    <pic:cNvPicPr/>
+                  </pic:nvPicPr>
+                  <pic:blipFill>
+                    <a:blip r:embed="rId33" cstate="print">
+                      <a:extLst>
+                        <a:ext uri="{28A0092B-C50C-407E-A947-70E740481C1C}">
+                          <a14:useLocalDpi xmlns:a14="http://schemas.microsoft.com/office/drawing/2010/main" val="0"/>
+                        </a:ext>
+                      </a:extLst>
+                    </a:blip>
+                    <a:stretch>
+                      <a:fillRect/>
+                    </a:stretch>
+                  </pic:blipFill>
+                  <pic:spPr>
+                    <a:xfrm>
+                      <a:off x="0" y="0"/>
+                      <a:ext cx="1684020" cy="692785"/>
+                    </a:xfrm>
+                    <a:prstGeom prst="rect">
+                      <a:avLst/>
+                    </a:prstGeom>
+                  </pic:spPr>
+                </pic:pic>
+              </a:graphicData>
+            </a:graphic>
+            <wp14:sizeRelH relativeFrom="page">
+              <wp14:pctWidth>0</wp14:pctWidth>
+            </wp14:sizeRelH>
+            <wp14:sizeRelV relativeFrom="page">
+              <wp14:pctHeight>0</wp14:pctHeight>
+            </wp14:sizeRelV>
+          </wp:anchor>
+        </w:drawing>
+      </w:r>
+      <w:r>
+        <w:rPr>
+          <w:noProof/>
+        </w:rPr>
+        <w:drawing>
+          <wp:anchor distT="0" distB="0" distL="114300" distR="114300" simplePos="0" relativeHeight="251657216" behindDoc="1" locked="0" layoutInCell="1" allowOverlap="1" wp14:anchorId="7DACE04D" wp14:editId="745E94B8">
+            <wp:simplePos x="0" y="0"/>
+            <wp:positionH relativeFrom="column">
+              <wp:posOffset>3749040</wp:posOffset>
+            </wp:positionH>
+            <wp:positionV relativeFrom="paragraph">
+              <wp:posOffset>439420</wp:posOffset>
+            </wp:positionV>
+            <wp:extent cx="1684020" cy="692785"/>
+            <wp:effectExtent l="0" t="0" r="0" b="0"/>
+            <wp:wrapTight wrapText="bothSides">
+              <wp:wrapPolygon edited="0">
+                <wp:start x="0" y="0"/>
+                <wp:lineTo x="0" y="20788"/>
+                <wp:lineTo x="21258" y="20788"/>
+                <wp:lineTo x="21258" y="0"/>
+                <wp:lineTo x="0" y="0"/>
+              </wp:wrapPolygon>
+            </wp:wrapTight>
+            <wp:docPr id="20" name="Picture 20" descr="Diagram, schematic&#10;&#10;Description automatically generated"/>
+            <wp:cNvGraphicFramePr>
+              <a:graphicFrameLocks xmlns:a="http://schemas.openxmlformats.org/drawingml/2006/main" noChangeAspect="1"/>
+            </wp:cNvGraphicFramePr>
+            <a:graphic xmlns:a="http://schemas.openxmlformats.org/drawingml/2006/main">
+              <a:graphicData uri="http://schemas.openxmlformats.org/drawingml/2006/picture">
+                <pic:pic xmlns:pic="http://schemas.openxmlformats.org/drawingml/2006/picture">
+                  <pic:nvPicPr>
+                    <pic:cNvPr id="8" name="Picture 8" descr="Diagram, schematic&#10;&#10;Description automatically generated"/>
+                    <pic:cNvPicPr/>
+                  </pic:nvPicPr>
+                  <pic:blipFill>
+                    <a:blip r:embed="rId33" cstate="print">
+                      <a:extLst>
+                        <a:ext uri="{28A0092B-C50C-407E-A947-70E740481C1C}">
+                          <a14:useLocalDpi xmlns:a14="http://schemas.microsoft.com/office/drawing/2010/main" val="0"/>
+                        </a:ext>
+                      </a:extLst>
+                    </a:blip>
+                    <a:stretch>
+                      <a:fillRect/>
+                    </a:stretch>
+                  </pic:blipFill>
+                  <pic:spPr>
+                    <a:xfrm>
+                      <a:off x="0" y="0"/>
+                      <a:ext cx="1684020" cy="692785"/>
+                    </a:xfrm>
+                    <a:prstGeom prst="rect">
+                      <a:avLst/>
+                    </a:prstGeom>
+                  </pic:spPr>
+                </pic:pic>
+              </a:graphicData>
+            </a:graphic>
+            <wp14:sizeRelH relativeFrom="page">
+              <wp14:pctWidth>0</wp14:pctWidth>
+            </wp14:sizeRelH>
+            <wp14:sizeRelV relativeFrom="page">
+              <wp14:pctHeight>0</wp14:pctHeight>
+            </wp14:sizeRelV>
+          </wp:anchor>
+        </w:drawing>
+      </w:r>
+      <w:r>
+        <w:rPr>
+          <w:noProof/>
+        </w:rPr>
+        <w:drawing>
+          <wp:inline distT="0" distB="0" distL="0" distR="0" wp14:anchorId="186A99F8" wp14:editId="6B7C3FBE">
+            <wp:extent cx="3383280" cy="1194630"/>
+            <wp:effectExtent l="0" t="0" r="0" b="0"/>
+            <wp:docPr id="23" name="Picture 23" descr="Diagram, schematic&#10;&#10;Description automatically generated"/>
+            <wp:cNvGraphicFramePr>
+              <a:graphicFrameLocks xmlns:a="http://schemas.openxmlformats.org/drawingml/2006/main" noChangeAspect="1"/>
+            </wp:cNvGraphicFramePr>
+            <a:graphic xmlns:a="http://schemas.openxmlformats.org/drawingml/2006/main">
+              <a:graphicData uri="http://schemas.openxmlformats.org/drawingml/2006/picture">
+                <pic:pic xmlns:pic="http://schemas.openxmlformats.org/drawingml/2006/picture">
+                  <pic:nvPicPr>
+                    <pic:cNvPr id="23" name="Picture 23" descr="Diagram, schematic&#10;&#10;Description automatically generated"/>
+                    <pic:cNvPicPr/>
+                  </pic:nvPicPr>
+                  <pic:blipFill>
+                    <a:blip r:embed="rId34"/>
+                    <a:stretch>
+                      <a:fillRect/>
+                    </a:stretch>
+                  </pic:blipFill>
+                  <pic:spPr>
+                    <a:xfrm>
+                      <a:off x="0" y="0"/>
+                      <a:ext cx="3396287" cy="1199223"/>
+                    </a:xfrm>
+                    <a:prstGeom prst="rect">
+                      <a:avLst/>
+                    </a:prstGeom>
+                  </pic:spPr>
+                </pic:pic>
+              </a:graphicData>
+            </a:graphic>
+          </wp:inline>
+        </w:drawing>
+      </w:r>
+    </w:p>
+    <w:p>
+      <w:pPr>
+        <w:ind w:left="720" w:hanging="720"/>
+        <w:rPr>
+          <w:noProof/>
+        </w:rPr>
+      </w:pPr>
+    </w:p>
+    <w:p>
+      <w:pPr>
+        <w:ind w:left="720" w:hanging="720"/>
+        <w:rPr>
+          <w:noProof/>
+        </w:rPr>
+      </w:pPr>
+    </w:p>
+    <w:p>
+      <w:pPr>
+        <w:ind w:firstLine="720"/>
+        <w:rPr>
+          <w:i/>
+          <w:iCs/>
+          <w:noProof/>
+        </w:rPr>
+      </w:pPr>
+      <w:r>
+        <w:rPr>
+          <w:i/>
+          <w:iCs/>
+          <w:noProof/>
+        </w:rPr>
+        <w:t>Multiphase configuration</w:t>
+      </w:r>
+      <w:r>
+        <w:rPr>
+          <w:i/>
+          <w:iCs/>
+          <w:noProof/>
+        </w:rPr>
+        <w:tab/>
+      </w:r>
+      <w:r>
+        <w:rPr>
+          <w:i/>
+          <w:iCs/>
+          <w:noProof/>
+        </w:rPr>
+        <w:tab/>
+      </w:r>
+      <w:r>
+        <w:rPr>
+          <w:i/>
+          <w:iCs/>
+          <w:noProof/>
+        </w:rPr>
+        <w:tab/>
+      </w:r>
+      <w:r>
+        <w:rPr>
+          <w:i/>
+          <w:iCs/>
+          <w:noProof/>
+        </w:rPr>
+        <w:tab/>
+        <w:t>Single phase, 3 string configuration</w:t>
+      </w:r>
+    </w:p>
+    <w:p>
+      <w:pPr>
+        <w:ind w:left="720" w:hanging="720"/>
+        <w:rPr>
+          <w:b/>
+          <w:bCs/>
+        </w:rPr>
+      </w:pPr>
+    </w:p>
+    <w:p>
+      <w:pPr>
+        <w:rPr>
+          <w:b/>
+          <w:bCs/>
+        </w:rPr>
+      </w:pPr>
+    </w:p>
+    <w:p>
+      <w:pPr>
+        <w:ind w:left="720" w:hanging="720"/>
+        <w:rPr>
+          <w:b/>
+          <w:bCs/>
+        </w:rPr>
+      </w:pPr>
+      <w:r>
+        <w:rPr>
+          <w:b/>
+          <w:bCs/>
+        </w:rPr>
+        <w:t>Single Phase Converter Design:</w:t>
+      </w:r>
+    </w:p>
+    <w:p>
+      <w:pPr>
+        <w:ind w:left="720" w:hanging="720"/>
+        <w:rPr>
+          <w:b/>
+          <w:bCs/>
+        </w:rPr>
+      </w:pPr>
+      <w:r>
+        <w:rPr>
+          <w:b/>
+          <w:bCs/>
+        </w:rPr>
+        <w:lastRenderedPageBreak/>
+        <w:drawing>
+          <wp:inline distT="0" distB="0" distL="0" distR="0" wp14:anchorId="09F91045" wp14:editId="401904A8">
+            <wp:extent cx="5943600" cy="3883660"/>
+            <wp:effectExtent l="0" t="0" r="0" b="0"/>
+            <wp:docPr id="37" name="Picture 37" descr="Diagram, schematic&#10;&#10;Description automatically generated"/>
+            <wp:cNvGraphicFramePr>
+              <a:graphicFrameLocks xmlns:a="http://schemas.openxmlformats.org/drawingml/2006/main" noChangeAspect="1"/>
+            </wp:cNvGraphicFramePr>
+            <a:graphic xmlns:a="http://schemas.openxmlformats.org/drawingml/2006/main">
+              <a:graphicData uri="http://schemas.openxmlformats.org/drawingml/2006/picture">
+                <pic:pic xmlns:pic="http://schemas.openxmlformats.org/drawingml/2006/picture">
+                  <pic:nvPicPr>
+                    <pic:cNvPr id="37" name="Picture 37" descr="Diagram, schematic&#10;&#10;Description automatically generated"/>
+                    <pic:cNvPicPr/>
+                  </pic:nvPicPr>
+                  <pic:blipFill>
+                    <a:blip r:embed="rId35"/>
+                    <a:stretch>
+                      <a:fillRect/>
+                    </a:stretch>
+                  </pic:blipFill>
+                  <pic:spPr>
+                    <a:xfrm>
+                      <a:off x="0" y="0"/>
+                      <a:ext cx="5943600" cy="3883660"/>
+                    </a:xfrm>
+                    <a:prstGeom prst="rect">
+                      <a:avLst/>
+                    </a:prstGeom>
+                  </pic:spPr>
+                </pic:pic>
+              </a:graphicData>
+            </a:graphic>
+          </wp:inline>
+        </w:drawing>
+      </w:r>
+    </w:p>
+    <w:p>
+      <w:pPr>
+        <w:ind w:left="720" w:hanging="720"/>
+        <w:jc w:val="center"/>
+        <w:rPr>
+          <w:i/>
+          <w:iCs/>
+        </w:rPr>
+      </w:pPr>
+      <w:r>
+        <w:rPr>
+          <w:i/>
+          <w:iCs/>
+        </w:rPr>
+        <w:t>Instance of MPPT Boost Converter</w:t>
+      </w:r>
+    </w:p>
+    <w:p>
+      <w:pPr>
+        <w:ind w:left="720" w:hanging="720"/>
+        <w:rPr>
+          <w:i/>
+          <w:iCs/>
+        </w:rPr>
+      </w:pPr>
+      <w:r>
+        <w:rPr>
+          <w:i/>
+          <w:iCs/>
+        </w:rPr>
+        <w:t>Operating Frequency:</w:t>
+      </w:r>
+    </w:p>
+    <w:p>
+      <w:pPr>
+        <w:ind w:left="720"/>
+      </w:pPr>
+      <w:r>
+        <w:t>One of the key variables that dictates converter efficiency is the frequency that the transistors switch (switching frequency). The lower the frequency, the lower the transitional, QRR, QOSS, and inductor AC/Core losses are.</w:t>
+      </w:r>
+      <w:r>
+        <w:t xml:space="preserve"> Typical </w:t>
+      </w:r>
+      <w:r>
+        <w:t xml:space="preserve">switching </w:t>
+      </w:r>
+      <w:r>
+        <w:t xml:space="preserve">converter frequencies range from 100kHz to 2MHz. For this converter, a low frequency of 80kHz will be pursued. The consequence of operating at a lower frequency is that a larger inductor needs to be used, since more energy must be stored due to a longer off period where the inductor must be the source of current. This frequency is the same as the PWM signal applied to the gate driver. As frequency decreases, </w:t>
+      </w:r>
+      <w:r>
+        <w:t>PWM resolution from the STM 32 increases as well.</w:t>
+      </w:r>
+      <w:r>
+        <w:t xml:space="preserve"> At 80kHz, the PWM signal should have 9 bit or .19% duty cycle step resolution. </w:t>
+      </w:r>
+    </w:p>
+    <w:p>
+      <w:pPr>
+        <w:ind w:left="720"/>
+      </w:pPr>
+      <w:r>
+        <w:rPr>
+          <w:noProof/>
+        </w:rPr>
+        <w:drawing>
+          <wp:anchor distT="0" distB="0" distL="114300" distR="114300" simplePos="0" relativeHeight="251663360" behindDoc="1" locked="0" layoutInCell="1" allowOverlap="1" wp14:anchorId="71B631ED" wp14:editId="35FDCB83">
+            <wp:simplePos x="0" y="0"/>
+            <wp:positionH relativeFrom="column">
+              <wp:posOffset>1059180</wp:posOffset>
+            </wp:positionH>
+            <wp:positionV relativeFrom="paragraph">
+              <wp:posOffset>10795</wp:posOffset>
+            </wp:positionV>
+            <wp:extent cx="3817620" cy="1446530"/>
+            <wp:effectExtent l="0" t="0" r="0" b="0"/>
+            <wp:wrapTight wrapText="bothSides">
+              <wp:wrapPolygon edited="0">
+                <wp:start x="0" y="0"/>
+                <wp:lineTo x="0" y="21335"/>
+                <wp:lineTo x="21449" y="21335"/>
+                <wp:lineTo x="21449" y="0"/>
+                <wp:lineTo x="0" y="0"/>
+              </wp:wrapPolygon>
+            </wp:wrapTight>
+            <wp:docPr id="32" name="Picture 32" descr="STM32 PWM Example - Timer PWM Mode Tutorial – DeepBlue"/>
+            <wp:cNvGraphicFramePr>
+              <a:graphicFrameLocks xmlns:a="http://schemas.openxmlformats.org/drawingml/2006/main" noChangeAspect="1"/>
+            </wp:cNvGraphicFramePr>
+            <a:graphic xmlns:a="http://schemas.openxmlformats.org/drawingml/2006/main">
+              <a:graphicData uri="http://schemas.openxmlformats.org/drawingml/2006/picture">
+                <pic:pic xmlns:pic="http://schemas.openxmlformats.org/drawingml/2006/picture">
+                  <pic:nvPicPr>
+                    <pic:cNvPr id="0" name="Picture 8" descr="STM32 PWM Example - Timer PWM Mode Tutorial – DeepBlue"/>
+                    <pic:cNvPicPr>
+                      <a:picLocks noChangeAspect="1" noChangeArrowheads="1"/>
+                    </pic:cNvPicPr>
+                  </pic:nvPicPr>
+                  <pic:blipFill>
+                    <a:blip r:embed="rId36" cstate="print">
+                      <a:extLst>
+                        <a:ext uri="{28A0092B-C50C-407E-A947-70E740481C1C}">
+                          <a14:useLocalDpi xmlns:a14="http://schemas.microsoft.com/office/drawing/2010/main" val="0"/>
+                        </a:ext>
+                      </a:extLst>
+                    </a:blip>
+                    <a:srcRect/>
+                    <a:stretch>
+                      <a:fillRect/>
+                    </a:stretch>
+                  </pic:blipFill>
+                  <pic:spPr bwMode="auto">
+                    <a:xfrm>
+                      <a:off x="0" y="0"/>
+                      <a:ext cx="3817620" cy="1446530"/>
+                    </a:xfrm>
+                    <a:prstGeom prst="rect">
+                      <a:avLst/>
+                    </a:prstGeom>
+                    <a:noFill/>
+                    <a:ln>
+                      <a:noFill/>
+                    </a:ln>
+                  </pic:spPr>
+                </pic:pic>
+              </a:graphicData>
+            </a:graphic>
+          </wp:anchor>
+        </w:drawing>
+      </w:r>
+    </w:p>
+    <w:p>
+      <w:pPr>
+        <w:ind w:left="720"/>
+        <w:rPr>
+          <w:i/>
+          <w:iCs/>
+        </w:rPr>
+      </w:pPr>
+    </w:p>
+    <w:p>
+      <w:pPr>
+        <w:ind w:left="720" w:hanging="720"/>
+        <w:rPr>
+          <w:i/>
+          <w:iCs/>
+        </w:rPr>
+      </w:pPr>
+    </w:p>
+    <w:p>
+      <w:pPr>
+        <w:ind w:left="720" w:hanging="720"/>
+        <w:rPr>
+          <w:i/>
+          <w:iCs/>
+        </w:rPr>
+      </w:pPr>
+    </w:p>
+    <w:p>
+      <w:pPr>
+        <w:rPr>
+          <w:i/>
+          <w:iCs/>
+        </w:rPr>
+      </w:pPr>
+    </w:p>
+    <w:p>
+      <w:pPr>
+        <w:rPr>
+          <w:i/>
+          <w:iCs/>
+        </w:rPr>
+      </w:pPr>
+    </w:p>
+    <w:p>
+      <w:pPr>
+        <w:jc w:val="center"/>
+        <w:rPr>
+          <w:i/>
+          <w:iCs/>
+        </w:rPr>
+      </w:pPr>
+      <w:r>
+        <w:rPr>
+          <w:i/>
+          <w:iCs/>
+        </w:rPr>
+        <w:t>STM32 PWM resolution vs frequency</w:t>
+      </w:r>
+    </w:p>
+    <w:p>
+      <w:pPr>
+        <w:ind w:left="720" w:hanging="720"/>
+        <w:rPr>
+          <w:i/>
+          <w:iCs/>
+        </w:rPr>
+      </w:pPr>
+      <w:r>
+        <w:rPr>
+          <w:i/>
+          <w:iCs/>
+        </w:rPr>
+        <w:lastRenderedPageBreak/>
+        <w:t>Inductor:</w:t>
+      </w:r>
+    </w:p>
+    <w:p>
+      <w:pPr>
+        <w:ind w:left="720" w:hanging="720"/>
+      </w:pPr>
+      <w:r>
+        <w:rPr>
+          <w:i/>
+          <w:iCs/>
+        </w:rPr>
+        <w:tab/>
+      </w:r>
+      <w:r>
+        <w:t xml:space="preserve">The inductor is chosen </w:t>
+      </w:r>
+      <w:r>
+        <w:t xml:space="preserve">to keep it in continuous conduction mode at the operating frequency, while having a saturation current rating exceeding the expected average current. The inductor chosen was </w:t>
+      </w:r>
+      <w:r>
+        <w:t>74437529203101</w:t>
+      </w:r>
+      <w:r>
+        <w:t xml:space="preserve"> by </w:t>
+      </w:r>
+      <w:r>
+        <w:rPr>
+          <w:i/>
+          <w:iCs/>
+        </w:rPr>
+        <w:t>Wurth-Elektronic</w:t>
+      </w:r>
+      <w:r>
+        <w:t xml:space="preserve"> to satisfy these requirements. It is 100uH and has a 9.4A saturation current with a DCR of 22.9mOhm.</w:t>
+      </w:r>
+      <w:r>
+        <w:t xml:space="preserve"> This allows for a 2.99A ripple current (</w:t>
+      </w:r>
+      <w:r>
+        <w:t>50% of DC MPP of 6A).</w:t>
+      </w:r>
+    </w:p>
+    <w:p>
+      <w:pPr>
+        <w:ind w:left="720" w:hanging="720"/>
+      </w:pPr>
+    </w:p>
+    <w:p>
+      <w:pPr>
+        <w:ind w:left="720" w:hanging="720"/>
+        <w:jc w:val="center"/>
+      </w:pPr>
+      <w:r>
+        <w:rPr>
+          <w:noProof/>
+        </w:rPr>
+        <w:drawing>
+          <wp:inline distT="0" distB="0" distL="0" distR="0" wp14:anchorId="271D0662" wp14:editId="2C45A9B9">
+            <wp:extent cx="1432560" cy="1432560"/>
+            <wp:effectExtent l="0" t="0" r="0" b="0"/>
+            <wp:docPr id="33" name="Picture 33" descr="74437529203101 Würth Elektronik | Inductors, Coils, Chokes | DigiKey"/>
+            <wp:cNvGraphicFramePr>
+              <a:graphicFrameLocks xmlns:a="http://schemas.openxmlformats.org/drawingml/2006/main" noChangeAspect="1"/>
+            </wp:cNvGraphicFramePr>
+            <a:graphic xmlns:a="http://schemas.openxmlformats.org/drawingml/2006/main">
+              <a:graphicData uri="http://schemas.openxmlformats.org/drawingml/2006/picture">
+                <pic:pic xmlns:pic="http://schemas.openxmlformats.org/drawingml/2006/picture">
+                  <pic:nvPicPr>
+                    <pic:cNvPr id="0" name="Picture 10" descr="74437529203101 Würth Elektronik | Inductors, Coils, Chokes | DigiKey"/>
+                    <pic:cNvPicPr>
+                      <a:picLocks noChangeAspect="1" noChangeArrowheads="1"/>
+                    </pic:cNvPicPr>
+                  </pic:nvPicPr>
+                  <pic:blipFill>
+                    <a:blip r:embed="rId37" cstate="print">
+                      <a:extLst>
+                        <a:ext uri="{28A0092B-C50C-407E-A947-70E740481C1C}">
+                          <a14:useLocalDpi xmlns:a14="http://schemas.microsoft.com/office/drawing/2010/main" val="0"/>
+                        </a:ext>
+                      </a:extLst>
+                    </a:blip>
+                    <a:srcRect/>
+                    <a:stretch>
+                      <a:fillRect/>
+                    </a:stretch>
+                  </pic:blipFill>
+                  <pic:spPr bwMode="auto">
+                    <a:xfrm>
+                      <a:off x="0" y="0"/>
+                      <a:ext cx="1432560" cy="1432560"/>
+                    </a:xfrm>
+                    <a:prstGeom prst="rect">
+                      <a:avLst/>
+                    </a:prstGeom>
+                    <a:noFill/>
+                    <a:ln>
+                      <a:noFill/>
+                    </a:ln>
+                  </pic:spPr>
+                </pic:pic>
+              </a:graphicData>
+            </a:graphic>
+          </wp:inline>
+        </w:drawing>
+      </w:r>
+    </w:p>
+    <w:p>
+      <w:pPr>
+        <w:ind w:left="720" w:hanging="720"/>
+        <w:jc w:val="center"/>
+        <w:rPr>
+          <w:i/>
+          <w:iCs/>
+        </w:rPr>
+      </w:pPr>
+      <w:r>
+        <w:rPr>
+          <w:i/>
+          <w:iCs/>
+        </w:rPr>
+        <w:t>74437529203101</w:t>
+      </w:r>
+    </w:p>
+    <w:p>
+      <w:pPr>
+        <w:ind w:left="720" w:hanging="720"/>
+        <w:jc w:val="center"/>
+      </w:pPr>
+    </w:p>
+    <w:p>
+      <w:pPr>
+        <w:ind w:left="720" w:hanging="720"/>
+        <w:rPr>
+          <w:i/>
+          <w:iCs/>
+        </w:rPr>
+      </w:pPr>
+      <w:r>
+        <w:rPr>
+          <w:i/>
+          <w:iCs/>
+        </w:rPr>
+        <w:t>FET:</w:t>
+      </w:r>
+    </w:p>
+    <w:p>
+      <w:pPr>
+        <w:ind w:left="720" w:hanging="720"/>
+      </w:pPr>
+      <w:r>
+        <w:rPr>
+          <w:i/>
+          <w:iCs/>
+        </w:rPr>
+        <w:tab/>
+      </w:r>
+      <w:r>
+        <w:t>The MOSFET is chosen</w:t>
+      </w:r>
+      <w:r>
+        <w:t xml:space="preserve"> by being within the voltage (100V) and current (7A) spec, along with having low RDSON and low switching charge. The former results in low DC rms losses, while low switching charge allows for quick transition times for minimal loss during the miller plateau. </w:t>
+      </w:r>
+    </w:p>
+    <w:p>
+      <w:pPr>
+        <w:ind w:left="720" w:hanging="720"/>
+        <w:jc w:val="center"/>
+      </w:pPr>
+      <w:r>
+        <w:drawing>
+          <wp:inline distT="0" distB="0" distL="0" distR="0" wp14:anchorId="4E56362B" wp14:editId="0F8D1D8A">
+            <wp:extent cx="3155530" cy="1623060"/>
+            <wp:effectExtent l="0" t="0" r="0" b="0"/>
+            <wp:docPr id="34" name="Picture 34"/>
+            <wp:cNvGraphicFramePr>
+              <a:graphicFrameLocks xmlns:a="http://schemas.openxmlformats.org/drawingml/2006/main" noChangeAspect="1"/>
+            </wp:cNvGraphicFramePr>
+            <a:graphic xmlns:a="http://schemas.openxmlformats.org/drawingml/2006/main">
+              <a:graphicData uri="http://schemas.openxmlformats.org/drawingml/2006/picture">
+                <pic:pic xmlns:pic="http://schemas.openxmlformats.org/drawingml/2006/picture">
+                  <pic:nvPicPr>
+                    <pic:cNvPr id="1" name=""/>
+                    <pic:cNvPicPr/>
+                  </pic:nvPicPr>
+                  <pic:blipFill>
+                    <a:blip r:embed="rId38"/>
+                    <a:stretch>
+                      <a:fillRect/>
+                    </a:stretch>
+                  </pic:blipFill>
+                  <pic:spPr>
+                    <a:xfrm>
+                      <a:off x="0" y="0"/>
+                      <a:ext cx="3164046" cy="1627440"/>
+                    </a:xfrm>
+                    <a:prstGeom prst="rect">
+                      <a:avLst/>
+                    </a:prstGeom>
+                  </pic:spPr>
+                </pic:pic>
+              </a:graphicData>
+            </a:graphic>
+          </wp:inline>
+        </w:drawing>
+      </w:r>
+    </w:p>
+    <w:p>
+      <w:pPr>
+        <w:ind w:left="720" w:hanging="720"/>
+        <w:jc w:val="center"/>
+        <w:rPr>
+          <w:i/>
+          <w:iCs/>
+        </w:rPr>
+      </w:pPr>
+      <w:r>
+        <w:rPr>
+          <w:i/>
+          <w:iCs/>
+        </w:rPr>
+        <w:t>Transitional region loss in MOSFET (Vth to end of miller plate</w:t>
+      </w:r>
+      <w:r>
+        <w:rPr>
+          <w:i/>
+          <w:iCs/>
+        </w:rPr>
+        <w:t>a</w:t>
+      </w:r>
+      <w:r>
+        <w:rPr>
+          <w:i/>
+          <w:iCs/>
+        </w:rPr>
+        <w:t>u)</w:t>
+      </w:r>
+    </w:p>
+    <w:p>
+      <w:pPr>
+        <w:ind w:left="720" w:hanging="720"/>
+        <w:jc w:val="center"/>
+        <w:rPr>
+          <w:i/>
+          <w:iCs/>
+        </w:rPr>
+      </w:pPr>
+    </w:p>
+    <w:p>
+      <w:pPr>
+        <w:ind w:left="720" w:hanging="720"/>
+      </w:pPr>
+      <w:r>
+        <w:rPr>
+          <w:i/>
+          <w:iCs/>
+        </w:rPr>
+        <w:tab/>
+      </w:r>
+      <w:r>
+        <w:t>Additionally, low Qrr (reverse recovery charge) and Qoss (output charge) assist in having low switching losses. Per calculations in the TI boost converter document, QRR is the primary source of losses in this converter, totally 3.6W loss per string.</w:t>
+      </w:r>
+    </w:p>
+    <w:p>
+      <w:pPr>
+        <w:ind w:left="720" w:hanging="720"/>
+        <w:jc w:val="center"/>
+      </w:pPr>
+      <w:r>
+        <w:drawing>
+          <wp:inline distT="0" distB="0" distL="0" distR="0" wp14:anchorId="68600CF1" wp14:editId="4CBF5201">
+            <wp:extent cx="2232660" cy="479918"/>
+            <wp:effectExtent l="0" t="0" r="0" b="0"/>
+            <wp:docPr id="35" name="Picture 35" descr="Logo&#10;&#10;Description automatically generated"/>
+            <wp:cNvGraphicFramePr>
+              <a:graphicFrameLocks xmlns:a="http://schemas.openxmlformats.org/drawingml/2006/main" noChangeAspect="1"/>
+            </wp:cNvGraphicFramePr>
+            <a:graphic xmlns:a="http://schemas.openxmlformats.org/drawingml/2006/main">
+              <a:graphicData uri="http://schemas.openxmlformats.org/drawingml/2006/picture">
+                <pic:pic xmlns:pic="http://schemas.openxmlformats.org/drawingml/2006/picture">
+                  <pic:nvPicPr>
+                    <pic:cNvPr id="35" name="Picture 35" descr="Logo&#10;&#10;Description automatically generated"/>
+                    <pic:cNvPicPr/>
+                  </pic:nvPicPr>
+                  <pic:blipFill>
+                    <a:blip r:embed="rId39"/>
+                    <a:stretch>
+                      <a:fillRect/>
+                    </a:stretch>
+                  </pic:blipFill>
+                  <pic:spPr>
+                    <a:xfrm>
+                      <a:off x="0" y="0"/>
+                      <a:ext cx="2248424" cy="483306"/>
+                    </a:xfrm>
+                    <a:prstGeom prst="rect">
+                      <a:avLst/>
+                    </a:prstGeom>
+                  </pic:spPr>
+                </pic:pic>
+              </a:graphicData>
+            </a:graphic>
+          </wp:inline>
+        </w:drawing>
+      </w:r>
+    </w:p>
+    <w:p>
+      <w:pPr>
+        <w:ind w:left="720" w:hanging="720"/>
+        <w:jc w:val="center"/>
+        <w:rPr>
+          <w:i/>
+          <w:iCs/>
+        </w:rPr>
+      </w:pPr>
+      <w:r>
+        <w:rPr>
+          <w:i/>
+          <w:iCs/>
+        </w:rPr>
+        <w:lastRenderedPageBreak/>
+        <w:t>QRR loss equation</w:t>
+      </w:r>
+    </w:p>
+    <w:p>
+      <w:pPr>
+        <w:ind w:left="720" w:hanging="720"/>
+      </w:pPr>
+      <w:r>
+        <w:rPr>
+          <w:i/>
+          <w:iCs/>
+        </w:rPr>
+        <w:tab/>
+      </w:r>
+      <w:r>
+        <w:t xml:space="preserve">A TO-220 package FET was chosen for this design due to ease of thermal dissipation (many heatsinks are available for this package), along with compatibility with many other FETs in the event the part is no longer available, whereas D2PAK </w:t>
+      </w:r>
+      <w:r>
+        <w:t>packages are somewhat more customized.</w:t>
+      </w:r>
+    </w:p>
+    <w:p>
+      <w:pPr>
+        <w:ind w:left="720" w:hanging="720"/>
+      </w:pPr>
+      <w:r>
+        <w:tab/>
+        <w:t xml:space="preserve">The part chosen was </w:t>
+      </w:r>
+      <w:r>
+        <w:t>IPP075N15N3 G</w:t>
+      </w:r>
+      <w:r>
+        <w:t xml:space="preserve">, with a RDSON of 7.2mOhm, switching charge of 70nC, QOSS of 179nC, Qrr of 478nC. </w:t>
+      </w:r>
+    </w:p>
+    <w:p>
+      <w:pPr>
+        <w:ind w:left="720" w:hanging="720"/>
+      </w:pPr>
+    </w:p>
+    <w:p>
+      <w:pPr>
+        <w:ind w:left="720" w:hanging="720"/>
+        <w:jc w:val="center"/>
+      </w:pPr>
+      <w:r>
+        <w:rPr>
+          <w:noProof/>
+        </w:rPr>
+        <w:drawing>
+          <wp:inline distT="0" distB="0" distL="0" distR="0" wp14:anchorId="25B61255" wp14:editId="13D44804">
+            <wp:extent cx="1432560" cy="1432560"/>
+            <wp:effectExtent l="0" t="0" r="0" b="0"/>
+            <wp:docPr id="36" name="Picture 36" descr="Infineon Technologies IPP075N15N3 G"/>
+            <wp:cNvGraphicFramePr>
+              <a:graphicFrameLocks xmlns:a="http://schemas.openxmlformats.org/drawingml/2006/main" noChangeAspect="1"/>
+            </wp:cNvGraphicFramePr>
+            <a:graphic xmlns:a="http://schemas.openxmlformats.org/drawingml/2006/main">
+              <a:graphicData uri="http://schemas.openxmlformats.org/drawingml/2006/picture">
+                <pic:pic xmlns:pic="http://schemas.openxmlformats.org/drawingml/2006/picture">
+                  <pic:nvPicPr>
+                    <pic:cNvPr id="0" name="Picture 12" descr="Infineon Technologies IPP075N15N3 G"/>
+                    <pic:cNvPicPr>
+                      <a:picLocks noChangeAspect="1" noChangeArrowheads="1"/>
+                    </pic:cNvPicPr>
+                  </pic:nvPicPr>
+                  <pic:blipFill>
+                    <a:blip r:embed="rId40">
+                      <a:extLst>
+                        <a:ext uri="{28A0092B-C50C-407E-A947-70E740481C1C}">
+                          <a14:useLocalDpi xmlns:a14="http://schemas.microsoft.com/office/drawing/2010/main" val="0"/>
+                        </a:ext>
+                      </a:extLst>
+                    </a:blip>
+                    <a:srcRect/>
+                    <a:stretch>
+                      <a:fillRect/>
+                    </a:stretch>
+                  </pic:blipFill>
+                  <pic:spPr bwMode="auto">
+                    <a:xfrm>
+                      <a:off x="0" y="0"/>
+                      <a:ext cx="1432560" cy="1432560"/>
+                    </a:xfrm>
+                    <a:prstGeom prst="rect">
+                      <a:avLst/>
+                    </a:prstGeom>
+                    <a:noFill/>
+                    <a:ln>
+                      <a:noFill/>
+                    </a:ln>
+                  </pic:spPr>
+                </pic:pic>
+              </a:graphicData>
+            </a:graphic>
+          </wp:inline>
+        </w:drawing>
+      </w:r>
+    </w:p>
+    <w:p>
+      <w:pPr>
+        <w:ind w:left="720" w:hanging="720"/>
+        <w:jc w:val="center"/>
+        <w:rPr>
+          <w:i/>
+          <w:iCs/>
+        </w:rPr>
+      </w:pPr>
+      <w:r>
+        <w:rPr>
+          <w:i/>
+          <w:iCs/>
+        </w:rPr>
+        <w:t>IPP075N15N3 G</w:t>
+      </w:r>
+    </w:p>
     <w:p/>
     <w:p>
       <w:pPr>
-        <w:rPr>
-          <w:b/>
-          <w:bCs/>
-        </w:rPr>
-      </w:pPr>
-      <w:r>
-        <w:rPr>
-          <w:b/>
-          <w:bCs/>
-        </w:rPr>
-        <w:t>Solar array and battery specs:</w:t>
-      </w:r>
-    </w:p>
-    <w:p>
-      <w:pPr>
-        <w:pStyle w:val="ListParagraph"/>
-        <w:numPr>
-          <w:ilvl w:val="0"/>
-          <w:numId w:val="5"/>
-        </w:numPr>
-      </w:pPr>
-      <w:r>
-        <w:t>Pack nominal voltage: 96V</w:t>
-      </w:r>
-    </w:p>
-    <w:p>
-      <w:pPr>
-        <w:pStyle w:val="ListParagraph"/>
-        <w:numPr>
-          <w:ilvl w:val="0"/>
-          <w:numId w:val="5"/>
-        </w:numPr>
-      </w:pPr>
-      <w:r>
-        <w:t>Pack max voltage: 107V</w:t>
-      </w:r>
-    </w:p>
-    <w:p>
-      <w:pPr>
-        <w:pStyle w:val="ListParagraph"/>
-        <w:numPr>
-          <w:ilvl w:val="0"/>
-          <w:numId w:val="5"/>
-        </w:numPr>
-      </w:pPr>
-      <w:r>
-        <w:t>Solar array</w:t>
-      </w:r>
-      <w:r>
-        <w:t xml:space="preserve"> open circuit voltage:</w:t>
-      </w:r>
-      <w:r>
-        <w:t xml:space="preserve"> 57.12V</w:t>
-      </w:r>
-    </w:p>
-    <w:p>
-      <w:pPr>
-        <w:pStyle w:val="ListParagraph"/>
-        <w:numPr>
-          <w:ilvl w:val="0"/>
-          <w:numId w:val="5"/>
-        </w:numPr>
-      </w:pPr>
-      <w:r>
-        <w:t>Solar array mpp voltage:</w:t>
-      </w:r>
-      <w:r>
-        <w:t xml:space="preserve"> 48.72</w:t>
-      </w:r>
-    </w:p>
-    <w:p>
-      <w:pPr>
-        <w:pStyle w:val="ListParagraph"/>
-        <w:numPr>
-          <w:ilvl w:val="0"/>
-          <w:numId w:val="5"/>
-        </w:numPr>
-      </w:pPr>
-      <w:r>
-        <w:t>Solar array open circuit current:</w:t>
-      </w:r>
-      <w:r>
-        <w:t xml:space="preserve"> 3 strings * 6.34A = 19.02A</w:t>
-      </w:r>
-    </w:p>
-    <w:p>
-      <w:pPr>
-        <w:pStyle w:val="ListParagraph"/>
-        <w:numPr>
-          <w:ilvl w:val="0"/>
-          <w:numId w:val="5"/>
-        </w:numPr>
-      </w:pPr>
-      <w:r>
-        <w:t>Solar array mpp current:</w:t>
-      </w:r>
-      <w:r>
-        <w:t xml:space="preserve"> 3 strings * 6A = 18A</w:t>
-      </w:r>
-    </w:p>
-    <w:p>
-      <w:pPr>
-        <w:rPr>
-          <w:b/>
-          <w:bCs/>
-        </w:rPr>
-      </w:pPr>
-      <w:r>
-        <w:rPr>
-          <w:b/>
-          <w:bCs/>
-        </w:rPr>
+        <w:ind w:left="720" w:hanging="720"/>
+        <w:jc w:val="center"/>
+      </w:pPr>
+    </w:p>
+    <w:p>
+      <w:pPr>
+        <w:ind w:left="720" w:hanging="720"/>
+        <w:rPr>
+          <w:i/>
+          <w:iCs/>
+        </w:rPr>
+      </w:pPr>
+      <w:r>
+        <w:rPr>
+          <w:i/>
+          <w:iCs/>
+        </w:rPr>
+        <w:t>FET Driver:</w:t>
+      </w:r>
+    </w:p>
+    <w:p>
+      <w:pPr>
+        <w:ind w:left="720" w:hanging="720"/>
+      </w:pPr>
+      <w:r>
+        <w:rPr>
+          <w:i/>
+          <w:iCs/>
+        </w:rPr>
+        <w:tab/>
+      </w:r>
+      <w:r>
+        <w:t xml:space="preserve">The primary </w:t>
+      </w:r>
+      <w:r>
+        <w:t>characteristic</w:t>
+      </w:r>
+      <w:r>
+        <w:t xml:space="preserve"> </w:t>
+      </w:r>
+      <w:r>
+        <w:t xml:space="preserve">looked </w:t>
+      </w:r>
+      <w:r>
+        <w:t>for</w:t>
+      </w:r>
+      <w:r>
+        <w:t xml:space="preserve"> in</w:t>
+      </w:r>
+      <w:r>
+        <w:t xml:space="preserve"> a FET driver </w:t>
+      </w:r>
+      <w:r>
+        <w:t>was availability and max sink/source current. The max sink/source current is what drives the FETs on and off, so that they can have snappy on and off transitions for low switching losses.</w:t>
+      </w:r>
+      <w:r>
+        <w:t xml:space="preserve">  A driver with sink source of 2A or greater was pursued for this purpose.</w:t>
+      </w:r>
+      <w:r>
+        <w:t xml:space="preserve"> Another essential characteristic is that the driver must be able to drive the output voltage + Vgs on the high side FET. For our application this is 100V + 12V = 112V. The FET driver should have a HS voltage output rating in excess of this number.</w:t>
+      </w:r>
+    </w:p>
+    <w:p>
+      <w:pPr>
+        <w:ind w:left="720" w:hanging="720"/>
+      </w:pPr>
+      <w:r>
+        <w:tab/>
+        <w:t>The gate driver must also have dead-time built in, so that the two transistors are never on at the same time and a shoot through from the battery to ground occurs.</w:t>
+      </w:r>
+    </w:p>
+    <w:p>
+      <w:pPr>
+        <w:ind w:left="720" w:hanging="720"/>
+      </w:pPr>
+      <w:r>
+        <w:tab/>
+        <w:t>Additionally, a gate driver with an inverting input of the PWM signal is desired, as the two transistors need to be on opposite of one another, and because the PWM signal is the driving signal to drive the boost FET, there must be an inverted copy of it to turn the sync FET on or off in the opposite manner of the boost FET.</w:t>
+      </w:r>
+    </w:p>
+    <w:p>
+      <w:pPr>
+        <w:ind w:left="720" w:hanging="720"/>
+      </w:pPr>
+      <w:r>
+        <w:tab/>
+      </w:r>
+      <w:r>
+        <w:t xml:space="preserve">The </w:t>
+      </w:r>
+      <w:r>
+        <w:t>MAX5063DASA+</w:t>
+      </w:r>
+      <w:r>
+        <w:t xml:space="preserve"> was the primary part selected for the gate driver. It</w:t>
+      </w:r>
+      <w:r>
+        <w:t xml:space="preserve"> features built in dead time, an inverting PWM input, and a source/sink drive current of 2A</w:t>
+      </w:r>
+      <w:r>
+        <w:t>, with a maximum HS gate drive of 125V</w:t>
+      </w:r>
+      <w:r>
+        <w:t>.</w:t>
+      </w:r>
+    </w:p>
+    <w:p>
+      <w:pPr>
+        <w:ind w:left="720" w:hanging="720"/>
+      </w:pPr>
+      <w:r>
+        <w:tab/>
+        <w:t xml:space="preserve">To combat the part shortage, there are 3 alternative parts that share the same footprint as the original that can be substituted in the event that the </w:t>
+      </w:r>
+      <w:r>
+        <w:t>MAX5063DASA+</w:t>
+      </w:r>
+      <w:r>
+        <w:t xml:space="preserve"> is not available. </w:t>
+      </w:r>
+      <w:r>
+        <w:t xml:space="preserve">The </w:t>
+      </w:r>
+      <w:r>
+        <w:t>MAX15019BASA+</w:t>
+      </w:r>
+      <w:r>
+        <w:t xml:space="preserve"> </w:t>
+      </w:r>
+      <w:r>
+        <w:t xml:space="preserve"> is a drop in replacement with a higher sink/source, but was unavailable </w:t>
+      </w:r>
+      <w:r>
         <w:lastRenderedPageBreak/>
-        <w:t>Initial design goals</w:t>
-      </w:r>
-    </w:p>
-    <w:p>
-      <w:pPr>
-        <w:ind w:firstLine="720"/>
-      </w:pPr>
-      <w:r>
-        <w:t>Due to the high output power (876.96W) of this array, the first solar car will need to use 3 Elmar MPPT devices to handle all the current, as each device has a max array current rating of 7A. The goal of this design will be to:</w:t>
-      </w:r>
-    </w:p>
-    <w:p>
-      <w:pPr>
-        <w:pStyle w:val="ListParagraph"/>
-        <w:numPr>
-          <w:ilvl w:val="0"/>
-          <w:numId w:val="7"/>
-        </w:numPr>
-      </w:pPr>
-      <w:r>
-        <w:t>Consolidate these 3 MPPT devices into one sleeker,</w:t>
-      </w:r>
-      <w:r>
-        <w:t xml:space="preserve"> cheaper,</w:t>
-      </w:r>
-      <w:r>
-        <w:t xml:space="preserve"> simpler solution.</w:t>
-      </w:r>
-    </w:p>
-    <w:p>
-      <w:pPr>
-        <w:pStyle w:val="ListParagraph"/>
-        <w:numPr>
-          <w:ilvl w:val="0"/>
-          <w:numId w:val="7"/>
-        </w:numPr>
-      </w:pPr>
-      <w:r>
-        <w:t>Achieve an efficiency of 9</w:t>
-      </w:r>
-      <w:r>
-        <w:t>7</w:t>
-      </w:r>
-      <w:r>
-        <w:t>% or greater in</w:t>
-      </w:r>
-      <w:r>
-        <w:t xml:space="preserve"> design &amp;</w:t>
-      </w:r>
-      <w:r>
-        <w:t xml:space="preserve"> ideal test conditions.</w:t>
-      </w:r>
-    </w:p>
-    <w:p>
-      <w:pPr>
-        <w:pStyle w:val="ListParagraph"/>
-        <w:numPr>
-          <w:ilvl w:val="0"/>
-          <w:numId w:val="7"/>
-        </w:numPr>
-      </w:pPr>
-      <w:r>
-        <w:t xml:space="preserve">Learn about and implement fundamentals of power conversion and control in the context of a large embedded system. </w:t>
-      </w:r>
-    </w:p>
-    <w:p>
-      <w:r>
-        <w:rPr>
-          <w:b/>
-          <w:bCs/>
-        </w:rPr>
-        <w:t>Multiphase boost converter</w:t>
-      </w:r>
-    </w:p>
-    <w:p>
-      <w:pPr>
-        <w:ind w:firstLine="720"/>
-      </w:pPr>
-      <w:r>
-        <w:t>In order to turn the functionality of three MPPT’s into one while retaining high efficiency, a multiphase boost converter design will be pursued. Per TI, “When considering higher output currents, a multiphase boost converter provides many advantages over a single-phase option for higher power boost converters. Advantages are seen in efficiency, thermal performance and size”.</w:t>
-      </w:r>
-    </w:p>
-    <w:p>
-      <w:r>
-        <w:t>This is accomplished by the following means:</w:t>
-      </w:r>
-    </w:p>
-    <w:p>
-      <w:pPr>
-        <w:pStyle w:val="ListParagraph"/>
-        <w:numPr>
-          <w:ilvl w:val="0"/>
-          <w:numId w:val="9"/>
-        </w:numPr>
-      </w:pPr>
-      <w:r>
+        <w:t xml:space="preserve">during initial design. </w:t>
+      </w:r>
+      <w:r>
+        <w:t>The MIC4102 is a replacement with an inverting input</w:t>
+      </w:r>
+      <w:r>
+        <w:t xml:space="preserve"> for the LS driver. However, an extra resistor must be populated (noted in schematic sheet</w:t>
+      </w:r>
+      <w:r>
+        <w:t xml:space="preserve">) to enable the LS driver. The </w:t>
+      </w:r>
+      <w:r>
+        <w:t>MIC4103YM</w:t>
+      </w:r>
+      <w:r>
+        <w:t xml:space="preserve"> is another replacement part with a compatible footprint, but an inverting FET and pullup resistor must be populated (also in the schematic sheet).</w:t>
+      </w:r>
+    </w:p>
+    <w:p>
+      <w:pPr>
+        <w:ind w:left="720" w:hanging="720"/>
+        <w:rPr>
+          <w:i/>
+          <w:iCs/>
+        </w:rPr>
+      </w:pPr>
+      <w:r>
+        <w:rPr>
+          <w:i/>
+          <w:iCs/>
+        </w:rPr>
+        <w:t>Output Capacitor</w:t>
+      </w:r>
+    </w:p>
+    <w:p>
+      <w:pPr>
+        <w:ind w:left="720" w:hanging="720"/>
+        <w:rPr>
+          <w:i/>
+          <w:iCs/>
+        </w:rPr>
+      </w:pPr>
+      <w:r>
+        <w:rPr>
+          <w:i/>
+          <w:iCs/>
+        </w:rPr>
+        <w:t>Thermal:</w:t>
+      </w:r>
+    </w:p>
+    <w:p>
+      <w:pPr>
+        <w:ind w:left="720" w:hanging="720"/>
+        <w:rPr>
+          <w:i/>
+          <w:iCs/>
+        </w:rPr>
+      </w:pPr>
+      <w:r>
+        <w:rPr>
+          <w:i/>
+          <w:iCs/>
+        </w:rPr>
         <w:t>Efficiency:</w:t>
       </w:r>
     </w:p>
-    <w:p/>
-    <w:p/>
     <w:p>
       <w:pPr>
         <w:ind w:left="720" w:hanging="720"/>
+        <w:rPr>
+          <w:i/>
+          <w:iCs/>
+        </w:rPr>
+      </w:pPr>
+      <w:r>
+        <w:rPr>
+          <w:i/>
+          <w:iCs/>
+        </w:rPr>
+        <w:t>Open Questions:</w:t>
+      </w:r>
+    </w:p>
+    <w:p>
+      <w:pPr>
+        <w:ind w:left="720" w:hanging="720"/>
+        <w:rPr>
+          <w:b/>
+          <w:bCs/>
+        </w:rPr>
+      </w:pPr>
+    </w:p>
+    <w:p>
+      <w:pPr>
+        <w:ind w:left="720" w:hanging="720"/>
+        <w:rPr>
+          <w:b/>
+          <w:bCs/>
+        </w:rPr>
+      </w:pPr>
+      <w:r>
+        <w:rPr>
+          <w:b/>
+          <w:bCs/>
+        </w:rPr>
+        <w:t>Connectors:</w:t>
+      </w:r>
+    </w:p>
+    <w:p>
+      <w:pPr>
+        <w:ind w:left="720" w:hanging="720"/>
+        <w:jc w:val="center"/>
+        <w:rPr>
+          <w:b/>
+          <w:bCs/>
+          <w:sz w:val="32"/>
+          <w:szCs w:val="32"/>
+        </w:rPr>
+      </w:pPr>
+      <w:r>
+        <w:rPr>
+          <w:b/>
+          <w:bCs/>
+        </w:rPr>
+        <w:drawing>
+          <wp:inline distT="0" distB="0" distL="0" distR="0" wp14:anchorId="45640D7A" wp14:editId="24D93EF1">
+            <wp:extent cx="5943600" cy="3422650"/>
+            <wp:effectExtent l="0" t="0" r="0" b="0"/>
+            <wp:docPr id="24" name="Picture 24" descr="Diagram, schematic&#10;&#10;Description automatically generated"/>
+            <wp:cNvGraphicFramePr>
+              <a:graphicFrameLocks xmlns:a="http://schemas.openxmlformats.org/drawingml/2006/main" noChangeAspect="1"/>
+            </wp:cNvGraphicFramePr>
+            <a:graphic xmlns:a="http://schemas.openxmlformats.org/drawingml/2006/main">
+              <a:graphicData uri="http://schemas.openxmlformats.org/drawingml/2006/picture">
+                <pic:pic xmlns:pic="http://schemas.openxmlformats.org/drawingml/2006/picture">
+                  <pic:nvPicPr>
+                    <pic:cNvPr id="24" name="Picture 24" descr="Diagram, schematic&#10;&#10;Description automatically generated"/>
+                    <pic:cNvPicPr/>
+                  </pic:nvPicPr>
+                  <pic:blipFill>
+                    <a:blip r:embed="rId41"/>
+                    <a:stretch>
+                      <a:fillRect/>
+                    </a:stretch>
+                  </pic:blipFill>
+                  <pic:spPr>
+                    <a:xfrm>
+                      <a:off x="0" y="0"/>
+                      <a:ext cx="5943600" cy="3422650"/>
+                    </a:xfrm>
+                    <a:prstGeom prst="rect">
+                      <a:avLst/>
+                    </a:prstGeom>
+                  </pic:spPr>
+                </pic:pic>
+              </a:graphicData>
+            </a:graphic>
+          </wp:inline>
+        </w:drawing>
+      </w:r>
+    </w:p>
+    <w:p>
+      <w:pPr>
+        <w:ind w:left="720" w:hanging="720"/>
+        <w:jc w:val="center"/>
         <w:rPr>
           <w:b/>
           <w:bCs/>
@@ -4164,6 +6277,25 @@
     <w:name w:val="Normal"/>
     <w:qFormat/>
   </w:style>
+  <w:style w:type="paragraph" w:styleId="Heading2">
+    <w:name w:val="heading 2"/>
+    <w:basedOn w:val="Normal"/>
+    <w:link w:val="Heading2Char"/>
+    <w:uiPriority w:val="9"/>
+    <w:qFormat/>
+    <w:rsid w:val="00F766E0"/>
+    <w:pPr>
+      <w:spacing w:before="100" w:beforeAutospacing="1" w:after="100" w:afterAutospacing="1" w:line="240" w:lineRule="auto"/>
+      <w:outlineLvl w:val="1"/>
+    </w:pPr>
+    <w:rPr>
+      <w:rFonts w:ascii="Times New Roman" w:eastAsia="Times New Roman" w:hAnsi="Times New Roman" w:cs="Times New Roman"/>
+      <w:b/>
+      <w:bCs/>
+      <w:sz w:val="36"/>
+      <w:szCs w:val="36"/>
+    </w:rPr>
+  </w:style>
   <w:style w:type="character" w:default="1" w:styleId="DefaultParagraphFont">
     <w:name w:val="Default Paragraph Font"/>
     <w:uiPriority w:val="1"/>
@@ -4235,6 +6367,20 @@
     <w:rPr>
       <w:color w:val="954F72" w:themeColor="followedHyperlink"/>
       <w:u w:val="single"/>
+    </w:rPr>
+  </w:style>
+  <w:style w:type="character" w:customStyle="1" w:styleId="Heading2Char">
+    <w:name w:val="Heading 2 Char"/>
+    <w:basedOn w:val="DefaultParagraphFont"/>
+    <w:link w:val="Heading2"/>
+    <w:uiPriority w:val="9"/>
+    <w:rsid w:val="00F766E0"/>
+    <w:rPr>
+      <w:rFonts w:ascii="Times New Roman" w:eastAsia="Times New Roman" w:hAnsi="Times New Roman" w:cs="Times New Roman"/>
+      <w:b/>
+      <w:bCs/>
+      <w:sz w:val="36"/>
+      <w:szCs w:val="36"/>
     </w:rPr>
   </w:style>
 </w:styles>
@@ -4533,4 +6679,16 @@
     </a:ext>
   </a:extLst>
 </a:theme>
+</file>
+
+<file path=customXml/item1.xml><?xml version="1.0" encoding="utf-8"?>
+<b:Sources xmlns:b="http://schemas.openxmlformats.org/officeDocument/2006/bibliography" xmlns="http://schemas.openxmlformats.org/officeDocument/2006/bibliography" SelectedStyle="\APASixthEditionOfficeOnline.xsl" StyleName="APA" Version="6"/>
+</file>
+
+<file path=customXml/itemProps1.xml><?xml version="1.0" encoding="utf-8"?>
+<ds:datastoreItem xmlns:ds="http://schemas.openxmlformats.org/officeDocument/2006/customXml" ds:itemID="{8D0A6557-EC65-4169-8648-797C025003EC}">
+  <ds:schemaRefs>
+    <ds:schemaRef ds:uri="http://schemas.openxmlformats.org/officeDocument/2006/bibliography"/>
+  </ds:schemaRefs>
+</ds:datastoreItem>
 </file>
</xml_diff>

<commit_message>
finish up boost converter writeup section, generate new schematics
</commit_message>
<xml_diff>
--- a/mppt/design/Solar Car 1 MPPT Design.docx
+++ b/mppt/design/Solar Car 1 MPPT Design.docx
@@ -414,7 +414,7 @@
               <o:lock v:ext="edit" aspectratio="t"/>
             </v:shapetype>
             <v:shape id="Picture 7" o:spid="_x0000_s1030" type="#_x0000_t75" alt="I-V curve of a solar panel. The three characteristic points (short... |  Download Scientific Diagram" style="position:absolute;width:39560;height:20885;visibility:visible;mso-wrap-style:square" o:gfxdata="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">
-              <v:imagedata r:id="rId11" o:title="I-V curve of a solar panel. The three characteristic points (short"/>
+              <v:imagedata r:id="rId11" o:title="I-V curve of a solar panel"/>
             </v:shape>
             <v:shapetype id="_x0000_t32" coordsize="21600,21600" o:spt="32" o:oned="t" path="m,l21600,21600e" filled="f">
               <v:path arrowok="t" fillok="f" o:connecttype="none"/>
@@ -738,7 +738,7 @@
         <w:pict w14:anchorId="7705CB4F">
           <v:group id="Group 3" o:spid="_x0000_s1026" style="position:absolute;left:0;text-align:left;margin-left:78.1pt;margin-top:5.35pt;width:311.5pt;height:164.45pt;z-index:251664896" coordsize="39560,20885" o:gfxdata="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">
             <v:shape id="Picture 1" o:spid="_x0000_s1027" type="#_x0000_t75" alt="I-V curve of a solar panel. The three characteristic points (short... |  Download Scientific Diagram" style="position:absolute;width:39560;height:20885;visibility:visible;mso-wrap-style:square" o:gfxdata="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">
-              <v:imagedata r:id="rId11" o:title="I-V curve of a solar panel. The three characteristic points (short"/>
+              <v:imagedata r:id="rId11" o:title="I-V curve of a solar panel"/>
             </v:shape>
             <v:oval id="Oval 2" o:spid="_x0000_s1028" style="position:absolute;left:29893;top:5416;width:3799;height:12942;visibility:visible;mso-wrap-style:square;v-text-anchor:middle" o:gfxdata="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" filled="f" strokecolor="#c45911 [2405]" strokeweight="1pt">
               <v:stroke joinstyle="miter"/>
@@ -3094,6 +3094,72 @@
           <w:u w:val="none"/>
         </w:rPr>
       </w:pPr>
+    </w:p>
+    <w:p>
+      <w:pPr>
+        <w:rPr>
+          <w:rStyle w:val="Hyperlink"/>
+          <w:color w:val="auto"/>
+          <w:sz w:val="20"/>
+          <w:szCs w:val="20"/>
+          <w:u w:val="none"/>
+        </w:rPr>
+      </w:pPr>
+      <w:r>
+        <w:rPr>
+          <w:rStyle w:val="Hyperlink"/>
+          <w:b/>
+          <w:bCs/>
+          <w:color w:val="auto"/>
+          <w:sz w:val="20"/>
+          <w:szCs w:val="20"/>
+          <w:u w:val="none"/>
+        </w:rPr>
+        <w:t xml:space="preserve">Note: </w:t>
+      </w:r>
+      <w:r>
+        <w:rPr>
+          <w:rStyle w:val="Hyperlink"/>
+          <w:color w:val="auto"/>
+          <w:sz w:val="20"/>
+          <w:szCs w:val="20"/>
+          <w:u w:val="none"/>
+        </w:rPr>
+        <w:t xml:space="preserve">The TI single phase reference paper was heavily cited in </w:t>
+      </w:r>
+      <w:r>
+        <w:rPr>
+          <w:rStyle w:val="Hyperlink"/>
+          <w:color w:val="auto"/>
+          <w:sz w:val="20"/>
+          <w:szCs w:val="20"/>
+          <w:u w:val="none"/>
+        </w:rPr>
+        <w:t>development</w:t>
+      </w:r>
+      <w:r>
+        <w:rPr>
+          <w:rStyle w:val="Hyperlink"/>
+          <w:color w:val="auto"/>
+          <w:sz w:val="20"/>
+          <w:szCs w:val="20"/>
+          <w:u w:val="none"/>
+        </w:rPr>
+        <w:t xml:space="preserve"> of this design. Additionally, the calculations performed for many of these design decisions were performed and saved in an excel sheet “Converter_calculations.xlsx” saved in the mppt/design directory that cite the source for the pertinent equation.</w:t>
+      </w:r>
+    </w:p>
+    <w:p>
+      <w:pPr>
+        <w:rPr>
+          <w:rStyle w:val="Hyperlink"/>
+          <w:b/>
+          <w:bCs/>
+          <w:color w:val="auto"/>
+          <w:sz w:val="20"/>
+          <w:szCs w:val="20"/>
+          <w:u w:val="none"/>
+        </w:rPr>
+      </w:pPr>
       <w:r>
         <w:rPr>
           <w:rStyle w:val="Hyperlink"/>
@@ -3237,6 +3303,7 @@
           <w:color w:val="auto"/>
           <w:u w:val="none"/>
         </w:rPr>
+        <w:lastRenderedPageBreak/>
         <w:t>MPPT Block Diagram</w:t>
       </w:r>
     </w:p>
@@ -3288,7 +3355,7 @@
           <w:color w:val="auto"/>
           <w:u w:val="none"/>
         </w:rPr>
-        <w:t xml:space="preserve"> to its maximum power </w:t>
+        <w:t xml:space="preserve"> to its maximum power point</w:t>
       </w:r>
       <w:r>
         <w:rPr>
@@ -3296,8 +3363,7 @@
           <w:color w:val="auto"/>
           <w:u w:val="none"/>
         </w:rPr>
-        <w:lastRenderedPageBreak/>
-        <w:t>point</w:t>
+        <w:t xml:space="preserve"> by a Nucleo STM32 microcontroller based on telemetry from solar string voltage, solar string current, and battery (output) voltage</w:t>
       </w:r>
       <w:r>
         <w:rPr>
@@ -3305,7 +3371,7 @@
           <w:color w:val="auto"/>
           <w:u w:val="none"/>
         </w:rPr>
-        <w:t xml:space="preserve"> by a Nucleo STM32 microcontroller based on telemetry from solar string voltage, solar string current, and battery (output) voltage</w:t>
+        <w:t>. The three converters are tied together at the output for the battery.</w:t>
       </w:r>
       <w:r>
         <w:rPr>
@@ -3313,7 +3379,7 @@
           <w:color w:val="auto"/>
           <w:u w:val="none"/>
         </w:rPr>
-        <w:t>. The three converters are tied together at the output for the battery.</w:t>
+        <w:t xml:space="preserve"> The operating mode for output (battery charging vs MPPT), along with desired on-board telemetry is communicated via a</w:t>
       </w:r>
       <w:r>
         <w:rPr>
@@ -3321,7 +3387,7 @@
           <w:color w:val="auto"/>
           <w:u w:val="none"/>
         </w:rPr>
-        <w:t xml:space="preserve"> The operating mode for output (battery charging vs MPPT), along with desired on-board telemetry is communicated via a</w:t>
+        <w:t xml:space="preserve"> galvanically isolated</w:t>
       </w:r>
       <w:r>
         <w:rPr>
@@ -3329,7 +3395,7 @@
           <w:color w:val="auto"/>
           <w:u w:val="none"/>
         </w:rPr>
-        <w:t xml:space="preserve"> galvanically isolated</w:t>
+        <w:t xml:space="preserve"> CAN interface</w:t>
       </w:r>
       <w:r>
         <w:rPr>
@@ -3337,14 +3403,6 @@
           <w:color w:val="auto"/>
           <w:u w:val="none"/>
         </w:rPr>
-        <w:t xml:space="preserve"> CAN interface</w:t>
-      </w:r>
-      <w:r>
-        <w:rPr>
-          <w:rStyle w:val="Hyperlink"/>
-          <w:color w:val="auto"/>
-          <w:u w:val="none"/>
-        </w:rPr>
         <w:t xml:space="preserve"> that connects to the rest of the low voltage electrical system.</w:t>
       </w:r>
     </w:p>
@@ -3360,7 +3418,21 @@
           <w:b/>
           <w:bCs/>
         </w:rPr>
-        <w:t>Final Layout:</w:t>
+        <w:t xml:space="preserve">Final </w:t>
+      </w:r>
+      <w:r>
+        <w:rPr>
+          <w:b/>
+          <w:bCs/>
+        </w:rPr>
+        <w:t>Design</w:t>
+      </w:r>
+      <w:r>
+        <w:rPr>
+          <w:b/>
+          <w:bCs/>
+        </w:rPr>
+        <w:t>:</w:t>
       </w:r>
     </w:p>
     <w:p>
@@ -3407,11 +3479,27 @@
     </w:p>
     <w:p>
       <w:pPr>
-        <w:rPr>
-          <w:b/>
-          <w:bCs/>
-        </w:rPr>
-      </w:pPr>
+        <w:jc w:val="center"/>
+        <w:rPr>
+          <w:i/>
+          <w:iCs/>
+        </w:rPr>
+      </w:pPr>
+      <w:r>
+        <w:rPr>
+          <w:i/>
+          <w:iCs/>
+        </w:rPr>
+        <w:t>Final MPPT PCB layout</w:t>
+      </w:r>
+    </w:p>
+    <w:p>
+      <w:pPr>
+        <w:ind w:firstLine="720"/>
+      </w:pPr>
+      <w:r>
+        <w:t>At the completion of this initial design, we are able to predict that the solution will be able to perform at 97.05% efficiency, while being 1/10 the cost of an off the shelf solution, while simultaneously having a smaller form factor (7” x 4.9”) than a necessary grouping of off the shelf solutions.</w:t>
+      </w:r>
     </w:p>
     <w:p>
       <w:pPr>
@@ -3453,6 +3541,7 @@
         <w:ind w:firstLine="720"/>
       </w:pPr>
       <w:r>
+        <w:lastRenderedPageBreak/>
         <w:t>Initially, a multiphase (2 phase) boost converter was considered as a solution</w:t>
       </w:r>
       <w:r>
@@ -3495,11 +3584,7 @@
         <w:t>Using h</w:t>
       </w:r>
       <w:r>
-        <w:t xml:space="preserve">igher inductance </w:t>
-      </w:r>
-      <w:r>
-        <w:lastRenderedPageBreak/>
-        <w:t>values c</w:t>
+        <w:t>igher inductance values c</w:t>
       </w:r>
       <w:r>
         <w:t>ould allow</w:t>
@@ -4765,23 +4850,54 @@
         <w:t>MIC4103YM</w:t>
       </w:r>
       <w:r>
-        <w:t xml:space="preserve"> is another replacement part with a compatible footprint, but an inverting FET and pullup resistor must be populated (also in the schematic sheet).</w:t>
-      </w:r>
-    </w:p>
-    <w:p>
-      <w:pPr>
-        <w:ind w:left="720" w:hanging="720"/>
-        <w:rPr>
-          <w:i/>
-          <w:iCs/>
-        </w:rPr>
-      </w:pPr>
-      <w:r>
-        <w:rPr>
-          <w:i/>
-          <w:iCs/>
-        </w:rPr>
-        <w:t>Output Capacitor</w:t>
+        <w:t xml:space="preserve"> is another replacement part with a compatible footprint, but an inverting FET and pullup resistor must be populated (also in the schematic sheet)</w:t>
+      </w:r>
+      <w:r>
+        <w:t>, as there is no internal inversion of the PWM signal.</w:t>
+      </w:r>
+    </w:p>
+    <w:p>
+      <w:pPr>
+        <w:ind w:left="720" w:hanging="720"/>
+        <w:rPr>
+          <w:b/>
+          <w:bCs/>
+        </w:rPr>
+      </w:pPr>
+      <w:r>
+        <w:rPr>
+          <w:b/>
+          <w:bCs/>
+        </w:rPr>
+        <w:t>IMPORTANT NOTE:</w:t>
+      </w:r>
+    </w:p>
+    <w:p>
+      <w:pPr>
+        <w:ind w:left="720" w:hanging="720"/>
+      </w:pPr>
+      <w:r>
+        <w:rPr>
+          <w:b/>
+          <w:bCs/>
+        </w:rPr>
+        <w:tab/>
+      </w:r>
+      <w:r>
+        <w:t xml:space="preserve">Because these gate drivers are used most frequently for buck converters, the high side FET is the “control” FET (i.e. the PWM signal drives the high side FET with a certain duty cycle and is directly related to the desired output voltage). With our boost converter, the low side FET is the control FET, and typical conceptions of how a duty cycle effects the output voltage is with respect to the boost FET. Because of this, the main PWM signal applied to the gate driver from firmware must be the </w:t>
+      </w:r>
+      <w:r>
+        <w:rPr>
+          <w:i/>
+          <w:iCs/>
+        </w:rPr>
+        <w:t>opposite</w:t>
+      </w:r>
+      <w:r>
+        <w:t xml:space="preserve"> of what is intended to be. For example, if one wants an 80% duty cycle on the boost FET, the PWM signal must be 20%</w:t>
+      </w:r>
+      <w:r>
+        <w:t>, so that when the signal is inverted to the low side driver, it is 80%, and the HS driver is at 20% duty cycle.</w:t>
       </w:r>
     </w:p>
     <w:p>
@@ -4803,81 +4919,106 @@
     <w:p>
       <w:pPr>
         <w:ind w:left="720" w:hanging="720"/>
-        <w:rPr>
-          <w:i/>
-          <w:iCs/>
-        </w:rPr>
-      </w:pPr>
-      <w:r>
-        <w:rPr>
-          <w:i/>
-          <w:iCs/>
-        </w:rPr>
-        <w:t>Efficiency:</w:t>
-      </w:r>
-    </w:p>
-    <w:p>
-      <w:pPr>
-        <w:ind w:left="720" w:hanging="720"/>
-        <w:rPr>
-          <w:i/>
-          <w:iCs/>
-        </w:rPr>
-      </w:pPr>
-      <w:r>
-        <w:rPr>
-          <w:i/>
-          <w:iCs/>
-        </w:rPr>
-        <w:t>Open Questions:</w:t>
-      </w:r>
-    </w:p>
-    <w:p>
-      <w:pPr>
-        <w:ind w:left="720" w:hanging="720"/>
-        <w:rPr>
-          <w:b/>
-          <w:bCs/>
-        </w:rPr>
-      </w:pPr>
-    </w:p>
-    <w:p>
-      <w:pPr>
-        <w:ind w:left="720" w:hanging="720"/>
-        <w:rPr>
-          <w:b/>
-          <w:bCs/>
-        </w:rPr>
-      </w:pPr>
-      <w:r>
-        <w:rPr>
-          <w:b/>
-          <w:bCs/>
-        </w:rPr>
-        <w:t>Connectors:</w:t>
-      </w:r>
+      </w:pPr>
+      <w:r>
+        <w:rPr>
+          <w:i/>
+          <w:iCs/>
+        </w:rPr>
+        <w:tab/>
+      </w:r>
+      <w:r>
+        <w:t xml:space="preserve">The hottest component on the board, and the one necessitating thermal management is the boost FET. The boost FET incurs full transitional losses, QRR losses, and QOSS losses. </w:t>
+      </w:r>
+      <w:r>
+        <w:t xml:space="preserve">In our design, the boost FET will be dissipating 5.34W. With a junction-ambient thermal impedance of 62K/W, this would put the device over its 175C rating. </w:t>
+      </w:r>
+      <w:r>
+        <w:t xml:space="preserve"> </w:t>
+      </w:r>
+    </w:p>
+    <w:p>
+      <w:pPr>
+        <w:ind w:left="720" w:hanging="720"/>
+      </w:pPr>
+      <w:r>
+        <w:tab/>
+        <w:t xml:space="preserve">With a target max junction temperature of 125C and an expected maximum ambient temperature </w:t>
+      </w:r>
+      <w:r>
+        <w:t>45C, the permissible junction-ambient temperature difference is 80C. Hence, the largest possible thermal impedance that a heatsink can possess is 14.96 K/W. With a derating of 33% to account for the point-load nature of the transistor connection (heat is not evenly applied to the heatsink),  we get a maximum thermal impedance from junction to ambient of 9.33 K/W.</w:t>
+      </w:r>
+    </w:p>
+    <w:p>
+      <w:pPr>
+        <w:ind w:left="720" w:hanging="720"/>
+      </w:pPr>
+      <w:r>
+        <w:tab/>
+        <w:t xml:space="preserve">With a thermal interface material (TIM) interface between the FET and heatsink, assuming a thermal conductivity of 0.79 W/MC, and an area of application of </w:t>
+      </w:r>
+      <w:r>
+        <w:t>0.000112</w:t>
+      </w:r>
+      <w:r>
+        <w:t xml:space="preserve"> square meters, and a thickness of .04mm, the thermal resistance between the FET case and the heatsink is 0.45W/K.</w:t>
+      </w:r>
+    </w:p>
+    <w:p>
+      <w:pPr>
+        <w:ind w:left="720" w:hanging="720"/>
+      </w:pPr>
+      <w:r>
+        <w:tab/>
+        <w:t>In addition, the junction-case thermal impedance is 0.5K/W.</w:t>
+      </w:r>
+    </w:p>
+    <w:p>
+      <w:pPr>
+        <w:ind w:left="720" w:hanging="720"/>
+      </w:pPr>
+      <w:r>
+        <w:tab/>
+      </w:r>
+      <w:r>
+        <w:t xml:space="preserve">With a 9.33 -0.45 – 0.5 = 8.38K/W desired heatsink thermal impedance, the </w:t>
+      </w:r>
+      <w:r>
+        <w:t>6396BG</w:t>
+      </w:r>
+      <w:r>
+        <w:t xml:space="preserve"> was chosen. It has a natural convection (no airflow) thermal impedance of 5.6K/W.</w:t>
+      </w:r>
+    </w:p>
+    <w:p>
+      <w:pPr>
+        <w:ind w:left="720" w:hanging="720"/>
+      </w:pPr>
+      <w:r>
+        <w:tab/>
+        <w:t>This results in a maximum expected junction temperature of 89.9C</w:t>
+      </w:r>
+    </w:p>
+    <w:p>
+      <w:pPr>
+        <w:ind w:left="720" w:hanging="720"/>
+      </w:pPr>
     </w:p>
     <w:p>
       <w:pPr>
         <w:ind w:left="720" w:hanging="720"/>
         <w:jc w:val="center"/>
-        <w:rPr>
-          <w:b/>
-          <w:bCs/>
-          <w:sz w:val="32"/>
-          <w:szCs w:val="32"/>
-        </w:rPr>
-      </w:pPr>
-      <w:r>
-        <w:rPr>
-          <w:b/>
-          <w:bCs/>
-        </w:rPr>
+      </w:pPr>
+      <w:r>
+        <w:rPr>
+          <w:noProof/>
+        </w:rPr>
+        <w:lastRenderedPageBreak/>
         <w:drawing>
-          <wp:inline distT="0" distB="0" distL="0" distR="0" wp14:anchorId="45640D7A" wp14:editId="24D93EF1">
-            <wp:extent cx="5943600" cy="3422650"/>
+          <wp:inline distT="0" distB="0" distL="0" distR="0" wp14:anchorId="12868EE7" wp14:editId="5783EB5B">
+            <wp:extent cx="5600700" cy="1912620"/>
             <wp:effectExtent l="0" t="0" r="0" b="0"/>
-            <wp:docPr id="24" name="Picture 24" descr="Diagram, schematic&#10;&#10;Description automatically generated"/>
+            <wp:docPr id="40" name="Picture 40" descr="Diagram, box and whisker chart&#10;&#10;Description automatically generated"/>
             <wp:cNvGraphicFramePr>
               <a:graphicFrameLocks xmlns:a="http://schemas.openxmlformats.org/drawingml/2006/main" noChangeAspect="1"/>
             </wp:cNvGraphicFramePr>
@@ -4885,23 +5026,36 @@
               <a:graphicData uri="http://schemas.openxmlformats.org/drawingml/2006/picture">
                 <pic:pic xmlns:pic="http://schemas.openxmlformats.org/drawingml/2006/picture">
                   <pic:nvPicPr>
-                    <pic:cNvPr id="24" name="Picture 24" descr="Diagram, schematic&#10;&#10;Description automatically generated"/>
-                    <pic:cNvPicPr/>
+                    <pic:cNvPr id="40" name="Picture 40" descr="Diagram, box and whisker chart&#10;&#10;Description automatically generated"/>
+                    <pic:cNvPicPr>
+                      <a:picLocks noChangeAspect="1" noChangeArrowheads="1"/>
+                    </pic:cNvPicPr>
                   </pic:nvPicPr>
                   <pic:blipFill>
-                    <a:blip r:embed="rId41"/>
+                    <a:blip r:embed="rId41">
+                      <a:extLst>
+                        <a:ext uri="{28A0092B-C50C-407E-A947-70E740481C1C}">
+                          <a14:useLocalDpi xmlns:a14="http://schemas.microsoft.com/office/drawing/2010/main" val="0"/>
+                        </a:ext>
+                      </a:extLst>
+                    </a:blip>
+                    <a:srcRect/>
                     <a:stretch>
                       <a:fillRect/>
                     </a:stretch>
                   </pic:blipFill>
-                  <pic:spPr>
+                  <pic:spPr bwMode="auto">
                     <a:xfrm>
                       <a:off x="0" y="0"/>
-                      <a:ext cx="5943600" cy="3422650"/>
+                      <a:ext cx="5600700" cy="1912620"/>
                     </a:xfrm>
                     <a:prstGeom prst="rect">
                       <a:avLst/>
                     </a:prstGeom>
+                    <a:noFill/>
+                    <a:ln>
+                      <a:noFill/>
+                    </a:ln>
                   </pic:spPr>
                 </pic:pic>
               </a:graphicData>
@@ -4915,12 +5069,418 @@
         <w:ind w:left="720" w:hanging="720"/>
         <w:jc w:val="center"/>
         <w:rPr>
-          <w:b/>
-          <w:bCs/>
-          <w:sz w:val="32"/>
-          <w:szCs w:val="32"/>
-        </w:rPr>
-      </w:pPr>
+          <w:i/>
+          <w:iCs/>
+        </w:rPr>
+      </w:pPr>
+      <w:r>
+        <w:rPr>
+          <w:i/>
+          <w:iCs/>
+        </w:rPr>
+        <w:t>Thermal impedances of boost FET with heatsink</w:t>
+      </w:r>
+    </w:p>
+    <w:p/>
+    <w:p>
+      <w:pPr>
+        <w:ind w:left="720" w:hanging="720"/>
+        <w:jc w:val="center"/>
+      </w:pPr>
+      <w:r>
+        <w:rPr>
+          <w:noProof/>
+        </w:rPr>
+        <w:drawing>
+          <wp:inline distT="0" distB="0" distL="0" distR="0" wp14:anchorId="1AE096F7" wp14:editId="50C9F110">
+            <wp:extent cx="1059180" cy="1059180"/>
+            <wp:effectExtent l="0" t="0" r="0" b="0"/>
+            <wp:docPr id="38" name="Picture 38" descr="6396BG"/>
+            <wp:cNvGraphicFramePr>
+              <a:graphicFrameLocks xmlns:a="http://schemas.openxmlformats.org/drawingml/2006/main" noChangeAspect="1"/>
+            </wp:cNvGraphicFramePr>
+            <a:graphic xmlns:a="http://schemas.openxmlformats.org/drawingml/2006/main">
+              <a:graphicData uri="http://schemas.openxmlformats.org/drawingml/2006/picture">
+                <pic:pic xmlns:pic="http://schemas.openxmlformats.org/drawingml/2006/picture">
+                  <pic:nvPicPr>
+                    <pic:cNvPr id="0" name="Picture 14" descr="6396BG"/>
+                    <pic:cNvPicPr>
+                      <a:picLocks noChangeAspect="1" noChangeArrowheads="1"/>
+                    </pic:cNvPicPr>
+                  </pic:nvPicPr>
+                  <pic:blipFill>
+                    <a:blip r:embed="rId42" cstate="print">
+                      <a:extLst>
+                        <a:ext uri="{28A0092B-C50C-407E-A947-70E740481C1C}">
+                          <a14:useLocalDpi xmlns:a14="http://schemas.microsoft.com/office/drawing/2010/main" val="0"/>
+                        </a:ext>
+                      </a:extLst>
+                    </a:blip>
+                    <a:srcRect/>
+                    <a:stretch>
+                      <a:fillRect/>
+                    </a:stretch>
+                  </pic:blipFill>
+                  <pic:spPr bwMode="auto">
+                    <a:xfrm>
+                      <a:off x="0" y="0"/>
+                      <a:ext cx="1059180" cy="1059180"/>
+                    </a:xfrm>
+                    <a:prstGeom prst="rect">
+                      <a:avLst/>
+                    </a:prstGeom>
+                    <a:noFill/>
+                    <a:ln>
+                      <a:noFill/>
+                    </a:ln>
+                  </pic:spPr>
+                </pic:pic>
+              </a:graphicData>
+            </a:graphic>
+          </wp:inline>
+        </w:drawing>
+      </w:r>
+    </w:p>
+    <w:p>
+      <w:pPr>
+        <w:ind w:left="720" w:hanging="720"/>
+        <w:jc w:val="center"/>
+        <w:rPr>
+          <w:i/>
+          <w:iCs/>
+        </w:rPr>
+      </w:pPr>
+      <w:r>
+        <w:rPr>
+          <w:i/>
+          <w:iCs/>
+        </w:rPr>
+        <w:t>6396BG</w:t>
+      </w:r>
+      <w:r>
+        <w:rPr>
+          <w:i/>
+          <w:iCs/>
+        </w:rPr>
+        <w:t xml:space="preserve"> Heatsink</w:t>
+      </w:r>
+    </w:p>
+    <w:p>
+      <w:pPr>
+        <w:ind w:left="720" w:hanging="720"/>
+        <w:jc w:val="center"/>
+      </w:pPr>
+    </w:p>
+    <w:p>
+      <w:pPr>
+        <w:ind w:left="720" w:hanging="720"/>
+      </w:pPr>
+      <w:r>
+        <w:tab/>
+      </w:r>
+    </w:p>
+    <w:p>
+      <w:pPr>
+        <w:ind w:left="720" w:hanging="720"/>
+        <w:rPr>
+          <w:i/>
+          <w:iCs/>
+        </w:rPr>
+      </w:pPr>
+      <w:r>
+        <w:rPr>
+          <w:i/>
+          <w:iCs/>
+        </w:rPr>
+        <w:tab/>
+      </w:r>
+    </w:p>
+    <w:p>
+      <w:pPr>
+        <w:ind w:left="720" w:hanging="720"/>
+        <w:rPr>
+          <w:i/>
+          <w:iCs/>
+        </w:rPr>
+      </w:pPr>
+      <w:r>
+        <w:rPr>
+          <w:i/>
+          <w:iCs/>
+        </w:rPr>
+        <w:t>Output Capacitor</w:t>
+      </w:r>
+      <w:r>
+        <w:rPr>
+          <w:i/>
+          <w:iCs/>
+        </w:rPr>
+        <w:t>:</w:t>
+      </w:r>
+    </w:p>
+    <w:p>
+      <w:pPr>
+        <w:ind w:left="720" w:hanging="720"/>
+      </w:pPr>
+      <w:r>
+        <w:rPr>
+          <w:i/>
+          <w:iCs/>
+        </w:rPr>
+        <w:tab/>
+      </w:r>
+      <w:r>
+        <w:t xml:space="preserve">The output capacitor directly affects the voltage ripple on the output, and must also be rated for the full ripple current of the boost converter, as unlike a buck converter, the output sees the a full change from maximal current into the capacitor to full current output </w:t>
+      </w:r>
+      <w:r>
+        <w:rPr>
+          <w:i/>
+          <w:iCs/>
+        </w:rPr>
+        <w:t>from</w:t>
+      </w:r>
+      <w:r>
+        <w:t xml:space="preserve"> the capacitor.</w:t>
+      </w:r>
+      <w:r>
+        <w:t xml:space="preserve"> </w:t>
+      </w:r>
+    </w:p>
+    <w:p>
+      <w:pPr>
+        <w:ind w:left="720" w:hanging="720"/>
+      </w:pPr>
+      <w:r>
+        <w:tab/>
+        <w:t xml:space="preserve">With each string converter having 200uF of capacitance on the output, the max voltage ripple will be 0.115V. There will be two 100uF electrolytic </w:t>
+      </w:r>
+      <w:r>
+        <w:t>capacitors</w:t>
+      </w:r>
+      <w:r>
+        <w:t xml:space="preserve"> in parallel with a 1.75A RMS ripple current rating each to absorb and supply the bulk of the expected 2.84 Arms ripple current. In addition, .1uF and 10uF ceramic capacitors will be used to absorb and supply the fast edges of the current due to its lower inductance.</w:t>
+      </w:r>
+    </w:p>
+    <w:p>
+      <w:pPr>
+        <w:ind w:left="720" w:hanging="720"/>
+      </w:pPr>
+      <w:r>
+        <w:tab/>
+        <w:t xml:space="preserve">The </w:t>
+      </w:r>
+      <w:r>
+        <w:t>UCY2G101MHD6</w:t>
+      </w:r>
+      <w:r>
+        <w:t xml:space="preserve"> 100uF capacitor was selected for the main output capacitor(s).</w:t>
+      </w:r>
+    </w:p>
+    <w:p>
+      <w:pPr>
+        <w:ind w:left="720" w:hanging="720"/>
+      </w:pPr>
+    </w:p>
+    <w:p>
+      <w:pPr>
+        <w:ind w:left="720" w:hanging="720"/>
+        <w:jc w:val="center"/>
+      </w:pPr>
+      <w:r>
+        <w:rPr>
+          <w:noProof/>
+        </w:rPr>
+        <w:lastRenderedPageBreak/>
+        <w:drawing>
+          <wp:inline distT="0" distB="0" distL="0" distR="0" wp14:anchorId="5BD3DA75" wp14:editId="0ADBE2F3">
+            <wp:extent cx="1386840" cy="1386840"/>
+            <wp:effectExtent l="0" t="0" r="0" b="0"/>
+            <wp:docPr id="41" name="Picture 41" descr="UCY Series 33mm"/>
+            <wp:cNvGraphicFramePr>
+              <a:graphicFrameLocks xmlns:a="http://schemas.openxmlformats.org/drawingml/2006/main" noChangeAspect="1"/>
+            </wp:cNvGraphicFramePr>
+            <a:graphic xmlns:a="http://schemas.openxmlformats.org/drawingml/2006/main">
+              <a:graphicData uri="http://schemas.openxmlformats.org/drawingml/2006/picture">
+                <pic:pic xmlns:pic="http://schemas.openxmlformats.org/drawingml/2006/picture">
+                  <pic:nvPicPr>
+                    <pic:cNvPr id="0" name="Picture 20" descr="UCY Series 33mm"/>
+                    <pic:cNvPicPr>
+                      <a:picLocks noChangeAspect="1" noChangeArrowheads="1"/>
+                    </pic:cNvPicPr>
+                  </pic:nvPicPr>
+                  <pic:blipFill>
+                    <a:blip r:embed="rId43" cstate="print">
+                      <a:extLst>
+                        <a:ext uri="{28A0092B-C50C-407E-A947-70E740481C1C}">
+                          <a14:useLocalDpi xmlns:a14="http://schemas.microsoft.com/office/drawing/2010/main" val="0"/>
+                        </a:ext>
+                      </a:extLst>
+                    </a:blip>
+                    <a:srcRect/>
+                    <a:stretch>
+                      <a:fillRect/>
+                    </a:stretch>
+                  </pic:blipFill>
+                  <pic:spPr bwMode="auto">
+                    <a:xfrm>
+                      <a:off x="0" y="0"/>
+                      <a:ext cx="1386840" cy="1386840"/>
+                    </a:xfrm>
+                    <a:prstGeom prst="rect">
+                      <a:avLst/>
+                    </a:prstGeom>
+                    <a:noFill/>
+                    <a:ln>
+                      <a:noFill/>
+                    </a:ln>
+                  </pic:spPr>
+                </pic:pic>
+              </a:graphicData>
+            </a:graphic>
+          </wp:inline>
+        </w:drawing>
+      </w:r>
+    </w:p>
+    <w:p>
+      <w:pPr>
+        <w:ind w:left="720" w:hanging="720"/>
+        <w:jc w:val="center"/>
+        <w:rPr>
+          <w:i/>
+          <w:iCs/>
+        </w:rPr>
+      </w:pPr>
+      <w:r>
+        <w:rPr>
+          <w:i/>
+          <w:iCs/>
+        </w:rPr>
+        <w:t>UCY2G101MHD6</w:t>
+      </w:r>
+    </w:p>
+    <w:p>
+      <w:pPr>
+        <w:rPr>
+          <w:i/>
+          <w:iCs/>
+        </w:rPr>
+      </w:pPr>
+      <w:r>
+        <w:rPr>
+          <w:i/>
+          <w:iCs/>
+        </w:rPr>
+        <w:t>Efficiency:</w:t>
+      </w:r>
+    </w:p>
+    <w:p>
+      <w:r>
+        <w:rPr>
+          <w:i/>
+          <w:iCs/>
+        </w:rPr>
+        <w:tab/>
+      </w:r>
+      <w:r>
+        <w:t>With the summation of inductor DCR losses, inductor AC/core losses, FET conduction, QOSS, Qrr, transitional losses, MCU losses, and driver losses, there are approximately 25.78 watts being lost as heat on this board. At maximum power-point</w:t>
+      </w:r>
+      <w:r>
+        <w:t xml:space="preserve"> of 876W</w:t>
+      </w:r>
+      <w:r>
+        <w:t>, that equates to a 97.05% efficiency</w:t>
+      </w:r>
+      <w:r>
+        <w:t xml:space="preserve"> for the converter</w:t>
+      </w:r>
+      <w:r>
+        <w:t>.</w:t>
+      </w:r>
+    </w:p>
+    <w:p>
+      <w:pPr>
+        <w:ind w:left="720" w:hanging="720"/>
+        <w:rPr>
+          <w:i/>
+          <w:iCs/>
+        </w:rPr>
+      </w:pPr>
+      <w:r>
+        <w:rPr>
+          <w:i/>
+          <w:iCs/>
+        </w:rPr>
+        <w:t>Open Questions:</w:t>
+      </w:r>
+    </w:p>
+    <w:p>
+      <w:pPr>
+        <w:ind w:left="720" w:hanging="720"/>
+      </w:pPr>
+      <w:r>
+        <w:rPr>
+          <w:i/>
+          <w:iCs/>
+        </w:rPr>
+        <w:tab/>
+      </w:r>
+      <w:r>
+        <w:t>There are a few open questions regarding the boost converter design as follows that are not design prohibitive, but would be good to seek answers to in continued development of this device</w:t>
+      </w:r>
+    </w:p>
+    <w:p>
+      <w:pPr>
+        <w:pStyle w:val="ListParagraph"/>
+        <w:numPr>
+          <w:ilvl w:val="0"/>
+          <w:numId w:val="10"/>
+        </w:numPr>
+      </w:pPr>
+      <w:r>
+        <w:t>Why does boost FET incur QRR losses and not sync fet?</w:t>
+      </w:r>
+    </w:p>
+    <w:p>
+      <w:pPr>
+        <w:pStyle w:val="ListParagraph"/>
+        <w:numPr>
+          <w:ilvl w:val="0"/>
+          <w:numId w:val="10"/>
+        </w:numPr>
+      </w:pPr>
+      <w:r>
+        <w:t xml:space="preserve">How </w:t>
+      </w:r>
+      <w:r>
+        <w:t xml:space="preserve">does one </w:t>
+      </w:r>
+      <w:r>
+        <w:t xml:space="preserve"> assess stability of </w:t>
+      </w:r>
+      <w:r>
+        <w:t xml:space="preserve">the closed loop </w:t>
+      </w:r>
+      <w:r>
+        <w:t>system (gain/phase margin)</w:t>
+      </w:r>
+      <w:r>
+        <w:t>?</w:t>
+      </w:r>
+    </w:p>
+    <w:p>
+      <w:pPr>
+        <w:pStyle w:val="ListParagraph"/>
+        <w:numPr>
+          <w:ilvl w:val="0"/>
+          <w:numId w:val="10"/>
+        </w:numPr>
+      </w:pPr>
+      <w:r>
+        <w:t>What are the advantages and disadvantages of operating in continuous conduction mode vs discontinuous conduction m</w:t>
+      </w:r>
+      <w:r>
+        <w:t>ode?</w:t>
+      </w:r>
     </w:p>
     <w:sectPr>
       <w:pgSz w:w="12240" w:h="15840"/>
@@ -5334,6 +5894,95 @@
     </w:lvl>
   </w:abstractNum>
   <w:abstractNum w:abstractNumId="4" w15:restartNumberingAfterBreak="0">
+    <w:nsid w:val="2D530C79"/>
+    <w:multiLevelType w:val="hybridMultilevel"/>
+    <w:tmpl w:val="261C8B16"/>
+    <w:lvl w:ilvl="0" w:tplc="AE301BC2">
+      <w:start w:val="1"/>
+      <w:numFmt w:val="decimal"/>
+      <w:lvlText w:val="%1)"/>
+      <w:lvlJc w:val="left"/>
+      <w:pPr>
+        <w:ind w:left="1080" w:hanging="360"/>
+      </w:pPr>
+      <w:rPr>
+        <w:rFonts w:hint="default"/>
+      </w:rPr>
+    </w:lvl>
+    <w:lvl w:ilvl="1" w:tplc="04090019" w:tentative="1">
+      <w:start w:val="1"/>
+      <w:numFmt w:val="lowerLetter"/>
+      <w:lvlText w:val="%2."/>
+      <w:lvlJc w:val="left"/>
+      <w:pPr>
+        <w:ind w:left="1800" w:hanging="360"/>
+      </w:pPr>
+    </w:lvl>
+    <w:lvl w:ilvl="2" w:tplc="0409001B" w:tentative="1">
+      <w:start w:val="1"/>
+      <w:numFmt w:val="lowerRoman"/>
+      <w:lvlText w:val="%3."/>
+      <w:lvlJc w:val="right"/>
+      <w:pPr>
+        <w:ind w:left="2520" w:hanging="180"/>
+      </w:pPr>
+    </w:lvl>
+    <w:lvl w:ilvl="3" w:tplc="0409000F" w:tentative="1">
+      <w:start w:val="1"/>
+      <w:numFmt w:val="decimal"/>
+      <w:lvlText w:val="%4."/>
+      <w:lvlJc w:val="left"/>
+      <w:pPr>
+        <w:ind w:left="3240" w:hanging="360"/>
+      </w:pPr>
+    </w:lvl>
+    <w:lvl w:ilvl="4" w:tplc="04090019" w:tentative="1">
+      <w:start w:val="1"/>
+      <w:numFmt w:val="lowerLetter"/>
+      <w:lvlText w:val="%5."/>
+      <w:lvlJc w:val="left"/>
+      <w:pPr>
+        <w:ind w:left="3960" w:hanging="360"/>
+      </w:pPr>
+    </w:lvl>
+    <w:lvl w:ilvl="5" w:tplc="0409001B" w:tentative="1">
+      <w:start w:val="1"/>
+      <w:numFmt w:val="lowerRoman"/>
+      <w:lvlText w:val="%6."/>
+      <w:lvlJc w:val="right"/>
+      <w:pPr>
+        <w:ind w:left="4680" w:hanging="180"/>
+      </w:pPr>
+    </w:lvl>
+    <w:lvl w:ilvl="6" w:tplc="0409000F" w:tentative="1">
+      <w:start w:val="1"/>
+      <w:numFmt w:val="decimal"/>
+      <w:lvlText w:val="%7."/>
+      <w:lvlJc w:val="left"/>
+      <w:pPr>
+        <w:ind w:left="5400" w:hanging="360"/>
+      </w:pPr>
+    </w:lvl>
+    <w:lvl w:ilvl="7" w:tplc="04090019" w:tentative="1">
+      <w:start w:val="1"/>
+      <w:numFmt w:val="lowerLetter"/>
+      <w:lvlText w:val="%8."/>
+      <w:lvlJc w:val="left"/>
+      <w:pPr>
+        <w:ind w:left="6120" w:hanging="360"/>
+      </w:pPr>
+    </w:lvl>
+    <w:lvl w:ilvl="8" w:tplc="0409001B" w:tentative="1">
+      <w:start w:val="1"/>
+      <w:numFmt w:val="lowerRoman"/>
+      <w:lvlText w:val="%9."/>
+      <w:lvlJc w:val="right"/>
+      <w:pPr>
+        <w:ind w:left="6840" w:hanging="180"/>
+      </w:pPr>
+    </w:lvl>
+  </w:abstractNum>
+  <w:abstractNum w:abstractNumId="5" w15:restartNumberingAfterBreak="0">
     <w:nsid w:val="2E2B6864"/>
     <w:multiLevelType w:val="hybridMultilevel"/>
     <w:tmpl w:val="8A98753C"/>
@@ -5422,7 +6071,7 @@
       </w:pPr>
     </w:lvl>
   </w:abstractNum>
-  <w:abstractNum w:abstractNumId="5" w15:restartNumberingAfterBreak="0">
+  <w:abstractNum w:abstractNumId="6" w15:restartNumberingAfterBreak="0">
     <w:nsid w:val="30E466A9"/>
     <w:multiLevelType w:val="hybridMultilevel"/>
     <w:tmpl w:val="794A804C"/>
@@ -5511,7 +6160,7 @@
       </w:pPr>
     </w:lvl>
   </w:abstractNum>
-  <w:abstractNum w:abstractNumId="6" w15:restartNumberingAfterBreak="0">
+  <w:abstractNum w:abstractNumId="7" w15:restartNumberingAfterBreak="0">
     <w:nsid w:val="53D13B85"/>
     <w:multiLevelType w:val="hybridMultilevel"/>
     <w:tmpl w:val="F81C1032"/>
@@ -5624,7 +6273,7 @@
       </w:rPr>
     </w:lvl>
   </w:abstractNum>
-  <w:abstractNum w:abstractNumId="7" w15:restartNumberingAfterBreak="0">
+  <w:abstractNum w:abstractNumId="8" w15:restartNumberingAfterBreak="0">
     <w:nsid w:val="6BEA4ACE"/>
     <w:multiLevelType w:val="hybridMultilevel"/>
     <w:tmpl w:val="1032A0AE"/>
@@ -5736,7 +6385,7 @@
       </w:rPr>
     </w:lvl>
   </w:abstractNum>
-  <w:abstractNum w:abstractNumId="8" w15:restartNumberingAfterBreak="0">
+  <w:abstractNum w:abstractNumId="9" w15:restartNumberingAfterBreak="0">
     <w:nsid w:val="78AD6464"/>
     <w:multiLevelType w:val="hybridMultilevel"/>
     <w:tmpl w:val="F18ACC76"/>
@@ -5855,13 +6504,13 @@
     <w:abstractNumId w:val="1"/>
   </w:num>
   <w:num w:numId="3">
+    <w:abstractNumId w:val="9"/>
+  </w:num>
+  <w:num w:numId="4">
     <w:abstractNumId w:val="8"/>
   </w:num>
-  <w:num w:numId="4">
+  <w:num w:numId="5">
     <w:abstractNumId w:val="7"/>
-  </w:num>
-  <w:num w:numId="5">
-    <w:abstractNumId w:val="6"/>
   </w:num>
   <w:num w:numId="6">
     <w:abstractNumId w:val="0"/>
@@ -5870,9 +6519,12 @@
     <w:abstractNumId w:val="3"/>
   </w:num>
   <w:num w:numId="8">
+    <w:abstractNumId w:val="6"/>
+  </w:num>
+  <w:num w:numId="9">
     <w:abstractNumId w:val="5"/>
   </w:num>
-  <w:num w:numId="9">
+  <w:num w:numId="10">
     <w:abstractNumId w:val="4"/>
   </w:num>
 </w:numbering>

</xml_diff>

<commit_message>
fix a couple more typos
</commit_message>
<xml_diff>
--- a/mppt/design/Solar Car 1 MPPT Design.docx
+++ b/mppt/design/Solar Car 1 MPPT Design.docx
@@ -565,8 +565,21 @@
         <w:t xml:space="preserve">Must be able to </w:t>
       </w:r>
       <w:r>
-        <w:t>distinguish Iload from Icharge</w:t>
-      </w:r>
+        <w:t xml:space="preserve">distinguish </w:t>
+      </w:r>
+      <w:proofErr w:type="spellStart"/>
+      <w:r>
+        <w:t>Iload</w:t>
+      </w:r>
+      <w:proofErr w:type="spellEnd"/>
+      <w:r>
+        <w:t xml:space="preserve"> from </w:t>
+      </w:r>
+      <w:proofErr w:type="spellStart"/>
+      <w:r>
+        <w:t>Icharge</w:t>
+      </w:r>
+      <w:proofErr w:type="spellEnd"/>
     </w:p>
     <w:p>
       <w:pPr>
@@ -577,8 +590,21 @@
         </w:numPr>
       </w:pPr>
       <w:r>
-        <w:t>Develop charge algorithm to take over MPPT when Iload &lt; Iarray</w:t>
-      </w:r>
+        <w:t xml:space="preserve">Develop charge algorithm to take over MPPT when </w:t>
+      </w:r>
+      <w:proofErr w:type="spellStart"/>
+      <w:r>
+        <w:t>Iload</w:t>
+      </w:r>
+      <w:proofErr w:type="spellEnd"/>
+      <w:r>
+        <w:t xml:space="preserve"> &lt; </w:t>
+      </w:r>
+      <w:proofErr w:type="spellStart"/>
+      <w:r>
+        <w:t>Iarray</w:t>
+      </w:r>
+      <w:proofErr w:type="spellEnd"/>
     </w:p>
     <w:p>
       <w:pPr>
@@ -601,7 +627,23 @@
         </w:numPr>
       </w:pPr>
       <w:r>
-        <w:t xml:space="preserve"> Iarray – Iload &lt; ideal charge current for current SOC</w:t>
+        <w:t xml:space="preserve"> </w:t>
+      </w:r>
+      <w:proofErr w:type="spellStart"/>
+      <w:r>
+        <w:t>Iarray</w:t>
+      </w:r>
+      <w:proofErr w:type="spellEnd"/>
+      <w:r>
+        <w:t xml:space="preserve"> – </w:t>
+      </w:r>
+      <w:proofErr w:type="spellStart"/>
+      <w:r>
+        <w:t>Iload</w:t>
+      </w:r>
+      <w:proofErr w:type="spellEnd"/>
+      <w:r>
+        <w:t xml:space="preserve"> &lt; ideal charge current for current SOC</w:t>
       </w:r>
     </w:p>
     <w:p>
@@ -625,7 +667,23 @@
         </w:numPr>
       </w:pPr>
       <w:r>
-        <w:t xml:space="preserve"> Iarray – Iload &gt; ideal charge current for current SOC</w:t>
+        <w:t xml:space="preserve"> </w:t>
+      </w:r>
+      <w:proofErr w:type="spellStart"/>
+      <w:r>
+        <w:t>Iarray</w:t>
+      </w:r>
+      <w:proofErr w:type="spellEnd"/>
+      <w:r>
+        <w:t xml:space="preserve"> – </w:t>
+      </w:r>
+      <w:proofErr w:type="spellStart"/>
+      <w:r>
+        <w:t>Iload</w:t>
+      </w:r>
+      <w:proofErr w:type="spellEnd"/>
+      <w:r>
+        <w:t xml:space="preserve"> &gt; ideal charge current for current SOC</w:t>
       </w:r>
     </w:p>
     <w:p>
@@ -988,14 +1046,40 @@
         </w:numPr>
       </w:pPr>
       <w:r>
-        <w:t xml:space="preserve">Needs to take into account battery voltage drop under load so battery doesn’t charge when at full SOC, but voltage appears lower because discharging : VBat = VBatNominal – </w:t>
+        <w:t xml:space="preserve">Needs to take into account battery voltage drop under load so battery doesn’t charge when at full SOC, but voltage appears lower because discharging : </w:t>
+      </w:r>
+      <w:proofErr w:type="spellStart"/>
+      <w:r>
+        <w:t>VBat</w:t>
+      </w:r>
+      <w:proofErr w:type="spellEnd"/>
+      <w:r>
+        <w:t xml:space="preserve"> = </w:t>
+      </w:r>
+      <w:proofErr w:type="spellStart"/>
+      <w:r>
+        <w:t>VBatNominal</w:t>
+      </w:r>
+      <w:proofErr w:type="spellEnd"/>
+      <w:r>
+        <w:t xml:space="preserve"> – </w:t>
       </w:r>
       <w:r>
         <w:t>(</w:t>
       </w:r>
-      <w:r>
-        <w:t>Iout*PackInternalResistance</w:t>
-      </w:r>
+      <w:proofErr w:type="spellStart"/>
+      <w:r>
+        <w:t>Iout</w:t>
+      </w:r>
+      <w:proofErr w:type="spellEnd"/>
+      <w:r>
+        <w:t>*</w:t>
+      </w:r>
+      <w:proofErr w:type="spellStart"/>
+      <w:r>
+        <w:t>PackInternalResistance</w:t>
+      </w:r>
+      <w:proofErr w:type="spellEnd"/>
       <w:r>
         <w:t>)</w:t>
       </w:r>
@@ -1012,7 +1096,39 @@
         </w:numPr>
       </w:pPr>
       <w:r>
-        <w:t>Potentially set this cutoff threshold to not charge above VBat = VBatNominal – IMaxExpected*PackInternalResistance.</w:t>
+        <w:t xml:space="preserve">Potentially set this cutoff threshold to not charge above </w:t>
+      </w:r>
+      <w:proofErr w:type="spellStart"/>
+      <w:r>
+        <w:t>VBat</w:t>
+      </w:r>
+      <w:proofErr w:type="spellEnd"/>
+      <w:r>
+        <w:t xml:space="preserve"> = </w:t>
+      </w:r>
+      <w:proofErr w:type="spellStart"/>
+      <w:r>
+        <w:t>VBatNominal</w:t>
+      </w:r>
+      <w:proofErr w:type="spellEnd"/>
+      <w:r>
+        <w:t xml:space="preserve"> – </w:t>
+      </w:r>
+      <w:proofErr w:type="spellStart"/>
+      <w:r>
+        <w:t>IMaxExpected</w:t>
+      </w:r>
+      <w:proofErr w:type="spellEnd"/>
+      <w:r>
+        <w:t>*</w:t>
+      </w:r>
+      <w:proofErr w:type="spellStart"/>
+      <w:r>
+        <w:t>PackInternalResistance</w:t>
+      </w:r>
+      <w:proofErr w:type="spellEnd"/>
+      <w:r>
+        <w:t>.</w:t>
       </w:r>
     </w:p>
     <w:p/>
@@ -1056,7 +1172,23 @@
     <w:p>
       <w:r>
         <w:tab/>
-        <w:t>This is a question because typically with buck and boost converters with a voltage source Vin, Vout = Vin *(D) and Vout = Vin( 1/(1-D)) respectively. (D = duty cycle).</w:t>
+        <w:t xml:space="preserve">This is a question because typically with buck and boost converters with a voltage source Vin, </w:t>
+      </w:r>
+      <w:proofErr w:type="spellStart"/>
+      <w:r>
+        <w:t>Vout</w:t>
+      </w:r>
+      <w:proofErr w:type="spellEnd"/>
+      <w:r>
+        <w:t xml:space="preserve"> = Vin *(D) and </w:t>
+      </w:r>
+      <w:proofErr w:type="spellStart"/>
+      <w:r>
+        <w:t>Vout</w:t>
+      </w:r>
+      <w:proofErr w:type="spellEnd"/>
+      <w:r>
+        <w:t xml:space="preserve"> = Vin( 1/(1-D)) respectively. (D = duty cycle).</w:t>
       </w:r>
       <w:r>
         <w:t xml:space="preserve"> At first thought, one might think that if the MPP yields an output voltage at the inductor that is greater than the battery voltage, there is some loss in the difference between the  inductor output and the battery when the inductor voltage is “brought down” after passing through the rectifying diode to the battery voltage.</w:t>
@@ -1231,7 +1363,23 @@
           <w:i/>
           <w:iCs/>
         </w:rPr>
-        <w:t xml:space="preserve"> with voltage src Vin</w:t>
+        <w:t xml:space="preserve"> with voltage </w:t>
+      </w:r>
+      <w:proofErr w:type="spellStart"/>
+      <w:r>
+        <w:rPr>
+          <w:i/>
+          <w:iCs/>
+        </w:rPr>
+        <w:t>src</w:t>
+      </w:r>
+      <w:proofErr w:type="spellEnd"/>
+      <w:r>
+        <w:rPr>
+          <w:i/>
+          <w:iCs/>
+        </w:rPr>
+        <w:t xml:space="preserve"> Vin</w:t>
       </w:r>
     </w:p>
     <w:p>
@@ -1413,12 +1561,21 @@
         </w:rPr>
         <w:tab/>
       </w:r>
-      <w:r>
-        <w:rPr>
-          <w:i/>
-          <w:iCs/>
-        </w:rPr>
-        <w:t xml:space="preserve">Voc </w:t>
+      <w:proofErr w:type="spellStart"/>
+      <w:r>
+        <w:rPr>
+          <w:i/>
+          <w:iCs/>
+        </w:rPr>
+        <w:t>Voc</w:t>
+      </w:r>
+      <w:proofErr w:type="spellEnd"/>
+      <w:r>
+        <w:rPr>
+          <w:i/>
+          <w:iCs/>
+        </w:rPr>
+        <w:t xml:space="preserve"> </w:t>
       </w:r>
       <w:r>
         <w:t xml:space="preserve">= </w:t>
@@ -1441,7 +1598,22 @@
           <w:iCs/>
         </w:rPr>
         <w:tab/>
-        <w:t xml:space="preserve">Isc </w:t>
+      </w:r>
+      <w:proofErr w:type="spellStart"/>
+      <w:r>
+        <w:rPr>
+          <w:i/>
+          <w:iCs/>
+        </w:rPr>
+        <w:t>Isc</w:t>
+      </w:r>
+      <w:proofErr w:type="spellEnd"/>
+      <w:r>
+        <w:rPr>
+          <w:i/>
+          <w:iCs/>
+        </w:rPr>
+        <w:t xml:space="preserve"> </w:t>
       </w:r>
       <w:r>
         <w:rPr>
@@ -1577,7 +1749,25 @@
           <w:iCs/>
           <w:lang w:val="fr-FR"/>
         </w:rPr>
-        <w:t>N = emission coefficient</w:t>
+        <w:t xml:space="preserve">N = </w:t>
+      </w:r>
+      <w:proofErr w:type="spellStart"/>
+      <w:r>
+        <w:rPr>
+          <w:i/>
+          <w:iCs/>
+          <w:lang w:val="fr-FR"/>
+        </w:rPr>
+        <w:t>emission</w:t>
+      </w:r>
+      <w:proofErr w:type="spellEnd"/>
+      <w:r>
+        <w:rPr>
+          <w:i/>
+          <w:iCs/>
+          <w:lang w:val="fr-FR"/>
+        </w:rPr>
+        <w:t xml:space="preserve"> coefficient</w:t>
       </w:r>
       <w:r>
         <w:rPr>
@@ -1673,7 +1863,43 @@
           <w:iCs/>
           <w:lang w:val="fr-FR"/>
         </w:rPr>
-        <w:t>XTI = exponent temperature coefficient</w:t>
+        <w:t xml:space="preserve">XTI = </w:t>
+      </w:r>
+      <w:proofErr w:type="spellStart"/>
+      <w:r>
+        <w:rPr>
+          <w:i/>
+          <w:iCs/>
+          <w:lang w:val="fr-FR"/>
+        </w:rPr>
+        <w:t>exponent</w:t>
+      </w:r>
+      <w:proofErr w:type="spellEnd"/>
+      <w:r>
+        <w:rPr>
+          <w:i/>
+          <w:iCs/>
+          <w:lang w:val="fr-FR"/>
+        </w:rPr>
+        <w:t xml:space="preserve"> </w:t>
+      </w:r>
+      <w:proofErr w:type="spellStart"/>
+      <w:r>
+        <w:rPr>
+          <w:i/>
+          <w:iCs/>
+          <w:lang w:val="fr-FR"/>
+        </w:rPr>
+        <w:t>temperature</w:t>
+      </w:r>
+      <w:proofErr w:type="spellEnd"/>
+      <w:r>
+        <w:rPr>
+          <w:i/>
+          <w:iCs/>
+          <w:lang w:val="fr-FR"/>
+        </w:rPr>
+        <w:t xml:space="preserve"> coefficient</w:t>
       </w:r>
       <w:r>
         <w:rPr>
@@ -2035,7 +2261,15 @@
         <w:t>custom name you’d like to call the diode</w:t>
       </w:r>
       <w:r>
-        <w:t xml:space="preserve"> – “DiodeSolarCell here</w:t>
+        <w:t xml:space="preserve"> – “</w:t>
+      </w:r>
+      <w:proofErr w:type="spellStart"/>
+      <w:r>
+        <w:t>DiodeSolarCell</w:t>
+      </w:r>
+      <w:proofErr w:type="spellEnd"/>
+      <w:r>
+        <w:t xml:space="preserve"> here</w:t>
       </w:r>
       <w:r>
         <w:t>:</w:t>
@@ -2140,7 +2374,23 @@
           <w:i/>
           <w:iCs/>
         </w:rPr>
-        <w:t xml:space="preserve">.model &lt;name_you_gave_diode&gt; D </w:t>
+        <w:t>.model &lt;</w:t>
+      </w:r>
+      <w:proofErr w:type="spellStart"/>
+      <w:r>
+        <w:rPr>
+          <w:i/>
+          <w:iCs/>
+        </w:rPr>
+        <w:t>name_you_gave_diode</w:t>
+      </w:r>
+      <w:proofErr w:type="spellEnd"/>
+      <w:r>
+        <w:rPr>
+          <w:i/>
+          <w:iCs/>
+        </w:rPr>
+        <w:t xml:space="preserve">&gt; D </w:t>
       </w:r>
       <w:r>
         <w:rPr>
@@ -2168,7 +2418,23 @@
           <w:i/>
           <w:iCs/>
         </w:rPr>
-        <w:t>&lt;calculated_N&gt;</w:t>
+        <w:t>&lt;</w:t>
+      </w:r>
+      <w:proofErr w:type="spellStart"/>
+      <w:r>
+        <w:rPr>
+          <w:i/>
+          <w:iCs/>
+        </w:rPr>
+        <w:t>calculated_N</w:t>
+      </w:r>
+      <w:proofErr w:type="spellEnd"/>
+      <w:r>
+        <w:rPr>
+          <w:i/>
+          <w:iCs/>
+        </w:rPr>
+        <w:t>&gt;</w:t>
       </w:r>
       <w:r>
         <w:rPr>
@@ -2182,7 +2448,23 @@
           <w:i/>
           <w:iCs/>
         </w:rPr>
-        <w:t>&lt;calculated_EG&gt;</w:t>
+        <w:t>&lt;</w:t>
+      </w:r>
+      <w:proofErr w:type="spellStart"/>
+      <w:r>
+        <w:rPr>
+          <w:i/>
+          <w:iCs/>
+        </w:rPr>
+        <w:t>calculated_EG</w:t>
+      </w:r>
+      <w:proofErr w:type="spellEnd"/>
+      <w:r>
+        <w:rPr>
+          <w:i/>
+          <w:iCs/>
+        </w:rPr>
+        <w:t>&gt;</w:t>
       </w:r>
       <w:r>
         <w:rPr>
@@ -2191,6 +2473,7 @@
         </w:rPr>
         <w:t xml:space="preserve"> XTI=</w:t>
       </w:r>
+      <w:proofErr w:type="spellStart"/>
       <w:r>
         <w:rPr>
           <w:i/>
@@ -2198,6 +2481,7 @@
         </w:rPr>
         <w:t>calculated_XTI</w:t>
       </w:r>
+      <w:proofErr w:type="spellEnd"/>
     </w:p>
     <w:p>
       <w:pPr>
@@ -2493,7 +2777,15 @@
         <w:t xml:space="preserve"> solar array and battery specs are listed below. The solar array will have 3 individual strings that will be put in parallel to output to the battery pack. The decision for 3 individual strings was made to accommodate initial off the shelf MPPT solutions (found in next section), which have a maximum current rating of 7A</w:t>
       </w:r>
       <w:r>
-        <w:t>, and allows for adequate marigin to boost from the solar array voltage to battery pack voltage (boost ratio &gt; 1.1)</w:t>
+        <w:t xml:space="preserve">, and allows for adequate </w:t>
+      </w:r>
+      <w:proofErr w:type="spellStart"/>
+      <w:r>
+        <w:t>marigin</w:t>
+      </w:r>
+      <w:proofErr w:type="spellEnd"/>
+      <w:r>
+        <w:t xml:space="preserve"> to boost from the solar array voltage to battery pack voltage (boost ratio &gt; 1.1)</w:t>
       </w:r>
       <w:r>
         <w:t xml:space="preserve">. In addition, multiple strings allow for individual maximum power-point tracking of each unique string in the event of varying </w:t>
@@ -2607,7 +2899,15 @@
         </w:numPr>
       </w:pPr>
       <w:r>
-        <w:t xml:space="preserve">Solar array mpp </w:t>
+        <w:t xml:space="preserve">Solar array </w:t>
+      </w:r>
+      <w:proofErr w:type="spellStart"/>
+      <w:r>
+        <w:t>mpp</w:t>
+      </w:r>
+      <w:proofErr w:type="spellEnd"/>
+      <w:r>
+        <w:t xml:space="preserve"> </w:t>
       </w:r>
       <w:r>
         <w:t>current per string:</w:t>
@@ -2628,7 +2928,15 @@
         </w:numPr>
       </w:pPr>
       <w:r>
-        <w:t>Solar array mpp power = 876.96W</w:t>
+        <w:t xml:space="preserve">Solar array </w:t>
+      </w:r>
+      <w:proofErr w:type="spellStart"/>
+      <w:r>
+        <w:t>mpp</w:t>
+      </w:r>
+      <w:proofErr w:type="spellEnd"/>
+      <w:r>
+        <w:t xml:space="preserve"> power = 876.96W</w:t>
       </w:r>
     </w:p>
     <w:p>
@@ -2787,7 +3095,15 @@
         <w:ind w:firstLine="720"/>
       </w:pPr>
       <w:r>
-        <w:t xml:space="preserve">The risks include the additional time of design and testing, along with the novelty of power electronics to Badgerloop as an organization. There could easily be an oversight of a power electronics “gotcha” that requires the spinning of a board and delayed time until the solution is complete.  With that being said, most of facets of building a solar car for the first time involve a degree of risk, and a custom MPPT approximates the degree of these risks. </w:t>
+        <w:t xml:space="preserve">The risks include the additional time of design and testing, along with the novelty of power electronics to </w:t>
+      </w:r>
+      <w:proofErr w:type="spellStart"/>
+      <w:r>
+        <w:t>Badgerloop</w:t>
+      </w:r>
+      <w:proofErr w:type="spellEnd"/>
+      <w:r>
+        <w:t xml:space="preserve"> as an organization. There could easily be an oversight of a power electronics “gotcha” that requires the spinning of a board and delayed time until the solution is complete.  With that being said, most of facets of building a solar car for the first time involve a degree of risk, and a custom MPPT approximates the degree of these risks. </w:t>
       </w:r>
     </w:p>
     <w:p>
@@ -2858,8 +3174,13 @@
         <w:t>of</w:t>
       </w:r>
       <w:r>
-        <w:t xml:space="preserve"> Badgerloop</w:t>
-      </w:r>
+        <w:t xml:space="preserve"> </w:t>
+      </w:r>
+      <w:proofErr w:type="spellStart"/>
+      <w:r>
+        <w:t>Badgerloop</w:t>
+      </w:r>
+      <w:proofErr w:type="spellEnd"/>
       <w:r>
         <w:t>, an in-house design will be pursued with the following directives:</w:t>
       </w:r>
@@ -3145,7 +3466,29 @@
           <w:szCs w:val="20"/>
           <w:u w:val="none"/>
         </w:rPr>
-        <w:t xml:space="preserve"> of this design. Additionally, the calculations performed for many of these design decisions were performed and saved in an excel sheet “Converter_calculations.xlsx” saved in the mppt/design directory that cite the source for the pertinent equation.</w:t>
+        <w:t xml:space="preserve"> of this design. Additionally, the calculations performed for many of these design decisions were performed and saved in an excel sheet “Converter_calculations.xlsx” saved in the </w:t>
+      </w:r>
+      <w:proofErr w:type="spellStart"/>
+      <w:r>
+        <w:rPr>
+          <w:rStyle w:val="Hyperlink"/>
+          <w:color w:val="auto"/>
+          <w:sz w:val="20"/>
+          <w:szCs w:val="20"/>
+          <w:u w:val="none"/>
+        </w:rPr>
+        <w:t>mppt</w:t>
+      </w:r>
+      <w:proofErr w:type="spellEnd"/>
+      <w:r>
+        <w:rPr>
+          <w:rStyle w:val="Hyperlink"/>
+          <w:color w:val="auto"/>
+          <w:sz w:val="20"/>
+          <w:szCs w:val="20"/>
+          <w:u w:val="none"/>
+        </w:rPr>
+        <w:t>/design directory that cite the source for the pertinent equation.</w:t>
       </w:r>
     </w:p>
     <w:p>
@@ -3364,7 +3707,25 @@
           <w:color w:val="auto"/>
           <w:u w:val="none"/>
         </w:rPr>
-        <w:t xml:space="preserve"> by a Nucleo STM32 microcontroller based on telemetry from solar string voltage, solar string current, and battery (output) voltage</w:t>
+        <w:t xml:space="preserve"> by a </w:t>
+      </w:r>
+      <w:proofErr w:type="spellStart"/>
+      <w:r>
+        <w:rPr>
+          <w:rStyle w:val="Hyperlink"/>
+          <w:color w:val="auto"/>
+          <w:u w:val="none"/>
+        </w:rPr>
+        <w:t>Nucleo</w:t>
+      </w:r>
+      <w:proofErr w:type="spellEnd"/>
+      <w:r>
+        <w:rPr>
+          <w:rStyle w:val="Hyperlink"/>
+          <w:color w:val="auto"/>
+          <w:u w:val="none"/>
+        </w:rPr>
+        <w:t xml:space="preserve"> STM32 microcontroller based on telemetry from solar string voltage, solar string current, and battery (output) voltage</w:t>
       </w:r>
       <w:r>
         <w:rPr>
@@ -4290,13 +4651,31 @@
           <w:i/>
           <w:iCs/>
         </w:rPr>
-        <w:t>Wurth-Elektronic</w:t>
-      </w:r>
+        <w:t>Wurth-</w:t>
+      </w:r>
+      <w:proofErr w:type="spellStart"/>
+      <w:r>
+        <w:rPr>
+          <w:i/>
+          <w:iCs/>
+        </w:rPr>
+        <w:t>Elektronic</w:t>
+      </w:r>
+      <w:proofErr w:type="spellEnd"/>
       <w:r>
         <w:t xml:space="preserve"> to satisfy these requirements. It is 100uH and has a 9.4A saturation current with a DCR of 22.9mOhm.</w:t>
       </w:r>
       <w:r>
-        <w:t xml:space="preserve"> This allows for a 2.99A ripple current (</w:t>
+        <w:t xml:space="preserve"> This </w:t>
+      </w:r>
+      <w:r>
+        <w:t xml:space="preserve">inductance value </w:t>
+      </w:r>
+      <w:r>
+        <w:t>results in a</w:t>
+      </w:r>
+      <w:r>
+        <w:t xml:space="preserve"> 2.99A ripple current (</w:t>
       </w:r>
       <w:r>
         <w:t>50% of DC MPP of 6A).</w:t>
@@ -4522,7 +4901,23 @@
         <w:tab/>
       </w:r>
       <w:r>
-        <w:t>Additionally, low Qrr (reverse recovery charge) and Qoss (output charge) assist in having low switching losses. Per calculations in the TI boost converter document, QRR is the primary source of losses in this converter, totally 3.6W loss per string.</w:t>
+        <w:t xml:space="preserve">Additionally, low </w:t>
+      </w:r>
+      <w:proofErr w:type="spellStart"/>
+      <w:r>
+        <w:t>Qrr</w:t>
+      </w:r>
+      <w:proofErr w:type="spellEnd"/>
+      <w:r>
+        <w:t xml:space="preserve"> (reverse recovery charge) and </w:t>
+      </w:r>
+      <w:proofErr w:type="spellStart"/>
+      <w:r>
+        <w:t>Qoss</w:t>
+      </w:r>
+      <w:proofErr w:type="spellEnd"/>
+      <w:r>
+        <w:t xml:space="preserve"> (output charge) assist in having low switching losses. Per calculations in the TI boost converter document, QRR is the primary source of losses in this converter, totally 3.6W loss per string.</w:t>
       </w:r>
     </w:p>
     <w:p>
@@ -4616,7 +5011,18 @@
         <w:t>The part chosen was IPP075N15N3 G</w:t>
       </w:r>
       <w:r>
-        <w:t xml:space="preserve">, with a RDSON of 7.2mOhm, switching charge of 70nC, QOSS of 179nC, Qrr of 478nC. </w:t>
+        <w:t xml:space="preserve">, with a RDSON of 7.2mOhm, switching charge of 70nC, QOSS of 179nC, </w:t>
+      </w:r>
+      <w:r>
+        <w:t xml:space="preserve">and a </w:t>
+      </w:r>
+      <w:proofErr w:type="spellStart"/>
+      <w:r>
+        <w:t>Qrr</w:t>
+      </w:r>
+      <w:proofErr w:type="spellEnd"/>
+      <w:r>
+        <w:t xml:space="preserve"> of 478nC. </w:t>
       </w:r>
     </w:p>
     <w:p>
@@ -4762,7 +5168,15 @@
         <w:t xml:space="preserve">  A driver with sink source of 2A or greater was pursued for this purpose.</w:t>
       </w:r>
       <w:r>
-        <w:t xml:space="preserve"> Another essential characteristic is that the driver must be able to drive the output voltage + Vgs on the high side FET. For our application this is 100V + 12V = 112V. The FET driver should have a HS voltage output rating in excess of this number.</w:t>
+        <w:t xml:space="preserve"> Another essential characteristic is that the driver must be able to drive the output voltage + </w:t>
+      </w:r>
+      <w:proofErr w:type="spellStart"/>
+      <w:r>
+        <w:t>Vgs</w:t>
+      </w:r>
+      <w:proofErr w:type="spellEnd"/>
+      <w:r>
+        <w:t xml:space="preserve"> on the high side FET. For our application this is 100V + 12V = 112V. The FET driver should have a HS voltage output rating in excess of this number.</w:t>
       </w:r>
     </w:p>
     <w:p>
@@ -4996,6 +5410,9 @@
       <w:r>
         <w:tab/>
         <w:t>This results in a maximum expected junction temperature of 89.9C</w:t>
+      </w:r>
+      <w:r>
+        <w:t>.</w:t>
       </w:r>
     </w:p>
     <w:p>
@@ -5381,7 +5798,15 @@
         <w:tab/>
       </w:r>
       <w:r>
-        <w:t>With the summation of inductor DCR losses, inductor AC/core losses, FET conduction, QOSS, Qrr, transitional losses, MCU losses, and driver losses, there are approximately 25.78 watts being lost as heat on this board. At maximum power-point</w:t>
+        <w:t xml:space="preserve">With the summation of inductor DCR losses, inductor AC/core losses, FET conduction, QOSS, </w:t>
+      </w:r>
+      <w:proofErr w:type="spellStart"/>
+      <w:r>
+        <w:t>Qrr</w:t>
+      </w:r>
+      <w:proofErr w:type="spellEnd"/>
+      <w:r>
+        <w:t>, transitional losses, MCU losses, and driver losses, there are approximately 25.78 watts being lost as heat on this board. At maximum power-point</w:t>
       </w:r>
       <w:r>
         <w:t xml:space="preserve"> of 876W</w:t>
@@ -5436,7 +5861,15 @@
         </w:numPr>
       </w:pPr>
       <w:r>
-        <w:t>Why does boost FET incur QRR losses and not sync fet?</w:t>
+        <w:t xml:space="preserve">Why does boost FET incur QRR losses and not sync </w:t>
+      </w:r>
+      <w:proofErr w:type="spellStart"/>
+      <w:r>
+        <w:t>fet</w:t>
+      </w:r>
+      <w:proofErr w:type="spellEnd"/>
+      <w:r>
+        <w:t>?</w:t>
       </w:r>
     </w:p>
     <w:p>

</xml_diff>

<commit_message>
seperate simulation and hardware sections
</commit_message>
<xml_diff>
--- a/mppt/design/Solar Car 1 MPPT Design.docx
+++ b/mppt/design/Solar Car 1 MPPT Design.docx
@@ -565,21 +565,8 @@
         <w:t xml:space="preserve">Must be able to </w:t>
       </w:r>
       <w:r>
-        <w:t xml:space="preserve">distinguish </w:t>
-      </w:r>
-      <w:proofErr w:type="spellStart"/>
-      <w:r>
-        <w:t>Iload</w:t>
-      </w:r>
-      <w:proofErr w:type="spellEnd"/>
-      <w:r>
-        <w:t xml:space="preserve"> from </w:t>
-      </w:r>
-      <w:proofErr w:type="spellStart"/>
-      <w:r>
-        <w:t>Icharge</w:t>
-      </w:r>
-      <w:proofErr w:type="spellEnd"/>
+        <w:t>distinguish Iload from Icharge</w:t>
+      </w:r>
     </w:p>
     <w:p>
       <w:pPr>
@@ -590,21 +577,8 @@
         </w:numPr>
       </w:pPr>
       <w:r>
-        <w:t xml:space="preserve">Develop charge algorithm to take over MPPT when </w:t>
-      </w:r>
-      <w:proofErr w:type="spellStart"/>
-      <w:r>
-        <w:t>Iload</w:t>
-      </w:r>
-      <w:proofErr w:type="spellEnd"/>
-      <w:r>
-        <w:t xml:space="preserve"> &lt; </w:t>
-      </w:r>
-      <w:proofErr w:type="spellStart"/>
-      <w:r>
-        <w:t>Iarray</w:t>
-      </w:r>
-      <w:proofErr w:type="spellEnd"/>
+        <w:t>Develop charge algorithm to take over MPPT when Iload &lt; Iarray</w:t>
+      </w:r>
     </w:p>
     <w:p>
       <w:pPr>
@@ -627,23 +601,7 @@
         </w:numPr>
       </w:pPr>
       <w:r>
-        <w:t xml:space="preserve"> </w:t>
-      </w:r>
-      <w:proofErr w:type="spellStart"/>
-      <w:r>
-        <w:t>Iarray</w:t>
-      </w:r>
-      <w:proofErr w:type="spellEnd"/>
-      <w:r>
-        <w:t xml:space="preserve"> – </w:t>
-      </w:r>
-      <w:proofErr w:type="spellStart"/>
-      <w:r>
-        <w:t>Iload</w:t>
-      </w:r>
-      <w:proofErr w:type="spellEnd"/>
-      <w:r>
-        <w:t xml:space="preserve"> &lt; ideal charge current for current SOC</w:t>
+        <w:t xml:space="preserve"> Iarray – Iload &lt; ideal charge current for current SOC</w:t>
       </w:r>
     </w:p>
     <w:p>
@@ -667,23 +625,7 @@
         </w:numPr>
       </w:pPr>
       <w:r>
-        <w:t xml:space="preserve"> </w:t>
-      </w:r>
-      <w:proofErr w:type="spellStart"/>
-      <w:r>
-        <w:t>Iarray</w:t>
-      </w:r>
-      <w:proofErr w:type="spellEnd"/>
-      <w:r>
-        <w:t xml:space="preserve"> – </w:t>
-      </w:r>
-      <w:proofErr w:type="spellStart"/>
-      <w:r>
-        <w:t>Iload</w:t>
-      </w:r>
-      <w:proofErr w:type="spellEnd"/>
-      <w:r>
-        <w:t xml:space="preserve"> &gt; ideal charge current for current SOC</w:t>
+        <w:t xml:space="preserve"> Iarray – Iload &gt; ideal charge current for current SOC</w:t>
       </w:r>
     </w:p>
     <w:p>
@@ -1046,40 +988,14 @@
         </w:numPr>
       </w:pPr>
       <w:r>
-        <w:t xml:space="preserve">Needs to take into account battery voltage drop under load so battery doesn’t charge when at full SOC, but voltage appears lower because discharging : </w:t>
-      </w:r>
-      <w:proofErr w:type="spellStart"/>
-      <w:r>
-        <w:t>VBat</w:t>
-      </w:r>
-      <w:proofErr w:type="spellEnd"/>
-      <w:r>
-        <w:t xml:space="preserve"> = </w:t>
-      </w:r>
-      <w:proofErr w:type="spellStart"/>
-      <w:r>
-        <w:t>VBatNominal</w:t>
-      </w:r>
-      <w:proofErr w:type="spellEnd"/>
-      <w:r>
-        <w:t xml:space="preserve"> – </w:t>
+        <w:t xml:space="preserve">Needs to take into account battery voltage drop under load so battery doesn’t charge when at full SOC, but voltage appears lower because discharging : VBat = VBatNominal – </w:t>
       </w:r>
       <w:r>
         <w:t>(</w:t>
       </w:r>
-      <w:proofErr w:type="spellStart"/>
-      <w:r>
-        <w:t>Iout</w:t>
-      </w:r>
-      <w:proofErr w:type="spellEnd"/>
-      <w:r>
-        <w:t>*</w:t>
-      </w:r>
-      <w:proofErr w:type="spellStart"/>
-      <w:r>
-        <w:t>PackInternalResistance</w:t>
-      </w:r>
-      <w:proofErr w:type="spellEnd"/>
+      <w:r>
+        <w:t>Iout*PackInternalResistance</w:t>
+      </w:r>
       <w:r>
         <w:t>)</w:t>
       </w:r>
@@ -1096,39 +1012,7 @@
         </w:numPr>
       </w:pPr>
       <w:r>
-        <w:t xml:space="preserve">Potentially set this cutoff threshold to not charge above </w:t>
-      </w:r>
-      <w:proofErr w:type="spellStart"/>
-      <w:r>
-        <w:t>VBat</w:t>
-      </w:r>
-      <w:proofErr w:type="spellEnd"/>
-      <w:r>
-        <w:t xml:space="preserve"> = </w:t>
-      </w:r>
-      <w:proofErr w:type="spellStart"/>
-      <w:r>
-        <w:t>VBatNominal</w:t>
-      </w:r>
-      <w:proofErr w:type="spellEnd"/>
-      <w:r>
-        <w:t xml:space="preserve"> – </w:t>
-      </w:r>
-      <w:proofErr w:type="spellStart"/>
-      <w:r>
-        <w:t>IMaxExpected</w:t>
-      </w:r>
-      <w:proofErr w:type="spellEnd"/>
-      <w:r>
-        <w:t>*</w:t>
-      </w:r>
-      <w:proofErr w:type="spellStart"/>
-      <w:r>
-        <w:t>PackInternalResistance</w:t>
-      </w:r>
-      <w:proofErr w:type="spellEnd"/>
-      <w:r>
-        <w:t>.</w:t>
+        <w:t>Potentially set this cutoff threshold to not charge above VBat = VBatNominal – IMaxExpected*PackInternalResistance.</w:t>
       </w:r>
     </w:p>
     <w:p/>
@@ -1172,23 +1056,7 @@
     <w:p>
       <w:r>
         <w:tab/>
-        <w:t xml:space="preserve">This is a question because typically with buck and boost converters with a voltage source Vin, </w:t>
-      </w:r>
-      <w:proofErr w:type="spellStart"/>
-      <w:r>
-        <w:t>Vout</w:t>
-      </w:r>
-      <w:proofErr w:type="spellEnd"/>
-      <w:r>
-        <w:t xml:space="preserve"> = Vin *(D) and </w:t>
-      </w:r>
-      <w:proofErr w:type="spellStart"/>
-      <w:r>
-        <w:t>Vout</w:t>
-      </w:r>
-      <w:proofErr w:type="spellEnd"/>
-      <w:r>
-        <w:t xml:space="preserve"> = Vin( 1/(1-D)) respectively. (D = duty cycle).</w:t>
+        <w:t>This is a question because typically with buck and boost converters with a voltage source Vin, Vout = Vin *(D) and Vout = Vin( 1/(1-D)) respectively. (D = duty cycle).</w:t>
       </w:r>
       <w:r>
         <w:t xml:space="preserve"> At first thought, one might think that if the MPP yields an output voltage at the inductor that is greater than the battery voltage, there is some loss in the difference between the  inductor output and the battery when the inductor voltage is “brought down” after passing through the rectifying diode to the battery voltage.</w:t>
@@ -1363,23 +1231,7 @@
           <w:i/>
           <w:iCs/>
         </w:rPr>
-        <w:t xml:space="preserve"> with voltage </w:t>
-      </w:r>
-      <w:proofErr w:type="spellStart"/>
-      <w:r>
-        <w:rPr>
-          <w:i/>
-          <w:iCs/>
-        </w:rPr>
-        <w:t>src</w:t>
-      </w:r>
-      <w:proofErr w:type="spellEnd"/>
-      <w:r>
-        <w:rPr>
-          <w:i/>
-          <w:iCs/>
-        </w:rPr>
-        <w:t xml:space="preserve"> Vin</w:t>
+        <w:t xml:space="preserve"> with voltage src Vin</w:t>
       </w:r>
     </w:p>
     <w:p>
@@ -1561,21 +1413,12 @@
         </w:rPr>
         <w:tab/>
       </w:r>
-      <w:proofErr w:type="spellStart"/>
-      <w:r>
-        <w:rPr>
-          <w:i/>
-          <w:iCs/>
-        </w:rPr>
-        <w:t>Voc</w:t>
-      </w:r>
-      <w:proofErr w:type="spellEnd"/>
-      <w:r>
-        <w:rPr>
-          <w:i/>
-          <w:iCs/>
-        </w:rPr>
-        <w:t xml:space="preserve"> </w:t>
+      <w:r>
+        <w:rPr>
+          <w:i/>
+          <w:iCs/>
+        </w:rPr>
+        <w:t xml:space="preserve">Voc </w:t>
       </w:r>
       <w:r>
         <w:t xml:space="preserve">= </w:t>
@@ -1598,22 +1441,7 @@
           <w:iCs/>
         </w:rPr>
         <w:tab/>
-      </w:r>
-      <w:proofErr w:type="spellStart"/>
-      <w:r>
-        <w:rPr>
-          <w:i/>
-          <w:iCs/>
-        </w:rPr>
-        <w:t>Isc</w:t>
-      </w:r>
-      <w:proofErr w:type="spellEnd"/>
-      <w:r>
-        <w:rPr>
-          <w:i/>
-          <w:iCs/>
-        </w:rPr>
-        <w:t xml:space="preserve"> </w:t>
+        <w:t xml:space="preserve">Isc </w:t>
       </w:r>
       <w:r>
         <w:rPr>
@@ -1749,25 +1577,7 @@
           <w:iCs/>
           <w:lang w:val="fr-FR"/>
         </w:rPr>
-        <w:t xml:space="preserve">N = </w:t>
-      </w:r>
-      <w:proofErr w:type="spellStart"/>
-      <w:r>
-        <w:rPr>
-          <w:i/>
-          <w:iCs/>
-          <w:lang w:val="fr-FR"/>
-        </w:rPr>
-        <w:t>emission</w:t>
-      </w:r>
-      <w:proofErr w:type="spellEnd"/>
-      <w:r>
-        <w:rPr>
-          <w:i/>
-          <w:iCs/>
-          <w:lang w:val="fr-FR"/>
-        </w:rPr>
-        <w:t xml:space="preserve"> coefficient</w:t>
+        <w:t>N = emission coefficient</w:t>
       </w:r>
       <w:r>
         <w:rPr>
@@ -1863,43 +1673,7 @@
           <w:iCs/>
           <w:lang w:val="fr-FR"/>
         </w:rPr>
-        <w:t xml:space="preserve">XTI = </w:t>
-      </w:r>
-      <w:proofErr w:type="spellStart"/>
-      <w:r>
-        <w:rPr>
-          <w:i/>
-          <w:iCs/>
-          <w:lang w:val="fr-FR"/>
-        </w:rPr>
-        <w:t>exponent</w:t>
-      </w:r>
-      <w:proofErr w:type="spellEnd"/>
-      <w:r>
-        <w:rPr>
-          <w:i/>
-          <w:iCs/>
-          <w:lang w:val="fr-FR"/>
-        </w:rPr>
-        <w:t xml:space="preserve"> </w:t>
-      </w:r>
-      <w:proofErr w:type="spellStart"/>
-      <w:r>
-        <w:rPr>
-          <w:i/>
-          <w:iCs/>
-          <w:lang w:val="fr-FR"/>
-        </w:rPr>
-        <w:t>temperature</w:t>
-      </w:r>
-      <w:proofErr w:type="spellEnd"/>
-      <w:r>
-        <w:rPr>
-          <w:i/>
-          <w:iCs/>
-          <w:lang w:val="fr-FR"/>
-        </w:rPr>
-        <w:t xml:space="preserve"> coefficient</w:t>
+        <w:t>XTI = exponent temperature coefficient</w:t>
       </w:r>
       <w:r>
         <w:rPr>
@@ -2261,15 +2035,7 @@
         <w:t>custom name you’d like to call the diode</w:t>
       </w:r>
       <w:r>
-        <w:t xml:space="preserve"> – “</w:t>
-      </w:r>
-      <w:proofErr w:type="spellStart"/>
-      <w:r>
-        <w:t>DiodeSolarCell</w:t>
-      </w:r>
-      <w:proofErr w:type="spellEnd"/>
-      <w:r>
-        <w:t xml:space="preserve"> here</w:t>
+        <w:t xml:space="preserve"> – “DiodeSolarCell here</w:t>
       </w:r>
       <w:r>
         <w:t>:</w:t>
@@ -2374,23 +2140,7 @@
           <w:i/>
           <w:iCs/>
         </w:rPr>
-        <w:t>.model &lt;</w:t>
-      </w:r>
-      <w:proofErr w:type="spellStart"/>
-      <w:r>
-        <w:rPr>
-          <w:i/>
-          <w:iCs/>
-        </w:rPr>
-        <w:t>name_you_gave_diode</w:t>
-      </w:r>
-      <w:proofErr w:type="spellEnd"/>
-      <w:r>
-        <w:rPr>
-          <w:i/>
-          <w:iCs/>
-        </w:rPr>
-        <w:t xml:space="preserve">&gt; D </w:t>
+        <w:t xml:space="preserve">.model &lt;name_you_gave_diode&gt; D </w:t>
       </w:r>
       <w:r>
         <w:rPr>
@@ -2418,23 +2168,7 @@
           <w:i/>
           <w:iCs/>
         </w:rPr>
-        <w:t>&lt;</w:t>
-      </w:r>
-      <w:proofErr w:type="spellStart"/>
-      <w:r>
-        <w:rPr>
-          <w:i/>
-          <w:iCs/>
-        </w:rPr>
-        <w:t>calculated_N</w:t>
-      </w:r>
-      <w:proofErr w:type="spellEnd"/>
-      <w:r>
-        <w:rPr>
-          <w:i/>
-          <w:iCs/>
-        </w:rPr>
-        <w:t>&gt;</w:t>
+        <w:t>&lt;calculated_N&gt;</w:t>
       </w:r>
       <w:r>
         <w:rPr>
@@ -2448,23 +2182,7 @@
           <w:i/>
           <w:iCs/>
         </w:rPr>
-        <w:t>&lt;</w:t>
-      </w:r>
-      <w:proofErr w:type="spellStart"/>
-      <w:r>
-        <w:rPr>
-          <w:i/>
-          <w:iCs/>
-        </w:rPr>
-        <w:t>calculated_EG</w:t>
-      </w:r>
-      <w:proofErr w:type="spellEnd"/>
-      <w:r>
-        <w:rPr>
-          <w:i/>
-          <w:iCs/>
-        </w:rPr>
-        <w:t>&gt;</w:t>
+        <w:t>&lt;calculated_EG&gt;</w:t>
       </w:r>
       <w:r>
         <w:rPr>
@@ -2473,7 +2191,6 @@
         </w:rPr>
         <w:t xml:space="preserve"> XTI=</w:t>
       </w:r>
-      <w:proofErr w:type="spellStart"/>
       <w:r>
         <w:rPr>
           <w:i/>
@@ -2481,7 +2198,6 @@
         </w:rPr>
         <w:t>calculated_XTI</w:t>
       </w:r>
-      <w:proofErr w:type="spellEnd"/>
     </w:p>
     <w:p>
       <w:pPr>
@@ -2755,7 +2471,10 @@
           <w:u w:val="single"/>
         </w:rPr>
       </w:pPr>
-      <w:r>
+    </w:p>
+    <w:p>
+      <w:pPr>
+        <w:ind w:left="720" w:hanging="720"/>
         <w:rPr>
           <w:b/>
           <w:bCs/>
@@ -2763,6 +2482,136 @@
           <w:szCs w:val="36"/>
           <w:u w:val="single"/>
         </w:rPr>
+      </w:pPr>
+    </w:p>
+    <w:p>
+      <w:pPr>
+        <w:ind w:left="720" w:hanging="720"/>
+        <w:rPr>
+          <w:b/>
+          <w:bCs/>
+          <w:sz w:val="36"/>
+          <w:szCs w:val="36"/>
+          <w:u w:val="single"/>
+        </w:rPr>
+      </w:pPr>
+    </w:p>
+    <w:p>
+      <w:pPr>
+        <w:ind w:left="720" w:hanging="720"/>
+        <w:rPr>
+          <w:b/>
+          <w:bCs/>
+          <w:sz w:val="36"/>
+          <w:szCs w:val="36"/>
+          <w:u w:val="single"/>
+        </w:rPr>
+      </w:pPr>
+    </w:p>
+    <w:p>
+      <w:pPr>
+        <w:ind w:left="720" w:hanging="720"/>
+        <w:rPr>
+          <w:b/>
+          <w:bCs/>
+          <w:sz w:val="36"/>
+          <w:szCs w:val="36"/>
+          <w:u w:val="single"/>
+        </w:rPr>
+      </w:pPr>
+    </w:p>
+    <w:p>
+      <w:pPr>
+        <w:ind w:left="720" w:hanging="720"/>
+        <w:rPr>
+          <w:b/>
+          <w:bCs/>
+          <w:sz w:val="36"/>
+          <w:szCs w:val="36"/>
+          <w:u w:val="single"/>
+        </w:rPr>
+      </w:pPr>
+    </w:p>
+    <w:p>
+      <w:pPr>
+        <w:ind w:left="720" w:hanging="720"/>
+        <w:rPr>
+          <w:b/>
+          <w:bCs/>
+          <w:sz w:val="36"/>
+          <w:szCs w:val="36"/>
+          <w:u w:val="single"/>
+        </w:rPr>
+      </w:pPr>
+    </w:p>
+    <w:p>
+      <w:pPr>
+        <w:ind w:left="720" w:hanging="720"/>
+        <w:rPr>
+          <w:b/>
+          <w:bCs/>
+          <w:sz w:val="36"/>
+          <w:szCs w:val="36"/>
+          <w:u w:val="single"/>
+        </w:rPr>
+      </w:pPr>
+    </w:p>
+    <w:p>
+      <w:pPr>
+        <w:ind w:left="720" w:hanging="720"/>
+        <w:rPr>
+          <w:b/>
+          <w:bCs/>
+          <w:sz w:val="36"/>
+          <w:szCs w:val="36"/>
+          <w:u w:val="single"/>
+        </w:rPr>
+      </w:pPr>
+    </w:p>
+    <w:p>
+      <w:pPr>
+        <w:ind w:left="720" w:hanging="720"/>
+        <w:rPr>
+          <w:b/>
+          <w:bCs/>
+          <w:sz w:val="36"/>
+          <w:szCs w:val="36"/>
+          <w:u w:val="single"/>
+        </w:rPr>
+      </w:pPr>
+    </w:p>
+    <w:p>
+      <w:pPr>
+        <w:ind w:left="720" w:hanging="720"/>
+        <w:rPr>
+          <w:b/>
+          <w:bCs/>
+          <w:sz w:val="36"/>
+          <w:szCs w:val="36"/>
+          <w:u w:val="single"/>
+        </w:rPr>
+      </w:pPr>
+    </w:p>
+    <w:p>
+      <w:pPr>
+        <w:ind w:left="720" w:hanging="720"/>
+        <w:rPr>
+          <w:b/>
+          <w:bCs/>
+          <w:sz w:val="36"/>
+          <w:szCs w:val="36"/>
+          <w:u w:val="single"/>
+        </w:rPr>
+      </w:pPr>
+      <w:r>
+        <w:rPr>
+          <w:b/>
+          <w:bCs/>
+          <w:sz w:val="36"/>
+          <w:szCs w:val="36"/>
+          <w:u w:val="single"/>
+        </w:rPr>
+        <w:lastRenderedPageBreak/>
         <w:t>Solar array and battery specs</w:t>
       </w:r>
     </w:p>
@@ -2777,15 +2626,7 @@
         <w:t xml:space="preserve"> solar array and battery specs are listed below. The solar array will have 3 individual strings that will be put in parallel to output to the battery pack. The decision for 3 individual strings was made to accommodate initial off the shelf MPPT solutions (found in next section), which have a maximum current rating of 7A</w:t>
       </w:r>
       <w:r>
-        <w:t xml:space="preserve">, and allows for adequate </w:t>
-      </w:r>
-      <w:proofErr w:type="spellStart"/>
-      <w:r>
-        <w:t>marigin</w:t>
-      </w:r>
-      <w:proofErr w:type="spellEnd"/>
-      <w:r>
-        <w:t xml:space="preserve"> to boost from the solar array voltage to battery pack voltage (boost ratio &gt; 1.1)</w:t>
+        <w:t>, and allows for adequate marigin to boost from the solar array voltage to battery pack voltage (boost ratio &gt; 1.1)</w:t>
       </w:r>
       <w:r>
         <w:t xml:space="preserve">. In addition, multiple strings allow for individual maximum power-point tracking of each unique string in the event of varying </w:t>
@@ -2899,15 +2740,7 @@
         </w:numPr>
       </w:pPr>
       <w:r>
-        <w:t xml:space="preserve">Solar array </w:t>
-      </w:r>
-      <w:proofErr w:type="spellStart"/>
-      <w:r>
-        <w:t>mpp</w:t>
-      </w:r>
-      <w:proofErr w:type="spellEnd"/>
-      <w:r>
-        <w:t xml:space="preserve"> </w:t>
+        <w:t xml:space="preserve">Solar array mpp </w:t>
       </w:r>
       <w:r>
         <w:t>current per string:</w:t>
@@ -2928,15 +2761,7 @@
         </w:numPr>
       </w:pPr>
       <w:r>
-        <w:t xml:space="preserve">Solar array </w:t>
-      </w:r>
-      <w:proofErr w:type="spellStart"/>
-      <w:r>
-        <w:t>mpp</w:t>
-      </w:r>
-      <w:proofErr w:type="spellEnd"/>
-      <w:r>
-        <w:t xml:space="preserve"> power = 876.96W</w:t>
+        <w:t>Solar array mpp power = 876.96W</w:t>
       </w:r>
     </w:p>
     <w:p>
@@ -3005,7 +2830,6 @@
           <w:sz w:val="24"/>
           <w:szCs w:val="24"/>
         </w:rPr>
-        <w:lastRenderedPageBreak/>
         <w:t>Elmar Race MPPT</w:t>
       </w:r>
     </w:p>
@@ -3095,15 +2919,8 @@
         <w:ind w:firstLine="720"/>
       </w:pPr>
       <w:r>
-        <w:t xml:space="preserve">The risks include the additional time of design and testing, along with the novelty of power electronics to </w:t>
-      </w:r>
-      <w:proofErr w:type="spellStart"/>
-      <w:r>
-        <w:t>Badgerloop</w:t>
-      </w:r>
-      <w:proofErr w:type="spellEnd"/>
-      <w:r>
-        <w:t xml:space="preserve"> as an organization. There could easily be an oversight of a power electronics “gotcha” that requires the spinning of a board and delayed time until the solution is complete.  With that being said, most of facets of building a solar car for the first time involve a degree of risk, and a custom MPPT approximates the degree of these risks. </w:t>
+        <w:lastRenderedPageBreak/>
+        <w:t xml:space="preserve">The risks include the additional time of design and testing, along with the novelty of power electronics to Badgerloop as an organization. There could easily be an oversight of a power electronics “gotcha” that requires the spinning of a board and delayed time until the solution is complete.  With that being said, most of facets of building a solar car for the first time involve a degree of risk, and a custom MPPT approximates the degree of these risks. </w:t>
       </w:r>
     </w:p>
     <w:p>
@@ -3174,13 +2991,8 @@
         <w:t>of</w:t>
       </w:r>
       <w:r>
-        <w:t xml:space="preserve"> </w:t>
-      </w:r>
-      <w:proofErr w:type="spellStart"/>
-      <w:r>
-        <w:t>Badgerloop</w:t>
-      </w:r>
-      <w:proofErr w:type="spellEnd"/>
+        <w:t xml:space="preserve"> Badgerloop</w:t>
+      </w:r>
       <w:r>
         <w:t>, an in-house design will be pursued with the following directives:</w:t>
       </w:r>
@@ -3258,7 +3070,6 @@
           <w:szCs w:val="36"/>
           <w:u w:val="single"/>
         </w:rPr>
-        <w:lastRenderedPageBreak/>
         <w:t xml:space="preserve">Custom </w:t>
       </w:r>
       <w:r>
@@ -3466,53 +3277,32 @@
           <w:szCs w:val="20"/>
           <w:u w:val="none"/>
         </w:rPr>
-        <w:t xml:space="preserve"> of this design. Additionally, the calculations performed for many of these design decisions were performed and saved in an excel sheet “Converter_calculations.xlsx” saved in the </w:t>
-      </w:r>
-      <w:proofErr w:type="spellStart"/>
-      <w:r>
+        <w:t xml:space="preserve"> of this design. Additionally, the calculations performed for many of these design decisions were performed and saved in an excel sheet “Converter_calculations.xlsx” saved in the mppt/design directory that cite the source for the pertinent equation.</w:t>
+      </w:r>
+    </w:p>
+    <w:p>
+      <w:pPr>
         <w:rPr>
           <w:rStyle w:val="Hyperlink"/>
+          <w:b/>
+          <w:bCs/>
           <w:color w:val="auto"/>
           <w:sz w:val="20"/>
           <w:szCs w:val="20"/>
           <w:u w:val="none"/>
         </w:rPr>
-        <w:t>mppt</w:t>
-      </w:r>
-      <w:proofErr w:type="spellEnd"/>
+      </w:pPr>
       <w:r>
         <w:rPr>
           <w:rStyle w:val="Hyperlink"/>
+          <w:b/>
+          <w:bCs/>
           <w:color w:val="auto"/>
           <w:sz w:val="20"/>
           <w:szCs w:val="20"/>
           <w:u w:val="none"/>
         </w:rPr>
-        <w:t>/design directory that cite the source for the pertinent equation.</w:t>
-      </w:r>
-    </w:p>
-    <w:p>
-      <w:pPr>
-        <w:rPr>
-          <w:rStyle w:val="Hyperlink"/>
-          <w:b/>
-          <w:bCs/>
-          <w:color w:val="auto"/>
-          <w:sz w:val="20"/>
-          <w:szCs w:val="20"/>
-          <w:u w:val="none"/>
-        </w:rPr>
-      </w:pPr>
-      <w:r>
-        <w:rPr>
-          <w:rStyle w:val="Hyperlink"/>
-          <w:b/>
-          <w:bCs/>
-          <w:color w:val="auto"/>
-          <w:sz w:val="20"/>
-          <w:szCs w:val="20"/>
-          <w:u w:val="none"/>
-        </w:rPr>
+        <w:lastRenderedPageBreak/>
         <w:t>Design</w:t>
       </w:r>
       <w:r>
@@ -3647,7 +3437,6 @@
           <w:color w:val="auto"/>
           <w:u w:val="none"/>
         </w:rPr>
-        <w:lastRenderedPageBreak/>
         <w:t>MPPT Block Diagram</w:t>
       </w:r>
     </w:p>
@@ -3707,25 +3496,23 @@
           <w:color w:val="auto"/>
           <w:u w:val="none"/>
         </w:rPr>
-        <w:t xml:space="preserve"> by a </w:t>
-      </w:r>
-      <w:proofErr w:type="spellStart"/>
+        <w:t xml:space="preserve"> by a Nucleo STM32 microcontroller based on telemetry from solar string voltage, solar string current, and battery (output) voltage</w:t>
+      </w:r>
       <w:r>
         <w:rPr>
           <w:rStyle w:val="Hyperlink"/>
           <w:color w:val="auto"/>
           <w:u w:val="none"/>
         </w:rPr>
-        <w:t>Nucleo</w:t>
-      </w:r>
-      <w:proofErr w:type="spellEnd"/>
+        <w:t>. The three converters are tied together at the output for the battery.</w:t>
+      </w:r>
       <w:r>
         <w:rPr>
           <w:rStyle w:val="Hyperlink"/>
           <w:color w:val="auto"/>
           <w:u w:val="none"/>
         </w:rPr>
-        <w:t xml:space="preserve"> STM32 microcontroller based on telemetry from solar string voltage, solar string current, and battery (output) voltage</w:t>
+        <w:t xml:space="preserve"> The operating mode for output (battery charging vs MPPT), along with desired on-board telemetry is communicated via a</w:t>
       </w:r>
       <w:r>
         <w:rPr>
@@ -3733,7 +3520,7 @@
           <w:color w:val="auto"/>
           <w:u w:val="none"/>
         </w:rPr>
-        <w:t>. The three converters are tied together at the output for the battery.</w:t>
+        <w:t xml:space="preserve"> galvanically isolated</w:t>
       </w:r>
       <w:r>
         <w:rPr>
@@ -3741,7 +3528,7 @@
           <w:color w:val="auto"/>
           <w:u w:val="none"/>
         </w:rPr>
-        <w:t xml:space="preserve"> The operating mode for output (battery charging vs MPPT), along with desired on-board telemetry is communicated via a</w:t>
+        <w:t xml:space="preserve"> CAN interface</w:t>
       </w:r>
       <w:r>
         <w:rPr>
@@ -3749,22 +3536,6 @@
           <w:color w:val="auto"/>
           <w:u w:val="none"/>
         </w:rPr>
-        <w:t xml:space="preserve"> galvanically isolated</w:t>
-      </w:r>
-      <w:r>
-        <w:rPr>
-          <w:rStyle w:val="Hyperlink"/>
-          <w:color w:val="auto"/>
-          <w:u w:val="none"/>
-        </w:rPr>
-        <w:t xml:space="preserve"> CAN interface</w:t>
-      </w:r>
-      <w:r>
-        <w:rPr>
-          <w:rStyle w:val="Hyperlink"/>
-          <w:color w:val="auto"/>
-          <w:u w:val="none"/>
-        </w:rPr>
         <w:t xml:space="preserve"> that connects to the rest of the low voltage electrical system.</w:t>
       </w:r>
     </w:p>
@@ -3805,6 +3576,7 @@
         <w:rPr>
           <w:noProof/>
         </w:rPr>
+        <w:lastRenderedPageBreak/>
         <w:drawing>
           <wp:inline distT="0" distB="0" distL="0" distR="0" wp14:anchorId="593DCE7B" wp14:editId="141A0781">
             <wp:extent cx="5943600" cy="4409440"/>
@@ -3906,94 +3678,94 @@
         <w:ind w:firstLine="720"/>
       </w:pPr>
       <w:r>
+        <w:t>Initially, a multiphase (2 phase) boost converter was considered as a solution</w:t>
+      </w:r>
+      <w:r>
+        <w:t xml:space="preserve"> for the main power converter</w:t>
+      </w:r>
+      <w:r>
+        <w:t xml:space="preserve">. There are some advantages to this path, as per TI “When considering higher output currents, a multiphase boost converter provides many advantages over a single-phase option for higher power boost converters. Advantages are seen in efficiency, thermal performance and size”. With this </w:t>
+      </w:r>
+      <w:r>
+        <w:t>option, the 3 strings would be fed into a singular dual phase converter, with one output to the battery. There would be 1 power point being “tracked”. After doing initial calculations on this solution, it proved more favorable to t</w:t>
+      </w:r>
+      <w:r>
+        <w:t>ransition to</w:t>
+      </w:r>
+      <w:r>
+        <w:t xml:space="preserve"> a</w:t>
+      </w:r>
+      <w:r>
+        <w:t xml:space="preserve"> multi string single phase design</w:t>
+      </w:r>
+      <w:r>
+        <w:t>. The p</w:t>
+      </w:r>
+      <w:r>
+        <w:t>rimary reason was too high of switching losses at switching frequency needed to keep</w:t>
+      </w:r>
+      <w:r>
+        <w:t xml:space="preserve"> the</w:t>
+      </w:r>
+      <w:r>
+        <w:t xml:space="preserve"> inductor in CCM. </w:t>
+      </w:r>
+      <w:r>
+        <w:t>Using h</w:t>
+      </w:r>
+      <w:r>
+        <w:t>igher inductance values c</w:t>
+      </w:r>
+      <w:r>
+        <w:t>ould allow</w:t>
+      </w:r>
+      <w:r>
+        <w:t xml:space="preserve"> moving to </w:t>
+      </w:r>
+      <w:r>
+        <w:t xml:space="preserve">a smaller </w:t>
+      </w:r>
+      <w:r>
+        <w:t>frequency (which is what we do on new design)</w:t>
+      </w:r>
+      <w:r>
+        <w:t xml:space="preserve"> and decrease switching losses</w:t>
+      </w:r>
+      <w:r>
+        <w:t xml:space="preserve">, but parts with </w:t>
+      </w:r>
+      <w:r>
+        <w:t xml:space="preserve">necessary </w:t>
+      </w:r>
+      <w:r>
+        <w:t>inductance values with</w:t>
+      </w:r>
+      <w:r>
+        <w:t xml:space="preserve"> a </w:t>
+      </w:r>
+      <w:r>
+        <w:t xml:space="preserve"> &gt; 9A sat</w:t>
+      </w:r>
+      <w:r>
+        <w:t>uration</w:t>
+      </w:r>
+      <w:r>
+        <w:t xml:space="preserve"> current are few, and we want options in supply shortage. I</w:t>
+      </w:r>
+      <w:r>
+        <w:t>n</w:t>
+      </w:r>
+      <w:r>
+        <w:t xml:space="preserve"> addition, having </w:t>
+      </w:r>
+      <w:r>
+        <w:t>unique</w:t>
+      </w:r>
+      <w:r>
+        <w:t xml:space="preserve"> MPPT's per string allows for most </w:t>
+      </w:r>
+      <w:r>
         <w:lastRenderedPageBreak/>
-        <w:t>Initially, a multiphase (2 phase) boost converter was considered as a solution</w:t>
-      </w:r>
-      <w:r>
-        <w:t xml:space="preserve"> for the main power converter</w:t>
-      </w:r>
-      <w:r>
-        <w:t xml:space="preserve">. There are some advantages to this path, as per TI “When considering higher output currents, a multiphase boost converter provides many advantages over a single-phase option for higher power boost converters. Advantages are seen in efficiency, thermal performance and size”. With this </w:t>
-      </w:r>
-      <w:r>
-        <w:t>option, the 3 strings would be fed into a singular dual phase converter, with one output to the battery. There would be 1 power point being “tracked”. After doing initial calculations on this solution, it proved more favorable to t</w:t>
-      </w:r>
-      <w:r>
-        <w:t>ransition to</w:t>
-      </w:r>
-      <w:r>
-        <w:t xml:space="preserve"> a</w:t>
-      </w:r>
-      <w:r>
-        <w:t xml:space="preserve"> multi string single phase design</w:t>
-      </w:r>
-      <w:r>
-        <w:t>. The p</w:t>
-      </w:r>
-      <w:r>
-        <w:t>rimary reason was too high of switching losses at switching frequency needed to keep</w:t>
-      </w:r>
-      <w:r>
-        <w:t xml:space="preserve"> the</w:t>
-      </w:r>
-      <w:r>
-        <w:t xml:space="preserve"> inductor in CCM. </w:t>
-      </w:r>
-      <w:r>
-        <w:t>Using h</w:t>
-      </w:r>
-      <w:r>
-        <w:t>igher inductance values c</w:t>
-      </w:r>
-      <w:r>
-        <w:t>ould allow</w:t>
-      </w:r>
-      <w:r>
-        <w:t xml:space="preserve"> moving to </w:t>
-      </w:r>
-      <w:r>
-        <w:t xml:space="preserve">a smaller </w:t>
-      </w:r>
-      <w:r>
-        <w:t>frequency (which is what we do on new design)</w:t>
-      </w:r>
-      <w:r>
-        <w:t xml:space="preserve"> and decrease switching losses</w:t>
-      </w:r>
-      <w:r>
-        <w:t xml:space="preserve">, but parts with </w:t>
-      </w:r>
-      <w:r>
-        <w:t xml:space="preserve">necessary </w:t>
-      </w:r>
-      <w:r>
-        <w:t>inductance values with</w:t>
-      </w:r>
-      <w:r>
-        <w:t xml:space="preserve"> a </w:t>
-      </w:r>
-      <w:r>
-        <w:t xml:space="preserve"> &gt; 9A sat</w:t>
-      </w:r>
-      <w:r>
-        <w:t>uration</w:t>
-      </w:r>
-      <w:r>
-        <w:t xml:space="preserve"> current are few, and we want options in supply shortage. I</w:t>
-      </w:r>
-      <w:r>
-        <w:t>n</w:t>
-      </w:r>
-      <w:r>
-        <w:t xml:space="preserve"> addition, having </w:t>
-      </w:r>
-      <w:r>
-        <w:t>unique</w:t>
-      </w:r>
-      <w:r>
-        <w:t xml:space="preserve"> MPPT's per string allows for most </w:t>
-      </w:r>
-      <w:r>
         <w:t>efficient</w:t>
       </w:r>
       <w:r>
@@ -4379,7 +4151,6 @@
           <w:bCs/>
           <w:noProof/>
         </w:rPr>
-        <w:lastRenderedPageBreak/>
         <w:drawing>
           <wp:inline distT="0" distB="0" distL="0" distR="0" wp14:anchorId="09F91045" wp14:editId="401904A8">
             <wp:extent cx="5943600" cy="3883660"/>
@@ -4431,6 +4202,7 @@
           <w:i/>
           <w:iCs/>
         </w:rPr>
+        <w:lastRenderedPageBreak/>
         <w:t>Instance of MPPT Boost Converter</w:t>
       </w:r>
     </w:p>
@@ -4619,7 +4391,6 @@
           <w:i/>
           <w:iCs/>
         </w:rPr>
-        <w:lastRenderedPageBreak/>
         <w:t>Inductor:</w:t>
       </w:r>
     </w:p>
@@ -4651,17 +4422,8 @@
           <w:i/>
           <w:iCs/>
         </w:rPr>
-        <w:t>Wurth-</w:t>
-      </w:r>
-      <w:proofErr w:type="spellStart"/>
-      <w:r>
-        <w:rPr>
-          <w:i/>
-          <w:iCs/>
-        </w:rPr>
-        <w:t>Elektronic</w:t>
-      </w:r>
-      <w:proofErr w:type="spellEnd"/>
+        <w:t>Wurth-Elektronic</w:t>
+      </w:r>
       <w:r>
         <w:t xml:space="preserve"> to satisfy these requirements. It is 100uH and has a 9.4A saturation current with a DCR of 22.9mOhm.</w:t>
       </w:r>
@@ -4793,6 +4555,7 @@
           <w:i/>
           <w:iCs/>
         </w:rPr>
+        <w:lastRenderedPageBreak/>
         <w:tab/>
       </w:r>
       <w:r>
@@ -4901,23 +4664,7 @@
         <w:tab/>
       </w:r>
       <w:r>
-        <w:t xml:space="preserve">Additionally, low </w:t>
-      </w:r>
-      <w:proofErr w:type="spellStart"/>
-      <w:r>
-        <w:t>Qrr</w:t>
-      </w:r>
-      <w:proofErr w:type="spellEnd"/>
-      <w:r>
-        <w:t xml:space="preserve"> (reverse recovery charge) and </w:t>
-      </w:r>
-      <w:proofErr w:type="spellStart"/>
-      <w:r>
-        <w:t>Qoss</w:t>
-      </w:r>
-      <w:proofErr w:type="spellEnd"/>
-      <w:r>
-        <w:t xml:space="preserve"> (output charge) assist in having low switching losses. Per calculations in the TI boost converter document, QRR is the primary source of losses in this converter, totally 3.6W loss per string.</w:t>
+        <w:t>Additionally, low Qrr (reverse recovery charge) and Qoss (output charge) assist in having low switching losses. Per calculations in the TI boost converter document, QRR is the primary source of losses in this converter, totally 3.6W loss per string.</w:t>
       </w:r>
     </w:p>
     <w:p>
@@ -4980,7 +4727,6 @@
           <w:i/>
           <w:iCs/>
         </w:rPr>
-        <w:lastRenderedPageBreak/>
         <w:t>QRR loss equation</w:t>
       </w:r>
     </w:p>
@@ -5016,13 +4762,8 @@
       <w:r>
         <w:t xml:space="preserve">and a </w:t>
       </w:r>
-      <w:proofErr w:type="spellStart"/>
-      <w:r>
-        <w:t>Qrr</w:t>
-      </w:r>
-      <w:proofErr w:type="spellEnd"/>
-      <w:r>
-        <w:t xml:space="preserve"> of 478nC. </w:t>
+      <w:r>
+        <w:t xml:space="preserve">Qrr of 478nC. </w:t>
       </w:r>
     </w:p>
     <w:p>
@@ -5126,6 +4867,7 @@
           <w:i/>
           <w:iCs/>
         </w:rPr>
+        <w:lastRenderedPageBreak/>
         <w:t>FET Driver:</w:t>
       </w:r>
     </w:p>
@@ -5168,15 +4910,7 @@
         <w:t xml:space="preserve">  A driver with sink source of 2A or greater was pursued for this purpose.</w:t>
       </w:r>
       <w:r>
-        <w:t xml:space="preserve"> Another essential characteristic is that the driver must be able to drive the output voltage + </w:t>
-      </w:r>
-      <w:proofErr w:type="spellStart"/>
-      <w:r>
-        <w:t>Vgs</w:t>
-      </w:r>
-      <w:proofErr w:type="spellEnd"/>
-      <w:r>
-        <w:t xml:space="preserve"> on the high side FET. For our application this is 100V + 12V = 112V. The FET driver should have a HS voltage output rating in excess of this number.</w:t>
+        <w:t xml:space="preserve"> Another essential characteristic is that the driver must be able to drive the output voltage + Vgs on the high side FET. For our application this is 100V + 12V = 112V. The FET driver should have a HS voltage output rating in excess of this number.</w:t>
       </w:r>
     </w:p>
     <w:p>
@@ -5244,117 +4978,114 @@
         <w:t xml:space="preserve">MAX15019BASA+ </w:t>
       </w:r>
       <w:r>
-        <w:t xml:space="preserve"> is a drop in replacement with a higher sink/source, but was unavailable </w:t>
-      </w:r>
+        <w:t xml:space="preserve"> is a drop in replacement with a higher sink/source, but was unavailable during initial design. </w:t>
+      </w:r>
+      <w:r>
+        <w:t>The MIC4102 is a replacement with an inverting input</w:t>
+      </w:r>
+      <w:r>
+        <w:t xml:space="preserve"> for the LS driver. However, an extra resistor must be populated (noted in schematic sheet</w:t>
+      </w:r>
+      <w:r>
+        <w:t xml:space="preserve">) to enable the LS driver. The </w:t>
+      </w:r>
+      <w:r>
+        <w:t>MIC4103YM</w:t>
+      </w:r>
+      <w:r>
+        <w:t xml:space="preserve"> is another replacement part with a compatible footprint, but an inverting FET and pullup resistor must be populated (also in the schematic sheet)</w:t>
+      </w:r>
+      <w:r>
+        <w:t>, as there is no internal inversion of the PWM signal.</w:t>
+      </w:r>
+    </w:p>
+    <w:p>
+      <w:pPr>
+        <w:ind w:left="720" w:hanging="720"/>
+        <w:rPr>
+          <w:b/>
+          <w:bCs/>
+        </w:rPr>
+      </w:pPr>
+      <w:r>
+        <w:rPr>
+          <w:b/>
+          <w:bCs/>
+        </w:rPr>
+        <w:t>IMPORTANT NOTE:</w:t>
+      </w:r>
+    </w:p>
+    <w:p>
+      <w:pPr>
+        <w:ind w:left="720" w:hanging="720"/>
+      </w:pPr>
+      <w:r>
+        <w:rPr>
+          <w:b/>
+          <w:bCs/>
+        </w:rPr>
+        <w:tab/>
+      </w:r>
+      <w:r>
+        <w:t xml:space="preserve">Because these gate drivers are used most frequently for buck converters, the high side FET is the “control” FET (i.e. the PWM signal drives the high side FET with a certain duty cycle and is directly related to the desired output voltage). With our boost converter, the low side FET is the control FET, and typical conceptions of how a duty cycle effects the output voltage is with respect to the boost FET. Because of this, the main PWM signal applied to the gate driver from firmware must be the </w:t>
+      </w:r>
+      <w:r>
+        <w:rPr>
+          <w:i/>
+          <w:iCs/>
+        </w:rPr>
+        <w:t>opposite</w:t>
+      </w:r>
+      <w:r>
+        <w:t xml:space="preserve"> of what is intended to be. For example, if one wants an 80% duty cycle on the boost FET, the PWM signal must be 20%</w:t>
+      </w:r>
+      <w:r>
+        <w:t>, so that when the signal is inverted to the low side driver, it is 80%, and the HS driver is at 20% duty cycle.</w:t>
+      </w:r>
+    </w:p>
+    <w:p>
+      <w:pPr>
+        <w:ind w:left="720" w:hanging="720"/>
+        <w:rPr>
+          <w:i/>
+          <w:iCs/>
+        </w:rPr>
+      </w:pPr>
+      <w:r>
+        <w:rPr>
+          <w:i/>
+          <w:iCs/>
+        </w:rPr>
+        <w:t>Thermal:</w:t>
+      </w:r>
+    </w:p>
+    <w:p>
+      <w:pPr>
+        <w:ind w:left="720" w:hanging="720"/>
+      </w:pPr>
+      <w:r>
+        <w:rPr>
+          <w:i/>
+          <w:iCs/>
+        </w:rPr>
+        <w:tab/>
+      </w:r>
+      <w:r>
+        <w:t xml:space="preserve">The hottest component on the board, and the one necessitating thermal management is the boost FET. The boost FET incurs full transitional losses, QRR losses, and QOSS losses. </w:t>
+      </w:r>
+      <w:r>
+        <w:t xml:space="preserve">In our design, the boost FET will be dissipating 5.34W. With a junction-ambient thermal impedance of 62K/W, this would put the device over its 175C rating. </w:t>
+      </w:r>
+      <w:r>
+        <w:t xml:space="preserve"> </w:t>
+      </w:r>
+    </w:p>
+    <w:p>
+      <w:pPr>
+        <w:ind w:left="720" w:hanging="720"/>
+      </w:pPr>
       <w:r>
         <w:lastRenderedPageBreak/>
-        <w:t xml:space="preserve">during initial design. </w:t>
-      </w:r>
-      <w:r>
-        <w:t>The MIC4102 is a replacement with an inverting input</w:t>
-      </w:r>
-      <w:r>
-        <w:t xml:space="preserve"> for the LS driver. However, an extra resistor must be populated (noted in schematic sheet</w:t>
-      </w:r>
-      <w:r>
-        <w:t xml:space="preserve">) to enable the LS driver. The </w:t>
-      </w:r>
-      <w:r>
-        <w:t>MIC4103YM</w:t>
-      </w:r>
-      <w:r>
-        <w:t xml:space="preserve"> is another replacement part with a compatible footprint, but an inverting FET and pullup resistor must be populated (also in the schematic sheet)</w:t>
-      </w:r>
-      <w:r>
-        <w:t>, as there is no internal inversion of the PWM signal.</w:t>
-      </w:r>
-    </w:p>
-    <w:p>
-      <w:pPr>
-        <w:ind w:left="720" w:hanging="720"/>
-        <w:rPr>
-          <w:b/>
-          <w:bCs/>
-        </w:rPr>
-      </w:pPr>
-      <w:r>
-        <w:rPr>
-          <w:b/>
-          <w:bCs/>
-        </w:rPr>
-        <w:t>IMPORTANT NOTE:</w:t>
-      </w:r>
-    </w:p>
-    <w:p>
-      <w:pPr>
-        <w:ind w:left="720" w:hanging="720"/>
-      </w:pPr>
-      <w:r>
-        <w:rPr>
-          <w:b/>
-          <w:bCs/>
-        </w:rPr>
-        <w:tab/>
-      </w:r>
-      <w:r>
-        <w:t xml:space="preserve">Because these gate drivers are used most frequently for buck converters, the high side FET is the “control” FET (i.e. the PWM signal drives the high side FET with a certain duty cycle and is directly related to the desired output voltage). With our boost converter, the low side FET is the control FET, and typical conceptions of how a duty cycle effects the output voltage is with respect to the boost FET. Because of this, the main PWM signal applied to the gate driver from firmware must be the </w:t>
-      </w:r>
-      <w:r>
-        <w:rPr>
-          <w:i/>
-          <w:iCs/>
-        </w:rPr>
-        <w:t>opposite</w:t>
-      </w:r>
-      <w:r>
-        <w:t xml:space="preserve"> of what is intended to be. For example, if one wants an 80% duty cycle on the boost FET, the PWM signal must be 20%</w:t>
-      </w:r>
-      <w:r>
-        <w:t>, so that when the signal is inverted to the low side driver, it is 80%, and the HS driver is at 20% duty cycle.</w:t>
-      </w:r>
-    </w:p>
-    <w:p>
-      <w:pPr>
-        <w:ind w:left="720" w:hanging="720"/>
-        <w:rPr>
-          <w:i/>
-          <w:iCs/>
-        </w:rPr>
-      </w:pPr>
-      <w:r>
-        <w:rPr>
-          <w:i/>
-          <w:iCs/>
-        </w:rPr>
-        <w:t>Thermal:</w:t>
-      </w:r>
-    </w:p>
-    <w:p>
-      <w:pPr>
-        <w:ind w:left="720" w:hanging="720"/>
-      </w:pPr>
-      <w:r>
-        <w:rPr>
-          <w:i/>
-          <w:iCs/>
-        </w:rPr>
-        <w:tab/>
-      </w:r>
-      <w:r>
-        <w:t xml:space="preserve">The hottest component on the board, and the one necessitating thermal management is the boost FET. The boost FET incurs full transitional losses, QRR losses, and QOSS losses. </w:t>
-      </w:r>
-      <w:r>
-        <w:t xml:space="preserve">In our design, the boost FET will be dissipating 5.34W. With a junction-ambient thermal impedance of 62K/W, this would put the device over its 175C rating. </w:t>
-      </w:r>
-      <w:r>
-        <w:t xml:space="preserve"> </w:t>
-      </w:r>
-    </w:p>
-    <w:p>
-      <w:pPr>
-        <w:ind w:left="720" w:hanging="720"/>
-      </w:pPr>
-      <w:r>
         <w:tab/>
         <w:t xml:space="preserve">With a target max junction temperature of 125C and an expected maximum ambient temperature </w:t>
       </w:r>
@@ -5429,7 +5160,6 @@
         <w:rPr>
           <w:noProof/>
         </w:rPr>
-        <w:lastRenderedPageBreak/>
         <w:drawing>
           <wp:inline distT="0" distB="0" distL="0" distR="0" wp14:anchorId="12868EE7" wp14:editId="5783EB5B">
             <wp:extent cx="5600700" cy="1912620"/>
@@ -5643,6 +5373,7 @@
           <w:i/>
           <w:iCs/>
         </w:rPr>
+        <w:lastRenderedPageBreak/>
         <w:tab/>
       </w:r>
       <w:r>
@@ -5706,7 +5437,6 @@
         <w:rPr>
           <w:noProof/>
         </w:rPr>
-        <w:lastRenderedPageBreak/>
         <w:drawing>
           <wp:inline distT="0" distB="0" distL="0" distR="0" wp14:anchorId="5BD3DA75" wp14:editId="0ADBE2F3">
             <wp:extent cx="1386840" cy="1386840"/>
@@ -5798,15 +5528,7 @@
         <w:tab/>
       </w:r>
       <w:r>
-        <w:t xml:space="preserve">With the summation of inductor DCR losses, inductor AC/core losses, FET conduction, QOSS, </w:t>
-      </w:r>
-      <w:proofErr w:type="spellStart"/>
-      <w:r>
-        <w:t>Qrr</w:t>
-      </w:r>
-      <w:proofErr w:type="spellEnd"/>
-      <w:r>
-        <w:t>, transitional losses, MCU losses, and driver losses, there are approximately 25.78 watts being lost as heat on this board. At maximum power-point</w:t>
+        <w:t>With the summation of inductor DCR losses, inductor AC/core losses, FET conduction, QOSS, Qrr, transitional losses, MCU losses, and driver losses, there are approximately 25.78 watts being lost as heat on this board. At maximum power-point</w:t>
       </w:r>
       <w:r>
         <w:t xml:space="preserve"> of 876W</w:t>
@@ -5861,15 +5583,7 @@
         </w:numPr>
       </w:pPr>
       <w:r>
-        <w:t xml:space="preserve">Why does boost FET incur QRR losses and not sync </w:t>
-      </w:r>
-      <w:proofErr w:type="spellStart"/>
-      <w:r>
-        <w:t>fet</w:t>
-      </w:r>
-      <w:proofErr w:type="spellEnd"/>
-      <w:r>
-        <w:t>?</w:t>
+        <w:t>Why does boost FET incur QRR losses and not sync fet?</w:t>
       </w:r>
     </w:p>
     <w:p>

</xml_diff>

<commit_message>
add firmware requirements to document
</commit_message>
<xml_diff>
--- a/mppt/design/Solar Car 1 MPPT Design.docx
+++ b/mppt/design/Solar Car 1 MPPT Design.docx
@@ -565,8 +565,21 @@
         <w:t xml:space="preserve">Must be able to </w:t>
       </w:r>
       <w:r>
-        <w:t>distinguish Iload from Icharge</w:t>
-      </w:r>
+        <w:t xml:space="preserve">distinguish </w:t>
+      </w:r>
+      <w:proofErr w:type="spellStart"/>
+      <w:r>
+        <w:t>Iload</w:t>
+      </w:r>
+      <w:proofErr w:type="spellEnd"/>
+      <w:r>
+        <w:t xml:space="preserve"> from </w:t>
+      </w:r>
+      <w:proofErr w:type="spellStart"/>
+      <w:r>
+        <w:t>Icharge</w:t>
+      </w:r>
+      <w:proofErr w:type="spellEnd"/>
     </w:p>
     <w:p>
       <w:pPr>
@@ -577,8 +590,21 @@
         </w:numPr>
       </w:pPr>
       <w:r>
-        <w:t>Develop charge algorithm to take over MPPT when Iload &lt; Iarray</w:t>
-      </w:r>
+        <w:t xml:space="preserve">Develop charge algorithm to take over MPPT when </w:t>
+      </w:r>
+      <w:proofErr w:type="spellStart"/>
+      <w:r>
+        <w:t>Iload</w:t>
+      </w:r>
+      <w:proofErr w:type="spellEnd"/>
+      <w:r>
+        <w:t xml:space="preserve"> &lt; </w:t>
+      </w:r>
+      <w:proofErr w:type="spellStart"/>
+      <w:r>
+        <w:t>Iarray</w:t>
+      </w:r>
+      <w:proofErr w:type="spellEnd"/>
     </w:p>
     <w:p>
       <w:pPr>
@@ -601,7 +627,23 @@
         </w:numPr>
       </w:pPr>
       <w:r>
-        <w:t xml:space="preserve"> Iarray – Iload &lt; ideal charge current for current SOC</w:t>
+        <w:t xml:space="preserve"> </w:t>
+      </w:r>
+      <w:proofErr w:type="spellStart"/>
+      <w:r>
+        <w:t>Iarray</w:t>
+      </w:r>
+      <w:proofErr w:type="spellEnd"/>
+      <w:r>
+        <w:t xml:space="preserve"> – </w:t>
+      </w:r>
+      <w:proofErr w:type="spellStart"/>
+      <w:r>
+        <w:t>Iload</w:t>
+      </w:r>
+      <w:proofErr w:type="spellEnd"/>
+      <w:r>
+        <w:t xml:space="preserve"> &lt; ideal charge current for current SOC</w:t>
       </w:r>
     </w:p>
     <w:p>
@@ -625,7 +667,23 @@
         </w:numPr>
       </w:pPr>
       <w:r>
-        <w:t xml:space="preserve"> Iarray – Iload &gt; ideal charge current for current SOC</w:t>
+        <w:t xml:space="preserve"> </w:t>
+      </w:r>
+      <w:proofErr w:type="spellStart"/>
+      <w:r>
+        <w:t>Iarray</w:t>
+      </w:r>
+      <w:proofErr w:type="spellEnd"/>
+      <w:r>
+        <w:t xml:space="preserve"> – </w:t>
+      </w:r>
+      <w:proofErr w:type="spellStart"/>
+      <w:r>
+        <w:t>Iload</w:t>
+      </w:r>
+      <w:proofErr w:type="spellEnd"/>
+      <w:r>
+        <w:t xml:space="preserve"> &gt; ideal charge current for current SOC</w:t>
       </w:r>
     </w:p>
     <w:p>
@@ -988,14 +1046,40 @@
         </w:numPr>
       </w:pPr>
       <w:r>
-        <w:t xml:space="preserve">Needs to take into account battery voltage drop under load so battery doesn’t charge when at full SOC, but voltage appears lower because discharging : VBat = VBatNominal – </w:t>
+        <w:t xml:space="preserve">Needs to take into account battery voltage drop under load so battery doesn’t charge when at full SOC, but voltage appears lower because discharging : </w:t>
+      </w:r>
+      <w:proofErr w:type="spellStart"/>
+      <w:r>
+        <w:t>VBat</w:t>
+      </w:r>
+      <w:proofErr w:type="spellEnd"/>
+      <w:r>
+        <w:t xml:space="preserve"> = </w:t>
+      </w:r>
+      <w:proofErr w:type="spellStart"/>
+      <w:r>
+        <w:t>VBatNominal</w:t>
+      </w:r>
+      <w:proofErr w:type="spellEnd"/>
+      <w:r>
+        <w:t xml:space="preserve"> – </w:t>
       </w:r>
       <w:r>
         <w:t>(</w:t>
       </w:r>
-      <w:r>
-        <w:t>Iout*PackInternalResistance</w:t>
-      </w:r>
+      <w:proofErr w:type="spellStart"/>
+      <w:r>
+        <w:t>Iout</w:t>
+      </w:r>
+      <w:proofErr w:type="spellEnd"/>
+      <w:r>
+        <w:t>*</w:t>
+      </w:r>
+      <w:proofErr w:type="spellStart"/>
+      <w:r>
+        <w:t>PackInternalResistance</w:t>
+      </w:r>
+      <w:proofErr w:type="spellEnd"/>
       <w:r>
         <w:t>)</w:t>
       </w:r>
@@ -1012,7 +1096,39 @@
         </w:numPr>
       </w:pPr>
       <w:r>
-        <w:t>Potentially set this cutoff threshold to not charge above VBat = VBatNominal – IMaxExpected*PackInternalResistance.</w:t>
+        <w:t xml:space="preserve">Potentially set this cutoff threshold to not charge above </w:t>
+      </w:r>
+      <w:proofErr w:type="spellStart"/>
+      <w:r>
+        <w:t>VBat</w:t>
+      </w:r>
+      <w:proofErr w:type="spellEnd"/>
+      <w:r>
+        <w:t xml:space="preserve"> = </w:t>
+      </w:r>
+      <w:proofErr w:type="spellStart"/>
+      <w:r>
+        <w:t>VBatNominal</w:t>
+      </w:r>
+      <w:proofErr w:type="spellEnd"/>
+      <w:r>
+        <w:t xml:space="preserve"> – </w:t>
+      </w:r>
+      <w:proofErr w:type="spellStart"/>
+      <w:r>
+        <w:t>IMaxExpected</w:t>
+      </w:r>
+      <w:proofErr w:type="spellEnd"/>
+      <w:r>
+        <w:t>*</w:t>
+      </w:r>
+      <w:proofErr w:type="spellStart"/>
+      <w:r>
+        <w:t>PackInternalResistance</w:t>
+      </w:r>
+      <w:proofErr w:type="spellEnd"/>
+      <w:r>
+        <w:t>.</w:t>
       </w:r>
     </w:p>
     <w:p/>
@@ -1056,7 +1172,23 @@
     <w:p>
       <w:r>
         <w:tab/>
-        <w:t>This is a question because typically with buck and boost converters with a voltage source Vin, Vout = Vin *(D) and Vout = Vin( 1/(1-D)) respectively. (D = duty cycle).</w:t>
+        <w:t xml:space="preserve">This is a question because typically with buck and boost converters with a voltage source Vin, </w:t>
+      </w:r>
+      <w:proofErr w:type="spellStart"/>
+      <w:r>
+        <w:t>Vout</w:t>
+      </w:r>
+      <w:proofErr w:type="spellEnd"/>
+      <w:r>
+        <w:t xml:space="preserve"> = Vin *(D) and </w:t>
+      </w:r>
+      <w:proofErr w:type="spellStart"/>
+      <w:r>
+        <w:t>Vout</w:t>
+      </w:r>
+      <w:proofErr w:type="spellEnd"/>
+      <w:r>
+        <w:t xml:space="preserve"> = Vin( 1/(1-D)) respectively. (D = duty cycle).</w:t>
       </w:r>
       <w:r>
         <w:t xml:space="preserve"> At first thought, one might think that if the MPP yields an output voltage at the inductor that is greater than the battery voltage, there is some loss in the difference between the  inductor output and the battery when the inductor voltage is “brought down” after passing through the rectifying diode to the battery voltage.</w:t>
@@ -1231,7 +1363,23 @@
           <w:i/>
           <w:iCs/>
         </w:rPr>
-        <w:t xml:space="preserve"> with voltage src Vin</w:t>
+        <w:t xml:space="preserve"> with voltage </w:t>
+      </w:r>
+      <w:proofErr w:type="spellStart"/>
+      <w:r>
+        <w:rPr>
+          <w:i/>
+          <w:iCs/>
+        </w:rPr>
+        <w:t>src</w:t>
+      </w:r>
+      <w:proofErr w:type="spellEnd"/>
+      <w:r>
+        <w:rPr>
+          <w:i/>
+          <w:iCs/>
+        </w:rPr>
+        <w:t xml:space="preserve"> Vin</w:t>
       </w:r>
     </w:p>
     <w:p>
@@ -1413,12 +1561,21 @@
         </w:rPr>
         <w:tab/>
       </w:r>
-      <w:r>
-        <w:rPr>
-          <w:i/>
-          <w:iCs/>
-        </w:rPr>
-        <w:t xml:space="preserve">Voc </w:t>
+      <w:proofErr w:type="spellStart"/>
+      <w:r>
+        <w:rPr>
+          <w:i/>
+          <w:iCs/>
+        </w:rPr>
+        <w:t>Voc</w:t>
+      </w:r>
+      <w:proofErr w:type="spellEnd"/>
+      <w:r>
+        <w:rPr>
+          <w:i/>
+          <w:iCs/>
+        </w:rPr>
+        <w:t xml:space="preserve"> </w:t>
       </w:r>
       <w:r>
         <w:t xml:space="preserve">= </w:t>
@@ -1441,7 +1598,22 @@
           <w:iCs/>
         </w:rPr>
         <w:tab/>
-        <w:t xml:space="preserve">Isc </w:t>
+      </w:r>
+      <w:proofErr w:type="spellStart"/>
+      <w:r>
+        <w:rPr>
+          <w:i/>
+          <w:iCs/>
+        </w:rPr>
+        <w:t>Isc</w:t>
+      </w:r>
+      <w:proofErr w:type="spellEnd"/>
+      <w:r>
+        <w:rPr>
+          <w:i/>
+          <w:iCs/>
+        </w:rPr>
+        <w:t xml:space="preserve"> </w:t>
       </w:r>
       <w:r>
         <w:rPr>
@@ -1577,7 +1749,25 @@
           <w:iCs/>
           <w:lang w:val="fr-FR"/>
         </w:rPr>
-        <w:t>N = emission coefficient</w:t>
+        <w:t xml:space="preserve">N = </w:t>
+      </w:r>
+      <w:proofErr w:type="spellStart"/>
+      <w:r>
+        <w:rPr>
+          <w:i/>
+          <w:iCs/>
+          <w:lang w:val="fr-FR"/>
+        </w:rPr>
+        <w:t>emission</w:t>
+      </w:r>
+      <w:proofErr w:type="spellEnd"/>
+      <w:r>
+        <w:rPr>
+          <w:i/>
+          <w:iCs/>
+          <w:lang w:val="fr-FR"/>
+        </w:rPr>
+        <w:t xml:space="preserve"> coefficient</w:t>
       </w:r>
       <w:r>
         <w:rPr>
@@ -1673,7 +1863,43 @@
           <w:iCs/>
           <w:lang w:val="fr-FR"/>
         </w:rPr>
-        <w:t>XTI = exponent temperature coefficient</w:t>
+        <w:t xml:space="preserve">XTI = </w:t>
+      </w:r>
+      <w:proofErr w:type="spellStart"/>
+      <w:r>
+        <w:rPr>
+          <w:i/>
+          <w:iCs/>
+          <w:lang w:val="fr-FR"/>
+        </w:rPr>
+        <w:t>exponent</w:t>
+      </w:r>
+      <w:proofErr w:type="spellEnd"/>
+      <w:r>
+        <w:rPr>
+          <w:i/>
+          <w:iCs/>
+          <w:lang w:val="fr-FR"/>
+        </w:rPr>
+        <w:t xml:space="preserve"> </w:t>
+      </w:r>
+      <w:proofErr w:type="spellStart"/>
+      <w:r>
+        <w:rPr>
+          <w:i/>
+          <w:iCs/>
+          <w:lang w:val="fr-FR"/>
+        </w:rPr>
+        <w:t>temperature</w:t>
+      </w:r>
+      <w:proofErr w:type="spellEnd"/>
+      <w:r>
+        <w:rPr>
+          <w:i/>
+          <w:iCs/>
+          <w:lang w:val="fr-FR"/>
+        </w:rPr>
+        <w:t xml:space="preserve"> coefficient</w:t>
       </w:r>
       <w:r>
         <w:rPr>
@@ -2035,7 +2261,15 @@
         <w:t>custom name you’d like to call the diode</w:t>
       </w:r>
       <w:r>
-        <w:t xml:space="preserve"> – “DiodeSolarCell here</w:t>
+        <w:t xml:space="preserve"> – “</w:t>
+      </w:r>
+      <w:proofErr w:type="spellStart"/>
+      <w:r>
+        <w:t>DiodeSolarCell</w:t>
+      </w:r>
+      <w:proofErr w:type="spellEnd"/>
+      <w:r>
+        <w:t xml:space="preserve"> here</w:t>
       </w:r>
       <w:r>
         <w:t>:</w:t>
@@ -2140,7 +2374,23 @@
           <w:i/>
           <w:iCs/>
         </w:rPr>
-        <w:t xml:space="preserve">.model &lt;name_you_gave_diode&gt; D </w:t>
+        <w:t>.model &lt;</w:t>
+      </w:r>
+      <w:proofErr w:type="spellStart"/>
+      <w:r>
+        <w:rPr>
+          <w:i/>
+          <w:iCs/>
+        </w:rPr>
+        <w:t>name_you_gave_diode</w:t>
+      </w:r>
+      <w:proofErr w:type="spellEnd"/>
+      <w:r>
+        <w:rPr>
+          <w:i/>
+          <w:iCs/>
+        </w:rPr>
+        <w:t xml:space="preserve">&gt; D </w:t>
       </w:r>
       <w:r>
         <w:rPr>
@@ -2168,7 +2418,23 @@
           <w:i/>
           <w:iCs/>
         </w:rPr>
-        <w:t>&lt;calculated_N&gt;</w:t>
+        <w:t>&lt;</w:t>
+      </w:r>
+      <w:proofErr w:type="spellStart"/>
+      <w:r>
+        <w:rPr>
+          <w:i/>
+          <w:iCs/>
+        </w:rPr>
+        <w:t>calculated_N</w:t>
+      </w:r>
+      <w:proofErr w:type="spellEnd"/>
+      <w:r>
+        <w:rPr>
+          <w:i/>
+          <w:iCs/>
+        </w:rPr>
+        <w:t>&gt;</w:t>
       </w:r>
       <w:r>
         <w:rPr>
@@ -2182,7 +2448,23 @@
           <w:i/>
           <w:iCs/>
         </w:rPr>
-        <w:t>&lt;calculated_EG&gt;</w:t>
+        <w:t>&lt;</w:t>
+      </w:r>
+      <w:proofErr w:type="spellStart"/>
+      <w:r>
+        <w:rPr>
+          <w:i/>
+          <w:iCs/>
+        </w:rPr>
+        <w:t>calculated_EG</w:t>
+      </w:r>
+      <w:proofErr w:type="spellEnd"/>
+      <w:r>
+        <w:rPr>
+          <w:i/>
+          <w:iCs/>
+        </w:rPr>
+        <w:t>&gt;</w:t>
       </w:r>
       <w:r>
         <w:rPr>
@@ -2191,6 +2473,7 @@
         </w:rPr>
         <w:t xml:space="preserve"> XTI=</w:t>
       </w:r>
+      <w:proofErr w:type="spellStart"/>
       <w:r>
         <w:rPr>
           <w:i/>
@@ -2198,6 +2481,7 @@
         </w:rPr>
         <w:t>calculated_XTI</w:t>
       </w:r>
+      <w:proofErr w:type="spellEnd"/>
     </w:p>
     <w:p>
       <w:pPr>
@@ -2626,7 +2910,15 @@
         <w:t xml:space="preserve"> solar array and battery specs are listed below. The solar array will have 3 individual strings that will be put in parallel to output to the battery pack. The decision for 3 individual strings was made to accommodate initial off the shelf MPPT solutions (found in next section), which have a maximum current rating of 7A</w:t>
       </w:r>
       <w:r>
-        <w:t>, and allows for adequate marigin to boost from the solar array voltage to battery pack voltage (boost ratio &gt; 1.1)</w:t>
+        <w:t xml:space="preserve">, and allows for adequate </w:t>
+      </w:r>
+      <w:proofErr w:type="spellStart"/>
+      <w:r>
+        <w:t>marigin</w:t>
+      </w:r>
+      <w:proofErr w:type="spellEnd"/>
+      <w:r>
+        <w:t xml:space="preserve"> to boost from the solar array voltage to battery pack voltage (boost ratio &gt; 1.1)</w:t>
       </w:r>
       <w:r>
         <w:t xml:space="preserve">. In addition, multiple strings allow for individual maximum power-point tracking of each unique string in the event of varying </w:t>
@@ -2740,7 +3032,15 @@
         </w:numPr>
       </w:pPr>
       <w:r>
-        <w:t xml:space="preserve">Solar array mpp </w:t>
+        <w:t xml:space="preserve">Solar array </w:t>
+      </w:r>
+      <w:proofErr w:type="spellStart"/>
+      <w:r>
+        <w:t>mpp</w:t>
+      </w:r>
+      <w:proofErr w:type="spellEnd"/>
+      <w:r>
+        <w:t xml:space="preserve"> </w:t>
       </w:r>
       <w:r>
         <w:t>current per string:</w:t>
@@ -2761,7 +3061,15 @@
         </w:numPr>
       </w:pPr>
       <w:r>
-        <w:t>Solar array mpp power = 876.96W</w:t>
+        <w:t xml:space="preserve">Solar array </w:t>
+      </w:r>
+      <w:proofErr w:type="spellStart"/>
+      <w:r>
+        <w:t>mpp</w:t>
+      </w:r>
+      <w:proofErr w:type="spellEnd"/>
+      <w:r>
+        <w:t xml:space="preserve"> power = 876.96W</w:t>
       </w:r>
     </w:p>
     <w:p>
@@ -2920,7 +3228,15 @@
       </w:pPr>
       <w:r>
         <w:lastRenderedPageBreak/>
-        <w:t xml:space="preserve">The risks include the additional time of design and testing, along with the novelty of power electronics to Badgerloop as an organization. There could easily be an oversight of a power electronics “gotcha” that requires the spinning of a board and delayed time until the solution is complete.  With that being said, most of facets of building a solar car for the first time involve a degree of risk, and a custom MPPT approximates the degree of these risks. </w:t>
+        <w:t xml:space="preserve">The risks include the additional time of design and testing, along with the novelty of power electronics to </w:t>
+      </w:r>
+      <w:proofErr w:type="spellStart"/>
+      <w:r>
+        <w:t>Badgerloop</w:t>
+      </w:r>
+      <w:proofErr w:type="spellEnd"/>
+      <w:r>
+        <w:t xml:space="preserve"> as an organization. There could easily be an oversight of a power electronics “gotcha” that requires the spinning of a board and delayed time until the solution is complete.  With that being said, most of facets of building a solar car for the first time involve a degree of risk, and a custom MPPT approximates the degree of these risks. </w:t>
       </w:r>
     </w:p>
     <w:p>
@@ -2991,8 +3307,13 @@
         <w:t>of</w:t>
       </w:r>
       <w:r>
-        <w:t xml:space="preserve"> Badgerloop</w:t>
-      </w:r>
+        <w:t xml:space="preserve"> </w:t>
+      </w:r>
+      <w:proofErr w:type="spellStart"/>
+      <w:r>
+        <w:t>Badgerloop</w:t>
+      </w:r>
+      <w:proofErr w:type="spellEnd"/>
       <w:r>
         <w:t>, an in-house design will be pursued with the following directives:</w:t>
       </w:r>
@@ -3277,7 +3598,29 @@
           <w:szCs w:val="20"/>
           <w:u w:val="none"/>
         </w:rPr>
-        <w:t xml:space="preserve"> of this design. Additionally, the calculations performed for many of these design decisions were performed and saved in an excel sheet “Converter_calculations.xlsx” saved in the mppt/design directory that cite the source for the pertinent equation.</w:t>
+        <w:t xml:space="preserve"> of this design. Additionally, the calculations performed for many of these design decisions were performed and saved in an excel sheet “Converter_calculations.xlsx” saved in the </w:t>
+      </w:r>
+      <w:proofErr w:type="spellStart"/>
+      <w:r>
+        <w:rPr>
+          <w:rStyle w:val="Hyperlink"/>
+          <w:color w:val="auto"/>
+          <w:sz w:val="20"/>
+          <w:szCs w:val="20"/>
+          <w:u w:val="none"/>
+        </w:rPr>
+        <w:t>mppt</w:t>
+      </w:r>
+      <w:proofErr w:type="spellEnd"/>
+      <w:r>
+        <w:rPr>
+          <w:rStyle w:val="Hyperlink"/>
+          <w:color w:val="auto"/>
+          <w:sz w:val="20"/>
+          <w:szCs w:val="20"/>
+          <w:u w:val="none"/>
+        </w:rPr>
+        <w:t>/design directory that cite the source for the pertinent equation.</w:t>
       </w:r>
     </w:p>
     <w:p>
@@ -3496,7 +3839,25 @@
           <w:color w:val="auto"/>
           <w:u w:val="none"/>
         </w:rPr>
-        <w:t xml:space="preserve"> by a Nucleo STM32 microcontroller based on telemetry from solar string voltage, solar string current, and battery (output) voltage</w:t>
+        <w:t xml:space="preserve"> by a </w:t>
+      </w:r>
+      <w:proofErr w:type="spellStart"/>
+      <w:r>
+        <w:rPr>
+          <w:rStyle w:val="Hyperlink"/>
+          <w:color w:val="auto"/>
+          <w:u w:val="none"/>
+        </w:rPr>
+        <w:t>Nucleo</w:t>
+      </w:r>
+      <w:proofErr w:type="spellEnd"/>
+      <w:r>
+        <w:rPr>
+          <w:rStyle w:val="Hyperlink"/>
+          <w:color w:val="auto"/>
+          <w:u w:val="none"/>
+        </w:rPr>
+        <w:t xml:space="preserve"> STM32 microcontroller based on telemetry from solar string voltage, solar string current, and battery (output) voltage</w:t>
       </w:r>
       <w:r>
         <w:rPr>
@@ -4422,8 +4783,17 @@
           <w:i/>
           <w:iCs/>
         </w:rPr>
-        <w:t>Wurth-Elektronic</w:t>
-      </w:r>
+        <w:t>Wurth-</w:t>
+      </w:r>
+      <w:proofErr w:type="spellStart"/>
+      <w:r>
+        <w:rPr>
+          <w:i/>
+          <w:iCs/>
+        </w:rPr>
+        <w:t>Elektronic</w:t>
+      </w:r>
+      <w:proofErr w:type="spellEnd"/>
       <w:r>
         <w:t xml:space="preserve"> to satisfy these requirements. It is 100uH and has a 9.4A saturation current with a DCR of 22.9mOhm.</w:t>
       </w:r>
@@ -4664,7 +5034,23 @@
         <w:tab/>
       </w:r>
       <w:r>
-        <w:t>Additionally, low Qrr (reverse recovery charge) and Qoss (output charge) assist in having low switching losses. Per calculations in the TI boost converter document, QRR is the primary source of losses in this converter, totally 3.6W loss per string.</w:t>
+        <w:t xml:space="preserve">Additionally, low </w:t>
+      </w:r>
+      <w:proofErr w:type="spellStart"/>
+      <w:r>
+        <w:t>Qrr</w:t>
+      </w:r>
+      <w:proofErr w:type="spellEnd"/>
+      <w:r>
+        <w:t xml:space="preserve"> (reverse recovery charge) and </w:t>
+      </w:r>
+      <w:proofErr w:type="spellStart"/>
+      <w:r>
+        <w:t>Qoss</w:t>
+      </w:r>
+      <w:proofErr w:type="spellEnd"/>
+      <w:r>
+        <w:t xml:space="preserve"> (output charge) assist in having low switching losses. Per calculations in the TI boost converter document, QRR is the primary source of losses in this converter, totally 3.6W loss per string.</w:t>
       </w:r>
     </w:p>
     <w:p>
@@ -4762,8 +5148,13 @@
       <w:r>
         <w:t xml:space="preserve">and a </w:t>
       </w:r>
-      <w:r>
-        <w:t xml:space="preserve">Qrr of 478nC. </w:t>
+      <w:proofErr w:type="spellStart"/>
+      <w:r>
+        <w:t>Qrr</w:t>
+      </w:r>
+      <w:proofErr w:type="spellEnd"/>
+      <w:r>
+        <w:t xml:space="preserve"> of 478nC. </w:t>
       </w:r>
     </w:p>
     <w:p>
@@ -4910,7 +5301,15 @@
         <w:t xml:space="preserve">  A driver with sink source of 2A or greater was pursued for this purpose.</w:t>
       </w:r>
       <w:r>
-        <w:t xml:space="preserve"> Another essential characteristic is that the driver must be able to drive the output voltage + Vgs on the high side FET. For our application this is 100V + 12V = 112V. The FET driver should have a HS voltage output rating in excess of this number.</w:t>
+        <w:t xml:space="preserve"> Another essential characteristic is that the driver must be able to drive the output voltage + </w:t>
+      </w:r>
+      <w:proofErr w:type="spellStart"/>
+      <w:r>
+        <w:t>Vgs</w:t>
+      </w:r>
+      <w:proofErr w:type="spellEnd"/>
+      <w:r>
+        <w:t xml:space="preserve"> on the high side FET. For our application this is 100V + 12V = 112V. The FET driver should have a HS voltage output rating in excess of this number.</w:t>
       </w:r>
     </w:p>
     <w:p>
@@ -5528,7 +5927,15 @@
         <w:tab/>
       </w:r>
       <w:r>
-        <w:t>With the summation of inductor DCR losses, inductor AC/core losses, FET conduction, QOSS, Qrr, transitional losses, MCU losses, and driver losses, there are approximately 25.78 watts being lost as heat on this board. At maximum power-point</w:t>
+        <w:t xml:space="preserve">With the summation of inductor DCR losses, inductor AC/core losses, FET conduction, QOSS, </w:t>
+      </w:r>
+      <w:proofErr w:type="spellStart"/>
+      <w:r>
+        <w:t>Qrr</w:t>
+      </w:r>
+      <w:proofErr w:type="spellEnd"/>
+      <w:r>
+        <w:t>, transitional losses, MCU losses, and driver losses, there are approximately 25.78 watts being lost as heat on this board. At maximum power-point</w:t>
       </w:r>
       <w:r>
         <w:t xml:space="preserve"> of 876W</w:t>
@@ -5583,7 +5990,15 @@
         </w:numPr>
       </w:pPr>
       <w:r>
-        <w:t>Why does boost FET incur QRR losses and not sync fet?</w:t>
+        <w:t xml:space="preserve">Why does boost FET incur QRR losses and not sync </w:t>
+      </w:r>
+      <w:proofErr w:type="spellStart"/>
+      <w:r>
+        <w:t>fet</w:t>
+      </w:r>
+      <w:proofErr w:type="spellEnd"/>
+      <w:r>
+        <w:t>?</w:t>
       </w:r>
     </w:p>
     <w:p>
@@ -5627,6 +6042,522 @@
       <w:r>
         <w:t>ode?</w:t>
       </w:r>
+    </w:p>
+    <w:p>
+      <w:pPr>
+        <w:rPr>
+          <w:b/>
+          <w:bCs/>
+          <w:sz w:val="28"/>
+          <w:szCs w:val="28"/>
+        </w:rPr>
+      </w:pPr>
+    </w:p>
+    <w:p>
+      <w:pPr>
+        <w:rPr>
+          <w:b/>
+          <w:bCs/>
+          <w:sz w:val="28"/>
+          <w:szCs w:val="28"/>
+        </w:rPr>
+      </w:pPr>
+      <w:r>
+        <w:rPr>
+          <w:b/>
+          <w:bCs/>
+          <w:sz w:val="28"/>
+          <w:szCs w:val="28"/>
+        </w:rPr>
+        <w:t>Firmware</w:t>
+      </w:r>
+    </w:p>
+    <w:p>
+      <w:pPr>
+        <w:rPr>
+          <w:b/>
+          <w:bCs/>
+        </w:rPr>
+      </w:pPr>
+      <w:r>
+        <w:rPr>
+          <w:b/>
+          <w:bCs/>
+          <w:sz w:val="28"/>
+          <w:szCs w:val="28"/>
+        </w:rPr>
+        <w:tab/>
+      </w:r>
+      <w:r>
+        <w:rPr>
+          <w:b/>
+          <w:bCs/>
+        </w:rPr>
+        <w:t>Helpful Links:</w:t>
+      </w:r>
+    </w:p>
+    <w:p>
+      <w:pPr>
+        <w:pStyle w:val="ListParagraph"/>
+        <w:numPr>
+          <w:ilvl w:val="0"/>
+          <w:numId w:val="5"/>
+        </w:numPr>
+        <w:rPr>
+          <w:b/>
+          <w:bCs/>
+        </w:rPr>
+      </w:pPr>
+      <w:r>
+        <w:lastRenderedPageBreak/>
+        <w:t>Practical Guide to implementing MPPT algorithms:</w:t>
+      </w:r>
+      <w:r>
+        <w:t xml:space="preserve"> </w:t>
+      </w:r>
+      <w:hyperlink r:id="rId44" w:history="1">
+        <w:r>
+          <w:rPr>
+            <w:rStyle w:val="Hyperlink"/>
+          </w:rPr>
+          <w:t>https://ww1.microchip.com/downloads/en/appnotes/00001521a.pdf</w:t>
+        </w:r>
+      </w:hyperlink>
+    </w:p>
+    <w:p/>
+    <w:p>
+      <w:pPr>
+        <w:rPr>
+          <w:b/>
+          <w:bCs/>
+        </w:rPr>
+      </w:pPr>
+      <w:r>
+        <w:rPr>
+          <w:b/>
+          <w:bCs/>
+          <w:sz w:val="28"/>
+          <w:szCs w:val="28"/>
+        </w:rPr>
+        <w:tab/>
+      </w:r>
+      <w:r>
+        <w:rPr>
+          <w:b/>
+          <w:bCs/>
+        </w:rPr>
+        <w:t>Platform:</w:t>
+      </w:r>
+    </w:p>
+    <w:p>
+      <w:pPr>
+        <w:ind w:left="720" w:hanging="720"/>
+      </w:pPr>
+      <w:r>
+        <w:rPr>
+          <w:b/>
+          <w:bCs/>
+        </w:rPr>
+        <w:tab/>
+      </w:r>
+      <w:r>
+        <w:t>The firmware will be ran on an STM32 microcontroller (Either STM32</w:t>
+      </w:r>
+      <w:r>
+        <w:t>L432KC</w:t>
+      </w:r>
+      <w:r>
+        <w:t xml:space="preserve"> or </w:t>
+      </w:r>
+      <w:r>
+        <w:t>STM32F303K8T6</w:t>
+      </w:r>
+      <w:r>
+        <w:t xml:space="preserve">) located on a </w:t>
+      </w:r>
+      <w:proofErr w:type="spellStart"/>
+      <w:r>
+        <w:t>Nucleo</w:t>
+      </w:r>
+      <w:proofErr w:type="spellEnd"/>
+      <w:r>
+        <w:t xml:space="preserve"> breakout board that is fitted onto the PCB.</w:t>
+      </w:r>
+    </w:p>
+    <w:p>
+      <w:pPr>
+        <w:rPr>
+          <w:b/>
+          <w:bCs/>
+        </w:rPr>
+      </w:pPr>
+      <w:r>
+        <w:tab/>
+      </w:r>
+      <w:r>
+        <w:rPr>
+          <w:b/>
+          <w:bCs/>
+        </w:rPr>
+        <w:t>Requirements:</w:t>
+      </w:r>
+    </w:p>
+    <w:p>
+      <w:r>
+        <w:rPr>
+          <w:b/>
+          <w:bCs/>
+        </w:rPr>
+        <w:tab/>
+      </w:r>
+      <w:r>
+        <w:t>The firmware must be able to:</w:t>
+      </w:r>
+    </w:p>
+    <w:p>
+      <w:pPr>
+        <w:pStyle w:val="ListParagraph"/>
+        <w:numPr>
+          <w:ilvl w:val="1"/>
+          <w:numId w:val="5"/>
+        </w:numPr>
+      </w:pPr>
+      <w:r>
+        <w:t>Receive CAN messages</w:t>
+      </w:r>
+      <w:r>
+        <w:t xml:space="preserve"> (</w:t>
+      </w:r>
+      <w:proofErr w:type="spellStart"/>
+      <w:r>
+        <w:t>Nucleo</w:t>
+      </w:r>
+      <w:proofErr w:type="spellEnd"/>
+      <w:r>
+        <w:t xml:space="preserve"> TX on pin PA12, RX on PA11)</w:t>
+      </w:r>
+      <w:r>
+        <w:t xml:space="preserve"> from the </w:t>
+      </w:r>
+      <w:r>
+        <w:t xml:space="preserve">LV </w:t>
+      </w:r>
+      <w:proofErr w:type="spellStart"/>
+      <w:r>
+        <w:t>Beaglebone</w:t>
+      </w:r>
+      <w:proofErr w:type="spellEnd"/>
+      <w:r>
+        <w:t xml:space="preserve"> indicating</w:t>
+      </w:r>
+      <w:r>
+        <w:t>:</w:t>
+      </w:r>
+    </w:p>
+    <w:p>
+      <w:pPr>
+        <w:pStyle w:val="ListParagraph"/>
+        <w:numPr>
+          <w:ilvl w:val="2"/>
+          <w:numId w:val="5"/>
+        </w:numPr>
+      </w:pPr>
+      <w:r>
+        <w:t>MPPT mode or battery charge mode</w:t>
+      </w:r>
+    </w:p>
+    <w:p>
+      <w:pPr>
+        <w:pStyle w:val="ListParagraph"/>
+        <w:numPr>
+          <w:ilvl w:val="2"/>
+          <w:numId w:val="5"/>
+        </w:numPr>
+      </w:pPr>
+      <w:r>
+        <w:t>Maximum charge current (when in charge mode)</w:t>
+      </w:r>
+    </w:p>
+    <w:p>
+      <w:pPr>
+        <w:pStyle w:val="ListParagraph"/>
+        <w:numPr>
+          <w:ilvl w:val="1"/>
+          <w:numId w:val="5"/>
+        </w:numPr>
+      </w:pPr>
+      <w:r>
+        <w:t>Perform a periodic health indicator (may be a CAN message checksum/ message received indicator) that will open the battery contactor if not received after period of time</w:t>
+      </w:r>
+    </w:p>
+    <w:p>
+      <w:pPr>
+        <w:pStyle w:val="ListParagraph"/>
+        <w:numPr>
+          <w:ilvl w:val="1"/>
+          <w:numId w:val="5"/>
+        </w:numPr>
+      </w:pPr>
+      <w:r>
+        <w:t>Read ADCs on pins PA7, PA5, and PA3 and derive the String input current based on the voltage on these pins</w:t>
+      </w:r>
+    </w:p>
+    <w:p>
+      <w:pPr>
+        <w:pStyle w:val="ListParagraph"/>
+        <w:numPr>
+          <w:ilvl w:val="1"/>
+          <w:numId w:val="5"/>
+        </w:numPr>
+      </w:pPr>
+      <w:r>
+        <w:t>Read AD</w:t>
+      </w:r>
+      <w:r>
+        <w:t>C</w:t>
+      </w:r>
+      <w:r>
+        <w:t>s</w:t>
+      </w:r>
+      <w:r>
+        <w:t xml:space="preserve"> on pins PA6, PA4, and PA1 and derive the String input voltage based on the voltage on these pins</w:t>
+      </w:r>
+    </w:p>
+    <w:p>
+      <w:pPr>
+        <w:pStyle w:val="ListParagraph"/>
+        <w:numPr>
+          <w:ilvl w:val="1"/>
+          <w:numId w:val="5"/>
+        </w:numPr>
+      </w:pPr>
+      <w:r>
+        <w:t>Read ADC on pin PB0 to derive the battery voltage based on the voltage from this pin</w:t>
+      </w:r>
+    </w:p>
+    <w:p>
+      <w:pPr>
+        <w:pStyle w:val="ListParagraph"/>
+        <w:numPr>
+          <w:ilvl w:val="1"/>
+          <w:numId w:val="5"/>
+        </w:numPr>
+      </w:pPr>
+      <w:r>
+        <w:t>Deliver a ~80,000hz PWM signal on pins PA9, PA10, and PA8.</w:t>
+      </w:r>
+    </w:p>
+    <w:p>
+      <w:pPr>
+        <w:pStyle w:val="ListParagraph"/>
+        <w:numPr>
+          <w:ilvl w:val="1"/>
+          <w:numId w:val="5"/>
+        </w:numPr>
+      </w:pPr>
+      <w:r>
+        <w:t>Perform MPPT tracking using a perturb and observe algorithm implementing a PID control scheme that modifies the PWM duty cycle to deliver desired</w:t>
+      </w:r>
+      <w:r>
+        <w:t xml:space="preserve"> output</w:t>
+      </w:r>
+      <w:r>
+        <w:t xml:space="preserve"> current to the battery (max</w:t>
+      </w:r>
+      <w:r>
+        <w:t>imum possible</w:t>
+      </w:r>
+      <w:r>
+        <w:t xml:space="preserve"> in MPPT mode, prescribed current in battery charge mode).</w:t>
+      </w:r>
+    </w:p>
+    <w:p>
+      <w:pPr>
+        <w:pStyle w:val="ListParagraph"/>
+        <w:numPr>
+          <w:ilvl w:val="2"/>
+          <w:numId w:val="5"/>
+        </w:numPr>
+      </w:pPr>
+      <w:r>
+        <w:t>String input current, string input voltage, and pack voltage is derived from ADC input values</w:t>
+      </w:r>
+    </w:p>
+    <w:p>
+      <w:pPr>
+        <w:pStyle w:val="ListParagraph"/>
+        <w:numPr>
+          <w:ilvl w:val="2"/>
+          <w:numId w:val="5"/>
+        </w:numPr>
+      </w:pPr>
+      <w:r>
+        <w:t>Converter output c</w:t>
+      </w:r>
+      <w:r>
+        <w:t>urrent</w:t>
+      </w:r>
+      <w:r>
+        <w:t>s</w:t>
+      </w:r>
+      <w:r>
+        <w:t xml:space="preserve"> per string</w:t>
+      </w:r>
+      <w:r>
+        <w:t xml:space="preserve"> (</w:t>
+      </w:r>
+      <w:proofErr w:type="spellStart"/>
+      <w:r>
+        <w:t>Iout</w:t>
+      </w:r>
+      <w:proofErr w:type="spellEnd"/>
+      <w:r>
+        <w:t>) is solved for using</w:t>
+      </w:r>
+      <w:r>
+        <w:t xml:space="preserve"> </w:t>
+      </w:r>
+      <w:r>
+        <w:t xml:space="preserve"> Pin = Pout</w:t>
+      </w:r>
+      <w:r>
+        <w:t xml:space="preserve">: </w:t>
+      </w:r>
+      <w:proofErr w:type="spellStart"/>
+      <w:r>
+        <w:t>Iin</w:t>
+      </w:r>
+      <w:proofErr w:type="spellEnd"/>
+      <w:r>
+        <w:t>*Vin =</w:t>
+      </w:r>
+      <w:proofErr w:type="spellStart"/>
+      <w:r>
+        <w:t>Vout</w:t>
+      </w:r>
+      <w:proofErr w:type="spellEnd"/>
+      <w:r>
+        <w:t xml:space="preserve"> *</w:t>
+      </w:r>
+      <w:proofErr w:type="spellStart"/>
+      <w:r>
+        <w:t>Iout</w:t>
+      </w:r>
+      <w:proofErr w:type="spellEnd"/>
+      <w:r>
+        <w:t>.</w:t>
+      </w:r>
+    </w:p>
+    <w:p>
+      <w:pPr>
+        <w:pStyle w:val="ListParagraph"/>
+        <w:numPr>
+          <w:ilvl w:val="2"/>
+          <w:numId w:val="5"/>
+        </w:numPr>
+      </w:pPr>
+      <w:r>
+        <w:t>Battery input current is a summation of calculated converter output currents.</w:t>
+      </w:r>
+    </w:p>
+    <w:p>
+      <w:pPr>
+        <w:pStyle w:val="ListParagraph"/>
+        <w:numPr>
+          <w:ilvl w:val="2"/>
+          <w:numId w:val="5"/>
+        </w:numPr>
+      </w:pPr>
+      <w:r>
+        <w:t xml:space="preserve">NOTE: </w:t>
+      </w:r>
+      <w:r>
+        <w:t>PWM signal must be OPPOSITE OF INDENDED DUTY CYCLE. Ex: For a desired 80% duty cycle, a 20% DC should be applied. This is due to the inverting nature of IN_L, which drives the boost FET.</w:t>
+      </w:r>
+    </w:p>
+    <w:p>
+      <w:pPr>
+        <w:pStyle w:val="ListParagraph"/>
+        <w:ind w:left="1080"/>
+      </w:pPr>
+      <w:r>
+        <w:t>Nice to haves:</w:t>
+      </w:r>
+    </w:p>
+    <w:p>
+      <w:pPr>
+        <w:pStyle w:val="ListParagraph"/>
+        <w:numPr>
+          <w:ilvl w:val="1"/>
+          <w:numId w:val="5"/>
+        </w:numPr>
+      </w:pPr>
+      <w:r>
+        <w:t xml:space="preserve">Telemetry back on the </w:t>
+      </w:r>
+      <w:proofErr w:type="spellStart"/>
+      <w:r>
+        <w:t>CANbus</w:t>
+      </w:r>
+      <w:proofErr w:type="spellEnd"/>
+      <w:r>
+        <w:t xml:space="preserve"> to the </w:t>
+      </w:r>
+      <w:proofErr w:type="spellStart"/>
+      <w:r>
+        <w:t>Beaglebone</w:t>
+      </w:r>
+      <w:proofErr w:type="spellEnd"/>
+      <w:r>
+        <w:t xml:space="preserve"> indicating measured values (string input voltage, input current, output current)</w:t>
+      </w:r>
+    </w:p>
+    <w:p>
+      <w:pPr>
+        <w:pStyle w:val="ListParagraph"/>
+        <w:numPr>
+          <w:ilvl w:val="1"/>
+          <w:numId w:val="5"/>
+        </w:numPr>
+      </w:pPr>
+      <w:r>
+        <w:t xml:space="preserve">Temperature monitoring from thermistors on pin PA0. </w:t>
+      </w:r>
+    </w:p>
+    <w:p>
+      <w:pPr>
+        <w:pStyle w:val="ListParagraph"/>
+        <w:numPr>
+          <w:ilvl w:val="2"/>
+          <w:numId w:val="5"/>
+        </w:numPr>
+      </w:pPr>
+      <w:r>
+        <w:lastRenderedPageBreak/>
+        <w:t xml:space="preserve">There is one thermistor per boost converter string (3 total), and these three signals are </w:t>
+      </w:r>
+      <w:proofErr w:type="spellStart"/>
+      <w:r>
+        <w:t>muxed</w:t>
+      </w:r>
+      <w:proofErr w:type="spellEnd"/>
+      <w:r>
+        <w:t xml:space="preserve"> through a discrete device, whose output is selected by </w:t>
+      </w:r>
+      <w:proofErr w:type="spellStart"/>
+      <w:r>
+        <w:t>Nucleo</w:t>
+      </w:r>
+      <w:proofErr w:type="spellEnd"/>
+      <w:r>
+        <w:t xml:space="preserve"> GPIO pins PB4 &amp; PB5. </w:t>
+      </w:r>
+    </w:p>
+    <w:p>
+      <w:pPr>
+        <w:pStyle w:val="ListParagraph"/>
+        <w:ind w:left="1800"/>
+      </w:pPr>
     </w:p>
     <w:sectPr>
       <w:pgSz w:w="12240" w:h="15840"/>
@@ -6334,7 +7265,7 @@
         <w:rFonts w:ascii="Courier New" w:hAnsi="Courier New" w:cs="Courier New" w:hint="default"/>
       </w:rPr>
     </w:lvl>
-    <w:lvl w:ilvl="2" w:tplc="04090005" w:tentative="1">
+    <w:lvl w:ilvl="2" w:tplc="04090005">
       <w:start w:val="1"/>
       <w:numFmt w:val="bullet"/>
       <w:lvlText w:val=""/>

</xml_diff>

<commit_message>
Add more to design writeup
</commit_message>
<xml_diff>
--- a/mppt/design/Solar Car 1 MPPT Design.docx
+++ b/mppt/design/Solar Car 1 MPPT Design.docx
@@ -395,65 +395,217 @@
           <w:noProof/>
         </w:rPr>
         <w:lastRenderedPageBreak/>
-        <w:pict w14:anchorId="6D4D9A42">
-          <v:group id="Group 22" o:spid="_x0000_s1029" style="position:absolute;margin-left:0;margin-top:-47pt;width:311.5pt;height:164.45pt;z-index:251665920;mso-position-horizontal:center;mso-position-horizontal-relative:margin" coordsize="39560,20885" o:gfxdata="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">
-            <v:shapetype id="_x0000_t75" coordsize="21600,21600" o:spt="75" o:preferrelative="t" path="m@4@5l@4@11@9@11@9@5xe" filled="f" stroked="f">
-              <v:stroke joinstyle="miter"/>
-              <v:formulas>
-                <v:f eqn="if lineDrawn pixelLineWidth 0"/>
-                <v:f eqn="sum @0 1 0"/>
-                <v:f eqn="sum 0 0 @1"/>
-                <v:f eqn="prod @2 1 2"/>
-                <v:f eqn="prod @3 21600 pixelWidth"/>
-                <v:f eqn="prod @3 21600 pixelHeight"/>
-                <v:f eqn="sum @0 0 1"/>
-                <v:f eqn="prod @6 1 2"/>
-                <v:f eqn="prod @7 21600 pixelWidth"/>
-                <v:f eqn="sum @8 21600 0"/>
-                <v:f eqn="prod @7 21600 pixelHeight"/>
-                <v:f eqn="sum @10 21600 0"/>
-              </v:formulas>
-              <v:path o:extrusionok="f" gradientshapeok="t" o:connecttype="rect"/>
-              <o:lock v:ext="edit" aspectratio="t"/>
-            </v:shapetype>
-            <v:shape id="Picture 7" o:spid="_x0000_s1030" type="#_x0000_t75" alt="I-V curve of a solar panel. The three characteristic points (short... |  Download Scientific Diagram" style="position:absolute;width:39560;height:20885;visibility:visible;mso-wrap-style:square" o:gfxdata="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">
-              <v:imagedata r:id="rId11" o:title="I-V curve of a solar panel"/>
-            </v:shape>
-            <v:shapetype id="_x0000_t32" coordsize="21600,21600" o:spt="32" o:oned="t" path="m,l21600,21600e" filled="f">
-              <v:path arrowok="t" fillok="f" o:connecttype="none"/>
-              <o:lock v:ext="edit" shapetype="t"/>
-            </v:shapetype>
-            <v:shape id="Straight Arrow Connector 9" o:spid="_x0000_s1031" type="#_x0000_t32" style="position:absolute;left:5556;top:6682;width:22438;height:744;visibility:visible;mso-wrap-style:square" o:connectortype="straight" o:gfxdata="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" strokecolor="#4472c4 [3204]" strokeweight=".5pt">
-              <v:stroke endarrow="block" joinstyle="miter"/>
-            </v:shape>
-            <v:shapetype id="_x0000_t202" coordsize="21600,21600" o:spt="202" path="m,l,21600r21600,l21600,xe">
-              <v:stroke joinstyle="miter"/>
-              <v:path gradientshapeok="t" o:connecttype="rect"/>
-            </v:shapetype>
-            <v:shape id="Text Box 2" o:spid="_x0000_s1032" type="#_x0000_t202" style="position:absolute;left:9284;top:8579;width:15049;height:3772;visibility:visible;mso-wrap-style:square;v-text-anchor:top" o:gfxdata="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" stroked="f">
-              <v:textbox style="mso-fit-shape-to-text:t">
-                <w:txbxContent>
-                  <w:p>
-                    <w:pPr>
-                      <w:rPr>
-                        <w:i/>
-                        <w:iCs/>
-                      </w:rPr>
-                    </w:pPr>
-                    <w:r>
-                      <w:rPr>
-                        <w:i/>
-                        <w:iCs/>
-                      </w:rPr>
-                      <w:t>Decreasing duty cycle</w:t>
-                    </w:r>
-                  </w:p>
-                </w:txbxContent>
-              </v:textbox>
-            </v:shape>
-            <w10:wrap anchorx="margin"/>
-          </v:group>
-        </w:pict>
+        <mc:AlternateContent>
+          <mc:Choice Requires="wpg">
+            <w:drawing>
+              <wp:anchor distT="0" distB="0" distL="114300" distR="114300" simplePos="0" relativeHeight="251665920" behindDoc="0" locked="0" layoutInCell="1" allowOverlap="1" wp14:anchorId="6D4D9A42" wp14:editId="7AE440C4">
+                <wp:simplePos x="0" y="0"/>
+                <wp:positionH relativeFrom="margin">
+                  <wp:align>center</wp:align>
+                </wp:positionH>
+                <wp:positionV relativeFrom="paragraph">
+                  <wp:posOffset>-596900</wp:posOffset>
+                </wp:positionV>
+                <wp:extent cx="3956050" cy="2088515"/>
+                <wp:effectExtent l="0" t="0" r="0" b="0"/>
+                <wp:wrapNone/>
+                <wp:docPr id="9" name="Group 22"/>
+                <wp:cNvGraphicFramePr>
+                  <a:graphicFrameLocks xmlns:a="http://schemas.openxmlformats.org/drawingml/2006/main"/>
+                </wp:cNvGraphicFramePr>
+                <a:graphic xmlns:a="http://schemas.openxmlformats.org/drawingml/2006/main">
+                  <a:graphicData uri="http://schemas.microsoft.com/office/word/2010/wordprocessingGroup">
+                    <wpg:wgp>
+                      <wpg:cNvGrpSpPr>
+                        <a:grpSpLocks/>
+                      </wpg:cNvGrpSpPr>
+                      <wpg:grpSpPr>
+                        <a:xfrm>
+                          <a:off x="0" y="0"/>
+                          <a:ext cx="3956050" cy="2088515"/>
+                          <a:chOff x="0" y="0"/>
+                          <a:chExt cx="3956050" cy="2088515"/>
+                        </a:xfrm>
+                      </wpg:grpSpPr>
+                      <pic:pic xmlns:pic="http://schemas.openxmlformats.org/drawingml/2006/picture">
+                        <pic:nvPicPr>
+                          <pic:cNvPr id="11" name="Picture 7" descr="I-V curve of a solar panel. The three characteristic points (short... |  Download Scientific Diagram"/>
+                          <pic:cNvPicPr>
+                            <a:picLocks noChangeAspect="1"/>
+                          </pic:cNvPicPr>
+                        </pic:nvPicPr>
+                        <pic:blipFill>
+                          <a:blip r:embed="rId11"/>
+                          <a:srcRect/>
+                          <a:stretch>
+                            <a:fillRect/>
+                          </a:stretch>
+                        </pic:blipFill>
+                        <pic:spPr bwMode="auto">
+                          <a:xfrm>
+                            <a:off x="0" y="0"/>
+                            <a:ext cx="3956050" cy="2088515"/>
+                          </a:xfrm>
+                          <a:prstGeom prst="rect">
+                            <a:avLst/>
+                          </a:prstGeom>
+                          <a:noFill/>
+                          <a:ln>
+                            <a:noFill/>
+                          </a:ln>
+                        </pic:spPr>
+                      </pic:pic>
+                      <wps:wsp>
+                        <wps:cNvPr id="24" name="Straight Arrow Connector 9"/>
+                        <wps:cNvCnPr/>
+                        <wps:spPr>
+                          <a:xfrm>
+                            <a:off x="555674" y="668215"/>
+                            <a:ext cx="2243797" cy="74442"/>
+                          </a:xfrm>
+                          <a:prstGeom prst="straightConnector1">
+                            <a:avLst/>
+                          </a:prstGeom>
+                          <a:ln>
+                            <a:tailEnd type="triangle"/>
+                          </a:ln>
+                        </wps:spPr>
+                        <wps:style>
+                          <a:lnRef idx="1">
+                            <a:schemeClr val="accent1"/>
+                          </a:lnRef>
+                          <a:fillRef idx="0">
+                            <a:schemeClr val="accent1"/>
+                          </a:fillRef>
+                          <a:effectRef idx="0">
+                            <a:schemeClr val="accent1"/>
+                          </a:effectRef>
+                          <a:fontRef idx="minor">
+                            <a:schemeClr val="tx1"/>
+                          </a:fontRef>
+                        </wps:style>
+                        <wps:bodyPr/>
+                      </wps:wsp>
+                      <wps:wsp>
+                        <wps:cNvPr id="217" name="Text Box 2"/>
+                        <wps:cNvSpPr txBox="1">
+                          <a:spLocks noChangeArrowheads="1"/>
+                        </wps:cNvSpPr>
+                        <wps:spPr bwMode="auto">
+                          <a:xfrm>
+                            <a:off x="928468" y="858129"/>
+                            <a:ext cx="1504950" cy="386080"/>
+                          </a:xfrm>
+                          <a:prstGeom prst="rect">
+                            <a:avLst/>
+                          </a:prstGeom>
+                          <a:solidFill>
+                            <a:srgbClr val="FFFFFF"/>
+                          </a:solidFill>
+                          <a:ln w="9525">
+                            <a:noFill/>
+                            <a:miter lim="800000"/>
+                            <a:headEnd/>
+                            <a:tailEnd/>
+                          </a:ln>
+                        </wps:spPr>
+                        <wps:txbx>
+                          <w:txbxContent>
+                            <w:p>
+                              <w:pPr>
+                                <w:rPr>
+                                  <w:i/>
+                                  <w:iCs/>
+                                </w:rPr>
+                              </w:pPr>
+                              <w:r>
+                                <w:rPr>
+                                  <w:i/>
+                                  <w:iCs/>
+                                </w:rPr>
+                                <w:t>Decreasing duty cycle</w:t>
+                              </w:r>
+                            </w:p>
+                          </w:txbxContent>
+                        </wps:txbx>
+                        <wps:bodyPr rot="0" vert="horz" wrap="square" lIns="91440" tIns="45720" rIns="91440" bIns="45720" anchor="t" anchorCtr="0">
+                          <a:spAutoFit/>
+                        </wps:bodyPr>
+                      </wps:wsp>
+                    </wpg:wgp>
+                  </a:graphicData>
+                </a:graphic>
+                <wp14:sizeRelH relativeFrom="page">
+                  <wp14:pctWidth>0</wp14:pctWidth>
+                </wp14:sizeRelH>
+                <wp14:sizeRelV relativeFrom="page">
+                  <wp14:pctHeight>0</wp14:pctHeight>
+                </wp14:sizeRelV>
+              </wp:anchor>
+            </w:drawing>
+          </mc:Choice>
+          <mc:Fallback>
+            <w:pict>
+              <v:group w14:anchorId="6D4D9A42" id="Group 22" o:spid="_x0000_s1026" style="position:absolute;margin-left:0;margin-top:-47pt;width:311.5pt;height:164.45pt;z-index:251665920;mso-position-horizontal:center;mso-position-horizontal-relative:margin" coordsize="39560,20885" o:gfxdata="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">
+                <v:shapetype id="_x0000_t75" coordsize="21600,21600" o:spt="75" o:preferrelative="t" path="m@4@5l@4@11@9@11@9@5xe" filled="f" stroked="f">
+                  <v:stroke joinstyle="miter"/>
+                  <v:formulas>
+                    <v:f eqn="if lineDrawn pixelLineWidth 0"/>
+                    <v:f eqn="sum @0 1 0"/>
+                    <v:f eqn="sum 0 0 @1"/>
+                    <v:f eqn="prod @2 1 2"/>
+                    <v:f eqn="prod @3 21600 pixelWidth"/>
+                    <v:f eqn="prod @3 21600 pixelHeight"/>
+                    <v:f eqn="sum @0 0 1"/>
+                    <v:f eqn="prod @6 1 2"/>
+                    <v:f eqn="prod @7 21600 pixelWidth"/>
+                    <v:f eqn="sum @8 21600 0"/>
+                    <v:f eqn="prod @7 21600 pixelHeight"/>
+                    <v:f eqn="sum @10 21600 0"/>
+                  </v:formulas>
+                  <v:path o:extrusionok="f" gradientshapeok="t" o:connecttype="rect"/>
+                  <o:lock v:ext="edit" aspectratio="t"/>
+                </v:shapetype>
+                <v:shape id="Picture 7" o:spid="_x0000_s1027" type="#_x0000_t75" alt="I-V curve of a solar panel. The three characteristic points (short... |  Download Scientific Diagram" style="position:absolute;width:39560;height:20885;visibility:visible;mso-wrap-style:square" o:gfxdata="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">
+                  <v:imagedata r:id="rId12" o:title="I-V curve of a solar panel. The three characteristic points (short.."/>
+                </v:shape>
+                <v:shapetype id="_x0000_t32" coordsize="21600,21600" o:spt="32" o:oned="t" path="m,l21600,21600e" filled="f">
+                  <v:path arrowok="t" fillok="f" o:connecttype="none"/>
+                  <o:lock v:ext="edit" shapetype="t"/>
+                </v:shapetype>
+                <v:shape id="Straight Arrow Connector 9" o:spid="_x0000_s1028" type="#_x0000_t32" style="position:absolute;left:5556;top:6682;width:22438;height:744;visibility:visible;mso-wrap-style:square" o:connectortype="straight" o:gfxdata="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" strokecolor="#4472c4 [3204]" strokeweight=".5pt">
+                  <v:stroke endarrow="block" joinstyle="miter"/>
+                </v:shape>
+                <v:shapetype id="_x0000_t202" coordsize="21600,21600" o:spt="202" path="m,l,21600r21600,l21600,xe">
+                  <v:stroke joinstyle="miter"/>
+                  <v:path gradientshapeok="t" o:connecttype="rect"/>
+                </v:shapetype>
+                <v:shape id="Text Box 2" o:spid="_x0000_s1029" type="#_x0000_t202" style="position:absolute;left:9284;top:8581;width:15050;height:3861;visibility:visible;mso-wrap-style:square;v-text-anchor:top" o:gfxdata="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" stroked="f">
+                  <v:textbox style="mso-fit-shape-to-text:t">
+                    <w:txbxContent>
+                      <w:p>
+                        <w:pPr>
+                          <w:rPr>
+                            <w:i/>
+                            <w:iCs/>
+                          </w:rPr>
+                        </w:pPr>
+                        <w:r>
+                          <w:rPr>
+                            <w:i/>
+                            <w:iCs/>
+                          </w:rPr>
+                          <w:t>Decreasing duty cycle</w:t>
+                        </w:r>
+                      </w:p>
+                    </w:txbxContent>
+                  </v:textbox>
+                </v:shape>
+                <w10:wrap anchorx="margin"/>
+              </v:group>
+            </w:pict>
+          </mc:Fallback>
+        </mc:AlternateContent>
       </w:r>
     </w:p>
     <w:p/>
@@ -565,21 +717,8 @@
         <w:t xml:space="preserve">Must be able to </w:t>
       </w:r>
       <w:r>
-        <w:t xml:space="preserve">distinguish </w:t>
-      </w:r>
-      <w:proofErr w:type="spellStart"/>
-      <w:r>
-        <w:t>Iload</w:t>
-      </w:r>
-      <w:proofErr w:type="spellEnd"/>
-      <w:r>
-        <w:t xml:space="preserve"> from </w:t>
-      </w:r>
-      <w:proofErr w:type="spellStart"/>
-      <w:r>
-        <w:t>Icharge</w:t>
-      </w:r>
-      <w:proofErr w:type="spellEnd"/>
+        <w:t>distinguish Iload from Icharge</w:t>
+      </w:r>
     </w:p>
     <w:p>
       <w:pPr>
@@ -590,21 +729,8 @@
         </w:numPr>
       </w:pPr>
       <w:r>
-        <w:t xml:space="preserve">Develop charge algorithm to take over MPPT when </w:t>
-      </w:r>
-      <w:proofErr w:type="spellStart"/>
-      <w:r>
-        <w:t>Iload</w:t>
-      </w:r>
-      <w:proofErr w:type="spellEnd"/>
-      <w:r>
-        <w:t xml:space="preserve"> &lt; </w:t>
-      </w:r>
-      <w:proofErr w:type="spellStart"/>
-      <w:r>
-        <w:t>Iarray</w:t>
-      </w:r>
-      <w:proofErr w:type="spellEnd"/>
+        <w:t>Develop charge algorithm to take over MPPT when Iload &lt; Iarray</w:t>
+      </w:r>
     </w:p>
     <w:p>
       <w:pPr>
@@ -627,23 +753,7 @@
         </w:numPr>
       </w:pPr>
       <w:r>
-        <w:t xml:space="preserve"> </w:t>
-      </w:r>
-      <w:proofErr w:type="spellStart"/>
-      <w:r>
-        <w:t>Iarray</w:t>
-      </w:r>
-      <w:proofErr w:type="spellEnd"/>
-      <w:r>
-        <w:t xml:space="preserve"> – </w:t>
-      </w:r>
-      <w:proofErr w:type="spellStart"/>
-      <w:r>
-        <w:t>Iload</w:t>
-      </w:r>
-      <w:proofErr w:type="spellEnd"/>
-      <w:r>
-        <w:t xml:space="preserve"> &lt; ideal charge current for current SOC</w:t>
+        <w:t xml:space="preserve"> Iarray – Iload &lt; ideal charge current for current SOC</w:t>
       </w:r>
     </w:p>
     <w:p>
@@ -667,23 +777,7 @@
         </w:numPr>
       </w:pPr>
       <w:r>
-        <w:t xml:space="preserve"> </w:t>
-      </w:r>
-      <w:proofErr w:type="spellStart"/>
-      <w:r>
-        <w:t>Iarray</w:t>
-      </w:r>
-      <w:proofErr w:type="spellEnd"/>
-      <w:r>
-        <w:t xml:space="preserve"> – </w:t>
-      </w:r>
-      <w:proofErr w:type="spellStart"/>
-      <w:r>
-        <w:t>Iload</w:t>
-      </w:r>
-      <w:proofErr w:type="spellEnd"/>
-      <w:r>
-        <w:t xml:space="preserve"> &gt; ideal charge current for current SOC</w:t>
+        <w:t xml:space="preserve"> Iarray – Iload &gt; ideal charge current for current SOC</w:t>
       </w:r>
     </w:p>
     <w:p>
@@ -796,16 +890,134 @@
         <w:rPr>
           <w:noProof/>
         </w:rPr>
-        <w:pict w14:anchorId="7705CB4F">
-          <v:group id="Group 3" o:spid="_x0000_s1026" style="position:absolute;left:0;text-align:left;margin-left:78.1pt;margin-top:5.35pt;width:311.5pt;height:164.45pt;z-index:251664896" coordsize="39560,20885" o:gfxdata="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">
-            <v:shape id="Picture 1" o:spid="_x0000_s1027" type="#_x0000_t75" alt="I-V curve of a solar panel. The three characteristic points (short... |  Download Scientific Diagram" style="position:absolute;width:39560;height:20885;visibility:visible;mso-wrap-style:square" o:gfxdata="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">
-              <v:imagedata r:id="rId11" o:title="I-V curve of a solar panel"/>
-            </v:shape>
-            <v:oval id="Oval 2" o:spid="_x0000_s1028" style="position:absolute;left:29893;top:5416;width:3799;height:12942;visibility:visible;mso-wrap-style:square;v-text-anchor:middle" o:gfxdata="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" filled="f" strokecolor="#c45911 [2405]" strokeweight="1pt">
-              <v:stroke joinstyle="miter"/>
-            </v:oval>
-          </v:group>
-        </w:pict>
+        <mc:AlternateContent>
+          <mc:Choice Requires="wpg">
+            <w:drawing>
+              <wp:anchor distT="0" distB="0" distL="114300" distR="114300" simplePos="0" relativeHeight="251664896" behindDoc="0" locked="0" layoutInCell="1" allowOverlap="1" wp14:anchorId="7705CB4F" wp14:editId="003B59B0">
+                <wp:simplePos x="0" y="0"/>
+                <wp:positionH relativeFrom="column">
+                  <wp:posOffset>991870</wp:posOffset>
+                </wp:positionH>
+                <wp:positionV relativeFrom="paragraph">
+                  <wp:posOffset>67945</wp:posOffset>
+                </wp:positionV>
+                <wp:extent cx="3956050" cy="2088515"/>
+                <wp:effectExtent l="0" t="0" r="0" b="0"/>
+                <wp:wrapNone/>
+                <wp:docPr id="3" name="Group 3"/>
+                <wp:cNvGraphicFramePr>
+                  <a:graphicFrameLocks xmlns:a="http://schemas.openxmlformats.org/drawingml/2006/main"/>
+                </wp:cNvGraphicFramePr>
+                <a:graphic xmlns:a="http://schemas.openxmlformats.org/drawingml/2006/main">
+                  <a:graphicData uri="http://schemas.microsoft.com/office/word/2010/wordprocessingGroup">
+                    <wpg:wgp>
+                      <wpg:cNvGrpSpPr>
+                        <a:grpSpLocks/>
+                      </wpg:cNvGrpSpPr>
+                      <wpg:grpSpPr>
+                        <a:xfrm>
+                          <a:off x="0" y="0"/>
+                          <a:ext cx="3956050" cy="2088515"/>
+                          <a:chOff x="0" y="0"/>
+                          <a:chExt cx="3956050" cy="2088515"/>
+                        </a:xfrm>
+                      </wpg:grpSpPr>
+                      <pic:pic xmlns:pic="http://schemas.openxmlformats.org/drawingml/2006/picture">
+                        <pic:nvPicPr>
+                          <pic:cNvPr id="2" name="Picture 1" descr="I-V curve of a solar panel. The three characteristic points (short... |  Download Scientific Diagram"/>
+                          <pic:cNvPicPr>
+                            <a:picLocks noChangeAspect="1"/>
+                          </pic:cNvPicPr>
+                        </pic:nvPicPr>
+                        <pic:blipFill>
+                          <a:blip r:embed="rId11"/>
+                          <a:srcRect/>
+                          <a:stretch>
+                            <a:fillRect/>
+                          </a:stretch>
+                        </pic:blipFill>
+                        <pic:spPr bwMode="auto">
+                          <a:xfrm>
+                            <a:off x="0" y="0"/>
+                            <a:ext cx="3956050" cy="2088515"/>
+                          </a:xfrm>
+                          <a:prstGeom prst="rect">
+                            <a:avLst/>
+                          </a:prstGeom>
+                          <a:noFill/>
+                          <a:ln>
+                            <a:noFill/>
+                          </a:ln>
+                        </pic:spPr>
+                      </pic:pic>
+                      <wps:wsp>
+                        <wps:cNvPr id="7" name="Oval 2"/>
+                        <wps:cNvSpPr/>
+                        <wps:spPr>
+                          <a:xfrm>
+                            <a:off x="2989385" y="541607"/>
+                            <a:ext cx="379827" cy="1294228"/>
+                          </a:xfrm>
+                          <a:prstGeom prst="ellipse">
+                            <a:avLst/>
+                          </a:prstGeom>
+                          <a:noFill/>
+                          <a:ln>
+                            <a:solidFill>
+                              <a:schemeClr val="accent2">
+                                <a:lumMod val="75000"/>
+                              </a:schemeClr>
+                            </a:solidFill>
+                          </a:ln>
+                        </wps:spPr>
+                        <wps:style>
+                          <a:lnRef idx="2">
+                            <a:schemeClr val="accent1">
+                              <a:shade val="50000"/>
+                            </a:schemeClr>
+                          </a:lnRef>
+                          <a:fillRef idx="1">
+                            <a:schemeClr val="accent1"/>
+                          </a:fillRef>
+                          <a:effectRef idx="0">
+                            <a:schemeClr val="accent1"/>
+                          </a:effectRef>
+                          <a:fontRef idx="minor">
+                            <a:schemeClr val="lt1"/>
+                          </a:fontRef>
+                        </wps:style>
+                        <wps:bodyPr rot="0" spcFirstLastPara="0" vertOverflow="overflow" horzOverflow="overflow" vert="horz" wrap="square" lIns="91440" tIns="45720" rIns="91440" bIns="45720" numCol="1" spcCol="0" rtlCol="0" fromWordArt="0" anchor="ctr" anchorCtr="0" forceAA="0" compatLnSpc="1">
+                          <a:prstTxWarp prst="textNoShape">
+                            <a:avLst/>
+                          </a:prstTxWarp>
+                          <a:noAutofit/>
+                        </wps:bodyPr>
+                      </wps:wsp>
+                    </wpg:wgp>
+                  </a:graphicData>
+                </a:graphic>
+                <wp14:sizeRelH relativeFrom="page">
+                  <wp14:pctWidth>0</wp14:pctWidth>
+                </wp14:sizeRelH>
+                <wp14:sizeRelV relativeFrom="page">
+                  <wp14:pctHeight>0</wp14:pctHeight>
+                </wp14:sizeRelV>
+              </wp:anchor>
+            </w:drawing>
+          </mc:Choice>
+          <mc:Fallback>
+            <w:pict>
+              <v:group w14:anchorId="3BC2F193" id="Group 3" o:spid="_x0000_s1026" style="position:absolute;margin-left:78.1pt;margin-top:5.35pt;width:311.5pt;height:164.45pt;z-index:251664896" coordsize="39560,20885" o:gfxdata="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">
+                <v:shape id="Picture 1" o:spid="_x0000_s1027" type="#_x0000_t75" alt="I-V curve of a solar panel. The three characteristic points (short... |  Download Scientific Diagram" style="position:absolute;width:39560;height:20885;visibility:visible;mso-wrap-style:square" o:gfxdata="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">
+                  <v:imagedata r:id="rId13" o:title="I-V curve of a solar panel. The three characteristic points (short.."/>
+                </v:shape>
+                <v:oval id="Oval 2" o:spid="_x0000_s1028" style="position:absolute;left:29893;top:5416;width:3799;height:12942;visibility:visible;mso-wrap-style:square;v-text-anchor:middle" o:gfxdata="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" filled="f" strokecolor="#c45911 [2405]" strokeweight="1pt">
+                  <v:stroke joinstyle="miter"/>
+                </v:oval>
+              </v:group>
+            </w:pict>
+          </mc:Fallback>
+        </mc:AlternateContent>
       </w:r>
     </w:p>
     <w:p>
@@ -1046,40 +1258,14 @@
         </w:numPr>
       </w:pPr>
       <w:r>
-        <w:t xml:space="preserve">Needs to take into account battery voltage drop under load so battery doesn’t charge when at full SOC, but voltage appears lower because discharging : </w:t>
-      </w:r>
-      <w:proofErr w:type="spellStart"/>
-      <w:r>
-        <w:t>VBat</w:t>
-      </w:r>
-      <w:proofErr w:type="spellEnd"/>
-      <w:r>
-        <w:t xml:space="preserve"> = </w:t>
-      </w:r>
-      <w:proofErr w:type="spellStart"/>
-      <w:r>
-        <w:t>VBatNominal</w:t>
-      </w:r>
-      <w:proofErr w:type="spellEnd"/>
-      <w:r>
-        <w:t xml:space="preserve"> – </w:t>
+        <w:t xml:space="preserve">Needs to take into account battery voltage drop under load so battery doesn’t charge when at full SOC, but voltage appears lower because discharging : VBat = VBatNominal – </w:t>
       </w:r>
       <w:r>
         <w:t>(</w:t>
       </w:r>
-      <w:proofErr w:type="spellStart"/>
-      <w:r>
-        <w:t>Iout</w:t>
-      </w:r>
-      <w:proofErr w:type="spellEnd"/>
-      <w:r>
-        <w:t>*</w:t>
-      </w:r>
-      <w:proofErr w:type="spellStart"/>
-      <w:r>
-        <w:t>PackInternalResistance</w:t>
-      </w:r>
-      <w:proofErr w:type="spellEnd"/>
+      <w:r>
+        <w:t>Iout*PackInternalResistance</w:t>
+      </w:r>
       <w:r>
         <w:t>)</w:t>
       </w:r>
@@ -1096,39 +1282,7 @@
         </w:numPr>
       </w:pPr>
       <w:r>
-        <w:t xml:space="preserve">Potentially set this cutoff threshold to not charge above </w:t>
-      </w:r>
-      <w:proofErr w:type="spellStart"/>
-      <w:r>
-        <w:t>VBat</w:t>
-      </w:r>
-      <w:proofErr w:type="spellEnd"/>
-      <w:r>
-        <w:t xml:space="preserve"> = </w:t>
-      </w:r>
-      <w:proofErr w:type="spellStart"/>
-      <w:r>
-        <w:t>VBatNominal</w:t>
-      </w:r>
-      <w:proofErr w:type="spellEnd"/>
-      <w:r>
-        <w:t xml:space="preserve"> – </w:t>
-      </w:r>
-      <w:proofErr w:type="spellStart"/>
-      <w:r>
-        <w:t>IMaxExpected</w:t>
-      </w:r>
-      <w:proofErr w:type="spellEnd"/>
-      <w:r>
-        <w:t>*</w:t>
-      </w:r>
-      <w:proofErr w:type="spellStart"/>
-      <w:r>
-        <w:t>PackInternalResistance</w:t>
-      </w:r>
-      <w:proofErr w:type="spellEnd"/>
-      <w:r>
-        <w:t>.</w:t>
+        <w:t>Potentially set this cutoff threshold to not charge above VBat = VBatNominal – IMaxExpected*PackInternalResistance.</w:t>
       </w:r>
     </w:p>
     <w:p/>
@@ -1172,23 +1326,7 @@
     <w:p>
       <w:r>
         <w:tab/>
-        <w:t xml:space="preserve">This is a question because typically with buck and boost converters with a voltage source Vin, </w:t>
-      </w:r>
-      <w:proofErr w:type="spellStart"/>
-      <w:r>
-        <w:t>Vout</w:t>
-      </w:r>
-      <w:proofErr w:type="spellEnd"/>
-      <w:r>
-        <w:t xml:space="preserve"> = Vin *(D) and </w:t>
-      </w:r>
-      <w:proofErr w:type="spellStart"/>
-      <w:r>
-        <w:t>Vout</w:t>
-      </w:r>
-      <w:proofErr w:type="spellEnd"/>
-      <w:r>
-        <w:t xml:space="preserve"> = Vin( 1/(1-D)) respectively. (D = duty cycle).</w:t>
+        <w:t>This is a question because typically with buck and boost converters with a voltage source Vin, Vout = Vin *(D) and Vout = Vin( 1/(1-D)) respectively. (D = duty cycle).</w:t>
       </w:r>
       <w:r>
         <w:t xml:space="preserve"> At first thought, one might think that if the MPP yields an output voltage at the inductor that is greater than the battery voltage, there is some loss in the difference between the  inductor output and the battery when the inductor voltage is “brought down” after passing through the rectifying diode to the battery voltage.</w:t>
@@ -1233,7 +1371,7 @@
                     <pic:cNvPicPr/>
                   </pic:nvPicPr>
                   <pic:blipFill>
-                    <a:blip r:embed="rId12"/>
+                    <a:blip r:embed="rId14"/>
                     <a:stretch>
                       <a:fillRect/>
                     </a:stretch>
@@ -1295,7 +1433,7 @@
                     <pic:cNvPicPr/>
                   </pic:nvPicPr>
                   <pic:blipFill>
-                    <a:blip r:embed="rId13"/>
+                    <a:blip r:embed="rId15"/>
                     <a:stretch>
                       <a:fillRect/>
                     </a:stretch>
@@ -1363,23 +1501,7 @@
           <w:i/>
           <w:iCs/>
         </w:rPr>
-        <w:t xml:space="preserve"> with voltage </w:t>
-      </w:r>
-      <w:proofErr w:type="spellStart"/>
-      <w:r>
-        <w:rPr>
-          <w:i/>
-          <w:iCs/>
-        </w:rPr>
-        <w:t>src</w:t>
-      </w:r>
-      <w:proofErr w:type="spellEnd"/>
-      <w:r>
-        <w:rPr>
-          <w:i/>
-          <w:iCs/>
-        </w:rPr>
-        <w:t xml:space="preserve"> Vin</w:t>
+        <w:t xml:space="preserve"> with voltage src Vin</w:t>
       </w:r>
     </w:p>
     <w:p>
@@ -1485,7 +1607,7 @@
           <w:numId w:val="3"/>
         </w:numPr>
       </w:pPr>
-      <w:hyperlink r:id="rId14" w:history="1">
+      <w:hyperlink r:id="rId16" w:history="1">
         <w:r>
           <w:rPr>
             <w:rStyle w:val="Hyperlink"/>
@@ -1508,7 +1630,7 @@
       <w:r>
         <w:t xml:space="preserve"> </w:t>
       </w:r>
-      <w:hyperlink r:id="rId15" w:history="1">
+      <w:hyperlink r:id="rId17" w:history="1">
         <w:r>
           <w:rPr>
             <w:rStyle w:val="Hyperlink"/>
@@ -1525,7 +1647,7 @@
           <w:numId w:val="3"/>
         </w:numPr>
       </w:pPr>
-      <w:hyperlink r:id="rId16" w:anchor="The_Solar_Cell_SPICE_Model" w:history="1">
+      <w:hyperlink r:id="rId18" w:anchor="The_Solar_Cell_SPICE_Model" w:history="1">
         <w:r>
           <w:rPr>
             <w:rStyle w:val="Hyperlink"/>
@@ -1561,21 +1683,12 @@
         </w:rPr>
         <w:tab/>
       </w:r>
-      <w:proofErr w:type="spellStart"/>
-      <w:r>
-        <w:rPr>
-          <w:i/>
-          <w:iCs/>
-        </w:rPr>
-        <w:t>Voc</w:t>
-      </w:r>
-      <w:proofErr w:type="spellEnd"/>
-      <w:r>
-        <w:rPr>
-          <w:i/>
-          <w:iCs/>
-        </w:rPr>
-        <w:t xml:space="preserve"> </w:t>
+      <w:r>
+        <w:rPr>
+          <w:i/>
+          <w:iCs/>
+        </w:rPr>
+        <w:t xml:space="preserve">Voc </w:t>
       </w:r>
       <w:r>
         <w:t xml:space="preserve">= </w:t>
@@ -1598,22 +1711,7 @@
           <w:iCs/>
         </w:rPr>
         <w:tab/>
-      </w:r>
-      <w:proofErr w:type="spellStart"/>
-      <w:r>
-        <w:rPr>
-          <w:i/>
-          <w:iCs/>
-        </w:rPr>
-        <w:t>Isc</w:t>
-      </w:r>
-      <w:proofErr w:type="spellEnd"/>
-      <w:r>
-        <w:rPr>
-          <w:i/>
-          <w:iCs/>
-        </w:rPr>
-        <w:t xml:space="preserve"> </w:t>
+        <w:t xml:space="preserve">Isc </w:t>
       </w:r>
       <w:r>
         <w:rPr>
@@ -1707,7 +1805,7 @@
                     <pic:cNvPicPr/>
                   </pic:nvPicPr>
                   <pic:blipFill>
-                    <a:blip r:embed="rId17"/>
+                    <a:blip r:embed="rId19"/>
                     <a:stretch>
                       <a:fillRect/>
                     </a:stretch>
@@ -1749,25 +1847,7 @@
           <w:iCs/>
           <w:lang w:val="fr-FR"/>
         </w:rPr>
-        <w:t xml:space="preserve">N = </w:t>
-      </w:r>
-      <w:proofErr w:type="spellStart"/>
-      <w:r>
-        <w:rPr>
-          <w:i/>
-          <w:iCs/>
-          <w:lang w:val="fr-FR"/>
-        </w:rPr>
-        <w:t>emission</w:t>
-      </w:r>
-      <w:proofErr w:type="spellEnd"/>
-      <w:r>
-        <w:rPr>
-          <w:i/>
-          <w:iCs/>
-          <w:lang w:val="fr-FR"/>
-        </w:rPr>
-        <w:t xml:space="preserve"> coefficient</w:t>
+        <w:t>N = emission coefficient</w:t>
       </w:r>
       <w:r>
         <w:rPr>
@@ -1823,7 +1903,7 @@
                     <pic:cNvPicPr/>
                   </pic:nvPicPr>
                   <pic:blipFill>
-                    <a:blip r:embed="rId18"/>
+                    <a:blip r:embed="rId20"/>
                     <a:stretch>
                       <a:fillRect/>
                     </a:stretch>
@@ -1863,43 +1943,7 @@
           <w:iCs/>
           <w:lang w:val="fr-FR"/>
         </w:rPr>
-        <w:t xml:space="preserve">XTI = </w:t>
-      </w:r>
-      <w:proofErr w:type="spellStart"/>
-      <w:r>
-        <w:rPr>
-          <w:i/>
-          <w:iCs/>
-          <w:lang w:val="fr-FR"/>
-        </w:rPr>
-        <w:t>exponent</w:t>
-      </w:r>
-      <w:proofErr w:type="spellEnd"/>
-      <w:r>
-        <w:rPr>
-          <w:i/>
-          <w:iCs/>
-          <w:lang w:val="fr-FR"/>
-        </w:rPr>
-        <w:t xml:space="preserve"> </w:t>
-      </w:r>
-      <w:proofErr w:type="spellStart"/>
-      <w:r>
-        <w:rPr>
-          <w:i/>
-          <w:iCs/>
-          <w:lang w:val="fr-FR"/>
-        </w:rPr>
-        <w:t>temperature</w:t>
-      </w:r>
-      <w:proofErr w:type="spellEnd"/>
-      <w:r>
-        <w:rPr>
-          <w:i/>
-          <w:iCs/>
-          <w:lang w:val="fr-FR"/>
-        </w:rPr>
-        <w:t xml:space="preserve"> coefficient</w:t>
+        <w:t>XTI = exponent temperature coefficient</w:t>
       </w:r>
       <w:r>
         <w:rPr>
@@ -1959,7 +2003,7 @@
                     <pic:cNvPicPr/>
                   </pic:nvPicPr>
                   <pic:blipFill>
-                    <a:blip r:embed="rId19"/>
+                    <a:blip r:embed="rId21"/>
                     <a:stretch>
                       <a:fillRect/>
                     </a:stretch>
@@ -2037,7 +2081,7 @@
                     <pic:cNvPicPr/>
                   </pic:nvPicPr>
                   <pic:blipFill rotWithShape="1">
-                    <a:blip r:embed="rId20"/>
+                    <a:blip r:embed="rId22"/>
                     <a:srcRect t="19264" b="18118"/>
                     <a:stretch/>
                   </pic:blipFill>
@@ -2134,7 +2178,7 @@
                     <pic:cNvPicPr/>
                   </pic:nvPicPr>
                   <pic:blipFill>
-                    <a:blip r:embed="rId21"/>
+                    <a:blip r:embed="rId23"/>
                     <a:stretch>
                       <a:fillRect/>
                     </a:stretch>
@@ -2205,7 +2249,7 @@
                     <pic:cNvPicPr/>
                   </pic:nvPicPr>
                   <pic:blipFill>
-                    <a:blip r:embed="rId22"/>
+                    <a:blip r:embed="rId24"/>
                     <a:stretch>
                       <a:fillRect/>
                     </a:stretch>
@@ -2261,15 +2305,7 @@
         <w:t>custom name you’d like to call the diode</w:t>
       </w:r>
       <w:r>
-        <w:t xml:space="preserve"> – “</w:t>
-      </w:r>
-      <w:proofErr w:type="spellStart"/>
-      <w:r>
-        <w:t>DiodeSolarCell</w:t>
-      </w:r>
-      <w:proofErr w:type="spellEnd"/>
-      <w:r>
-        <w:t xml:space="preserve"> here</w:t>
+        <w:t xml:space="preserve"> – “DiodeSolarCell here</w:t>
       </w:r>
       <w:r>
         <w:t>:</w:t>
@@ -2280,6 +2316,7 @@
         <w:rPr>
           <w:noProof/>
         </w:rPr>
+        <w:lastRenderedPageBreak/>
         <w:drawing>
           <wp:anchor distT="0" distB="0" distL="114300" distR="114300" simplePos="0" relativeHeight="251660800" behindDoc="0" locked="0" layoutInCell="1" allowOverlap="1" wp14:anchorId="506B94AA" wp14:editId="441D15D7">
             <wp:simplePos x="0" y="0"/>
@@ -2312,7 +2349,7 @@
                     <pic:cNvPicPr/>
                   </pic:nvPicPr>
                   <pic:blipFill>
-                    <a:blip r:embed="rId23"/>
+                    <a:blip r:embed="rId25"/>
                     <a:stretch>
                       <a:fillRect/>
                     </a:stretch>
@@ -2374,23 +2411,7 @@
           <w:i/>
           <w:iCs/>
         </w:rPr>
-        <w:t>.model &lt;</w:t>
-      </w:r>
-      <w:proofErr w:type="spellStart"/>
-      <w:r>
-        <w:rPr>
-          <w:i/>
-          <w:iCs/>
-        </w:rPr>
-        <w:t>name_you_gave_diode</w:t>
-      </w:r>
-      <w:proofErr w:type="spellEnd"/>
-      <w:r>
-        <w:rPr>
-          <w:i/>
-          <w:iCs/>
-        </w:rPr>
-        <w:t xml:space="preserve">&gt; D </w:t>
+        <w:t xml:space="preserve">.model &lt;name_you_gave_diode&gt; D </w:t>
       </w:r>
       <w:r>
         <w:rPr>
@@ -2418,23 +2439,7 @@
           <w:i/>
           <w:iCs/>
         </w:rPr>
-        <w:t>&lt;</w:t>
-      </w:r>
-      <w:proofErr w:type="spellStart"/>
-      <w:r>
-        <w:rPr>
-          <w:i/>
-          <w:iCs/>
-        </w:rPr>
-        <w:t>calculated_N</w:t>
-      </w:r>
-      <w:proofErr w:type="spellEnd"/>
-      <w:r>
-        <w:rPr>
-          <w:i/>
-          <w:iCs/>
-        </w:rPr>
-        <w:t>&gt;</w:t>
+        <w:t>&lt;calculated_N&gt;</w:t>
       </w:r>
       <w:r>
         <w:rPr>
@@ -2448,23 +2453,7 @@
           <w:i/>
           <w:iCs/>
         </w:rPr>
-        <w:t>&lt;</w:t>
-      </w:r>
-      <w:proofErr w:type="spellStart"/>
-      <w:r>
-        <w:rPr>
-          <w:i/>
-          <w:iCs/>
-        </w:rPr>
-        <w:t>calculated_EG</w:t>
-      </w:r>
-      <w:proofErr w:type="spellEnd"/>
-      <w:r>
-        <w:rPr>
-          <w:i/>
-          <w:iCs/>
-        </w:rPr>
-        <w:t>&gt;</w:t>
+        <w:t>&lt;calculated_EG&gt;</w:t>
       </w:r>
       <w:r>
         <w:rPr>
@@ -2473,7 +2462,6 @@
         </w:rPr>
         <w:t xml:space="preserve"> XTI=</w:t>
       </w:r>
-      <w:proofErr w:type="spellStart"/>
       <w:r>
         <w:rPr>
           <w:i/>
@@ -2481,7 +2469,6 @@
         </w:rPr>
         <w:t>calculated_XTI</w:t>
       </w:r>
-      <w:proofErr w:type="spellEnd"/>
     </w:p>
     <w:p>
       <w:pPr>
@@ -2532,7 +2519,7 @@
                     <pic:cNvPicPr/>
                   </pic:nvPicPr>
                   <pic:blipFill>
-                    <a:blip r:embed="rId24"/>
+                    <a:blip r:embed="rId26"/>
                     <a:stretch>
                       <a:fillRect/>
                     </a:stretch>
@@ -2576,6 +2563,7 @@
         <w:rPr>
           <w:noProof/>
         </w:rPr>
+        <w:lastRenderedPageBreak/>
         <w:drawing>
           <wp:anchor distT="0" distB="0" distL="114300" distR="114300" simplePos="0" relativeHeight="251662848" behindDoc="0" locked="0" layoutInCell="1" allowOverlap="1" wp14:anchorId="2D70289C" wp14:editId="46F17C2B">
             <wp:simplePos x="0" y="0"/>
@@ -2608,7 +2596,7 @@
                     <pic:cNvPicPr/>
                   </pic:nvPicPr>
                   <pic:blipFill>
-                    <a:blip r:embed="rId25"/>
+                    <a:blip r:embed="rId27"/>
                     <a:stretch>
                       <a:fillRect/>
                     </a:stretch>
@@ -2663,11 +2651,7 @@
         <w:ind w:firstLine="720"/>
       </w:pPr>
       <w:r>
-        <w:t xml:space="preserve">Hooking up the solar array model to a boost converter topology as shown below is helpful to understand the working principles and waveforms on various nodes of the MPPT. The actual “Maximum </w:t>
-      </w:r>
-      <w:r>
-        <w:lastRenderedPageBreak/>
-        <w:t>Power-point  Tracking” would be a function of the output current of this model (to the battery and load). The dependent variable is the duty cycle of the MOSFET gate drive signal, simulated by V1 here.</w:t>
+        <w:t>Hooking up the solar array model to a boost converter topology as shown below is helpful to understand the working principles and waveforms on various nodes of the MPPT. The actual “Maximum Power-point  Tracking” would be a function of the output current of this model (to the battery and load). The dependent variable is the duty cycle of the MOSFET gate drive signal, simulated by V1 here.</w:t>
       </w:r>
     </w:p>
     <w:p>
@@ -2715,7 +2699,7 @@
                     <pic:cNvPicPr/>
                   </pic:nvPicPr>
                   <pic:blipFill>
-                    <a:blip r:embed="rId26"/>
+                    <a:blip r:embed="rId28"/>
                     <a:stretch>
                       <a:fillRect/>
                     </a:stretch>
@@ -2895,7 +2879,6 @@
           <w:szCs w:val="36"/>
           <w:u w:val="single"/>
         </w:rPr>
-        <w:lastRenderedPageBreak/>
         <w:t>Solar array and battery specs</w:t>
       </w:r>
     </w:p>
@@ -2910,15 +2893,7 @@
         <w:t xml:space="preserve"> solar array and battery specs are listed below. The solar array will have 3 individual strings that will be put in parallel to output to the battery pack. The decision for 3 individual strings was made to accommodate initial off the shelf MPPT solutions (found in next section), which have a maximum current rating of 7A</w:t>
       </w:r>
       <w:r>
-        <w:t xml:space="preserve">, and allows for adequate </w:t>
-      </w:r>
-      <w:proofErr w:type="spellStart"/>
-      <w:r>
-        <w:t>marigin</w:t>
-      </w:r>
-      <w:proofErr w:type="spellEnd"/>
-      <w:r>
-        <w:t xml:space="preserve"> to boost from the solar array voltage to battery pack voltage (boost ratio &gt; 1.1)</w:t>
+        <w:t>, and allows for adequate marigin to boost from the solar array voltage to battery pack voltage (boost ratio &gt; 1.1)</w:t>
       </w:r>
       <w:r>
         <w:t xml:space="preserve">. In addition, multiple strings allow for individual maximum power-point tracking of each unique string in the event of varying </w:t>
@@ -3032,15 +3007,7 @@
         </w:numPr>
       </w:pPr>
       <w:r>
-        <w:t xml:space="preserve">Solar array </w:t>
-      </w:r>
-      <w:proofErr w:type="spellStart"/>
-      <w:r>
-        <w:t>mpp</w:t>
-      </w:r>
-      <w:proofErr w:type="spellEnd"/>
-      <w:r>
-        <w:t xml:space="preserve"> </w:t>
+        <w:t xml:space="preserve">Solar array mpp </w:t>
       </w:r>
       <w:r>
         <w:t>current per string:</w:t>
@@ -3061,15 +3028,7 @@
         </w:numPr>
       </w:pPr>
       <w:r>
-        <w:t xml:space="preserve">Solar array </w:t>
-      </w:r>
-      <w:proofErr w:type="spellStart"/>
-      <w:r>
-        <w:t>mpp</w:t>
-      </w:r>
-      <w:proofErr w:type="spellEnd"/>
-      <w:r>
-        <w:t xml:space="preserve"> power = 876.96W</w:t>
+        <w:t>Solar array mpp power = 876.96W</w:t>
       </w:r>
     </w:p>
     <w:p>
@@ -3161,7 +3120,11 @@
         <w:t xml:space="preserve"> </w:t>
       </w:r>
       <w:r>
-        <w:t xml:space="preserve">At the maximum power point of our array (48.72V), the Elmar MPPT device shows an efficiency of 98.25%. </w:t>
+        <w:t xml:space="preserve">At the maximum power </w:t>
+      </w:r>
+      <w:r>
+        <w:lastRenderedPageBreak/>
+        <w:t xml:space="preserve">point of our array (48.72V), the Elmar MPPT device shows an efficiency of 98.25%. </w:t>
       </w:r>
       <w:r>
         <w:t xml:space="preserve">Given the </w:t>
@@ -3227,16 +3190,7 @@
         <w:ind w:firstLine="720"/>
       </w:pPr>
       <w:r>
-        <w:lastRenderedPageBreak/>
-        <w:t xml:space="preserve">The risks include the additional time of design and testing, along with the novelty of power electronics to </w:t>
-      </w:r>
-      <w:proofErr w:type="spellStart"/>
-      <w:r>
-        <w:t>Badgerloop</w:t>
-      </w:r>
-      <w:proofErr w:type="spellEnd"/>
-      <w:r>
-        <w:t xml:space="preserve"> as an organization. There could easily be an oversight of a power electronics “gotcha” that requires the spinning of a board and delayed time until the solution is complete.  With that being said, most of facets of building a solar car for the first time involve a degree of risk, and a custom MPPT approximates the degree of these risks. </w:t>
+        <w:t xml:space="preserve">The risks include the additional time of design and testing, along with the novelty of power electronics to Badgerloop as an organization. There could easily be an oversight of a power electronics “gotcha” that requires the spinning of a board and delayed time until the solution is complete.  With that being said, most of facets of building a solar car for the first time involve a degree of risk, and a custom MPPT approximates the degree of these risks. </w:t>
       </w:r>
     </w:p>
     <w:p>
@@ -3307,13 +3261,8 @@
         <w:t>of</w:t>
       </w:r>
       <w:r>
-        <w:t xml:space="preserve"> </w:t>
-      </w:r>
-      <w:proofErr w:type="spellStart"/>
-      <w:r>
-        <w:t>Badgerloop</w:t>
-      </w:r>
-      <w:proofErr w:type="spellEnd"/>
+        <w:t xml:space="preserve"> Badgerloop</w:t>
+      </w:r>
       <w:r>
         <w:t>, an in-house design will be pursued with the following directives:</w:t>
       </w:r>
@@ -3444,6 +3393,7 @@
         </w:rPr>
       </w:pPr>
       <w:r>
+        <w:lastRenderedPageBreak/>
         <w:t>Multiphase</w:t>
       </w:r>
       <w:r>
@@ -3458,7 +3408,7 @@
         </w:rPr>
         <w:t xml:space="preserve"> </w:t>
       </w:r>
-      <w:hyperlink r:id="rId27" w:history="1">
+      <w:hyperlink r:id="rId29" w:history="1">
         <w:r>
           <w:rPr>
             <w:rStyle w:val="Hyperlink"/>
@@ -3481,7 +3431,7 @@
       <w:r>
         <w:t xml:space="preserve"> </w:t>
       </w:r>
-      <w:hyperlink r:id="rId28" w:history="1">
+      <w:hyperlink r:id="rId30" w:history="1">
         <w:r>
           <w:rPr>
             <w:rStyle w:val="Hyperlink"/>
@@ -3501,7 +3451,7 @@
       <w:r>
         <w:t xml:space="preserve">Boost converter design &amp; power losses: </w:t>
       </w:r>
-      <w:hyperlink r:id="rId29" w:history="1">
+      <w:hyperlink r:id="rId31" w:history="1">
         <w:r>
           <w:rPr>
             <w:rStyle w:val="Hyperlink"/>
@@ -3526,7 +3476,7 @@
       <w:r>
         <w:t xml:space="preserve">System Design considerations for battery operated system: </w:t>
       </w:r>
-      <w:hyperlink r:id="rId30" w:history="1">
+      <w:hyperlink r:id="rId32" w:history="1">
         <w:r>
           <w:rPr>
             <w:rStyle w:val="Hyperlink"/>
@@ -3598,54 +3548,31 @@
           <w:szCs w:val="20"/>
           <w:u w:val="none"/>
         </w:rPr>
-        <w:t xml:space="preserve"> of this design. Additionally, the calculations performed for many of these design decisions were performed and saved in an excel sheet “Converter_calculations.xlsx” saved in the </w:t>
-      </w:r>
-      <w:proofErr w:type="spellStart"/>
-      <w:r>
+        <w:t xml:space="preserve"> of this design. Additionally, the calculations performed for many of these design decisions were performed and saved in an excel sheet “Converter_calculations.xlsx” saved in the mppt/design directory that cite the source for the pertinent equation.</w:t>
+      </w:r>
+    </w:p>
+    <w:p>
+      <w:pPr>
         <w:rPr>
           <w:rStyle w:val="Hyperlink"/>
+          <w:b/>
+          <w:bCs/>
           <w:color w:val="auto"/>
           <w:sz w:val="20"/>
           <w:szCs w:val="20"/>
           <w:u w:val="none"/>
         </w:rPr>
-        <w:t>mppt</w:t>
-      </w:r>
-      <w:proofErr w:type="spellEnd"/>
+      </w:pPr>
       <w:r>
         <w:rPr>
           <w:rStyle w:val="Hyperlink"/>
+          <w:b/>
+          <w:bCs/>
           <w:color w:val="auto"/>
           <w:sz w:val="20"/>
           <w:szCs w:val="20"/>
           <w:u w:val="none"/>
         </w:rPr>
-        <w:t>/design directory that cite the source for the pertinent equation.</w:t>
-      </w:r>
-    </w:p>
-    <w:p>
-      <w:pPr>
-        <w:rPr>
-          <w:rStyle w:val="Hyperlink"/>
-          <w:b/>
-          <w:bCs/>
-          <w:color w:val="auto"/>
-          <w:sz w:val="20"/>
-          <w:szCs w:val="20"/>
-          <w:u w:val="none"/>
-        </w:rPr>
-      </w:pPr>
-      <w:r>
-        <w:rPr>
-          <w:rStyle w:val="Hyperlink"/>
-          <w:b/>
-          <w:bCs/>
-          <w:color w:val="auto"/>
-          <w:sz w:val="20"/>
-          <w:szCs w:val="20"/>
-          <w:u w:val="none"/>
-        </w:rPr>
-        <w:lastRenderedPageBreak/>
         <w:t>Design</w:t>
       </w:r>
       <w:r>
@@ -3733,7 +3660,7 @@
                     <pic:cNvPicPr/>
                   </pic:nvPicPr>
                   <pic:blipFill rotWithShape="1">
-                    <a:blip r:embed="rId31"/>
+                    <a:blip r:embed="rId33"/>
                     <a:srcRect r="513"/>
                     <a:stretch/>
                   </pic:blipFill>
@@ -3815,7 +3742,7 @@
           <w:color w:val="auto"/>
           <w:u w:val="none"/>
         </w:rPr>
-        <w:t>, for the maximum output power of the solar array of 876W.</w:t>
+        <w:t xml:space="preserve">, for the maximum </w:t>
       </w:r>
       <w:r>
         <w:rPr>
@@ -3823,7 +3750,8 @@
           <w:color w:val="auto"/>
           <w:u w:val="none"/>
         </w:rPr>
-        <w:t xml:space="preserve"> Each converter is uniquely controlled</w:t>
+        <w:lastRenderedPageBreak/>
+        <w:t>output power of the solar array of 876W.</w:t>
       </w:r>
       <w:r>
         <w:rPr>
@@ -3831,7 +3759,7 @@
           <w:color w:val="auto"/>
           <w:u w:val="none"/>
         </w:rPr>
-        <w:t xml:space="preserve"> to its maximum power point</w:t>
+        <w:t xml:space="preserve"> Each converter is uniquely controlled</w:t>
       </w:r>
       <w:r>
         <w:rPr>
@@ -3839,25 +3767,23 @@
           <w:color w:val="auto"/>
           <w:u w:val="none"/>
         </w:rPr>
-        <w:t xml:space="preserve"> by a </w:t>
-      </w:r>
-      <w:proofErr w:type="spellStart"/>
+        <w:t xml:space="preserve"> to its maximum power point</w:t>
+      </w:r>
       <w:r>
         <w:rPr>
           <w:rStyle w:val="Hyperlink"/>
           <w:color w:val="auto"/>
           <w:u w:val="none"/>
         </w:rPr>
-        <w:t>Nucleo</w:t>
-      </w:r>
-      <w:proofErr w:type="spellEnd"/>
+        <w:t xml:space="preserve"> by a Nucleo STM32 microcontroller based on telemetry from solar string voltage, solar string current, and battery (output) voltage</w:t>
+      </w:r>
       <w:r>
         <w:rPr>
           <w:rStyle w:val="Hyperlink"/>
           <w:color w:val="auto"/>
           <w:u w:val="none"/>
         </w:rPr>
-        <w:t xml:space="preserve"> STM32 microcontroller based on telemetry from solar string voltage, solar string current, and battery (output) voltage</w:t>
+        <w:t>. The three converters are tied together at the output for the battery.</w:t>
       </w:r>
       <w:r>
         <w:rPr>
@@ -3865,7 +3791,7 @@
           <w:color w:val="auto"/>
           <w:u w:val="none"/>
         </w:rPr>
-        <w:t>. The three converters are tied together at the output for the battery.</w:t>
+        <w:t xml:space="preserve"> The operating mode for output (battery charging vs MPPT), along with desired on-board telemetry is communicated via a</w:t>
       </w:r>
       <w:r>
         <w:rPr>
@@ -3873,7 +3799,7 @@
           <w:color w:val="auto"/>
           <w:u w:val="none"/>
         </w:rPr>
-        <w:t xml:space="preserve"> The operating mode for output (battery charging vs MPPT), along with desired on-board telemetry is communicated via a</w:t>
+        <w:t xml:space="preserve"> galvanically isolated</w:t>
       </w:r>
       <w:r>
         <w:rPr>
@@ -3881,7 +3807,7 @@
           <w:color w:val="auto"/>
           <w:u w:val="none"/>
         </w:rPr>
-        <w:t xml:space="preserve"> galvanically isolated</w:t>
+        <w:t xml:space="preserve"> CAN interface</w:t>
       </w:r>
       <w:r>
         <w:rPr>
@@ -3889,14 +3815,6 @@
           <w:color w:val="auto"/>
           <w:u w:val="none"/>
         </w:rPr>
-        <w:t xml:space="preserve"> CAN interface</w:t>
-      </w:r>
-      <w:r>
-        <w:rPr>
-          <w:rStyle w:val="Hyperlink"/>
-          <w:color w:val="auto"/>
-          <w:u w:val="none"/>
-        </w:rPr>
         <w:t xml:space="preserve"> that connects to the rest of the low voltage electrical system.</w:t>
       </w:r>
     </w:p>
@@ -3937,7 +3855,6 @@
         <w:rPr>
           <w:noProof/>
         </w:rPr>
-        <w:lastRenderedPageBreak/>
         <w:drawing>
           <wp:inline distT="0" distB="0" distL="0" distR="0" wp14:anchorId="593DCE7B" wp14:editId="141A0781">
             <wp:extent cx="5943600" cy="4409440"/>
@@ -3954,7 +3871,7 @@
                     <pic:cNvPicPr/>
                   </pic:nvPicPr>
                   <pic:blipFill>
-                    <a:blip r:embed="rId32"/>
+                    <a:blip r:embed="rId34"/>
                     <a:stretch>
                       <a:fillRect/>
                     </a:stretch>
@@ -4045,7 +3962,11 @@
         <w:t xml:space="preserve"> for the main power converter</w:t>
       </w:r>
       <w:r>
-        <w:t xml:space="preserve">. There are some advantages to this path, as per TI “When considering higher output currents, a multiphase boost converter provides many advantages over a single-phase option for higher power boost converters. Advantages are seen in efficiency, thermal performance and size”. With this </w:t>
+        <w:t xml:space="preserve">. There are some advantages to this path, as per TI “When considering higher output currents, a multiphase boost converter provides many advantages over a single-phase option for higher </w:t>
+      </w:r>
+      <w:r>
+        <w:lastRenderedPageBreak/>
+        <w:t xml:space="preserve">power boost converters. Advantages are seen in efficiency, thermal performance and size”. With this </w:t>
       </w:r>
       <w:r>
         <w:t>option, the 3 strings would be fed into a singular dual phase converter, with one output to the battery. There would be 1 power point being “tracked”. After doing initial calculations on this solution, it proved more favorable to t</w:t>
@@ -4126,7 +4047,6 @@
         <w:t xml:space="preserve"> MPPT's per string allows for most </w:t>
       </w:r>
       <w:r>
-        <w:lastRenderedPageBreak/>
         <w:t>efficient</w:t>
       </w:r>
       <w:r>
@@ -4181,7 +4101,7 @@
                     <pic:cNvPicPr/>
                   </pic:nvPicPr>
                   <pic:blipFill>
-                    <a:blip r:embed="rId33" cstate="print">
+                    <a:blip r:embed="rId35" cstate="print">
                       <a:extLst>
                         <a:ext uri="{28A0092B-C50C-407E-A947-70E740481C1C}">
                           <a14:useLocalDpi xmlns:a14="http://schemas.microsoft.com/office/drawing/2010/main" val="0"/>
@@ -4257,7 +4177,7 @@
                     <pic:cNvPicPr/>
                   </pic:nvPicPr>
                   <pic:blipFill>
-                    <a:blip r:embed="rId33" cstate="print">
+                    <a:blip r:embed="rId35" cstate="print">
                       <a:extLst>
                         <a:ext uri="{28A0092B-C50C-407E-A947-70E740481C1C}">
                           <a14:useLocalDpi xmlns:a14="http://schemas.microsoft.com/office/drawing/2010/main" val="0"/>
@@ -4325,7 +4245,7 @@
                     <pic:cNvPicPr/>
                   </pic:nvPicPr>
                   <pic:blipFill>
-                    <a:blip r:embed="rId33" cstate="print">
+                    <a:blip r:embed="rId35" cstate="print">
                       <a:extLst>
                         <a:ext uri="{28A0092B-C50C-407E-A947-70E740481C1C}">
                           <a14:useLocalDpi xmlns:a14="http://schemas.microsoft.com/office/drawing/2010/main" val="0"/>
@@ -4377,7 +4297,7 @@
                     <pic:cNvPicPr/>
                   </pic:nvPicPr>
                   <pic:blipFill>
-                    <a:blip r:embed="rId34"/>
+                    <a:blip r:embed="rId36"/>
                     <a:stretch>
                       <a:fillRect/>
                     </a:stretch>
@@ -4512,6 +4432,7 @@
           <w:bCs/>
           <w:noProof/>
         </w:rPr>
+        <w:lastRenderedPageBreak/>
         <w:drawing>
           <wp:inline distT="0" distB="0" distL="0" distR="0" wp14:anchorId="09F91045" wp14:editId="401904A8">
             <wp:extent cx="5943600" cy="3883660"/>
@@ -4528,7 +4449,7 @@
                     <pic:cNvPicPr/>
                   </pic:nvPicPr>
                   <pic:blipFill>
-                    <a:blip r:embed="rId35"/>
+                    <a:blip r:embed="rId37"/>
                     <a:stretch>
                       <a:fillRect/>
                     </a:stretch>
@@ -4563,7 +4484,6 @@
           <w:i/>
           <w:iCs/>
         </w:rPr>
-        <w:lastRenderedPageBreak/>
         <w:t>Instance of MPPT Boost Converter</w:t>
       </w:r>
     </w:p>
@@ -4648,7 +4568,7 @@
                     </pic:cNvPicPr>
                   </pic:nvPicPr>
                   <pic:blipFill>
-                    <a:blip r:embed="rId36" cstate="print">
+                    <a:blip r:embed="rId38" cstate="print">
                       <a:extLst>
                         <a:ext uri="{28A0092B-C50C-407E-A947-70E740481C1C}">
                           <a14:useLocalDpi xmlns:a14="http://schemas.microsoft.com/office/drawing/2010/main" val="0"/>
@@ -4752,6 +4672,7 @@
           <w:i/>
           <w:iCs/>
         </w:rPr>
+        <w:lastRenderedPageBreak/>
         <w:t>Inductor:</w:t>
       </w:r>
     </w:p>
@@ -4783,17 +4704,8 @@
           <w:i/>
           <w:iCs/>
         </w:rPr>
-        <w:t>Wurth-</w:t>
-      </w:r>
-      <w:proofErr w:type="spellStart"/>
-      <w:r>
-        <w:rPr>
-          <w:i/>
-          <w:iCs/>
-        </w:rPr>
-        <w:t>Elektronic</w:t>
-      </w:r>
-      <w:proofErr w:type="spellEnd"/>
+        <w:t>Wurth-Elektronic</w:t>
+      </w:r>
       <w:r>
         <w:t xml:space="preserve"> to satisfy these requirements. It is 100uH and has a 9.4A saturation current with a DCR of 22.9mOhm.</w:t>
       </w:r>
@@ -4845,7 +4757,7 @@
                     </pic:cNvPicPr>
                   </pic:nvPicPr>
                   <pic:blipFill>
-                    <a:blip r:embed="rId37" cstate="print">
+                    <a:blip r:embed="rId39" cstate="print">
                       <a:extLst>
                         <a:ext uri="{28A0092B-C50C-407E-A947-70E740481C1C}">
                           <a14:useLocalDpi xmlns:a14="http://schemas.microsoft.com/office/drawing/2010/main" val="0"/>
@@ -4925,7 +4837,6 @@
           <w:i/>
           <w:iCs/>
         </w:rPr>
-        <w:lastRenderedPageBreak/>
         <w:tab/>
       </w:r>
       <w:r>
@@ -4960,7 +4871,7 @@
                     <pic:cNvPicPr/>
                   </pic:nvPicPr>
                   <pic:blipFill>
-                    <a:blip r:embed="rId38"/>
+                    <a:blip r:embed="rId40"/>
                     <a:stretch>
                       <a:fillRect/>
                     </a:stretch>
@@ -5034,23 +4945,7 @@
         <w:tab/>
       </w:r>
       <w:r>
-        <w:t xml:space="preserve">Additionally, low </w:t>
-      </w:r>
-      <w:proofErr w:type="spellStart"/>
-      <w:r>
-        <w:t>Qrr</w:t>
-      </w:r>
-      <w:proofErr w:type="spellEnd"/>
-      <w:r>
-        <w:t xml:space="preserve"> (reverse recovery charge) and </w:t>
-      </w:r>
-      <w:proofErr w:type="spellStart"/>
-      <w:r>
-        <w:t>Qoss</w:t>
-      </w:r>
-      <w:proofErr w:type="spellEnd"/>
-      <w:r>
-        <w:t xml:space="preserve"> (output charge) assist in having low switching losses. Per calculations in the TI boost converter document, QRR is the primary source of losses in this converter, totally 3.6W loss per string.</w:t>
+        <w:t>Additionally, low Qrr (reverse recovery charge) and Qoss (output charge) assist in having low switching losses. Per calculations in the TI boost converter document, QRR is the primary source of losses in this converter, totally 3.6W loss per string.</w:t>
       </w:r>
     </w:p>
     <w:p>
@@ -5078,7 +4973,7 @@
                     <pic:cNvPicPr/>
                   </pic:nvPicPr>
                   <pic:blipFill>
-                    <a:blip r:embed="rId39"/>
+                    <a:blip r:embed="rId41"/>
                     <a:stretch>
                       <a:fillRect/>
                     </a:stretch>
@@ -5113,6 +5008,7 @@
           <w:i/>
           <w:iCs/>
         </w:rPr>
+        <w:lastRenderedPageBreak/>
         <w:t>QRR loss equation</w:t>
       </w:r>
     </w:p>
@@ -5148,13 +5044,8 @@
       <w:r>
         <w:t xml:space="preserve">and a </w:t>
       </w:r>
-      <w:proofErr w:type="spellStart"/>
-      <w:r>
-        <w:t>Qrr</w:t>
-      </w:r>
-      <w:proofErr w:type="spellEnd"/>
-      <w:r>
-        <w:t xml:space="preserve"> of 478nC. </w:t>
+      <w:r>
+        <w:t xml:space="preserve">Qrr of 478nC. </w:t>
       </w:r>
     </w:p>
     <w:p>
@@ -5189,7 +5080,7 @@
                     </pic:cNvPicPr>
                   </pic:nvPicPr>
                   <pic:blipFill>
-                    <a:blip r:embed="rId40">
+                    <a:blip r:embed="rId42">
                       <a:extLst>
                         <a:ext uri="{28A0092B-C50C-407E-A947-70E740481C1C}">
                           <a14:useLocalDpi xmlns:a14="http://schemas.microsoft.com/office/drawing/2010/main" val="0"/>
@@ -5258,7 +5149,6 @@
           <w:i/>
           <w:iCs/>
         </w:rPr>
-        <w:lastRenderedPageBreak/>
         <w:t>FET Driver:</w:t>
       </w:r>
     </w:p>
@@ -5301,15 +5191,7 @@
         <w:t xml:space="preserve">  A driver with sink source of 2A or greater was pursued for this purpose.</w:t>
       </w:r>
       <w:r>
-        <w:t xml:space="preserve"> Another essential characteristic is that the driver must be able to drive the output voltage + </w:t>
-      </w:r>
-      <w:proofErr w:type="spellStart"/>
-      <w:r>
-        <w:t>Vgs</w:t>
-      </w:r>
-      <w:proofErr w:type="spellEnd"/>
-      <w:r>
-        <w:t xml:space="preserve"> on the high side FET. For our application this is 100V + 12V = 112V. The FET driver should have a HS voltage output rating in excess of this number.</w:t>
+        <w:t xml:space="preserve"> Another essential characteristic is that the driver must be able to drive the output voltage + Vgs on the high side FET. For our application this is 100V + 12V = 112V. The FET driver should have a HS voltage output rating in excess of this number.</w:t>
       </w:r>
     </w:p>
     <w:p>
@@ -5377,7 +5259,11 @@
         <w:t xml:space="preserve">MAX15019BASA+ </w:t>
       </w:r>
       <w:r>
-        <w:t xml:space="preserve"> is a drop in replacement with a higher sink/source, but was unavailable during initial design. </w:t>
+        <w:t xml:space="preserve"> is a drop in replacement with a higher sink/source, but was unavailable </w:t>
+      </w:r>
+      <w:r>
+        <w:lastRenderedPageBreak/>
+        <w:t xml:space="preserve">during initial design. </w:t>
       </w:r>
       <w:r>
         <w:t>The MIC4102 is a replacement with an inverting input</w:t>
@@ -5484,7 +5370,6 @@
         <w:ind w:left="720" w:hanging="720"/>
       </w:pPr>
       <w:r>
-        <w:lastRenderedPageBreak/>
         <w:tab/>
         <w:t xml:space="preserve">With a target max junction temperature of 125C and an expected maximum ambient temperature </w:t>
       </w:r>
@@ -5559,6 +5444,7 @@
         <w:rPr>
           <w:noProof/>
         </w:rPr>
+        <w:lastRenderedPageBreak/>
         <w:drawing>
           <wp:inline distT="0" distB="0" distL="0" distR="0" wp14:anchorId="12868EE7" wp14:editId="5783EB5B">
             <wp:extent cx="5600700" cy="1912620"/>
@@ -5577,7 +5463,7 @@
                     </pic:cNvPicPr>
                   </pic:nvPicPr>
                   <pic:blipFill>
-                    <a:blip r:embed="rId41">
+                    <a:blip r:embed="rId43">
                       <a:extLst>
                         <a:ext uri="{28A0092B-C50C-407E-A947-70E740481C1C}">
                           <a14:useLocalDpi xmlns:a14="http://schemas.microsoft.com/office/drawing/2010/main" val="0"/>
@@ -5654,7 +5540,7 @@
                     </pic:cNvPicPr>
                   </pic:nvPicPr>
                   <pic:blipFill>
-                    <a:blip r:embed="rId42" cstate="print">
+                    <a:blip r:embed="rId44" cstate="print">
                       <a:extLst>
                         <a:ext uri="{28A0092B-C50C-407E-A947-70E740481C1C}">
                           <a14:useLocalDpi xmlns:a14="http://schemas.microsoft.com/office/drawing/2010/main" val="0"/>
@@ -5772,7 +5658,6 @@
           <w:i/>
           <w:iCs/>
         </w:rPr>
-        <w:lastRenderedPageBreak/>
         <w:tab/>
       </w:r>
       <w:r>
@@ -5836,6 +5721,7 @@
         <w:rPr>
           <w:noProof/>
         </w:rPr>
+        <w:lastRenderedPageBreak/>
         <w:drawing>
           <wp:inline distT="0" distB="0" distL="0" distR="0" wp14:anchorId="5BD3DA75" wp14:editId="0ADBE2F3">
             <wp:extent cx="1386840" cy="1386840"/>
@@ -5854,7 +5740,7 @@
                     </pic:cNvPicPr>
                   </pic:nvPicPr>
                   <pic:blipFill>
-                    <a:blip r:embed="rId43" cstate="print">
+                    <a:blip r:embed="rId45" cstate="print">
                       <a:extLst>
                         <a:ext uri="{28A0092B-C50C-407E-A947-70E740481C1C}">
                           <a14:useLocalDpi xmlns:a14="http://schemas.microsoft.com/office/drawing/2010/main" val="0"/>
@@ -5927,21 +5813,25 @@
         <w:tab/>
       </w:r>
       <w:r>
-        <w:t xml:space="preserve">With the summation of inductor DCR losses, inductor AC/core losses, FET conduction, QOSS, </w:t>
-      </w:r>
-      <w:proofErr w:type="spellStart"/>
-      <w:r>
-        <w:t>Qrr</w:t>
-      </w:r>
-      <w:proofErr w:type="spellEnd"/>
-      <w:r>
-        <w:t>, transitional losses, MCU losses, and driver losses, there are approximately 25.78 watts being lost as heat on this board. At maximum power-point</w:t>
+        <w:t>With the summation of inductor DCR losses, inductor AC/core losses, FET conduction, QOSS, Qrr, transitional losses, MCU losses, and driver losses, there are approximately 2</w:t>
+      </w:r>
+      <w:r>
+        <w:t>6.32</w:t>
+      </w:r>
+      <w:r>
+        <w:t xml:space="preserve"> watts being lost as heat on this board. At maximum power-point</w:t>
       </w:r>
       <w:r>
         <w:t xml:space="preserve"> of 876W</w:t>
       </w:r>
       <w:r>
-        <w:t>, that equates to a 97.05% efficiency</w:t>
+        <w:t xml:space="preserve">, that equates to a </w:t>
+      </w:r>
+      <w:r>
+        <w:t>97</w:t>
+      </w:r>
+      <w:r>
+        <w:t>% efficiency</w:t>
       </w:r>
       <w:r>
         <w:t xml:space="preserve"> for the converter</w:t>
@@ -5949,6 +5839,1471 @@
       <w:r>
         <w:t>.</w:t>
       </w:r>
+    </w:p>
+    <w:p/>
+    <w:tbl>
+      <w:tblPr>
+        <w:tblW w:w="9600" w:type="dxa"/>
+        <w:tblLook w:val="04A0" w:firstRow="1" w:lastRow="0" w:firstColumn="1" w:lastColumn="0" w:noHBand="0" w:noVBand="1"/>
+      </w:tblPr>
+      <w:tblGrid>
+        <w:gridCol w:w="3850"/>
+        <w:gridCol w:w="3916"/>
+        <w:gridCol w:w="1834"/>
+      </w:tblGrid>
+      <w:tr>
+        <w:trPr>
+          <w:trHeight w:val="288"/>
+        </w:trPr>
+        <w:tc>
+          <w:tcPr>
+            <w:tcW w:w="9600" w:type="dxa"/>
+            <w:gridSpan w:val="3"/>
+            <w:tcBorders>
+              <w:top w:val="single" w:sz="4" w:space="0" w:color="auto"/>
+              <w:left w:val="single" w:sz="4" w:space="0" w:color="auto"/>
+              <w:bottom w:val="single" w:sz="4" w:space="0" w:color="auto"/>
+              <w:right w:val="single" w:sz="4" w:space="0" w:color="auto"/>
+            </w:tcBorders>
+            <w:shd w:val="clear" w:color="auto" w:fill="auto"/>
+            <w:noWrap/>
+            <w:vAlign w:val="bottom"/>
+            <w:hideMark/>
+          </w:tcPr>
+          <w:p>
+            <w:pPr>
+              <w:spacing w:after="0" w:line="240" w:lineRule="auto"/>
+              <w:jc w:val="center"/>
+              <w:rPr>
+                <w:rFonts w:ascii="Calibri" w:eastAsia="Times New Roman" w:hAnsi="Calibri" w:cs="Calibri"/>
+                <w:color w:val="000000"/>
+              </w:rPr>
+            </w:pPr>
+            <w:r>
+              <w:rPr>
+                <w:rFonts w:ascii="Calibri" w:eastAsia="Times New Roman" w:hAnsi="Calibri" w:cs="Calibri"/>
+                <w:color w:val="000000"/>
+              </w:rPr>
+              <w:t>Tabulated Losses</w:t>
+            </w:r>
+          </w:p>
+        </w:tc>
+      </w:tr>
+      <w:tr>
+        <w:trPr>
+          <w:trHeight w:val="288"/>
+        </w:trPr>
+        <w:tc>
+          <w:tcPr>
+            <w:tcW w:w="3850" w:type="dxa"/>
+            <w:tcBorders>
+              <w:top w:val="nil"/>
+              <w:left w:val="single" w:sz="4" w:space="0" w:color="auto"/>
+              <w:bottom w:val="single" w:sz="4" w:space="0" w:color="auto"/>
+              <w:right w:val="single" w:sz="4" w:space="0" w:color="auto"/>
+            </w:tcBorders>
+            <w:shd w:val="clear" w:color="auto" w:fill="auto"/>
+            <w:noWrap/>
+            <w:vAlign w:val="bottom"/>
+            <w:hideMark/>
+          </w:tcPr>
+          <w:p>
+            <w:pPr>
+              <w:spacing w:after="0" w:line="240" w:lineRule="auto"/>
+              <w:rPr>
+                <w:rFonts w:ascii="Calibri" w:eastAsia="Times New Roman" w:hAnsi="Calibri" w:cs="Calibri"/>
+                <w:color w:val="000000"/>
+              </w:rPr>
+            </w:pPr>
+            <w:r>
+              <w:rPr>
+                <w:rFonts w:ascii="Calibri" w:eastAsia="Times New Roman" w:hAnsi="Calibri" w:cs="Calibri"/>
+                <w:color w:val="000000"/>
+              </w:rPr>
+              <w:t>Source</w:t>
+            </w:r>
+          </w:p>
+        </w:tc>
+        <w:tc>
+          <w:tcPr>
+            <w:tcW w:w="3916" w:type="dxa"/>
+            <w:tcBorders>
+              <w:top w:val="nil"/>
+              <w:left w:val="nil"/>
+              <w:bottom w:val="single" w:sz="4" w:space="0" w:color="auto"/>
+              <w:right w:val="single" w:sz="4" w:space="0" w:color="auto"/>
+            </w:tcBorders>
+            <w:shd w:val="clear" w:color="auto" w:fill="auto"/>
+            <w:noWrap/>
+            <w:vAlign w:val="bottom"/>
+            <w:hideMark/>
+          </w:tcPr>
+          <w:p>
+            <w:pPr>
+              <w:spacing w:after="0" w:line="240" w:lineRule="auto"/>
+              <w:rPr>
+                <w:rFonts w:ascii="Calibri" w:eastAsia="Times New Roman" w:hAnsi="Calibri" w:cs="Calibri"/>
+                <w:color w:val="000000"/>
+              </w:rPr>
+            </w:pPr>
+            <w:r>
+              <w:rPr>
+                <w:rFonts w:ascii="Calibri" w:eastAsia="Times New Roman" w:hAnsi="Calibri" w:cs="Calibri"/>
+                <w:color w:val="000000"/>
+              </w:rPr>
+              <w:t>Per String (if applicable) (W)</w:t>
+            </w:r>
+          </w:p>
+        </w:tc>
+        <w:tc>
+          <w:tcPr>
+            <w:tcW w:w="1834" w:type="dxa"/>
+            <w:tcBorders>
+              <w:top w:val="nil"/>
+              <w:left w:val="nil"/>
+              <w:bottom w:val="single" w:sz="4" w:space="0" w:color="auto"/>
+              <w:right w:val="single" w:sz="4" w:space="0" w:color="auto"/>
+            </w:tcBorders>
+            <w:shd w:val="clear" w:color="auto" w:fill="auto"/>
+            <w:noWrap/>
+            <w:vAlign w:val="bottom"/>
+            <w:hideMark/>
+          </w:tcPr>
+          <w:p>
+            <w:pPr>
+              <w:spacing w:after="0" w:line="240" w:lineRule="auto"/>
+              <w:rPr>
+                <w:rFonts w:ascii="Calibri" w:eastAsia="Times New Roman" w:hAnsi="Calibri" w:cs="Calibri"/>
+                <w:color w:val="000000"/>
+              </w:rPr>
+            </w:pPr>
+            <w:r>
+              <w:rPr>
+                <w:rFonts w:ascii="Calibri" w:eastAsia="Times New Roman" w:hAnsi="Calibri" w:cs="Calibri"/>
+                <w:color w:val="000000"/>
+              </w:rPr>
+              <w:t>Total (W)</w:t>
+            </w:r>
+          </w:p>
+        </w:tc>
+      </w:tr>
+      <w:tr>
+        <w:trPr>
+          <w:trHeight w:val="288"/>
+        </w:trPr>
+        <w:tc>
+          <w:tcPr>
+            <w:tcW w:w="3850" w:type="dxa"/>
+            <w:tcBorders>
+              <w:top w:val="nil"/>
+              <w:left w:val="single" w:sz="4" w:space="0" w:color="auto"/>
+              <w:bottom w:val="single" w:sz="4" w:space="0" w:color="auto"/>
+              <w:right w:val="single" w:sz="4" w:space="0" w:color="auto"/>
+            </w:tcBorders>
+            <w:shd w:val="clear" w:color="auto" w:fill="auto"/>
+            <w:noWrap/>
+            <w:vAlign w:val="bottom"/>
+            <w:hideMark/>
+          </w:tcPr>
+          <w:p>
+            <w:pPr>
+              <w:spacing w:after="0" w:line="240" w:lineRule="auto"/>
+              <w:rPr>
+                <w:rFonts w:ascii="Calibri" w:eastAsia="Times New Roman" w:hAnsi="Calibri" w:cs="Calibri"/>
+                <w:color w:val="000000"/>
+              </w:rPr>
+            </w:pPr>
+            <w:r>
+              <w:rPr>
+                <w:rFonts w:ascii="Calibri" w:eastAsia="Times New Roman" w:hAnsi="Calibri" w:cs="Calibri"/>
+                <w:color w:val="000000"/>
+              </w:rPr>
+              <w:t>Inductor DCR Losses:</w:t>
+            </w:r>
+          </w:p>
+        </w:tc>
+        <w:tc>
+          <w:tcPr>
+            <w:tcW w:w="3916" w:type="dxa"/>
+            <w:tcBorders>
+              <w:top w:val="nil"/>
+              <w:left w:val="nil"/>
+              <w:bottom w:val="single" w:sz="4" w:space="0" w:color="auto"/>
+              <w:right w:val="single" w:sz="4" w:space="0" w:color="auto"/>
+            </w:tcBorders>
+            <w:shd w:val="clear" w:color="auto" w:fill="auto"/>
+            <w:noWrap/>
+            <w:vAlign w:val="bottom"/>
+            <w:hideMark/>
+          </w:tcPr>
+          <w:p>
+            <w:pPr>
+              <w:spacing w:after="0" w:line="240" w:lineRule="auto"/>
+              <w:jc w:val="right"/>
+              <w:rPr>
+                <w:rFonts w:ascii="Calibri" w:eastAsia="Times New Roman" w:hAnsi="Calibri" w:cs="Calibri"/>
+                <w:color w:val="000000"/>
+              </w:rPr>
+            </w:pPr>
+            <w:r>
+              <w:rPr>
+                <w:rFonts w:ascii="Calibri" w:eastAsia="Times New Roman" w:hAnsi="Calibri" w:cs="Calibri"/>
+                <w:color w:val="000000"/>
+              </w:rPr>
+              <w:t>0.841567272</w:t>
+            </w:r>
+          </w:p>
+        </w:tc>
+        <w:tc>
+          <w:tcPr>
+            <w:tcW w:w="1834" w:type="dxa"/>
+            <w:tcBorders>
+              <w:top w:val="nil"/>
+              <w:left w:val="nil"/>
+              <w:bottom w:val="single" w:sz="4" w:space="0" w:color="auto"/>
+              <w:right w:val="single" w:sz="4" w:space="0" w:color="auto"/>
+            </w:tcBorders>
+            <w:shd w:val="clear" w:color="auto" w:fill="auto"/>
+            <w:noWrap/>
+            <w:vAlign w:val="bottom"/>
+            <w:hideMark/>
+          </w:tcPr>
+          <w:p>
+            <w:pPr>
+              <w:spacing w:after="0" w:line="240" w:lineRule="auto"/>
+              <w:jc w:val="right"/>
+              <w:rPr>
+                <w:rFonts w:ascii="Calibri" w:eastAsia="Times New Roman" w:hAnsi="Calibri" w:cs="Calibri"/>
+                <w:color w:val="000000"/>
+              </w:rPr>
+            </w:pPr>
+            <w:r>
+              <w:rPr>
+                <w:rFonts w:ascii="Calibri" w:eastAsia="Times New Roman" w:hAnsi="Calibri" w:cs="Calibri"/>
+                <w:color w:val="000000"/>
+              </w:rPr>
+              <w:t>2.524701816</w:t>
+            </w:r>
+          </w:p>
+        </w:tc>
+      </w:tr>
+      <w:tr>
+        <w:trPr>
+          <w:trHeight w:val="288"/>
+        </w:trPr>
+        <w:tc>
+          <w:tcPr>
+            <w:tcW w:w="3850" w:type="dxa"/>
+            <w:tcBorders>
+              <w:top w:val="nil"/>
+              <w:left w:val="single" w:sz="4" w:space="0" w:color="auto"/>
+              <w:bottom w:val="single" w:sz="4" w:space="0" w:color="auto"/>
+              <w:right w:val="single" w:sz="4" w:space="0" w:color="auto"/>
+            </w:tcBorders>
+            <w:shd w:val="clear" w:color="auto" w:fill="auto"/>
+            <w:noWrap/>
+            <w:vAlign w:val="bottom"/>
+            <w:hideMark/>
+          </w:tcPr>
+          <w:p>
+            <w:pPr>
+              <w:spacing w:after="0" w:line="240" w:lineRule="auto"/>
+              <w:rPr>
+                <w:rFonts w:ascii="Calibri" w:eastAsia="Times New Roman" w:hAnsi="Calibri" w:cs="Calibri"/>
+                <w:color w:val="000000"/>
+              </w:rPr>
+            </w:pPr>
+            <w:r>
+              <w:rPr>
+                <w:rFonts w:ascii="Calibri" w:eastAsia="Times New Roman" w:hAnsi="Calibri" w:cs="Calibri"/>
+                <w:color w:val="000000"/>
+              </w:rPr>
+              <w:t>Core/Winding Losses:</w:t>
+            </w:r>
+          </w:p>
+        </w:tc>
+        <w:tc>
+          <w:tcPr>
+            <w:tcW w:w="3916" w:type="dxa"/>
+            <w:tcBorders>
+              <w:top w:val="nil"/>
+              <w:left w:val="nil"/>
+              <w:bottom w:val="single" w:sz="4" w:space="0" w:color="auto"/>
+              <w:right w:val="single" w:sz="4" w:space="0" w:color="auto"/>
+            </w:tcBorders>
+            <w:shd w:val="clear" w:color="auto" w:fill="auto"/>
+            <w:noWrap/>
+            <w:vAlign w:val="bottom"/>
+            <w:hideMark/>
+          </w:tcPr>
+          <w:p>
+            <w:pPr>
+              <w:spacing w:after="0" w:line="240" w:lineRule="auto"/>
+              <w:jc w:val="right"/>
+              <w:rPr>
+                <w:rFonts w:ascii="Calibri" w:eastAsia="Times New Roman" w:hAnsi="Calibri" w:cs="Calibri"/>
+                <w:color w:val="000000"/>
+              </w:rPr>
+            </w:pPr>
+            <w:r>
+              <w:rPr>
+                <w:rFonts w:ascii="Calibri" w:eastAsia="Times New Roman" w:hAnsi="Calibri" w:cs="Calibri"/>
+                <w:color w:val="000000"/>
+              </w:rPr>
+              <w:t>0.0178</w:t>
+            </w:r>
+          </w:p>
+        </w:tc>
+        <w:tc>
+          <w:tcPr>
+            <w:tcW w:w="1834" w:type="dxa"/>
+            <w:tcBorders>
+              <w:top w:val="nil"/>
+              <w:left w:val="nil"/>
+              <w:bottom w:val="single" w:sz="4" w:space="0" w:color="auto"/>
+              <w:right w:val="single" w:sz="4" w:space="0" w:color="auto"/>
+            </w:tcBorders>
+            <w:shd w:val="clear" w:color="auto" w:fill="auto"/>
+            <w:noWrap/>
+            <w:vAlign w:val="bottom"/>
+            <w:hideMark/>
+          </w:tcPr>
+          <w:p>
+            <w:pPr>
+              <w:spacing w:after="0" w:line="240" w:lineRule="auto"/>
+              <w:jc w:val="right"/>
+              <w:rPr>
+                <w:rFonts w:ascii="Calibri" w:eastAsia="Times New Roman" w:hAnsi="Calibri" w:cs="Calibri"/>
+                <w:color w:val="000000"/>
+              </w:rPr>
+            </w:pPr>
+            <w:r>
+              <w:rPr>
+                <w:rFonts w:ascii="Calibri" w:eastAsia="Times New Roman" w:hAnsi="Calibri" w:cs="Calibri"/>
+                <w:color w:val="000000"/>
+              </w:rPr>
+              <w:t>0.0534</w:t>
+            </w:r>
+          </w:p>
+        </w:tc>
+      </w:tr>
+      <w:tr>
+        <w:trPr>
+          <w:trHeight w:val="288"/>
+        </w:trPr>
+        <w:tc>
+          <w:tcPr>
+            <w:tcW w:w="3850" w:type="dxa"/>
+            <w:tcBorders>
+              <w:top w:val="nil"/>
+              <w:left w:val="single" w:sz="4" w:space="0" w:color="auto"/>
+              <w:bottom w:val="single" w:sz="4" w:space="0" w:color="auto"/>
+              <w:right w:val="single" w:sz="4" w:space="0" w:color="auto"/>
+            </w:tcBorders>
+            <w:shd w:val="clear" w:color="auto" w:fill="auto"/>
+            <w:noWrap/>
+            <w:vAlign w:val="bottom"/>
+            <w:hideMark/>
+          </w:tcPr>
+          <w:p>
+            <w:pPr>
+              <w:spacing w:after="0" w:line="240" w:lineRule="auto"/>
+              <w:rPr>
+                <w:rFonts w:ascii="Calibri" w:eastAsia="Times New Roman" w:hAnsi="Calibri" w:cs="Calibri"/>
+                <w:color w:val="000000"/>
+              </w:rPr>
+            </w:pPr>
+            <w:r>
+              <w:rPr>
+                <w:rFonts w:ascii="Calibri" w:eastAsia="Times New Roman" w:hAnsi="Calibri" w:cs="Calibri"/>
+                <w:color w:val="000000"/>
+              </w:rPr>
+              <w:t>Boost FET Conduction Loss:</w:t>
+            </w:r>
+          </w:p>
+        </w:tc>
+        <w:tc>
+          <w:tcPr>
+            <w:tcW w:w="3916" w:type="dxa"/>
+            <w:tcBorders>
+              <w:top w:val="nil"/>
+              <w:left w:val="nil"/>
+              <w:bottom w:val="single" w:sz="4" w:space="0" w:color="auto"/>
+              <w:right w:val="single" w:sz="4" w:space="0" w:color="auto"/>
+            </w:tcBorders>
+            <w:shd w:val="clear" w:color="auto" w:fill="auto"/>
+            <w:noWrap/>
+            <w:vAlign w:val="bottom"/>
+            <w:hideMark/>
+          </w:tcPr>
+          <w:p>
+            <w:pPr>
+              <w:spacing w:after="0" w:line="240" w:lineRule="auto"/>
+              <w:jc w:val="right"/>
+              <w:rPr>
+                <w:rFonts w:ascii="Calibri" w:eastAsia="Times New Roman" w:hAnsi="Calibri" w:cs="Calibri"/>
+                <w:color w:val="000000"/>
+              </w:rPr>
+            </w:pPr>
+            <w:r>
+              <w:rPr>
+                <w:rFonts w:ascii="Calibri" w:eastAsia="Times New Roman" w:hAnsi="Calibri" w:cs="Calibri"/>
+                <w:color w:val="000000"/>
+              </w:rPr>
+              <w:t>0.127656</w:t>
+            </w:r>
+          </w:p>
+        </w:tc>
+        <w:tc>
+          <w:tcPr>
+            <w:tcW w:w="1834" w:type="dxa"/>
+            <w:tcBorders>
+              <w:top w:val="nil"/>
+              <w:left w:val="nil"/>
+              <w:bottom w:val="single" w:sz="4" w:space="0" w:color="auto"/>
+              <w:right w:val="single" w:sz="4" w:space="0" w:color="auto"/>
+            </w:tcBorders>
+            <w:shd w:val="clear" w:color="auto" w:fill="auto"/>
+            <w:noWrap/>
+            <w:vAlign w:val="bottom"/>
+            <w:hideMark/>
+          </w:tcPr>
+          <w:p>
+            <w:pPr>
+              <w:spacing w:after="0" w:line="240" w:lineRule="auto"/>
+              <w:jc w:val="right"/>
+              <w:rPr>
+                <w:rFonts w:ascii="Calibri" w:eastAsia="Times New Roman" w:hAnsi="Calibri" w:cs="Calibri"/>
+                <w:color w:val="000000"/>
+              </w:rPr>
+            </w:pPr>
+            <w:r>
+              <w:rPr>
+                <w:rFonts w:ascii="Calibri" w:eastAsia="Times New Roman" w:hAnsi="Calibri" w:cs="Calibri"/>
+                <w:color w:val="000000"/>
+              </w:rPr>
+              <w:t>0.382968</w:t>
+            </w:r>
+          </w:p>
+        </w:tc>
+      </w:tr>
+      <w:tr>
+        <w:trPr>
+          <w:trHeight w:val="288"/>
+        </w:trPr>
+        <w:tc>
+          <w:tcPr>
+            <w:tcW w:w="3850" w:type="dxa"/>
+            <w:tcBorders>
+              <w:top w:val="nil"/>
+              <w:left w:val="single" w:sz="4" w:space="0" w:color="auto"/>
+              <w:bottom w:val="single" w:sz="4" w:space="0" w:color="auto"/>
+              <w:right w:val="single" w:sz="4" w:space="0" w:color="auto"/>
+            </w:tcBorders>
+            <w:shd w:val="clear" w:color="auto" w:fill="auto"/>
+            <w:noWrap/>
+            <w:vAlign w:val="bottom"/>
+            <w:hideMark/>
+          </w:tcPr>
+          <w:p>
+            <w:pPr>
+              <w:spacing w:after="0" w:line="240" w:lineRule="auto"/>
+              <w:rPr>
+                <w:rFonts w:ascii="Calibri" w:eastAsia="Times New Roman" w:hAnsi="Calibri" w:cs="Calibri"/>
+                <w:color w:val="000000"/>
+              </w:rPr>
+            </w:pPr>
+            <w:r>
+              <w:rPr>
+                <w:rFonts w:ascii="Calibri" w:eastAsia="Times New Roman" w:hAnsi="Calibri" w:cs="Calibri"/>
+                <w:color w:val="000000"/>
+              </w:rPr>
+              <w:t>SyncFET Conduction Loss:</w:t>
+            </w:r>
+          </w:p>
+        </w:tc>
+        <w:tc>
+          <w:tcPr>
+            <w:tcW w:w="3916" w:type="dxa"/>
+            <w:tcBorders>
+              <w:top w:val="nil"/>
+              <w:left w:val="nil"/>
+              <w:bottom w:val="single" w:sz="4" w:space="0" w:color="auto"/>
+              <w:right w:val="single" w:sz="4" w:space="0" w:color="auto"/>
+            </w:tcBorders>
+            <w:shd w:val="clear" w:color="auto" w:fill="auto"/>
+            <w:noWrap/>
+            <w:vAlign w:val="bottom"/>
+            <w:hideMark/>
+          </w:tcPr>
+          <w:p>
+            <w:pPr>
+              <w:spacing w:after="0" w:line="240" w:lineRule="auto"/>
+              <w:jc w:val="right"/>
+              <w:rPr>
+                <w:rFonts w:ascii="Calibri" w:eastAsia="Times New Roman" w:hAnsi="Calibri" w:cs="Calibri"/>
+                <w:color w:val="000000"/>
+              </w:rPr>
+            </w:pPr>
+            <w:r>
+              <w:rPr>
+                <w:rFonts w:ascii="Calibri" w:eastAsia="Times New Roman" w:hAnsi="Calibri" w:cs="Calibri"/>
+                <w:color w:val="000000"/>
+              </w:rPr>
+              <w:t>0.131544</w:t>
+            </w:r>
+          </w:p>
+        </w:tc>
+        <w:tc>
+          <w:tcPr>
+            <w:tcW w:w="1834" w:type="dxa"/>
+            <w:tcBorders>
+              <w:top w:val="nil"/>
+              <w:left w:val="nil"/>
+              <w:bottom w:val="single" w:sz="4" w:space="0" w:color="auto"/>
+              <w:right w:val="single" w:sz="4" w:space="0" w:color="auto"/>
+            </w:tcBorders>
+            <w:shd w:val="clear" w:color="auto" w:fill="auto"/>
+            <w:noWrap/>
+            <w:vAlign w:val="bottom"/>
+            <w:hideMark/>
+          </w:tcPr>
+          <w:p>
+            <w:pPr>
+              <w:spacing w:after="0" w:line="240" w:lineRule="auto"/>
+              <w:jc w:val="right"/>
+              <w:rPr>
+                <w:rFonts w:ascii="Calibri" w:eastAsia="Times New Roman" w:hAnsi="Calibri" w:cs="Calibri"/>
+                <w:color w:val="000000"/>
+              </w:rPr>
+            </w:pPr>
+            <w:r>
+              <w:rPr>
+                <w:rFonts w:ascii="Calibri" w:eastAsia="Times New Roman" w:hAnsi="Calibri" w:cs="Calibri"/>
+                <w:color w:val="000000"/>
+              </w:rPr>
+              <w:t>0.394632</w:t>
+            </w:r>
+          </w:p>
+        </w:tc>
+      </w:tr>
+      <w:tr>
+        <w:trPr>
+          <w:trHeight w:val="288"/>
+        </w:trPr>
+        <w:tc>
+          <w:tcPr>
+            <w:tcW w:w="3850" w:type="dxa"/>
+            <w:tcBorders>
+              <w:top w:val="nil"/>
+              <w:left w:val="single" w:sz="4" w:space="0" w:color="auto"/>
+              <w:bottom w:val="single" w:sz="4" w:space="0" w:color="auto"/>
+              <w:right w:val="single" w:sz="4" w:space="0" w:color="auto"/>
+            </w:tcBorders>
+            <w:shd w:val="clear" w:color="auto" w:fill="auto"/>
+            <w:noWrap/>
+            <w:vAlign w:val="bottom"/>
+            <w:hideMark/>
+          </w:tcPr>
+          <w:p>
+            <w:pPr>
+              <w:spacing w:after="0" w:line="240" w:lineRule="auto"/>
+              <w:rPr>
+                <w:rFonts w:ascii="Calibri" w:eastAsia="Times New Roman" w:hAnsi="Calibri" w:cs="Calibri"/>
+                <w:color w:val="000000"/>
+              </w:rPr>
+            </w:pPr>
+            <w:r>
+              <w:rPr>
+                <w:rFonts w:ascii="Calibri" w:eastAsia="Times New Roman" w:hAnsi="Calibri" w:cs="Calibri"/>
+                <w:color w:val="000000"/>
+              </w:rPr>
+              <w:t>Boost FET Transitional Loss:</w:t>
+            </w:r>
+          </w:p>
+        </w:tc>
+        <w:tc>
+          <w:tcPr>
+            <w:tcW w:w="3916" w:type="dxa"/>
+            <w:tcBorders>
+              <w:top w:val="nil"/>
+              <w:left w:val="nil"/>
+              <w:bottom w:val="single" w:sz="4" w:space="0" w:color="auto"/>
+              <w:right w:val="single" w:sz="4" w:space="0" w:color="auto"/>
+            </w:tcBorders>
+            <w:shd w:val="clear" w:color="auto" w:fill="auto"/>
+            <w:noWrap/>
+            <w:vAlign w:val="bottom"/>
+            <w:hideMark/>
+          </w:tcPr>
+          <w:p>
+            <w:pPr>
+              <w:spacing w:after="0" w:line="240" w:lineRule="auto"/>
+              <w:jc w:val="right"/>
+              <w:rPr>
+                <w:rFonts w:ascii="Calibri" w:eastAsia="Times New Roman" w:hAnsi="Calibri" w:cs="Calibri"/>
+                <w:color w:val="000000"/>
+              </w:rPr>
+            </w:pPr>
+            <w:r>
+              <w:rPr>
+                <w:rFonts w:ascii="Calibri" w:eastAsia="Times New Roman" w:hAnsi="Calibri" w:cs="Calibri"/>
+                <w:color w:val="000000"/>
+              </w:rPr>
+              <w:t>0.86016</w:t>
+            </w:r>
+          </w:p>
+        </w:tc>
+        <w:tc>
+          <w:tcPr>
+            <w:tcW w:w="1834" w:type="dxa"/>
+            <w:tcBorders>
+              <w:top w:val="nil"/>
+              <w:left w:val="nil"/>
+              <w:bottom w:val="single" w:sz="4" w:space="0" w:color="auto"/>
+              <w:right w:val="single" w:sz="4" w:space="0" w:color="auto"/>
+            </w:tcBorders>
+            <w:shd w:val="clear" w:color="auto" w:fill="auto"/>
+            <w:noWrap/>
+            <w:vAlign w:val="bottom"/>
+            <w:hideMark/>
+          </w:tcPr>
+          <w:p>
+            <w:pPr>
+              <w:spacing w:after="0" w:line="240" w:lineRule="auto"/>
+              <w:jc w:val="right"/>
+              <w:rPr>
+                <w:rFonts w:ascii="Calibri" w:eastAsia="Times New Roman" w:hAnsi="Calibri" w:cs="Calibri"/>
+                <w:color w:val="000000"/>
+              </w:rPr>
+            </w:pPr>
+            <w:r>
+              <w:rPr>
+                <w:rFonts w:ascii="Calibri" w:eastAsia="Times New Roman" w:hAnsi="Calibri" w:cs="Calibri"/>
+                <w:color w:val="000000"/>
+              </w:rPr>
+              <w:t>2.58048</w:t>
+            </w:r>
+          </w:p>
+        </w:tc>
+      </w:tr>
+      <w:tr>
+        <w:trPr>
+          <w:trHeight w:val="288"/>
+        </w:trPr>
+        <w:tc>
+          <w:tcPr>
+            <w:tcW w:w="3850" w:type="dxa"/>
+            <w:tcBorders>
+              <w:top w:val="nil"/>
+              <w:left w:val="single" w:sz="4" w:space="0" w:color="auto"/>
+              <w:bottom w:val="single" w:sz="4" w:space="0" w:color="auto"/>
+              <w:right w:val="single" w:sz="4" w:space="0" w:color="auto"/>
+            </w:tcBorders>
+            <w:shd w:val="clear" w:color="auto" w:fill="auto"/>
+            <w:noWrap/>
+            <w:vAlign w:val="bottom"/>
+            <w:hideMark/>
+          </w:tcPr>
+          <w:p>
+            <w:pPr>
+              <w:spacing w:after="0" w:line="240" w:lineRule="auto"/>
+              <w:rPr>
+                <w:rFonts w:ascii="Calibri" w:eastAsia="Times New Roman" w:hAnsi="Calibri" w:cs="Calibri"/>
+                <w:color w:val="000000"/>
+              </w:rPr>
+            </w:pPr>
+            <w:r>
+              <w:rPr>
+                <w:rFonts w:ascii="Calibri" w:eastAsia="Times New Roman" w:hAnsi="Calibri" w:cs="Calibri"/>
+                <w:color w:val="000000"/>
+              </w:rPr>
+              <w:t>Qoss Losses</w:t>
+            </w:r>
+          </w:p>
+        </w:tc>
+        <w:tc>
+          <w:tcPr>
+            <w:tcW w:w="3916" w:type="dxa"/>
+            <w:tcBorders>
+              <w:top w:val="nil"/>
+              <w:left w:val="nil"/>
+              <w:bottom w:val="single" w:sz="4" w:space="0" w:color="auto"/>
+              <w:right w:val="single" w:sz="4" w:space="0" w:color="auto"/>
+            </w:tcBorders>
+            <w:shd w:val="clear" w:color="auto" w:fill="auto"/>
+            <w:noWrap/>
+            <w:vAlign w:val="bottom"/>
+            <w:hideMark/>
+          </w:tcPr>
+          <w:p>
+            <w:pPr>
+              <w:spacing w:after="0" w:line="240" w:lineRule="auto"/>
+              <w:jc w:val="right"/>
+              <w:rPr>
+                <w:rFonts w:ascii="Calibri" w:eastAsia="Times New Roman" w:hAnsi="Calibri" w:cs="Calibri"/>
+                <w:color w:val="000000"/>
+              </w:rPr>
+            </w:pPr>
+            <w:r>
+              <w:rPr>
+                <w:rFonts w:ascii="Calibri" w:eastAsia="Times New Roman" w:hAnsi="Calibri" w:cs="Calibri"/>
+                <w:color w:val="000000"/>
+              </w:rPr>
+              <w:t>1.37472</w:t>
+            </w:r>
+          </w:p>
+        </w:tc>
+        <w:tc>
+          <w:tcPr>
+            <w:tcW w:w="1834" w:type="dxa"/>
+            <w:tcBorders>
+              <w:top w:val="nil"/>
+              <w:left w:val="nil"/>
+              <w:bottom w:val="single" w:sz="4" w:space="0" w:color="auto"/>
+              <w:right w:val="single" w:sz="4" w:space="0" w:color="auto"/>
+            </w:tcBorders>
+            <w:shd w:val="clear" w:color="auto" w:fill="auto"/>
+            <w:noWrap/>
+            <w:vAlign w:val="bottom"/>
+            <w:hideMark/>
+          </w:tcPr>
+          <w:p>
+            <w:pPr>
+              <w:spacing w:after="0" w:line="240" w:lineRule="auto"/>
+              <w:jc w:val="right"/>
+              <w:rPr>
+                <w:rFonts w:ascii="Calibri" w:eastAsia="Times New Roman" w:hAnsi="Calibri" w:cs="Calibri"/>
+                <w:color w:val="000000"/>
+              </w:rPr>
+            </w:pPr>
+            <w:r>
+              <w:rPr>
+                <w:rFonts w:ascii="Calibri" w:eastAsia="Times New Roman" w:hAnsi="Calibri" w:cs="Calibri"/>
+                <w:color w:val="000000"/>
+              </w:rPr>
+              <w:t>4.12416</w:t>
+            </w:r>
+          </w:p>
+        </w:tc>
+      </w:tr>
+      <w:tr>
+        <w:trPr>
+          <w:trHeight w:val="288"/>
+        </w:trPr>
+        <w:tc>
+          <w:tcPr>
+            <w:tcW w:w="3850" w:type="dxa"/>
+            <w:tcBorders>
+              <w:top w:val="nil"/>
+              <w:left w:val="single" w:sz="4" w:space="0" w:color="auto"/>
+              <w:bottom w:val="single" w:sz="4" w:space="0" w:color="auto"/>
+              <w:right w:val="single" w:sz="4" w:space="0" w:color="auto"/>
+            </w:tcBorders>
+            <w:shd w:val="clear" w:color="auto" w:fill="auto"/>
+            <w:noWrap/>
+            <w:vAlign w:val="bottom"/>
+            <w:hideMark/>
+          </w:tcPr>
+          <w:p>
+            <w:pPr>
+              <w:spacing w:after="0" w:line="240" w:lineRule="auto"/>
+              <w:rPr>
+                <w:rFonts w:ascii="Calibri" w:eastAsia="Times New Roman" w:hAnsi="Calibri" w:cs="Calibri"/>
+                <w:color w:val="000000"/>
+              </w:rPr>
+            </w:pPr>
+            <w:r>
+              <w:rPr>
+                <w:rFonts w:ascii="Calibri" w:eastAsia="Times New Roman" w:hAnsi="Calibri" w:cs="Calibri"/>
+                <w:color w:val="000000"/>
+              </w:rPr>
+              <w:t>Qrr losses</w:t>
+            </w:r>
+          </w:p>
+        </w:tc>
+        <w:tc>
+          <w:tcPr>
+            <w:tcW w:w="3916" w:type="dxa"/>
+            <w:tcBorders>
+              <w:top w:val="nil"/>
+              <w:left w:val="nil"/>
+              <w:bottom w:val="single" w:sz="4" w:space="0" w:color="auto"/>
+              <w:right w:val="single" w:sz="4" w:space="0" w:color="auto"/>
+            </w:tcBorders>
+            <w:shd w:val="clear" w:color="auto" w:fill="auto"/>
+            <w:noWrap/>
+            <w:vAlign w:val="bottom"/>
+            <w:hideMark/>
+          </w:tcPr>
+          <w:p>
+            <w:pPr>
+              <w:spacing w:after="0" w:line="240" w:lineRule="auto"/>
+              <w:jc w:val="right"/>
+              <w:rPr>
+                <w:rFonts w:ascii="Calibri" w:eastAsia="Times New Roman" w:hAnsi="Calibri" w:cs="Calibri"/>
+                <w:color w:val="000000"/>
+              </w:rPr>
+            </w:pPr>
+            <w:r>
+              <w:rPr>
+                <w:rFonts w:ascii="Calibri" w:eastAsia="Times New Roman" w:hAnsi="Calibri" w:cs="Calibri"/>
+                <w:color w:val="000000"/>
+              </w:rPr>
+              <w:t>3.67104</w:t>
+            </w:r>
+          </w:p>
+        </w:tc>
+        <w:tc>
+          <w:tcPr>
+            <w:tcW w:w="1834" w:type="dxa"/>
+            <w:tcBorders>
+              <w:top w:val="nil"/>
+              <w:left w:val="nil"/>
+              <w:bottom w:val="single" w:sz="4" w:space="0" w:color="auto"/>
+              <w:right w:val="single" w:sz="4" w:space="0" w:color="auto"/>
+            </w:tcBorders>
+            <w:shd w:val="clear" w:color="auto" w:fill="auto"/>
+            <w:noWrap/>
+            <w:vAlign w:val="bottom"/>
+            <w:hideMark/>
+          </w:tcPr>
+          <w:p>
+            <w:pPr>
+              <w:spacing w:after="0" w:line="240" w:lineRule="auto"/>
+              <w:jc w:val="right"/>
+              <w:rPr>
+                <w:rFonts w:ascii="Calibri" w:eastAsia="Times New Roman" w:hAnsi="Calibri" w:cs="Calibri"/>
+                <w:color w:val="000000"/>
+              </w:rPr>
+            </w:pPr>
+            <w:r>
+              <w:rPr>
+                <w:rFonts w:ascii="Calibri" w:eastAsia="Times New Roman" w:hAnsi="Calibri" w:cs="Calibri"/>
+                <w:color w:val="000000"/>
+              </w:rPr>
+              <w:t>11.01312</w:t>
+            </w:r>
+          </w:p>
+        </w:tc>
+      </w:tr>
+      <w:tr>
+        <w:trPr>
+          <w:trHeight w:val="288"/>
+        </w:trPr>
+        <w:tc>
+          <w:tcPr>
+            <w:tcW w:w="3850" w:type="dxa"/>
+            <w:tcBorders>
+              <w:top w:val="nil"/>
+              <w:left w:val="single" w:sz="4" w:space="0" w:color="auto"/>
+              <w:bottom w:val="single" w:sz="4" w:space="0" w:color="auto"/>
+              <w:right w:val="single" w:sz="4" w:space="0" w:color="auto"/>
+            </w:tcBorders>
+            <w:shd w:val="clear" w:color="auto" w:fill="auto"/>
+            <w:noWrap/>
+            <w:vAlign w:val="bottom"/>
+            <w:hideMark/>
+          </w:tcPr>
+          <w:p>
+            <w:pPr>
+              <w:spacing w:after="0" w:line="240" w:lineRule="auto"/>
+              <w:rPr>
+                <w:rFonts w:ascii="Calibri" w:eastAsia="Times New Roman" w:hAnsi="Calibri" w:cs="Calibri"/>
+                <w:color w:val="000000"/>
+              </w:rPr>
+            </w:pPr>
+            <w:r>
+              <w:rPr>
+                <w:rFonts w:ascii="Calibri" w:eastAsia="Times New Roman" w:hAnsi="Calibri" w:cs="Calibri"/>
+                <w:color w:val="000000"/>
+              </w:rPr>
+              <w:t xml:space="preserve">FET Driver </w:t>
+            </w:r>
+          </w:p>
+        </w:tc>
+        <w:tc>
+          <w:tcPr>
+            <w:tcW w:w="3916" w:type="dxa"/>
+            <w:tcBorders>
+              <w:top w:val="nil"/>
+              <w:left w:val="nil"/>
+              <w:bottom w:val="single" w:sz="4" w:space="0" w:color="auto"/>
+              <w:right w:val="single" w:sz="4" w:space="0" w:color="auto"/>
+            </w:tcBorders>
+            <w:shd w:val="clear" w:color="auto" w:fill="auto"/>
+            <w:noWrap/>
+            <w:vAlign w:val="bottom"/>
+            <w:hideMark/>
+          </w:tcPr>
+          <w:p>
+            <w:pPr>
+              <w:spacing w:after="0" w:line="240" w:lineRule="auto"/>
+              <w:jc w:val="right"/>
+              <w:rPr>
+                <w:rFonts w:ascii="Calibri" w:eastAsia="Times New Roman" w:hAnsi="Calibri" w:cs="Calibri"/>
+                <w:color w:val="000000"/>
+              </w:rPr>
+            </w:pPr>
+            <w:r>
+              <w:rPr>
+                <w:rFonts w:ascii="Calibri" w:eastAsia="Times New Roman" w:hAnsi="Calibri" w:cs="Calibri"/>
+                <w:color w:val="000000"/>
+              </w:rPr>
+              <w:t>0.370272</w:t>
+            </w:r>
+          </w:p>
+        </w:tc>
+        <w:tc>
+          <w:tcPr>
+            <w:tcW w:w="1834" w:type="dxa"/>
+            <w:tcBorders>
+              <w:top w:val="nil"/>
+              <w:left w:val="nil"/>
+              <w:bottom w:val="single" w:sz="4" w:space="0" w:color="auto"/>
+              <w:right w:val="single" w:sz="4" w:space="0" w:color="auto"/>
+            </w:tcBorders>
+            <w:shd w:val="clear" w:color="auto" w:fill="auto"/>
+            <w:noWrap/>
+            <w:vAlign w:val="bottom"/>
+            <w:hideMark/>
+          </w:tcPr>
+          <w:p>
+            <w:pPr>
+              <w:spacing w:after="0" w:line="240" w:lineRule="auto"/>
+              <w:jc w:val="right"/>
+              <w:rPr>
+                <w:rFonts w:ascii="Calibri" w:eastAsia="Times New Roman" w:hAnsi="Calibri" w:cs="Calibri"/>
+                <w:color w:val="000000"/>
+              </w:rPr>
+            </w:pPr>
+            <w:r>
+              <w:rPr>
+                <w:rFonts w:ascii="Calibri" w:eastAsia="Times New Roman" w:hAnsi="Calibri" w:cs="Calibri"/>
+                <w:color w:val="000000"/>
+              </w:rPr>
+              <w:t>1.110816</w:t>
+            </w:r>
+          </w:p>
+        </w:tc>
+      </w:tr>
+      <w:tr>
+        <w:trPr>
+          <w:trHeight w:val="288"/>
+        </w:trPr>
+        <w:tc>
+          <w:tcPr>
+            <w:tcW w:w="3850" w:type="dxa"/>
+            <w:tcBorders>
+              <w:top w:val="nil"/>
+              <w:left w:val="single" w:sz="4" w:space="0" w:color="auto"/>
+              <w:bottom w:val="single" w:sz="4" w:space="0" w:color="auto"/>
+              <w:right w:val="single" w:sz="4" w:space="0" w:color="auto"/>
+            </w:tcBorders>
+            <w:shd w:val="clear" w:color="auto" w:fill="auto"/>
+            <w:noWrap/>
+            <w:vAlign w:val="bottom"/>
+            <w:hideMark/>
+          </w:tcPr>
+          <w:p>
+            <w:pPr>
+              <w:spacing w:after="0" w:line="240" w:lineRule="auto"/>
+              <w:rPr>
+                <w:rFonts w:ascii="Calibri" w:eastAsia="Times New Roman" w:hAnsi="Calibri" w:cs="Calibri"/>
+                <w:color w:val="000000"/>
+              </w:rPr>
+            </w:pPr>
+            <w:r>
+              <w:rPr>
+                <w:rFonts w:ascii="Calibri" w:eastAsia="Times New Roman" w:hAnsi="Calibri" w:cs="Calibri"/>
+                <w:color w:val="000000"/>
+              </w:rPr>
+              <w:t>MCU</w:t>
+            </w:r>
+          </w:p>
+        </w:tc>
+        <w:tc>
+          <w:tcPr>
+            <w:tcW w:w="3916" w:type="dxa"/>
+            <w:tcBorders>
+              <w:top w:val="nil"/>
+              <w:left w:val="nil"/>
+              <w:bottom w:val="single" w:sz="4" w:space="0" w:color="auto"/>
+              <w:right w:val="single" w:sz="4" w:space="0" w:color="auto"/>
+            </w:tcBorders>
+            <w:shd w:val="clear" w:color="auto" w:fill="auto"/>
+            <w:noWrap/>
+            <w:vAlign w:val="bottom"/>
+            <w:hideMark/>
+          </w:tcPr>
+          <w:p>
+            <w:pPr>
+              <w:spacing w:after="0" w:line="240" w:lineRule="auto"/>
+              <w:rPr>
+                <w:rFonts w:ascii="Calibri" w:eastAsia="Times New Roman" w:hAnsi="Calibri" w:cs="Calibri"/>
+                <w:color w:val="000000"/>
+              </w:rPr>
+            </w:pPr>
+            <w:r>
+              <w:rPr>
+                <w:rFonts w:ascii="Calibri" w:eastAsia="Times New Roman" w:hAnsi="Calibri" w:cs="Calibri"/>
+                <w:color w:val="000000"/>
+              </w:rPr>
+              <w:t> </w:t>
+            </w:r>
+          </w:p>
+        </w:tc>
+        <w:tc>
+          <w:tcPr>
+            <w:tcW w:w="1834" w:type="dxa"/>
+            <w:tcBorders>
+              <w:top w:val="nil"/>
+              <w:left w:val="nil"/>
+              <w:bottom w:val="single" w:sz="4" w:space="0" w:color="auto"/>
+              <w:right w:val="single" w:sz="4" w:space="0" w:color="auto"/>
+            </w:tcBorders>
+            <w:shd w:val="clear" w:color="auto" w:fill="auto"/>
+            <w:noWrap/>
+            <w:vAlign w:val="bottom"/>
+            <w:hideMark/>
+          </w:tcPr>
+          <w:p>
+            <w:pPr>
+              <w:spacing w:after="0" w:line="240" w:lineRule="auto"/>
+              <w:jc w:val="right"/>
+              <w:rPr>
+                <w:rFonts w:ascii="Calibri" w:eastAsia="Times New Roman" w:hAnsi="Calibri" w:cs="Calibri"/>
+                <w:color w:val="000000"/>
+              </w:rPr>
+            </w:pPr>
+            <w:r>
+              <w:rPr>
+                <w:rFonts w:ascii="Calibri" w:eastAsia="Times New Roman" w:hAnsi="Calibri" w:cs="Calibri"/>
+                <w:color w:val="000000"/>
+              </w:rPr>
+              <w:t>3.6</w:t>
+            </w:r>
+          </w:p>
+        </w:tc>
+      </w:tr>
+      <w:tr>
+        <w:trPr>
+          <w:trHeight w:val="288"/>
+        </w:trPr>
+        <w:tc>
+          <w:tcPr>
+            <w:tcW w:w="3850" w:type="dxa"/>
+            <w:tcBorders>
+              <w:top w:val="nil"/>
+              <w:left w:val="single" w:sz="4" w:space="0" w:color="auto"/>
+              <w:bottom w:val="single" w:sz="4" w:space="0" w:color="auto"/>
+              <w:right w:val="single" w:sz="4" w:space="0" w:color="auto"/>
+            </w:tcBorders>
+            <w:shd w:val="clear" w:color="auto" w:fill="auto"/>
+            <w:noWrap/>
+            <w:vAlign w:val="bottom"/>
+            <w:hideMark/>
+          </w:tcPr>
+          <w:p>
+            <w:pPr>
+              <w:spacing w:after="0" w:line="240" w:lineRule="auto"/>
+              <w:rPr>
+                <w:rFonts w:ascii="Calibri" w:eastAsia="Times New Roman" w:hAnsi="Calibri" w:cs="Calibri"/>
+                <w:color w:val="000000"/>
+              </w:rPr>
+            </w:pPr>
+            <w:r>
+              <w:rPr>
+                <w:rFonts w:ascii="Calibri" w:eastAsia="Times New Roman" w:hAnsi="Calibri" w:cs="Calibri"/>
+                <w:color w:val="000000"/>
+              </w:rPr>
+              <w:t xml:space="preserve">Isense Resistors </w:t>
+            </w:r>
+          </w:p>
+        </w:tc>
+        <w:tc>
+          <w:tcPr>
+            <w:tcW w:w="3916" w:type="dxa"/>
+            <w:tcBorders>
+              <w:top w:val="nil"/>
+              <w:left w:val="nil"/>
+              <w:bottom w:val="single" w:sz="4" w:space="0" w:color="auto"/>
+              <w:right w:val="single" w:sz="4" w:space="0" w:color="auto"/>
+            </w:tcBorders>
+            <w:shd w:val="clear" w:color="auto" w:fill="auto"/>
+            <w:noWrap/>
+            <w:vAlign w:val="bottom"/>
+            <w:hideMark/>
+          </w:tcPr>
+          <w:p>
+            <w:pPr>
+              <w:spacing w:after="0" w:line="240" w:lineRule="auto"/>
+              <w:jc w:val="right"/>
+              <w:rPr>
+                <w:rFonts w:ascii="Calibri" w:eastAsia="Times New Roman" w:hAnsi="Calibri" w:cs="Calibri"/>
+                <w:color w:val="000000"/>
+              </w:rPr>
+            </w:pPr>
+            <w:r>
+              <w:rPr>
+                <w:rFonts w:ascii="Calibri" w:eastAsia="Times New Roman" w:hAnsi="Calibri" w:cs="Calibri"/>
+                <w:color w:val="000000"/>
+              </w:rPr>
+              <w:t>0.18</w:t>
+            </w:r>
+          </w:p>
+        </w:tc>
+        <w:tc>
+          <w:tcPr>
+            <w:tcW w:w="1834" w:type="dxa"/>
+            <w:tcBorders>
+              <w:top w:val="nil"/>
+              <w:left w:val="nil"/>
+              <w:bottom w:val="single" w:sz="4" w:space="0" w:color="auto"/>
+              <w:right w:val="single" w:sz="4" w:space="0" w:color="auto"/>
+            </w:tcBorders>
+            <w:shd w:val="clear" w:color="auto" w:fill="auto"/>
+            <w:noWrap/>
+            <w:vAlign w:val="bottom"/>
+            <w:hideMark/>
+          </w:tcPr>
+          <w:p>
+            <w:pPr>
+              <w:spacing w:after="0" w:line="240" w:lineRule="auto"/>
+              <w:jc w:val="right"/>
+              <w:rPr>
+                <w:rFonts w:ascii="Calibri" w:eastAsia="Times New Roman" w:hAnsi="Calibri" w:cs="Calibri"/>
+                <w:color w:val="000000"/>
+              </w:rPr>
+            </w:pPr>
+            <w:r>
+              <w:rPr>
+                <w:rFonts w:ascii="Calibri" w:eastAsia="Times New Roman" w:hAnsi="Calibri" w:cs="Calibri"/>
+                <w:color w:val="000000"/>
+              </w:rPr>
+              <w:t>0.54</w:t>
+            </w:r>
+          </w:p>
+        </w:tc>
+      </w:tr>
+      <w:tr>
+        <w:trPr>
+          <w:trHeight w:val="288"/>
+        </w:trPr>
+        <w:tc>
+          <w:tcPr>
+            <w:tcW w:w="3850" w:type="dxa"/>
+            <w:tcBorders>
+              <w:top w:val="nil"/>
+              <w:left w:val="single" w:sz="4" w:space="0" w:color="auto"/>
+              <w:bottom w:val="single" w:sz="4" w:space="0" w:color="auto"/>
+              <w:right w:val="single" w:sz="4" w:space="0" w:color="auto"/>
+            </w:tcBorders>
+            <w:shd w:val="clear" w:color="auto" w:fill="auto"/>
+            <w:noWrap/>
+            <w:vAlign w:val="bottom"/>
+            <w:hideMark/>
+          </w:tcPr>
+          <w:p>
+            <w:pPr>
+              <w:spacing w:after="0" w:line="240" w:lineRule="auto"/>
+              <w:rPr>
+                <w:rFonts w:ascii="Calibri" w:eastAsia="Times New Roman" w:hAnsi="Calibri" w:cs="Calibri"/>
+                <w:color w:val="000000"/>
+              </w:rPr>
+            </w:pPr>
+            <w:r>
+              <w:rPr>
+                <w:rFonts w:ascii="Calibri" w:eastAsia="Times New Roman" w:hAnsi="Calibri" w:cs="Calibri"/>
+                <w:color w:val="000000"/>
+              </w:rPr>
+              <w:t> </w:t>
+            </w:r>
+          </w:p>
+        </w:tc>
+        <w:tc>
+          <w:tcPr>
+            <w:tcW w:w="3916" w:type="dxa"/>
+            <w:tcBorders>
+              <w:top w:val="nil"/>
+              <w:left w:val="nil"/>
+              <w:bottom w:val="single" w:sz="4" w:space="0" w:color="auto"/>
+              <w:right w:val="single" w:sz="4" w:space="0" w:color="auto"/>
+            </w:tcBorders>
+            <w:shd w:val="clear" w:color="auto" w:fill="auto"/>
+            <w:noWrap/>
+            <w:vAlign w:val="bottom"/>
+            <w:hideMark/>
+          </w:tcPr>
+          <w:p>
+            <w:pPr>
+              <w:spacing w:after="0" w:line="240" w:lineRule="auto"/>
+              <w:rPr>
+                <w:rFonts w:ascii="Calibri" w:eastAsia="Times New Roman" w:hAnsi="Calibri" w:cs="Calibri"/>
+                <w:color w:val="000000"/>
+              </w:rPr>
+            </w:pPr>
+            <w:r>
+              <w:rPr>
+                <w:rFonts w:ascii="Calibri" w:eastAsia="Times New Roman" w:hAnsi="Calibri" w:cs="Calibri"/>
+                <w:color w:val="000000"/>
+              </w:rPr>
+              <w:t> </w:t>
+            </w:r>
+          </w:p>
+        </w:tc>
+        <w:tc>
+          <w:tcPr>
+            <w:tcW w:w="1834" w:type="dxa"/>
+            <w:tcBorders>
+              <w:top w:val="nil"/>
+              <w:left w:val="nil"/>
+              <w:bottom w:val="single" w:sz="4" w:space="0" w:color="auto"/>
+              <w:right w:val="single" w:sz="4" w:space="0" w:color="auto"/>
+            </w:tcBorders>
+            <w:shd w:val="clear" w:color="auto" w:fill="auto"/>
+            <w:noWrap/>
+            <w:vAlign w:val="bottom"/>
+            <w:hideMark/>
+          </w:tcPr>
+          <w:p>
+            <w:pPr>
+              <w:spacing w:after="0" w:line="240" w:lineRule="auto"/>
+              <w:rPr>
+                <w:rFonts w:ascii="Calibri" w:eastAsia="Times New Roman" w:hAnsi="Calibri" w:cs="Calibri"/>
+                <w:color w:val="000000"/>
+              </w:rPr>
+            </w:pPr>
+            <w:r>
+              <w:rPr>
+                <w:rFonts w:ascii="Calibri" w:eastAsia="Times New Roman" w:hAnsi="Calibri" w:cs="Calibri"/>
+                <w:color w:val="000000"/>
+              </w:rPr>
+              <w:t> </w:t>
+            </w:r>
+          </w:p>
+        </w:tc>
+      </w:tr>
+      <w:tr>
+        <w:trPr>
+          <w:trHeight w:val="288"/>
+        </w:trPr>
+        <w:tc>
+          <w:tcPr>
+            <w:tcW w:w="3850" w:type="dxa"/>
+            <w:tcBorders>
+              <w:top w:val="nil"/>
+              <w:left w:val="single" w:sz="4" w:space="0" w:color="auto"/>
+              <w:bottom w:val="single" w:sz="4" w:space="0" w:color="auto"/>
+              <w:right w:val="single" w:sz="4" w:space="0" w:color="auto"/>
+            </w:tcBorders>
+            <w:shd w:val="clear" w:color="auto" w:fill="auto"/>
+            <w:noWrap/>
+            <w:vAlign w:val="bottom"/>
+            <w:hideMark/>
+          </w:tcPr>
+          <w:p>
+            <w:pPr>
+              <w:spacing w:after="0" w:line="240" w:lineRule="auto"/>
+              <w:rPr>
+                <w:rFonts w:ascii="Calibri" w:eastAsia="Times New Roman" w:hAnsi="Calibri" w:cs="Calibri"/>
+                <w:color w:val="000000"/>
+              </w:rPr>
+            </w:pPr>
+            <w:r>
+              <w:rPr>
+                <w:rFonts w:ascii="Calibri" w:eastAsia="Times New Roman" w:hAnsi="Calibri" w:cs="Calibri"/>
+                <w:color w:val="000000"/>
+              </w:rPr>
+              <w:t>Total</w:t>
+            </w:r>
+          </w:p>
+        </w:tc>
+        <w:tc>
+          <w:tcPr>
+            <w:tcW w:w="3916" w:type="dxa"/>
+            <w:tcBorders>
+              <w:top w:val="nil"/>
+              <w:left w:val="nil"/>
+              <w:bottom w:val="single" w:sz="4" w:space="0" w:color="auto"/>
+              <w:right w:val="single" w:sz="4" w:space="0" w:color="auto"/>
+            </w:tcBorders>
+            <w:shd w:val="clear" w:color="auto" w:fill="auto"/>
+            <w:noWrap/>
+            <w:vAlign w:val="bottom"/>
+            <w:hideMark/>
+          </w:tcPr>
+          <w:p>
+            <w:pPr>
+              <w:spacing w:after="0" w:line="240" w:lineRule="auto"/>
+              <w:rPr>
+                <w:rFonts w:ascii="Calibri" w:eastAsia="Times New Roman" w:hAnsi="Calibri" w:cs="Calibri"/>
+                <w:color w:val="000000"/>
+              </w:rPr>
+            </w:pPr>
+            <w:r>
+              <w:rPr>
+                <w:rFonts w:ascii="Calibri" w:eastAsia="Times New Roman" w:hAnsi="Calibri" w:cs="Calibri"/>
+                <w:color w:val="000000"/>
+              </w:rPr>
+              <w:t> </w:t>
+            </w:r>
+          </w:p>
+        </w:tc>
+        <w:tc>
+          <w:tcPr>
+            <w:tcW w:w="1834" w:type="dxa"/>
+            <w:tcBorders>
+              <w:top w:val="nil"/>
+              <w:left w:val="nil"/>
+              <w:bottom w:val="single" w:sz="4" w:space="0" w:color="auto"/>
+              <w:right w:val="single" w:sz="4" w:space="0" w:color="auto"/>
+            </w:tcBorders>
+            <w:shd w:val="clear" w:color="auto" w:fill="auto"/>
+            <w:noWrap/>
+            <w:vAlign w:val="bottom"/>
+            <w:hideMark/>
+          </w:tcPr>
+          <w:p>
+            <w:pPr>
+              <w:spacing w:after="0" w:line="240" w:lineRule="auto"/>
+              <w:jc w:val="right"/>
+              <w:rPr>
+                <w:rFonts w:ascii="Calibri" w:eastAsia="Times New Roman" w:hAnsi="Calibri" w:cs="Calibri"/>
+                <w:color w:val="000000"/>
+              </w:rPr>
+            </w:pPr>
+            <w:r>
+              <w:rPr>
+                <w:rFonts w:ascii="Calibri" w:eastAsia="Times New Roman" w:hAnsi="Calibri" w:cs="Calibri"/>
+                <w:color w:val="000000"/>
+              </w:rPr>
+              <w:t>26.32427782</w:t>
+            </w:r>
+          </w:p>
+        </w:tc>
+      </w:tr>
+      <w:tr>
+        <w:trPr>
+          <w:trHeight w:val="288"/>
+        </w:trPr>
+        <w:tc>
+          <w:tcPr>
+            <w:tcW w:w="3850" w:type="dxa"/>
+            <w:tcBorders>
+              <w:top w:val="nil"/>
+              <w:left w:val="single" w:sz="4" w:space="0" w:color="auto"/>
+              <w:bottom w:val="single" w:sz="4" w:space="0" w:color="auto"/>
+              <w:right w:val="single" w:sz="4" w:space="0" w:color="auto"/>
+            </w:tcBorders>
+            <w:shd w:val="clear" w:color="auto" w:fill="auto"/>
+            <w:noWrap/>
+            <w:vAlign w:val="bottom"/>
+            <w:hideMark/>
+          </w:tcPr>
+          <w:p>
+            <w:pPr>
+              <w:spacing w:after="0" w:line="240" w:lineRule="auto"/>
+              <w:rPr>
+                <w:rFonts w:ascii="Calibri" w:eastAsia="Times New Roman" w:hAnsi="Calibri" w:cs="Calibri"/>
+                <w:color w:val="000000"/>
+              </w:rPr>
+            </w:pPr>
+            <w:r>
+              <w:rPr>
+                <w:rFonts w:ascii="Calibri" w:eastAsia="Times New Roman" w:hAnsi="Calibri" w:cs="Calibri"/>
+                <w:color w:val="000000"/>
+              </w:rPr>
+              <w:t>Efficiency @ MPP</w:t>
+            </w:r>
+          </w:p>
+        </w:tc>
+        <w:tc>
+          <w:tcPr>
+            <w:tcW w:w="3916" w:type="dxa"/>
+            <w:tcBorders>
+              <w:top w:val="nil"/>
+              <w:left w:val="nil"/>
+              <w:bottom w:val="single" w:sz="4" w:space="0" w:color="auto"/>
+              <w:right w:val="single" w:sz="4" w:space="0" w:color="auto"/>
+            </w:tcBorders>
+            <w:shd w:val="clear" w:color="auto" w:fill="auto"/>
+            <w:noWrap/>
+            <w:vAlign w:val="bottom"/>
+            <w:hideMark/>
+          </w:tcPr>
+          <w:p>
+            <w:pPr>
+              <w:spacing w:after="0" w:line="240" w:lineRule="auto"/>
+              <w:rPr>
+                <w:rFonts w:ascii="Calibri" w:eastAsia="Times New Roman" w:hAnsi="Calibri" w:cs="Calibri"/>
+                <w:color w:val="000000"/>
+              </w:rPr>
+            </w:pPr>
+            <w:r>
+              <w:rPr>
+                <w:rFonts w:ascii="Calibri" w:eastAsia="Times New Roman" w:hAnsi="Calibri" w:cs="Calibri"/>
+                <w:color w:val="000000"/>
+              </w:rPr>
+              <w:t> </w:t>
+            </w:r>
+          </w:p>
+        </w:tc>
+        <w:tc>
+          <w:tcPr>
+            <w:tcW w:w="1834" w:type="dxa"/>
+            <w:tcBorders>
+              <w:top w:val="nil"/>
+              <w:left w:val="nil"/>
+              <w:bottom w:val="single" w:sz="4" w:space="0" w:color="auto"/>
+              <w:right w:val="single" w:sz="4" w:space="0" w:color="auto"/>
+            </w:tcBorders>
+            <w:shd w:val="clear" w:color="auto" w:fill="auto"/>
+            <w:noWrap/>
+            <w:vAlign w:val="bottom"/>
+            <w:hideMark/>
+          </w:tcPr>
+          <w:p>
+            <w:pPr>
+              <w:spacing w:after="0" w:line="240" w:lineRule="auto"/>
+              <w:jc w:val="right"/>
+              <w:rPr>
+                <w:rFonts w:ascii="Calibri" w:eastAsia="Times New Roman" w:hAnsi="Calibri" w:cs="Calibri"/>
+                <w:color w:val="000000"/>
+              </w:rPr>
+            </w:pPr>
+            <w:r>
+              <w:rPr>
+                <w:rFonts w:ascii="Calibri" w:eastAsia="Times New Roman" w:hAnsi="Calibri" w:cs="Calibri"/>
+                <w:color w:val="000000"/>
+              </w:rPr>
+              <w:t>0.969982351</w:t>
+            </w:r>
+          </w:p>
+        </w:tc>
+      </w:tr>
+    </w:tbl>
+    <w:p>
+      <w:pPr>
+        <w:ind w:left="720" w:hanging="720"/>
+        <w:jc w:val="center"/>
+        <w:rPr>
+          <w:i/>
+          <w:iCs/>
+        </w:rPr>
+      </w:pPr>
+      <w:r>
+        <w:rPr>
+          <w:i/>
+          <w:iCs/>
+        </w:rPr>
+        <w:t>Losses and Efficiency</w:t>
+      </w:r>
+    </w:p>
+    <w:p>
+      <w:pPr>
+        <w:jc w:val="center"/>
+      </w:pPr>
     </w:p>
     <w:p>
       <w:pPr>
@@ -5990,15 +7345,7 @@
         </w:numPr>
       </w:pPr>
       <w:r>
-        <w:t xml:space="preserve">Why does boost FET incur QRR losses and not sync </w:t>
-      </w:r>
-      <w:proofErr w:type="spellStart"/>
-      <w:r>
-        <w:t>fet</w:t>
-      </w:r>
-      <w:proofErr w:type="spellEnd"/>
-      <w:r>
-        <w:t>?</w:t>
+        <w:t>Why does boost FET incur QRR losses and not sync fet?</w:t>
       </w:r>
     </w:p>
     <w:p>
@@ -6037,6 +7384,7 @@
         </w:numPr>
       </w:pPr>
       <w:r>
+        <w:lastRenderedPageBreak/>
         <w:t>What are the advantages and disadvantages of operating in continuous conduction mode vs discontinuous conduction m</w:t>
       </w:r>
       <w:r>
@@ -6045,6 +7393,7 @@
     </w:p>
     <w:p>
       <w:pPr>
+        <w:ind w:left="720"/>
         <w:rPr>
           <w:b/>
           <w:bCs/>
@@ -6052,6 +7401,309 @@
           <w:szCs w:val="28"/>
         </w:rPr>
       </w:pPr>
+    </w:p>
+    <w:p>
+      <w:pPr>
+        <w:rPr>
+          <w:b/>
+          <w:bCs/>
+          <w:sz w:val="28"/>
+          <w:szCs w:val="28"/>
+        </w:rPr>
+      </w:pPr>
+      <w:r>
+        <w:rPr>
+          <w:b/>
+          <w:bCs/>
+          <w:sz w:val="28"/>
+          <w:szCs w:val="28"/>
+        </w:rPr>
+        <w:t>Telemetry &amp; Control</w:t>
+      </w:r>
+    </w:p>
+    <w:p/>
+    <w:p>
+      <w:r>
+        <w:drawing>
+          <wp:inline distT="0" distB="0" distL="0" distR="0" wp14:anchorId="14997E03" wp14:editId="4C2ABEC3">
+            <wp:extent cx="5943600" cy="3944620"/>
+            <wp:effectExtent l="0" t="0" r="0" b="0"/>
+            <wp:docPr id="26" name="Picture 26" descr="Diagram&#10;&#10;Description automatically generated"/>
+            <wp:cNvGraphicFramePr>
+              <a:graphicFrameLocks xmlns:a="http://schemas.openxmlformats.org/drawingml/2006/main" noChangeAspect="1"/>
+            </wp:cNvGraphicFramePr>
+            <a:graphic xmlns:a="http://schemas.openxmlformats.org/drawingml/2006/main">
+              <a:graphicData uri="http://schemas.openxmlformats.org/drawingml/2006/picture">
+                <pic:pic xmlns:pic="http://schemas.openxmlformats.org/drawingml/2006/picture">
+                  <pic:nvPicPr>
+                    <pic:cNvPr id="26" name="Picture 26" descr="Diagram&#10;&#10;Description automatically generated"/>
+                    <pic:cNvPicPr/>
+                  </pic:nvPicPr>
+                  <pic:blipFill>
+                    <a:blip r:embed="rId46"/>
+                    <a:stretch>
+                      <a:fillRect/>
+                    </a:stretch>
+                  </pic:blipFill>
+                  <pic:spPr>
+                    <a:xfrm>
+                      <a:off x="0" y="0"/>
+                      <a:ext cx="5943600" cy="3944620"/>
+                    </a:xfrm>
+                    <a:prstGeom prst="rect">
+                      <a:avLst/>
+                    </a:prstGeom>
+                  </pic:spPr>
+                </pic:pic>
+              </a:graphicData>
+            </a:graphic>
+          </wp:inline>
+        </w:drawing>
+      </w:r>
+    </w:p>
+    <w:p>
+      <w:pPr>
+        <w:ind w:left="720" w:hanging="720"/>
+        <w:jc w:val="center"/>
+        <w:rPr>
+          <w:i/>
+          <w:iCs/>
+        </w:rPr>
+      </w:pPr>
+      <w:r>
+        <w:rPr>
+          <w:i/>
+          <w:iCs/>
+        </w:rPr>
+        <w:t>Boost Converter Telemetry Circuits</w:t>
+      </w:r>
+    </w:p>
+    <w:p>
+      <w:pPr>
+        <w:ind w:left="720" w:hanging="720"/>
+        <w:jc w:val="center"/>
+        <w:rPr>
+          <w:i/>
+          <w:iCs/>
+        </w:rPr>
+      </w:pPr>
+    </w:p>
+    <w:p>
+      <w:pPr>
+        <w:ind w:left="720" w:hanging="720"/>
+        <w:jc w:val="center"/>
+        <w:rPr>
+          <w:i/>
+          <w:iCs/>
+        </w:rPr>
+      </w:pPr>
+      <w:r>
+        <w:rPr>
+          <w:i/>
+          <w:iCs/>
+        </w:rPr>
+        <w:lastRenderedPageBreak/>
+        <w:drawing>
+          <wp:inline distT="0" distB="0" distL="0" distR="0" wp14:anchorId="3DC9ACC5" wp14:editId="529FE963">
+            <wp:extent cx="5943600" cy="3944620"/>
+            <wp:effectExtent l="0" t="0" r="0" b="0"/>
+            <wp:docPr id="27" name="Picture 27" descr="Diagram&#10;&#10;Description automatically generated with low confidence"/>
+            <wp:cNvGraphicFramePr>
+              <a:graphicFrameLocks xmlns:a="http://schemas.openxmlformats.org/drawingml/2006/main" noChangeAspect="1"/>
+            </wp:cNvGraphicFramePr>
+            <a:graphic xmlns:a="http://schemas.openxmlformats.org/drawingml/2006/main">
+              <a:graphicData uri="http://schemas.openxmlformats.org/drawingml/2006/picture">
+                <pic:pic xmlns:pic="http://schemas.openxmlformats.org/drawingml/2006/picture">
+                  <pic:nvPicPr>
+                    <pic:cNvPr id="27" name="Picture 27" descr="Diagram&#10;&#10;Description automatically generated with low confidence"/>
+                    <pic:cNvPicPr/>
+                  </pic:nvPicPr>
+                  <pic:blipFill>
+                    <a:blip r:embed="rId47"/>
+                    <a:stretch>
+                      <a:fillRect/>
+                    </a:stretch>
+                  </pic:blipFill>
+                  <pic:spPr>
+                    <a:xfrm>
+                      <a:off x="0" y="0"/>
+                      <a:ext cx="5943600" cy="3944620"/>
+                    </a:xfrm>
+                    <a:prstGeom prst="rect">
+                      <a:avLst/>
+                    </a:prstGeom>
+                  </pic:spPr>
+                </pic:pic>
+              </a:graphicData>
+            </a:graphic>
+          </wp:inline>
+        </w:drawing>
+      </w:r>
+    </w:p>
+    <w:p>
+      <w:pPr>
+        <w:ind w:left="720" w:hanging="720"/>
+        <w:jc w:val="center"/>
+        <w:rPr>
+          <w:i/>
+          <w:iCs/>
+        </w:rPr>
+      </w:pPr>
+      <w:r>
+        <w:rPr>
+          <w:i/>
+          <w:iCs/>
+        </w:rPr>
+        <w:t>Global Telemetry Circuits</w:t>
+      </w:r>
+    </w:p>
+    <w:p>
+      <w:pPr>
+        <w:ind w:left="720" w:hanging="720"/>
+      </w:pPr>
+      <w:r>
+        <w:tab/>
+        <w:t>Feedback for control to the MCU is facilitated by current sense resistors on the input of the boost converter, and a unique voltage divided output for the string input voltage. There is one global voltage divider for the output voltage that is connected to the battery. Each string output current can be derived from Pin = Pout * efficiency. One thermistor attached to the boost FET of each converter has its voltage selected to be read by the MCU through a discrete analog MUX. This is not a critical part of operating telemetry, so it may be cycled through and read at a low rate</w:t>
+      </w:r>
+      <w:r>
+        <w:t xml:space="preserve"> such as 2hz. Telemetry from the boost circuits are fed through op amps so that if there was an over-voltage event the op amps would saturate instead of the MCU being fried. There is an output low pass filter on these op-amps to filter out switching frequencies and record the dc operating points. These filters must have a cutoff frequency higher than the loop update rate of the MCU control code, so that changes can be promptly read and responded to in the control loop.</w:t>
+      </w:r>
+    </w:p>
+    <w:p>
+      <w:pPr>
+        <w:jc w:val="center"/>
+      </w:pPr>
+    </w:p>
+    <w:p/>
+    <w:p>
+      <w:pPr>
+        <w:rPr>
+          <w:b/>
+          <w:bCs/>
+          <w:sz w:val="28"/>
+          <w:szCs w:val="28"/>
+        </w:rPr>
+      </w:pPr>
+      <w:r>
+        <w:rPr>
+          <w:b/>
+          <w:bCs/>
+          <w:sz w:val="28"/>
+          <w:szCs w:val="28"/>
+        </w:rPr>
+        <w:t>MCU &amp; CAN Interface</w:t>
+      </w:r>
+    </w:p>
+    <w:p>
+      <w:pPr>
+        <w:rPr>
+          <w:sz w:val="28"/>
+          <w:szCs w:val="28"/>
+        </w:rPr>
+      </w:pPr>
+      <w:r>
+        <w:rPr>
+          <w:b/>
+          <w:bCs/>
+          <w:sz w:val="28"/>
+          <w:szCs w:val="28"/>
+        </w:rPr>
+        <w:tab/>
+      </w:r>
+    </w:p>
+    <w:p>
+      <w:pPr>
+        <w:rPr>
+          <w:b/>
+          <w:bCs/>
+          <w:sz w:val="28"/>
+          <w:szCs w:val="28"/>
+        </w:rPr>
+      </w:pPr>
+      <w:r>
+        <w:rPr>
+          <w:b/>
+          <w:bCs/>
+          <w:noProof/>
+          <w:sz w:val="28"/>
+          <w:szCs w:val="28"/>
+        </w:rPr>
+        <w:lastRenderedPageBreak/>
+        <w:drawing>
+          <wp:inline distT="0" distB="0" distL="0" distR="0" wp14:anchorId="7B76162F" wp14:editId="31644540">
+            <wp:extent cx="6460306" cy="4168140"/>
+            <wp:effectExtent l="0" t="0" r="0" b="0"/>
+            <wp:docPr id="6" name="Picture 6" descr="Diagram, schematic&#10;&#10;Description automatically generated"/>
+            <wp:cNvGraphicFramePr>
+              <a:graphicFrameLocks xmlns:a="http://schemas.openxmlformats.org/drawingml/2006/main" noChangeAspect="1"/>
+            </wp:cNvGraphicFramePr>
+            <a:graphic xmlns:a="http://schemas.openxmlformats.org/drawingml/2006/main">
+              <a:graphicData uri="http://schemas.openxmlformats.org/drawingml/2006/picture">
+                <pic:pic xmlns:pic="http://schemas.openxmlformats.org/drawingml/2006/picture">
+                  <pic:nvPicPr>
+                    <pic:cNvPr id="6" name="Picture 6" descr="Diagram, schematic&#10;&#10;Description automatically generated"/>
+                    <pic:cNvPicPr/>
+                  </pic:nvPicPr>
+                  <pic:blipFill>
+                    <a:blip r:embed="rId48"/>
+                    <a:stretch>
+                      <a:fillRect/>
+                    </a:stretch>
+                  </pic:blipFill>
+                  <pic:spPr>
+                    <a:xfrm>
+                      <a:off x="0" y="0"/>
+                      <a:ext cx="6464391" cy="4170776"/>
+                    </a:xfrm>
+                    <a:prstGeom prst="rect">
+                      <a:avLst/>
+                    </a:prstGeom>
+                  </pic:spPr>
+                </pic:pic>
+              </a:graphicData>
+            </a:graphic>
+          </wp:inline>
+        </w:drawing>
+      </w:r>
+    </w:p>
+    <w:p>
+      <w:pPr>
+        <w:rPr>
+          <w:b/>
+          <w:bCs/>
+        </w:rPr>
+      </w:pPr>
+      <w:r>
+        <w:rPr>
+          <w:b/>
+          <w:bCs/>
+        </w:rPr>
+        <w:t>MCU Selection</w:t>
+      </w:r>
+    </w:p>
+    <w:p>
+      <w:r>
+        <w:rPr>
+          <w:b/>
+          <w:bCs/>
+        </w:rPr>
+        <w:tab/>
+      </w:r>
+      <w:r>
+        <w:t xml:space="preserve">The Nucleo STM-32 platform was selected to perform the primary control &amp; telemetry functions on the MPPT board. Badgerloop has familiarity (and importantly stock) with the Nucleo-L432KC platform. It is equipped with </w:t>
+      </w:r>
+      <w:r>
+        <w:t xml:space="preserve">10 Successive Approximation Register ADC channels  with 12bit, 5MSPS functionality. </w:t>
+      </w:r>
+      <w:r>
+        <w:t xml:space="preserve">The </w:t>
+      </w:r>
+      <w:r>
+        <w:t>Nucleo-L432KC is also able to output multiple PWM channels</w:t>
+      </w:r>
+      <w:r>
+        <w:t xml:space="preserve"> that will control the boost converters at 80khz with 9 bits of resolution.</w:t>
+      </w:r>
     </w:p>
     <w:p>
       <w:pPr>
@@ -6109,13 +7761,12 @@
         </w:rPr>
       </w:pPr>
       <w:r>
-        <w:lastRenderedPageBreak/>
         <w:t>Practical Guide to implementing MPPT algorithms:</w:t>
       </w:r>
       <w:r>
         <w:t xml:space="preserve"> </w:t>
       </w:r>
-      <w:hyperlink r:id="rId44" w:history="1">
+      <w:hyperlink r:id="rId49" w:history="1">
         <w:r>
           <w:rPr>
             <w:rStyle w:val="Hyperlink"/>
@@ -6173,15 +7824,7 @@
         <w:t>STM32F303K8T6</w:t>
       </w:r>
       <w:r>
-        <w:t xml:space="preserve">) located on a </w:t>
-      </w:r>
-      <w:proofErr w:type="spellStart"/>
-      <w:r>
-        <w:t>Nucleo</w:t>
-      </w:r>
-      <w:proofErr w:type="spellEnd"/>
-      <w:r>
-        <w:t xml:space="preserve"> breakout board that is fitted onto the PCB.</w:t>
+        <w:t>) located on a Nucleo breakout board that is fitted onto the PCB.</w:t>
       </w:r>
     </w:p>
     <w:p>
@@ -6223,32 +7866,17 @@
         </w:numPr>
       </w:pPr>
       <w:r>
+        <w:lastRenderedPageBreak/>
         <w:t>Receive CAN messages</w:t>
       </w:r>
       <w:r>
-        <w:t xml:space="preserve"> (</w:t>
-      </w:r>
-      <w:proofErr w:type="spellStart"/>
-      <w:r>
-        <w:t>Nucleo</w:t>
-      </w:r>
-      <w:proofErr w:type="spellEnd"/>
-      <w:r>
-        <w:t xml:space="preserve"> TX on pin PA12, RX on PA11)</w:t>
+        <w:t xml:space="preserve"> (Nucleo TX on pin PA12, RX on PA11)</w:t>
       </w:r>
       <w:r>
         <w:t xml:space="preserve"> from the </w:t>
       </w:r>
       <w:r>
-        <w:t xml:space="preserve">LV </w:t>
-      </w:r>
-      <w:proofErr w:type="spellStart"/>
-      <w:r>
-        <w:t>Beaglebone</w:t>
-      </w:r>
-      <w:proofErr w:type="spellEnd"/>
-      <w:r>
-        <w:t xml:space="preserve"> indicating</w:t>
+        <w:t>LV Beaglebone indicating</w:t>
       </w:r>
       <w:r>
         <w:t>:</w:t>
@@ -6404,15 +8032,7 @@
         <w:t xml:space="preserve"> per string</w:t>
       </w:r>
       <w:r>
-        <w:t xml:space="preserve"> (</w:t>
-      </w:r>
-      <w:proofErr w:type="spellStart"/>
-      <w:r>
-        <w:t>Iout</w:t>
-      </w:r>
-      <w:proofErr w:type="spellEnd"/>
-      <w:r>
-        <w:t>) is solved for using</w:t>
+        <w:t xml:space="preserve"> (Iout) is solved for using</w:t>
       </w:r>
       <w:r>
         <w:t xml:space="preserve"> </w:t>
@@ -6423,29 +8043,8 @@
       <w:r>
         <w:t xml:space="preserve">: </w:t>
       </w:r>
-      <w:proofErr w:type="spellStart"/>
-      <w:r>
-        <w:t>Iin</w:t>
-      </w:r>
-      <w:proofErr w:type="spellEnd"/>
-      <w:r>
-        <w:t>*Vin =</w:t>
-      </w:r>
-      <w:proofErr w:type="spellStart"/>
-      <w:r>
-        <w:t>Vout</w:t>
-      </w:r>
-      <w:proofErr w:type="spellEnd"/>
-      <w:r>
-        <w:t xml:space="preserve"> *</w:t>
-      </w:r>
-      <w:proofErr w:type="spellStart"/>
-      <w:r>
-        <w:t>Iout</w:t>
-      </w:r>
-      <w:proofErr w:type="spellEnd"/>
-      <w:r>
-        <w:t>.</w:t>
+      <w:r>
+        <w:t>Iin*Vin =Vout *Iout.</w:t>
       </w:r>
     </w:p>
     <w:p>
@@ -6493,23 +8092,7 @@
         </w:numPr>
       </w:pPr>
       <w:r>
-        <w:t xml:space="preserve">Telemetry back on the </w:t>
-      </w:r>
-      <w:proofErr w:type="spellStart"/>
-      <w:r>
-        <w:t>CANbus</w:t>
-      </w:r>
-      <w:proofErr w:type="spellEnd"/>
-      <w:r>
-        <w:t xml:space="preserve"> to the </w:t>
-      </w:r>
-      <w:proofErr w:type="spellStart"/>
-      <w:r>
-        <w:t>Beaglebone</w:t>
-      </w:r>
-      <w:proofErr w:type="spellEnd"/>
-      <w:r>
-        <w:t xml:space="preserve"> indicating measured values (string input voltage, input current, output current)</w:t>
+        <w:t>Telemetry back on the CANbus to the Beaglebone indicating measured values (string input voltage, input current, output current)</w:t>
       </w:r>
     </w:p>
     <w:p>
@@ -6533,30 +8116,38 @@
         </w:numPr>
       </w:pPr>
       <w:r>
-        <w:lastRenderedPageBreak/>
-        <w:t xml:space="preserve">There is one thermistor per boost converter string (3 total), and these three signals are </w:t>
-      </w:r>
-      <w:proofErr w:type="spellStart"/>
-      <w:r>
-        <w:t>muxed</w:t>
-      </w:r>
-      <w:proofErr w:type="spellEnd"/>
-      <w:r>
-        <w:t xml:space="preserve"> through a discrete device, whose output is selected by </w:t>
-      </w:r>
-      <w:proofErr w:type="spellStart"/>
-      <w:r>
-        <w:t>Nucleo</w:t>
-      </w:r>
-      <w:proofErr w:type="spellEnd"/>
-      <w:r>
-        <w:t xml:space="preserve"> GPIO pins PB4 &amp; PB5. </w:t>
+        <w:t xml:space="preserve">There is one thermistor per boost converter string (3 total), and these three signals are muxed through a discrete device, whose output is selected by Nucleo GPIO pins PB4 &amp; PB5. </w:t>
       </w:r>
     </w:p>
     <w:p>
       <w:pPr>
         <w:pStyle w:val="ListParagraph"/>
         <w:ind w:left="1800"/>
+      </w:pPr>
+    </w:p>
+    <w:p>
+      <w:pPr>
+        <w:jc w:val="both"/>
+        <w:rPr>
+          <w:b/>
+          <w:bCs/>
+          <w:sz w:val="28"/>
+          <w:szCs w:val="28"/>
+        </w:rPr>
+      </w:pPr>
+      <w:r>
+        <w:rPr>
+          <w:b/>
+          <w:bCs/>
+          <w:sz w:val="28"/>
+          <w:szCs w:val="28"/>
+        </w:rPr>
+        <w:t>Testing</w:t>
+      </w:r>
+    </w:p>
+    <w:p>
+      <w:pPr>
+        <w:jc w:val="both"/>
       </w:pPr>
     </w:p>
     <w:sectPr>

</xml_diff>